<commit_message>
updated prereg to reflect inclusion of RQ5 and 7
</commit_message>
<xml_diff>
--- a/design and hypotheses/experiment 7/preregistration.docx
+++ b/design and hypotheses/experiment 7/preregistration.docx
@@ -1,6 +1,6 @@
 
 <file path=word/document.xml><?xml version="1.0" encoding="utf-8"?>
-<w:document xmlns:wpc="http://schemas.microsoft.com/office/word/2010/wordprocessingCanvas" xmlns:cx="http://schemas.microsoft.com/office/drawing/2014/chartex" xmlns:cx1="http://schemas.microsoft.com/office/drawing/2015/9/8/chartex" xmlns:cx2="http://schemas.microsoft.com/office/drawing/2015/10/21/chartex" xmlns:cx3="http://schemas.microsoft.com/office/drawing/2016/5/9/chartex" xmlns:cx4="http://schemas.microsoft.com/office/drawing/2016/5/10/chartex" xmlns:cx5="http://schemas.microsoft.com/office/drawing/2016/5/11/chartex" xmlns:cx6="http://schemas.microsoft.com/office/drawing/2016/5/12/chartex" xmlns:cx7="http://schemas.microsoft.com/office/drawing/2016/5/13/chartex" xmlns:cx8="http://schemas.microsoft.com/office/drawing/2016/5/14/chartex" xmlns:mc="http://schemas.openxmlformats.org/markup-compatibility/2006" xmlns:aink="http://schemas.microsoft.com/office/drawing/2016/ink" xmlns:am3d="http://schemas.microsoft.com/office/drawing/2017/model3d" xmlns:o="urn:schemas-microsoft-com:office:office" xmlns:r="http://schemas.openxmlformats.org/officeDocument/2006/relationships" xmlns:m="http://schemas.openxmlformats.org/officeDocument/2006/math" xmlns:v="urn:schemas-microsoft-com:vml" xmlns:wp14="http://schemas.microsoft.com/office/word/2010/wordprocessingDrawing" xmlns:wp="http://schemas.openxmlformats.org/drawingml/2006/wordprocessingDrawing" xmlns:w10="urn:schemas-microsoft-com:office:word" xmlns:w="http://schemas.openxmlformats.org/wordprocessingml/2006/main" xmlns:w14="http://schemas.microsoft.com/office/word/2010/wordml" xmlns:w15="http://schemas.microsoft.com/office/word/2012/wordml" xmlns:w16cid="http://schemas.microsoft.com/office/word/2016/wordml/cid" xmlns:w16se="http://schemas.microsoft.com/office/word/2015/wordml/symex" xmlns:wpg="http://schemas.microsoft.com/office/word/2010/wordprocessingGroup" xmlns:wpi="http://schemas.microsoft.com/office/word/2010/wordprocessingInk" xmlns:wne="http://schemas.microsoft.com/office/word/2006/wordml" xmlns:wps="http://schemas.microsoft.com/office/word/2010/wordprocessingShape" mc:Ignorable="w14 w15 w16se w16cid wp14">
+<w:document xmlns:wpc="http://schemas.microsoft.com/office/word/2010/wordprocessingCanvas" xmlns:cx="http://schemas.microsoft.com/office/drawing/2014/chartex" xmlns:cx1="http://schemas.microsoft.com/office/drawing/2015/9/8/chartex" xmlns:cx2="http://schemas.microsoft.com/office/drawing/2015/10/21/chartex" xmlns:cx3="http://schemas.microsoft.com/office/drawing/2016/5/9/chartex" xmlns:cx4="http://schemas.microsoft.com/office/drawing/2016/5/10/chartex" xmlns:cx5="http://schemas.microsoft.com/office/drawing/2016/5/11/chartex" xmlns:cx6="http://schemas.microsoft.com/office/drawing/2016/5/12/chartex" xmlns:cx7="http://schemas.microsoft.com/office/drawing/2016/5/13/chartex" xmlns:cx8="http://schemas.microsoft.com/office/drawing/2016/5/14/chartex" xmlns:mc="http://schemas.openxmlformats.org/markup-compatibility/2006" xmlns:aink="http://schemas.microsoft.com/office/drawing/2016/ink" xmlns:am3d="http://schemas.microsoft.com/office/drawing/2017/model3d" xmlns:o="urn:schemas-microsoft-com:office:office" xmlns:r="http://schemas.openxmlformats.org/officeDocument/2006/relationships" xmlns:m="http://schemas.openxmlformats.org/officeDocument/2006/math" xmlns:v="urn:schemas-microsoft-com:vml" xmlns:wp14="http://schemas.microsoft.com/office/word/2010/wordprocessingDrawing" xmlns:wp="http://schemas.openxmlformats.org/drawingml/2006/wordprocessingDrawing" xmlns:w10="urn:schemas-microsoft-com:office:word" xmlns:w="http://schemas.openxmlformats.org/wordprocessingml/2006/main" xmlns:w14="http://schemas.microsoft.com/office/word/2010/wordml" xmlns:w15="http://schemas.microsoft.com/office/word/2012/wordml" xmlns:w16cex="http://schemas.microsoft.com/office/word/2018/wordml/cex" xmlns:w16cid="http://schemas.microsoft.com/office/word/2016/wordml/cid" xmlns:w16="http://schemas.microsoft.com/office/word/2018/wordml" xmlns:w16se="http://schemas.microsoft.com/office/word/2015/wordml/symex" xmlns:wpg="http://schemas.microsoft.com/office/word/2010/wordprocessingGroup" xmlns:wpi="http://schemas.microsoft.com/office/word/2010/wordprocessingInk" xmlns:wne="http://schemas.microsoft.com/office/word/2006/wordml" xmlns:wps="http://schemas.microsoft.com/office/word/2010/wordprocessingShape" mc:Ignorable="w14 w15 w16se w16cid w16 w16cex wp14">
   <w:body>
     <w:p>
       <w:pPr>
@@ -76,15 +76,7 @@
         </w:numPr>
       </w:pPr>
       <w:r>
-        <w:t xml:space="preserve">Are </w:t>
-      </w:r>
-      <w:proofErr w:type="spellStart"/>
-      <w:r>
-        <w:t>Deepfakes</w:t>
-      </w:r>
-      <w:proofErr w:type="spellEnd"/>
-      <w:r>
-        <w:t xml:space="preserve"> just as good as genuine online content at establishing first impressions?</w:t>
+        <w:t>Are Deepfakes just as good as genuine online content at establishing first impressions?</w:t>
       </w:r>
     </w:p>
     <w:p>
@@ -96,15 +88,7 @@
         </w:numPr>
       </w:pPr>
       <w:r>
-        <w:t xml:space="preserve">How good are people at detecting </w:t>
-      </w:r>
-      <w:proofErr w:type="spellStart"/>
-      <w:r>
-        <w:t>Deepfakes</w:t>
-      </w:r>
-      <w:proofErr w:type="spellEnd"/>
-      <w:r>
-        <w:t>?</w:t>
+        <w:t>How good are people at detecting Deepfakes?</w:t>
       </w:r>
       <w:r>
         <w:t xml:space="preserve"> </w:t>
@@ -386,21 +370,7 @@
           <w:rPr>
             <w:rStyle w:val="Hyperlink"/>
           </w:rPr>
-          <w:t xml:space="preserve">Solomon </w:t>
-        </w:r>
-        <w:proofErr w:type="spellStart"/>
-        <w:r>
-          <w:rPr>
-            <w:rStyle w:val="Hyperlink"/>
-          </w:rPr>
-          <w:t>Kurz’s</w:t>
-        </w:r>
-        <w:proofErr w:type="spellEnd"/>
-        <w:r>
-          <w:rPr>
-            <w:rStyle w:val="Hyperlink"/>
-          </w:rPr>
-          <w:t xml:space="preserve"> blog post</w:t>
+          <w:t>Solomon Kurz’s blog post</w:t>
         </w:r>
       </w:hyperlink>
       <w:r>
@@ -2559,7 +2529,7 @@
       </w:r>
     </w:p>
     <w:p>
-      <w:commentRangeStart w:id="2"/>
+      <w:commentRangeStart w:id="1"/>
       <w:r>
         <w:t>Ove</w:t>
       </w:r>
@@ -2569,12 +2539,12 @@
       <w:r>
         <w:t xml:space="preserve"> seven blocks of trials. The </w:t>
       </w:r>
-      <w:commentRangeEnd w:id="2"/>
+      <w:commentRangeEnd w:id="1"/>
       <w:r>
         <w:rPr>
           <w:rStyle w:val="CommentReference"/>
         </w:rPr>
-        <w:commentReference w:id="2"/>
+        <w:commentReference w:id="1"/>
       </w:r>
       <w:r>
         <w:t xml:space="preserve">first block of </w:t>
@@ -3209,15 +3179,7 @@
     <w:p>
       <w:r>
         <w:lastRenderedPageBreak/>
-        <w:t xml:space="preserve"> A key goal of this study is to examine whether people can tell the difference between genuine video content (footage of a real person) versus </w:t>
-      </w:r>
-      <w:proofErr w:type="spellStart"/>
-      <w:r>
-        <w:t>Deepfakes</w:t>
-      </w:r>
-      <w:proofErr w:type="spellEnd"/>
-      <w:r>
-        <w:t xml:space="preserve"> (videos created by computer algorithms that portray things that a person never said). </w:t>
+        <w:t xml:space="preserve"> A key goal of this study is to examine whether people can tell the difference between genuine video content (footage of a real person) versus Deepfakes (videos created by computer algorithms that portray things that a person never said). </w:t>
       </w:r>
     </w:p>
     <w:p>
@@ -3321,18 +3283,10 @@
         <w:t>Afterwards, we assessed then an open-ended response completed using a te</w:t>
       </w:r>
       <w:r>
-        <w:t xml:space="preserve">xtbox for general awareness of </w:t>
-      </w:r>
-      <w:proofErr w:type="spellStart"/>
-      <w:r>
-        <w:t>D</w:t>
-      </w:r>
-      <w:r>
-        <w:t>eepfaking</w:t>
-      </w:r>
-      <w:proofErr w:type="spellEnd"/>
-      <w:r>
-        <w:t xml:space="preserve"> as a concept: “</w:t>
+        <w:t>xtbox for general awareness of D</w:t>
+      </w:r>
+      <w:r>
+        <w:t>eepfaking as a concept: “</w:t>
       </w:r>
       <w:r>
         <w:t>Prior to this study did you know that videos could be 'Deepfaked'?</w:t>
@@ -3356,15 +3310,7 @@
         <w:t>” Response format: Yes</w:t>
       </w:r>
       <w:r>
-        <w:t xml:space="preserve"> – I was aware of the concept of </w:t>
-      </w:r>
-      <w:proofErr w:type="spellStart"/>
-      <w:r>
-        <w:t>Deepfakes</w:t>
-      </w:r>
-      <w:proofErr w:type="spellEnd"/>
-      <w:r>
-        <w:t xml:space="preserve"> </w:t>
+        <w:t xml:space="preserve"> – I was aware of the concept of Deepfakes </w:t>
       </w:r>
       <w:r>
         <w:t>/</w:t>
@@ -3376,15 +3322,7 @@
         <w:t xml:space="preserve">No </w:t>
       </w:r>
       <w:r>
-        <w:t xml:space="preserve"> - I wasn’t aware of the concept of </w:t>
-      </w:r>
-      <w:proofErr w:type="spellStart"/>
-      <w:r>
-        <w:t>Deepfakes</w:t>
-      </w:r>
-      <w:proofErr w:type="spellEnd"/>
-      <w:r>
-        <w:t xml:space="preserve">” </w:t>
+        <w:t xml:space="preserve"> - I wasn’t aware of the concept of Deepfakes” </w:t>
       </w:r>
       <w:r>
         <w:t>and then an open-ended response completed using a textbox</w:t>
@@ -3818,9 +3756,9 @@
         </w:rPr>
         <w:t xml:space="preserve">page linger time </w:t>
       </w:r>
+      <w:commentRangeStart w:id="2"/>
       <w:commentRangeStart w:id="3"/>
       <w:commentRangeStart w:id="4"/>
-      <w:commentRangeStart w:id="5"/>
       <w:r>
         <w:rPr>
           <w:highlight w:val="red"/>
@@ -3828,6 +3766,13 @@
         </w:rPr>
         <w:t xml:space="preserve">&lt; 1.5 minutes </w:t>
       </w:r>
+      <w:commentRangeEnd w:id="2"/>
+      <w:r>
+        <w:rPr>
+          <w:rStyle w:val="CommentReference"/>
+        </w:rPr>
+        <w:commentReference w:id="2"/>
+      </w:r>
       <w:commentRangeEnd w:id="3"/>
       <w:r>
         <w:rPr>
@@ -3841,13 +3786,6 @@
           <w:rStyle w:val="CommentReference"/>
         </w:rPr>
         <w:commentReference w:id="4"/>
-      </w:r>
-      <w:commentRangeEnd w:id="5"/>
-      <w:r>
-        <w:rPr>
-          <w:rStyle w:val="CommentReference"/>
-        </w:rPr>
-        <w:commentReference w:id="5"/>
       </w:r>
       <w:r>
         <w:rPr>
@@ -4726,7 +4664,7 @@
       </w:r>
     </w:p>
     <w:p>
-      <w:commentRangeStart w:id="6"/>
+      <w:commentRangeStart w:id="5"/>
       <w:r>
         <w:rPr>
           <w:b/>
@@ -4814,12 +4752,12 @@
       <w:r>
         <w:t xml:space="preserve"> </w:t>
       </w:r>
-      <w:commentRangeEnd w:id="6"/>
+      <w:commentRangeEnd w:id="5"/>
       <w:r>
         <w:rPr>
           <w:rStyle w:val="CommentReference"/>
         </w:rPr>
-        <w:commentReference w:id="6"/>
+        <w:commentReference w:id="5"/>
       </w:r>
     </w:p>
     <w:p>
@@ -5710,16 +5648,11 @@
       <w:r>
         <w:t xml:space="preserve">Are </w:t>
       </w:r>
-      <w:proofErr w:type="spellStart"/>
       <w:r>
         <w:t>D</w:t>
       </w:r>
       <w:r>
-        <w:t>eepfakes</w:t>
-      </w:r>
-      <w:proofErr w:type="spellEnd"/>
-      <w:r>
-        <w:t xml:space="preserve"> just as good as genuine </w:t>
+        <w:t xml:space="preserve">eepfakes just as good as genuine </w:t>
       </w:r>
       <w:r>
         <w:t xml:space="preserve">online </w:t>
@@ -5755,15 +5688,7 @@
         <w:t>evaluations</w:t>
       </w:r>
       <w:r>
-        <w:t xml:space="preserve"> and that </w:t>
-      </w:r>
-      <w:proofErr w:type="spellStart"/>
-      <w:r>
-        <w:t>Deepfakes</w:t>
-      </w:r>
-      <w:proofErr w:type="spellEnd"/>
-      <w:r>
-        <w:t xml:space="preserve"> were as good as genuine content (i.e., were non-inferior), a</w:t>
+        <w:t xml:space="preserve"> and that Deepfakes were as good as genuine content (i.e., were non-inferior), a</w:t>
       </w:r>
       <w:r>
         <w:t>t least for content involving first impressions of a novel individual</w:t>
@@ -5797,13 +5722,8 @@
       <w:r>
         <w:t xml:space="preserve"> </w:t>
       </w:r>
-      <w:proofErr w:type="spellStart"/>
-      <w:r>
-        <w:t>Deepfakes</w:t>
-      </w:r>
-      <w:proofErr w:type="spellEnd"/>
-      <w:r>
-        <w:t xml:space="preserve"> are as good</w:t>
+      <w:r>
+        <w:t>Deepfakes are as good</w:t>
       </w:r>
       <w:r>
         <w:t xml:space="preserve"> </w:t>
@@ -5873,105 +5793,83 @@
       <w:r>
         <w:t xml:space="preserve">: </w:t>
       </w:r>
-      <w:proofErr w:type="spellStart"/>
       <w:r>
         <w:rPr>
           <w:lang w:val="en-IE"/>
         </w:rPr>
-        <w:t>Deepfakes</w:t>
-      </w:r>
-      <w:proofErr w:type="spellEnd"/>
+        <w:t>Deepfakes were</w:t>
+      </w:r>
       <w:r>
         <w:rPr>
           <w:lang w:val="en-IE"/>
         </w:rPr>
-        <w:t xml:space="preserve"> were</w:t>
+        <w:t xml:space="preserve"> found to be non-inferior to genuine content</w:t>
+      </w:r>
+      <w:r>
+        <w:t xml:space="preserve"> </w:t>
       </w:r>
       <w:r>
         <w:rPr>
           <w:lang w:val="en-IE"/>
         </w:rPr>
-        <w:t xml:space="preserve"> found to be non-inferior to genuine content</w:t>
-      </w:r>
-      <w:r>
-        <w:t xml:space="preserve"> </w:t>
+        <w:t>(</w:t>
+      </w:r>
+      <w:r>
+        <w:t xml:space="preserve">genuine </w:t>
       </w:r>
       <w:r>
         <w:rPr>
           <w:lang w:val="en-IE"/>
         </w:rPr>
-        <w:t>(</w:t>
-      </w:r>
-      <w:r>
-        <w:t xml:space="preserve">genuine </w:t>
+        <w:t xml:space="preserve">lower </w:t>
+      </w:r>
+      <w:r>
+        <w:t>9</w:t>
+      </w:r>
+      <w:r>
+        <w:t>5</w:t>
+      </w:r>
+      <w:r>
+        <w:t xml:space="preserve">% CI = </w:t>
+      </w:r>
+      <w:r>
+        <w:t>2.</w:t>
+      </w:r>
+      <w:r>
+        <w:t>56</w:t>
+      </w:r>
+      <w:r>
+        <w:t xml:space="preserve">; </w:t>
       </w:r>
       <w:r>
         <w:rPr>
           <w:lang w:val="en-IE"/>
         </w:rPr>
-        <w:t xml:space="preserve">lower </w:t>
-      </w:r>
-      <w:r>
-        <w:t>9</w:t>
-      </w:r>
-      <w:r>
-        <w:t>5</w:t>
-      </w:r>
-      <w:r>
-        <w:t xml:space="preserve">% CI = </w:t>
+        <w:t>D</w:t>
+      </w:r>
+      <w:r>
+        <w:rPr>
+          <w:lang w:val="en-IE"/>
+        </w:rPr>
+        <w:t xml:space="preserve">eepfake lower </w:t>
+      </w:r>
+      <w:r>
+        <w:t xml:space="preserve">90% CI = </w:t>
       </w:r>
       <w:r>
         <w:t>2.</w:t>
       </w:r>
       <w:r>
-        <w:t>56</w:t>
-      </w:r>
-      <w:r>
-        <w:t xml:space="preserve">; </w:t>
+        <w:t>66</w:t>
+      </w:r>
+      <w:r>
+        <w:t>)</w:t>
       </w:r>
       <w:r>
         <w:rPr>
           <w:lang w:val="en-IE"/>
         </w:rPr>
-        <w:t>D</w:t>
-      </w:r>
-      <w:r>
-        <w:rPr>
-          <w:lang w:val="en-IE"/>
-        </w:rPr>
-        <w:t xml:space="preserve">eepfake lower </w:t>
-      </w:r>
-      <w:r>
-        <w:t xml:space="preserve">90% CI = </w:t>
-      </w:r>
-      <w:r>
-        <w:t>2.</w:t>
-      </w:r>
-      <w:r>
-        <w:t>66</w:t>
-      </w:r>
-      <w:r>
-        <w:t>)</w:t>
-      </w:r>
-      <w:r>
-        <w:rPr>
-          <w:lang w:val="en-IE"/>
-        </w:rPr>
-        <w:t xml:space="preserve">. </w:t>
-      </w:r>
-      <w:proofErr w:type="spellStart"/>
-      <w:r>
-        <w:rPr>
-          <w:lang w:val="en-IE"/>
-        </w:rPr>
-        <w:t>Deepfakes</w:t>
-      </w:r>
-      <w:proofErr w:type="spellEnd"/>
-      <w:r>
-        <w:rPr>
-          <w:lang w:val="en-IE"/>
-        </w:rPr>
-        <w:t xml:space="preserve"> were</w:t>
+        <w:t>. Deepfakes were</w:t>
       </w:r>
       <w:r>
         <w:rPr>
@@ -6039,81 +5937,59 @@
       <w:r>
         <w:t xml:space="preserve">: </w:t>
       </w:r>
-      <w:proofErr w:type="spellStart"/>
       <w:r>
         <w:rPr>
           <w:lang w:val="en-IE"/>
         </w:rPr>
-        <w:t>Deepfakes</w:t>
-      </w:r>
-      <w:proofErr w:type="spellEnd"/>
+        <w:t>Deepfakes were found to be non-inferior to genuine content</w:t>
+      </w:r>
+      <w:r>
+        <w:t xml:space="preserve"> </w:t>
+      </w:r>
       <w:r>
         <w:rPr>
           <w:lang w:val="en-IE"/>
         </w:rPr>
-        <w:t xml:space="preserve"> were found to be non-inferior to genuine content</w:t>
-      </w:r>
-      <w:r>
-        <w:t xml:space="preserve"> </w:t>
+        <w:t>(</w:t>
+      </w:r>
+      <w:r>
+        <w:t xml:space="preserve">genuine </w:t>
       </w:r>
       <w:r>
         <w:rPr>
           <w:lang w:val="en-IE"/>
         </w:rPr>
-        <w:t>(</w:t>
-      </w:r>
-      <w:r>
-        <w:t xml:space="preserve">genuine </w:t>
+        <w:t xml:space="preserve">lower </w:t>
+      </w:r>
+      <w:r>
+        <w:t xml:space="preserve">95% CI = </w:t>
+      </w:r>
+      <w:r>
+        <w:t>1.18</w:t>
+      </w:r>
+      <w:r>
+        <w:t xml:space="preserve">; </w:t>
       </w:r>
       <w:r>
         <w:rPr>
           <w:lang w:val="en-IE"/>
         </w:rPr>
-        <w:t xml:space="preserve">lower </w:t>
-      </w:r>
-      <w:r>
-        <w:t xml:space="preserve">95% CI = </w:t>
-      </w:r>
-      <w:r>
-        <w:t>1.18</w:t>
-      </w:r>
-      <w:r>
-        <w:t xml:space="preserve">; </w:t>
+        <w:t xml:space="preserve">Deepfake lower </w:t>
+      </w:r>
+      <w:r>
+        <w:t xml:space="preserve">90% CI = </w:t>
+      </w:r>
+      <w:r>
+        <w:t>1.26</w:t>
+      </w:r>
+      <w:r>
+        <w:t>)</w:t>
       </w:r>
       <w:r>
         <w:rPr>
           <w:lang w:val="en-IE"/>
         </w:rPr>
-        <w:t xml:space="preserve">Deepfake lower </w:t>
-      </w:r>
-      <w:r>
-        <w:t xml:space="preserve">90% CI = </w:t>
-      </w:r>
-      <w:r>
-        <w:t>1.26</w:t>
-      </w:r>
-      <w:r>
-        <w:t>)</w:t>
-      </w:r>
-      <w:r>
-        <w:rPr>
-          <w:lang w:val="en-IE"/>
-        </w:rPr>
-        <w:t xml:space="preserve">. </w:t>
-      </w:r>
-      <w:proofErr w:type="spellStart"/>
-      <w:r>
-        <w:rPr>
-          <w:lang w:val="en-IE"/>
-        </w:rPr>
-        <w:t>Deepfakes</w:t>
-      </w:r>
-      <w:proofErr w:type="spellEnd"/>
-      <w:r>
-        <w:rPr>
-          <w:lang w:val="en-IE"/>
-        </w:rPr>
-        <w:t xml:space="preserve"> were </w:t>
+        <w:t xml:space="preserve">. Deepfakes were </w:t>
       </w:r>
       <w:r>
         <w:rPr>
@@ -6192,98 +6068,76 @@
       <w:r>
         <w:t xml:space="preserve">: </w:t>
       </w:r>
-      <w:proofErr w:type="spellStart"/>
       <w:r>
         <w:rPr>
           <w:lang w:val="en-IE"/>
         </w:rPr>
-        <w:t>Deepfakes</w:t>
-      </w:r>
-      <w:proofErr w:type="spellEnd"/>
+        <w:t>Deepfakes were found to be non-inferior to genuine content</w:t>
+      </w:r>
+      <w:r>
+        <w:t xml:space="preserve"> </w:t>
+      </w:r>
       <w:r>
         <w:rPr>
           <w:lang w:val="en-IE"/>
         </w:rPr>
-        <w:t xml:space="preserve"> were found to be non-inferior to genuine content</w:t>
-      </w:r>
-      <w:r>
+        <w:t>(</w:t>
+      </w:r>
+      <w:r>
+        <w:t xml:space="preserve">genuine </w:t>
+      </w:r>
+      <w:r>
+        <w:rPr>
+          <w:lang w:val="en-IE"/>
+        </w:rPr>
+        <w:t xml:space="preserve">lower </w:t>
+      </w:r>
+      <w:r>
+        <w:t xml:space="preserve">95% CI = </w:t>
+      </w:r>
+      <w:r>
+        <w:t>0.73</w:t>
+      </w:r>
+      <w:r>
+        <w:t xml:space="preserve">; </w:t>
+      </w:r>
+      <w:r>
+        <w:rPr>
+          <w:lang w:val="en-IE"/>
+        </w:rPr>
+        <w:t xml:space="preserve">Deepfake lower </w:t>
+      </w:r>
+      <w:r>
+        <w:t>90% CI = 1.</w:t>
+      </w:r>
+      <w:r>
+        <w:t>04</w:t>
+      </w:r>
+      <w:r>
+        <w:t>)</w:t>
+      </w:r>
+      <w:r>
+        <w:rPr>
+          <w:lang w:val="en-IE"/>
+        </w:rPr>
+        <w:t xml:space="preserve">. Deepfakes were </w:t>
+      </w:r>
+      <w:r>
+        <w:rPr>
+          <w:lang w:val="en-IE"/>
+        </w:rPr>
+        <w:t>118.6% (95% CI [87.5, 169.6])</w:t>
+      </w:r>
+      <w:r>
+        <w:rPr>
+          <w:lang w:val="en-IE"/>
+        </w:rPr>
         <w:t xml:space="preserve"> </w:t>
       </w:r>
       <w:r>
         <w:rPr>
           <w:lang w:val="en-IE"/>
         </w:rPr>
-        <w:t>(</w:t>
-      </w:r>
-      <w:r>
-        <w:t xml:space="preserve">genuine </w:t>
-      </w:r>
-      <w:r>
-        <w:rPr>
-          <w:lang w:val="en-IE"/>
-        </w:rPr>
-        <w:t xml:space="preserve">lower </w:t>
-      </w:r>
-      <w:r>
-        <w:t xml:space="preserve">95% CI = </w:t>
-      </w:r>
-      <w:r>
-        <w:t>0.73</w:t>
-      </w:r>
-      <w:r>
-        <w:t xml:space="preserve">; </w:t>
-      </w:r>
-      <w:r>
-        <w:rPr>
-          <w:lang w:val="en-IE"/>
-        </w:rPr>
-        <w:t xml:space="preserve">Deepfake lower </w:t>
-      </w:r>
-      <w:r>
-        <w:t>90% CI = 1.</w:t>
-      </w:r>
-      <w:r>
-        <w:t>04</w:t>
-      </w:r>
-      <w:r>
-        <w:t>)</w:t>
-      </w:r>
-      <w:r>
-        <w:rPr>
-          <w:lang w:val="en-IE"/>
-        </w:rPr>
-        <w:t xml:space="preserve">. </w:t>
-      </w:r>
-      <w:proofErr w:type="spellStart"/>
-      <w:r>
-        <w:rPr>
-          <w:lang w:val="en-IE"/>
-        </w:rPr>
-        <w:t>Deepfakes</w:t>
-      </w:r>
-      <w:proofErr w:type="spellEnd"/>
-      <w:r>
-        <w:rPr>
-          <w:lang w:val="en-IE"/>
-        </w:rPr>
-        <w:t xml:space="preserve"> were </w:t>
-      </w:r>
-      <w:r>
-        <w:rPr>
-          <w:lang w:val="en-IE"/>
-        </w:rPr>
-        <w:t>118.6% (95% CI [87.5, 169.6])</w:t>
-      </w:r>
-      <w:r>
-        <w:rPr>
-          <w:lang w:val="en-IE"/>
-        </w:rPr>
-        <w:t xml:space="preserve"> </w:t>
-      </w:r>
-      <w:r>
-        <w:rPr>
-          <w:lang w:val="en-IE"/>
-        </w:rPr>
         <w:t>as effective as genuine content.</w:t>
       </w:r>
     </w:p>
@@ -6301,16 +6155,11 @@
       <w:r>
         <w:t xml:space="preserve">people at detecting </w:t>
       </w:r>
-      <w:proofErr w:type="spellStart"/>
       <w:r>
         <w:t>Deepfake</w:t>
       </w:r>
       <w:r>
-        <w:t>s</w:t>
-      </w:r>
-      <w:proofErr w:type="spellEnd"/>
-      <w:r>
-        <w:t>?</w:t>
+        <w:t>s?</w:t>
       </w:r>
     </w:p>
     <w:p>
@@ -6471,36 +6320,36 @@
       <w:r>
         <w:t xml:space="preserve"> and informed judgements about whether </w:t>
       </w:r>
+      <w:commentRangeStart w:id="6"/>
       <w:commentRangeStart w:id="7"/>
+      <w:r>
+        <w:t xml:space="preserve">online video content is genuine </w:t>
+      </w:r>
+      <w:commentRangeEnd w:id="6"/>
+      <w:r>
+        <w:rPr>
+          <w:rStyle w:val="CommentReference"/>
+        </w:rPr>
+        <w:commentReference w:id="6"/>
+      </w:r>
+      <w:commentRangeEnd w:id="7"/>
+      <w:r>
+        <w:rPr>
+          <w:rStyle w:val="CommentReference"/>
+        </w:rPr>
+        <w:commentReference w:id="7"/>
+      </w:r>
+      <w:r>
+        <w:t>or Deepfaked.</w:t>
+      </w:r>
+      <w:r>
+        <w:t xml:space="preserve"> This can be broken down into component hypotheses (see the data analysis plan below for details of the analytic methods). In this case, our predictions are descriptive/continuous based on our previous studies rather than involving cut-off based inference rules.</w:t>
+      </w:r>
+    </w:p>
+    <w:p>
       <w:commentRangeStart w:id="8"/>
-      <w:r>
-        <w:t xml:space="preserve">online video content is genuine </w:t>
-      </w:r>
-      <w:commentRangeEnd w:id="7"/>
-      <w:r>
-        <w:rPr>
-          <w:rStyle w:val="CommentReference"/>
-        </w:rPr>
-        <w:commentReference w:id="7"/>
-      </w:r>
-      <w:commentRangeEnd w:id="8"/>
-      <w:r>
-        <w:rPr>
-          <w:rStyle w:val="CommentReference"/>
-        </w:rPr>
-        <w:commentReference w:id="8"/>
-      </w:r>
-      <w:r>
-        <w:t>or Deepfaked.</w:t>
-      </w:r>
-      <w:r>
-        <w:t xml:space="preserve"> This can be broken down into component hypotheses (see the data analysis plan below for details of the analytic methods). In this case, our predictions are descriptive/continuous based on our previous studies rather than involving cut-off based inference rules.</w:t>
-      </w:r>
-    </w:p>
-    <w:p>
       <w:commentRangeStart w:id="9"/>
       <w:commentRangeStart w:id="10"/>
-      <w:commentRangeStart w:id="11"/>
       <w:r>
         <w:rPr>
           <w:i/>
@@ -6513,16 +6362,11 @@
       <w:r>
         <w:t xml:space="preserve">We expect participants to be poor at correctly detecting </w:t>
       </w:r>
-      <w:proofErr w:type="spellStart"/>
       <w:r>
         <w:t>D</w:t>
       </w:r>
       <w:r>
-        <w:t>eepfakes</w:t>
-      </w:r>
-      <w:proofErr w:type="spellEnd"/>
-      <w:r>
-        <w:t xml:space="preserve"> (i.e., demonstrate a high </w:t>
+        <w:t xml:space="preserve">eepfakes (i.e., demonstrate a high </w:t>
       </w:r>
       <w:r>
         <w:rPr>
@@ -6591,15 +6435,7 @@
         <w:t xml:space="preserve">We expect participants </w:t>
       </w:r>
       <w:r>
-        <w:t xml:space="preserve">to incorrectly detect </w:t>
-      </w:r>
-      <w:proofErr w:type="spellStart"/>
-      <w:r>
-        <w:t>Deepfakes</w:t>
-      </w:r>
-      <w:proofErr w:type="spellEnd"/>
-      <w:r>
-        <w:t xml:space="preserve"> even when the video content was </w:t>
+        <w:t xml:space="preserve">to incorrectly detect Deepfakes even when the video content was </w:t>
       </w:r>
       <w:r>
         <w:t xml:space="preserve">real (i.e., demonstrate a </w:t>
@@ -6659,6 +6495,13 @@
       <w:r>
         <w:t>Results from our previous studies: FPR = .08, 95% CI [.04, 0.12].</w:t>
       </w:r>
+      <w:commentRangeEnd w:id="8"/>
+      <w:r>
+        <w:rPr>
+          <w:rStyle w:val="CommentReference"/>
+        </w:rPr>
+        <w:commentReference w:id="8"/>
+      </w:r>
       <w:commentRangeEnd w:id="9"/>
       <w:r>
         <w:rPr>
@@ -6672,13 +6515,6 @@
           <w:rStyle w:val="CommentReference"/>
         </w:rPr>
         <w:commentReference w:id="10"/>
-      </w:r>
-      <w:commentRangeEnd w:id="11"/>
-      <w:r>
-        <w:rPr>
-          <w:rStyle w:val="CommentReference"/>
-        </w:rPr>
-        <w:commentReference w:id="11"/>
       </w:r>
     </w:p>
     <w:p>
@@ -6870,15 +6706,7 @@
         <w:t>e</w:t>
       </w:r>
       <w:r>
-        <w:t xml:space="preserve">re aware of the general concept of </w:t>
-      </w:r>
-      <w:proofErr w:type="spellStart"/>
-      <w:r>
-        <w:t>Deepfakes</w:t>
-      </w:r>
-      <w:proofErr w:type="spellEnd"/>
-      <w:r>
-        <w:t>)</w:t>
+        <w:t>re aware of the general concept of Deepfakes)</w:t>
       </w:r>
       <w:r>
         <w:t xml:space="preserve">. </w:t>
@@ -6918,15 +6746,7 @@
         <w:t xml:space="preserve">then it was scored as such. </w:t>
       </w:r>
       <w:r>
-        <w:t xml:space="preserve">Results suggested that roughly half participants were aware of the concept of </w:t>
-      </w:r>
-      <w:proofErr w:type="spellStart"/>
-      <w:r>
-        <w:t>Deepfakes</w:t>
-      </w:r>
-      <w:proofErr w:type="spellEnd"/>
-      <w:r>
-        <w:t xml:space="preserve"> prior to the study. More importantly, </w:t>
+        <w:t xml:space="preserve">Results suggested that roughly half participants were aware of the concept of Deepfakes prior to the study. More importantly, </w:t>
       </w:r>
       <w:r>
         <w:t xml:space="preserve">in </w:t>
@@ -6960,15 +6780,7 @@
         <w:t xml:space="preserve">were </w:t>
       </w:r>
       <w:r>
-        <w:t xml:space="preserve">aware of the concept of </w:t>
-      </w:r>
-      <w:proofErr w:type="spellStart"/>
-      <w:r>
-        <w:t>Deepfakes</w:t>
-      </w:r>
-      <w:proofErr w:type="spellEnd"/>
-      <w:r>
-        <w:t xml:space="preserve"> prior to participating in the study. </w:t>
+        <w:t xml:space="preserve">aware of the concept of Deepfakes prior to participating in the study. </w:t>
       </w:r>
     </w:p>
     <w:p>
@@ -6988,7 +6800,6 @@
       <w:r>
         <w:t xml:space="preserve"> being aware of the concept of </w:t>
       </w:r>
-      <w:proofErr w:type="spellStart"/>
       <w:r>
         <w:t>D</w:t>
       </w:r>
@@ -6998,7 +6809,6 @@
       <w:r>
         <w:t>es</w:t>
       </w:r>
-      <w:proofErr w:type="spellEnd"/>
       <w:r>
         <w:t xml:space="preserve"> prior to the study.</w:t>
       </w:r>
@@ -7044,15 +6854,7 @@
         <w:t xml:space="preserve"> </w:t>
       </w:r>
       <w:r>
-        <w:t xml:space="preserve">Participants who reporting being aware of the concept of </w:t>
-      </w:r>
-      <w:proofErr w:type="spellStart"/>
-      <w:r>
-        <w:t>Deepfakes</w:t>
-      </w:r>
-      <w:proofErr w:type="spellEnd"/>
-      <w:r>
-        <w:t xml:space="preserve"> prior to participating in the experiment </w:t>
+        <w:t xml:space="preserve">Participants who reporting being aware of the concept of Deepfakes prior to participating in the experiment </w:t>
       </w:r>
       <w:r>
         <w:t>are</w:t>
@@ -7064,15 +6866,7 @@
         <w:t>g</w:t>
       </w:r>
       <w:r>
-        <w:t xml:space="preserve"> </w:t>
-      </w:r>
-      <w:proofErr w:type="spellStart"/>
-      <w:r>
-        <w:t>Deepfakes</w:t>
-      </w:r>
-      <w:proofErr w:type="spellEnd"/>
-      <w:r>
-        <w:t xml:space="preserve"> when presented with one. Specifically, </w:t>
+        <w:t xml:space="preserve"> Deepfakes when presented with one. Specifically, </w:t>
       </w:r>
       <w:r>
         <w:t xml:space="preserve">using the subset of </w:t>
@@ -7237,47 +7031,23 @@
       <w:pPr>
         <w:pStyle w:val="Heading3"/>
       </w:pPr>
-      <w:commentRangeStart w:id="12"/>
-      <w:r>
-        <w:t xml:space="preserve">Research question </w:t>
-      </w:r>
-      <w:r>
-        <w:t>5</w:t>
-      </w:r>
-      <w:r>
-        <w:t xml:space="preserve">: Does </w:t>
-      </w:r>
-      <w:r>
-        <w:t xml:space="preserve">knowing </w:t>
-      </w:r>
-      <w:r>
-        <w:t xml:space="preserve">content </w:t>
-      </w:r>
-      <w:r>
-        <w:t>is</w:t>
-      </w:r>
-      <w:r>
-        <w:t xml:space="preserve"> Deepfake</w:t>
-      </w:r>
-      <w:r>
-        <w:t>d</w:t>
-      </w:r>
-      <w:r>
-        <w:t xml:space="preserve"> make you immune </w:t>
-      </w:r>
-      <w:r>
-        <w:t>to its influence</w:t>
-      </w:r>
-      <w:r>
-        <w:t>?</w:t>
-      </w:r>
-      <w:commentRangeEnd w:id="12"/>
+      <w:commentRangeStart w:id="11"/>
+      <w:r>
+        <w:t xml:space="preserve">Research question 5: Does </w:t>
+      </w:r>
+      <w:r>
+        <w:t>prior awareness of the concept of Deepfakes</w:t>
+      </w:r>
+      <w:r>
+        <w:t xml:space="preserve"> make you immune to its influence?</w:t>
+      </w:r>
+      <w:commentRangeEnd w:id="11"/>
       <w:r>
         <w:rPr>
           <w:rStyle w:val="CommentReference"/>
           <w:b w:val="0"/>
         </w:rPr>
-        <w:commentReference w:id="12"/>
+        <w:commentReference w:id="11"/>
       </w:r>
     </w:p>
     <w:p>
@@ -7286,52 +7056,25 @@
           <w:b/>
           <w:i/>
         </w:rPr>
-        <w:t xml:space="preserve">Findings </w:t>
-      </w:r>
-      <w:r>
-        <w:rPr>
-          <w:b/>
-          <w:i/>
-        </w:rPr>
-        <w:t xml:space="preserve">from </w:t>
-      </w:r>
-      <w:r>
-        <w:rPr>
-          <w:b/>
-          <w:i/>
-        </w:rPr>
-        <w:t xml:space="preserve">our </w:t>
-      </w:r>
-      <w:r>
-        <w:rPr>
-          <w:b/>
-          <w:i/>
-        </w:rPr>
-        <w:t>previous studies.</w:t>
+        <w:t>Findings from our previous studies.</w:t>
       </w:r>
       <w:r>
         <w:t xml:space="preserve"> </w:t>
       </w:r>
       <w:r>
-        <w:t xml:space="preserve">In our earlier studies we wanted to know if (self-reported) awareness that one has been exposed to Deepfaked content would protect that person from being influenced by the Deepfake. If so, then those who self-report that they recognized the video was Deepfaked should show no change in liking or intentions. If not, and Deepfaked videos still influence attitudes regardless of a person’s awareness that what they are witnessing is false, then changes in evaluations and intentions should take place. </w:t>
+        <w:t xml:space="preserve">Although our experiments provide participants with a detailed description of Deepfakes and what can be done with them, it is of course possible that participants do not fully attend to this information, are skeptical, or even think we are deceiving them. As such, as a form of robustness test, we considered it useful to assess whether evaluative learning effects were still observed in the subset of participants who reported being aware of the concept of Deepfaking prior to participation in the experiment. </w:t>
       </w:r>
     </w:p>
     <w:p>
       <w:r>
         <w:tab/>
-        <w:t>On the one hand, if we take the data from the subset of participants in Experiments 4-6 who were (a) exposed to a Deepfake and (b) who recognized that the video was a Deepfake when subsequently asked, then we see that these participants still show changes in self-reported</w:t>
-      </w:r>
-      <w:r>
-        <w:t xml:space="preserve">, </w:t>
-      </w:r>
-      <w:r>
-        <w:t>IAT scores</w:t>
-      </w:r>
-      <w:r>
-        <w:t>, and behavioral intentions</w:t>
-      </w:r>
-      <w:r>
-        <w:t xml:space="preserve">. </w:t>
+        <w:t xml:space="preserve">On the one hand, if we take the data from the subset of participants in Experiments 4-6 who were (a) exposed to a Deepfake and (b) who </w:t>
+      </w:r>
+      <w:r>
+        <w:t xml:space="preserve">reported being aware of the concept of Deepfaking prior to the study, </w:t>
+      </w:r>
+      <w:r>
+        <w:t xml:space="preserve">then we see that these participants still show changes in self-reported, IAT scores, and behavioral intentions. </w:t>
       </w:r>
     </w:p>
     <w:p>
@@ -7345,19 +7088,31 @@
         <w:t>n</w:t>
       </w:r>
       <w:r>
-        <w:t xml:space="preserve"> = </w:t>
-      </w:r>
-      <w:r>
-        <w:t>100</w:t>
-      </w:r>
-      <w:r>
-        <w:t>). Carrying out a confirmatory (replication) with a closed (“Yes”/ “No”) response format will provide stronger evidence for the above claim. We therefore predict a similar pattern of findings will emerge in Experiment 7 as in our previous studies</w:t>
-      </w:r>
-      <w:r>
-        <w:t>,</w:t>
-      </w:r>
-      <w:r>
-        <w:t xml:space="preserve"> namely participants who are exposed to Deepfaked content and who recognize this upon subsequent questioning, will show self-reported ratings, IAT scores, and intention scores that significantly differ from zero.</w:t>
+        <w:t xml:space="preserve"> = 100). Carrying out a confirmatory (replication) with a closed (“Yes”/ “No”) response format will provide stronger evidence for the above claim. We therefore predict a similar pattern of findings will emerge in Experiment 7 as in our previous studies, namely participants who are exposed to Deepfaked content and who </w:t>
+      </w:r>
+      <w:r>
+        <w:t>reported being aware of the concept of Deepfaking prior to the study</w:t>
+      </w:r>
+      <w:r>
+        <w:t xml:space="preserve"> will show self-reported ratings, IAT scores, and intention scores that </w:t>
+      </w:r>
+      <w:r>
+        <w:t xml:space="preserve">are </w:t>
+      </w:r>
+      <w:r>
+        <w:t xml:space="preserve">significantly </w:t>
+      </w:r>
+      <w:r>
+        <w:t>larger</w:t>
+      </w:r>
+      <w:r>
+        <w:t xml:space="preserve"> </w:t>
+      </w:r>
+      <w:r>
+        <w:t>than</w:t>
+      </w:r>
+      <w:r>
+        <w:t xml:space="preserve"> zero.</w:t>
       </w:r>
     </w:p>
     <w:p>
@@ -7374,107 +7129,67 @@
           <w:b/>
           <w:i/>
         </w:rPr>
+        <w:t xml:space="preserve"> 5</w:t>
+      </w:r>
+      <w:r>
+        <w:rPr>
+          <w:b/>
+          <w:i/>
+        </w:rPr>
+        <w:t>.</w:t>
+      </w:r>
+      <w:r>
+        <w:t xml:space="preserve"> In the subset of participants who were shown a Deepfaked video and </w:t>
+      </w:r>
+      <w:r>
+        <w:t>reported being aware of the concept of Deepfaking prior to participating in the experiment</w:t>
+      </w:r>
+      <w:r>
+        <w:t xml:space="preserve">, the content of the videos (i.e., valence of the statements) will still influence </w:t>
+      </w:r>
+      <w:r>
+        <w:t xml:space="preserve">their </w:t>
+      </w:r>
+      <w:r>
+        <w:t>first impressions, such that participants exposed to videos in which the character (Chris) makes positive statements will demonstrate more positive (self-reported and automatic) evaluations of Chris than when he makes negative statements.</w:t>
+      </w:r>
+      <w:r>
+        <w:t xml:space="preserve"> This can be broken down into component hypotheses and their inference rules (see the data analysis plan below for details of the models):</w:t>
+      </w:r>
+    </w:p>
+    <w:p>
+      <w:r>
+        <w:rPr>
+          <w:i/>
+        </w:rPr>
+        <w:t>H</w:t>
+      </w:r>
+      <w:r>
+        <w:rPr>
+          <w:i/>
+        </w:rPr>
+        <w:t>5a</w:t>
+      </w:r>
+      <w:r>
+        <w:rPr>
+          <w:i/>
+        </w:rPr>
+        <w:t>.</w:t>
+      </w:r>
+      <w:r>
         <w:t xml:space="preserve"> </w:t>
       </w:r>
       <w:r>
-        <w:rPr>
-          <w:b/>
-          <w:i/>
-        </w:rPr>
-        <w:t>5</w:t>
-      </w:r>
-      <w:r>
-        <w:rPr>
-          <w:b/>
-          <w:i/>
-        </w:rPr>
-        <w:t>.</w:t>
-      </w:r>
-      <w:r>
-        <w:t xml:space="preserve"> </w:t>
-      </w:r>
-      <w:r>
-        <w:t>In the subset of p</w:t>
-      </w:r>
-      <w:r>
-        <w:t xml:space="preserve">articipants who </w:t>
-      </w:r>
-      <w:r>
-        <w:t xml:space="preserve">were shown a Deepfaked video and accurately </w:t>
-      </w:r>
-      <w:r>
-        <w:t>detect</w:t>
-      </w:r>
-      <w:r>
-        <w:t>ed</w:t>
-      </w:r>
-      <w:r>
-        <w:t xml:space="preserve"> </w:t>
-      </w:r>
-      <w:r>
-        <w:t xml:space="preserve">that the video was </w:t>
-      </w:r>
-      <w:r>
-        <w:t>Deepfaked</w:t>
-      </w:r>
-      <w:r>
-        <w:t xml:space="preserve">, </w:t>
-      </w:r>
-      <w:r>
-        <w:t xml:space="preserve">the </w:t>
-      </w:r>
-      <w:r>
-        <w:t xml:space="preserve">content of the videos (i.e., valence of the statements) will </w:t>
-      </w:r>
-      <w:r>
-        <w:t xml:space="preserve">still </w:t>
-      </w:r>
-      <w:r>
-        <w:t xml:space="preserve">influence </w:t>
-      </w:r>
-      <w:r>
-        <w:t xml:space="preserve">their </w:t>
-      </w:r>
-      <w:r>
-        <w:t>first impressions, such that participants exposed to videos in which the character (Chris) makes positive statements will demonstrate more positive (self-reported and automatic) evaluations of Chris than when he makes negative statements.</w:t>
-      </w:r>
-      <w:r>
-        <w:t xml:space="preserve"> </w:t>
-      </w:r>
-      <w:r>
-        <w:t>This can be broken down into component hypotheses and their inference rules (see the data analysis plan below for details of the models):</w:t>
-      </w:r>
-    </w:p>
-    <w:p>
-      <w:r>
-        <w:rPr>
-          <w:i/>
-        </w:rPr>
-        <w:t>H</w:t>
-      </w:r>
-      <w:r>
-        <w:rPr>
-          <w:i/>
-        </w:rPr>
-        <w:t>5</w:t>
-      </w:r>
-      <w:r>
-        <w:rPr>
-          <w:i/>
-        </w:rPr>
-        <w:t>a</w:t>
-      </w:r>
-      <w:r>
-        <w:rPr>
-          <w:i/>
-        </w:rPr>
-        <w:t>.</w:t>
-      </w:r>
-      <w:r>
-        <w:t xml:space="preserve"> </w:t>
-      </w:r>
-      <w:r>
-        <w:t xml:space="preserve">In the subset of participants who were shown a Deepfaked video and accurately detected that the video was Deepfaked, the </w:t>
+        <w:t xml:space="preserve">In the subset of participants who were shown a Deepfaked video and </w:t>
+      </w:r>
+      <w:r>
+        <w:t>reported being aware of the concept of Deepfaking prior to participating in the experiment</w:t>
+      </w:r>
+      <w:r>
+        <w:t>,</w:t>
+      </w:r>
+      <w:r>
+        <w:t xml:space="preserve"> the </w:t>
       </w:r>
       <w:r>
         <w:t xml:space="preserve">content of the </w:t>
@@ -7492,34 +7207,21 @@
         <w:t xml:space="preserve">) will influence participants’ </w:t>
       </w:r>
       <w:r>
-        <w:t>self-reported evaluations</w:t>
-      </w:r>
-      <w:r>
-        <w:t xml:space="preserve">. Specifically, we will use a Bayesian linear model </w:t>
-      </w:r>
-      <w:r>
-        <w:t xml:space="preserve">(model 3) </w:t>
-      </w:r>
-      <w:r>
-        <w:t xml:space="preserve">to estimate a 95% Confidence Interval on standardized effect size change in </w:t>
-      </w:r>
-      <w:r>
-        <w:t xml:space="preserve">self-reported evaluations </w:t>
-      </w:r>
-      <w:r>
-        <w:t xml:space="preserve">between </w:t>
-      </w:r>
-      <w:r>
-        <w:t>Source Valence</w:t>
-      </w:r>
-      <w:r>
-        <w:t xml:space="preserve"> conditions in the genuine video condition subgroup. </w:t>
-      </w:r>
-      <w:r>
-        <w:t xml:space="preserve">Confidence Intervals </w:t>
-      </w:r>
-      <w:r>
-        <w:t>whose lower bounds are &gt; 0 will be considered evidence in support of this hypothesis.</w:t>
+        <w:t>self-reported evaluations. Specifically, we will use a Bayesian linear model (</w:t>
+      </w:r>
+      <w:commentRangeStart w:id="12"/>
+      <w:r>
+        <w:t>model 3</w:t>
+      </w:r>
+      <w:commentRangeEnd w:id="12"/>
+      <w:r>
+        <w:rPr>
+          <w:rStyle w:val="CommentReference"/>
+        </w:rPr>
+        <w:commentReference w:id="12"/>
+      </w:r>
+      <w:r>
+        <w:t>) to estimate a 95% Confidence Interval on standardized effect size change in self-reported evaluations between Source Valence conditions in the genuine video condition subgroup. Confidence Intervals whose lower bounds are &gt; 0 will be considered evidence in support of this hypothesis.</w:t>
       </w:r>
     </w:p>
     <w:p>
@@ -7530,26 +7232,15 @@
           <w:numId w:val="8"/>
         </w:numPr>
       </w:pPr>
-      <w:r>
-        <w:t xml:space="preserve">Results </w:t>
-      </w:r>
-      <w:r>
-        <w:t>from our previous studies</w:t>
-      </w:r>
-      <w:r>
-        <w:t xml:space="preserve">: </w:t>
-      </w:r>
-      <w:r>
-        <w:rPr>
-          <w:i/>
-        </w:rPr>
-        <w:t>δ</w:t>
-      </w:r>
-      <w:r>
-        <w:rPr>
-          <w:i/>
-        </w:rPr>
-        <w:t xml:space="preserve"> =</w:t>
+      <w:commentRangeStart w:id="13"/>
+      <w:r>
+        <w:t xml:space="preserve">Results from our previous studies: </w:t>
+      </w:r>
+      <w:r>
+        <w:rPr>
+          <w:i/>
+        </w:rPr>
+        <w:t>δ =</w:t>
       </w:r>
       <w:r>
         <w:t xml:space="preserve"> </w:t>
@@ -7558,72 +7249,70 @@
         <w:t>2.7</w:t>
       </w:r>
       <w:r>
-        <w:t>4</w:t>
-      </w:r>
-      <w:r>
-        <w:t>, 95% CI [</w:t>
+        <w:t>4, 95% CI [</w:t>
       </w:r>
       <w:r>
         <w:t>2.</w:t>
       </w:r>
       <w:r>
-        <w:t>27</w:t>
+        <w:t xml:space="preserve">27, 3.21], </w:t>
+      </w:r>
+      <w:r>
+        <w:rPr>
+          <w:i/>
+        </w:rPr>
+        <w:t>p</w:t>
+      </w:r>
+      <w:r>
+        <w:t xml:space="preserve"> &lt; </w:t>
+      </w:r>
+      <w:r>
+        <w:t>.000000</w:t>
+      </w:r>
+      <w:r>
+        <w:t>1.</w:t>
+      </w:r>
+      <w:commentRangeEnd w:id="13"/>
+      <w:r>
+        <w:rPr>
+          <w:rStyle w:val="CommentReference"/>
+        </w:rPr>
+        <w:commentReference w:id="13"/>
+      </w:r>
+    </w:p>
+    <w:p>
+      <w:r>
+        <w:rPr>
+          <w:i/>
+        </w:rPr>
+        <w:t>H</w:t>
+      </w:r>
+      <w:r>
+        <w:rPr>
+          <w:i/>
+        </w:rPr>
+        <w:t>5b</w:t>
+      </w:r>
+      <w:r>
+        <w:rPr>
+          <w:i/>
+        </w:rPr>
+        <w:t>.</w:t>
+      </w:r>
+      <w:r>
+        <w:t xml:space="preserve"> </w:t>
+      </w:r>
+      <w:r>
+        <w:t xml:space="preserve">In the subset of participants who were shown a Deepfaked video and </w:t>
+      </w:r>
+      <w:r>
+        <w:t>reported being aware of the concept of Deepfaking prior to participating in the experiment</w:t>
       </w:r>
       <w:r>
         <w:t xml:space="preserve">, </w:t>
       </w:r>
       <w:r>
-        <w:t>3.21</w:t>
-      </w:r>
-      <w:r>
-        <w:t xml:space="preserve">], </w:t>
-      </w:r>
-      <w:r>
-        <w:rPr>
-          <w:i/>
-        </w:rPr>
-        <w:t>p</w:t>
-      </w:r>
-      <w:r>
-        <w:t xml:space="preserve"> &lt; </w:t>
-      </w:r>
-      <w:r>
-        <w:t>.000000</w:t>
-      </w:r>
-      <w:r>
-        <w:t>1.</w:t>
-      </w:r>
-    </w:p>
-    <w:p>
-      <w:r>
-        <w:rPr>
-          <w:i/>
-        </w:rPr>
-        <w:t>H</w:t>
-      </w:r>
-      <w:r>
-        <w:rPr>
-          <w:i/>
-        </w:rPr>
-        <w:t>5</w:t>
-      </w:r>
-      <w:r>
-        <w:rPr>
-          <w:i/>
-        </w:rPr>
-        <w:t>b</w:t>
-      </w:r>
-      <w:r>
-        <w:rPr>
-          <w:i/>
-        </w:rPr>
-        <w:t>.</w:t>
-      </w:r>
-      <w:r>
-        <w:t xml:space="preserve"> </w:t>
-      </w:r>
-      <w:r>
-        <w:t>In the subset of participants who were shown a Deepfaked video and accurately detected that the video was Deepfaked, the</w:t>
+        <w:t>the</w:t>
       </w:r>
       <w:r>
         <w:t xml:space="preserve"> content of the </w:t>
@@ -7641,25 +7330,7 @@
         <w:t xml:space="preserve">) will influence participants’ </w:t>
       </w:r>
       <w:r>
-        <w:t xml:space="preserve">IAT D2 scores. Specifically, we will use a Bayesian linear model </w:t>
-      </w:r>
-      <w:r>
-        <w:t xml:space="preserve">(model 4) </w:t>
-      </w:r>
-      <w:r>
-        <w:t xml:space="preserve">to estimate a 95% Confidence Interval on standardized effect size change in IAT D2 scores between </w:t>
-      </w:r>
-      <w:r>
-        <w:t>Source Valence</w:t>
-      </w:r>
-      <w:r>
-        <w:t xml:space="preserve"> conditions in the Deepfaked video condition subgroup. </w:t>
-      </w:r>
-      <w:r>
-        <w:t xml:space="preserve">Confidence Intervals </w:t>
-      </w:r>
-      <w:r>
-        <w:t>whose lower bounds are &gt; 0 will be considered evidence in support of this hypothesis.</w:t>
+        <w:t>IAT D2 scores. Specifically, we will use a Bayesian linear model (model 4) to estimate a 95% Confidence Interval on standardized effect size change in IAT D2 scores between Source Valence conditions in the Deepfaked video condition subgroup. Confidence Intervals whose lower bounds are &gt; 0 will be considered evidence in support of this hypothesis.</w:t>
       </w:r>
     </w:p>
     <w:p>
@@ -7670,26 +7341,15 @@
           <w:numId w:val="8"/>
         </w:numPr>
       </w:pPr>
-      <w:r>
-        <w:t xml:space="preserve">Results </w:t>
-      </w:r>
-      <w:r>
-        <w:t>from our previous studies</w:t>
-      </w:r>
-      <w:r>
-        <w:t xml:space="preserve">: </w:t>
-      </w:r>
-      <w:r>
-        <w:rPr>
-          <w:i/>
-        </w:rPr>
-        <w:t>δ</w:t>
-      </w:r>
-      <w:r>
-        <w:rPr>
-          <w:i/>
-        </w:rPr>
-        <w:t xml:space="preserve"> =</w:t>
+      <w:commentRangeStart w:id="14"/>
+      <w:r>
+        <w:t xml:space="preserve">Results from our previous studies: </w:t>
+      </w:r>
+      <w:r>
+        <w:rPr>
+          <w:i/>
+        </w:rPr>
+        <w:t>δ =</w:t>
       </w:r>
       <w:r>
         <w:t xml:space="preserve"> 1.05, 95% CI [0.69, 1.42], </w:t>
@@ -7709,25 +7369,27 @@
       <w:r>
         <w:t>1.</w:t>
       </w:r>
-    </w:p>
-    <w:p>
-      <w:r>
-        <w:rPr>
-          <w:i/>
-        </w:rPr>
+      <w:commentRangeEnd w:id="14"/>
+      <w:r>
+        <w:rPr>
+          <w:rStyle w:val="CommentReference"/>
+        </w:rPr>
+        <w:commentReference w:id="14"/>
+      </w:r>
+    </w:p>
+    <w:p>
+      <w:r>
+        <w:rPr>
+          <w:i/>
+        </w:rPr>
+        <w:lastRenderedPageBreak/>
         <w:t>H</w:t>
       </w:r>
       <w:r>
         <w:rPr>
           <w:i/>
         </w:rPr>
-        <w:t>5</w:t>
-      </w:r>
-      <w:r>
-        <w:rPr>
-          <w:i/>
-        </w:rPr>
-        <w:t>c</w:t>
+        <w:t>5c</w:t>
       </w:r>
       <w:r>
         <w:rPr>
@@ -7751,23 +7413,13 @@
         <w:t xml:space="preserve">videos (i.e., </w:t>
       </w:r>
       <w:r>
-        <w:t xml:space="preserve">Source </w:t>
-      </w:r>
-      <w:r>
-        <w:lastRenderedPageBreak/>
-        <w:t>Valence</w:t>
+        <w:t>Source Valence</w:t>
       </w:r>
       <w:r>
         <w:t xml:space="preserve">) will influence participants’ </w:t>
       </w:r>
       <w:r>
-        <w:t xml:space="preserve">behavioral intention scores. Specifically, we will use a Bayesian linear model (model 4) to estimate a 95% Confidence Interval on standardized effect size change in behavioral intention scores between </w:t>
-      </w:r>
-      <w:r>
-        <w:t>Source Valence</w:t>
-      </w:r>
-      <w:r>
-        <w:t xml:space="preserve"> conditions in the Deepfaked video condition subgroup. Confidence Intervals whose lower bounds are &gt; 0 will be considered evidence in support of this hypothesis.</w:t>
+        <w:t>behavioral intention scores. Specifically, we will use a Bayesian linear model (model 4) to estimate a 95% Confidence Interval on standardized effect size change in behavioral intention scores between Source Valence conditions in the Deepfaked video condition subgroup. Confidence Intervals whose lower bounds are &gt; 0 will be considered evidence in support of this hypothesis.</w:t>
       </w:r>
     </w:p>
     <w:p>
@@ -7778,6 +7430,355 @@
           <w:numId w:val="8"/>
         </w:numPr>
       </w:pPr>
+      <w:commentRangeStart w:id="15"/>
+      <w:r>
+        <w:t xml:space="preserve">Results from our previous studies: </w:t>
+      </w:r>
+      <w:r>
+        <w:rPr>
+          <w:i/>
+        </w:rPr>
+        <w:t>δ =</w:t>
+      </w:r>
+      <w:r>
+        <w:t xml:space="preserve"> 2.72, 95% CI [1.87, 3.51], </w:t>
+      </w:r>
+      <w:r>
+        <w:rPr>
+          <w:i/>
+        </w:rPr>
+        <w:t>p</w:t>
+      </w:r>
+      <w:r>
+        <w:t xml:space="preserve"> &lt; </w:t>
+      </w:r>
+      <w:r>
+        <w:t>.000000</w:t>
+      </w:r>
+      <w:r>
+        <w:t>1.</w:t>
+      </w:r>
+      <w:commentRangeEnd w:id="15"/>
+      <w:r>
+        <w:rPr>
+          <w:rStyle w:val="CommentReference"/>
+        </w:rPr>
+        <w:commentReference w:id="15"/>
+      </w:r>
+    </w:p>
+    <w:p/>
+    <w:p>
+      <w:pPr>
+        <w:pStyle w:val="Heading3"/>
+      </w:pPr>
+      <w:commentRangeStart w:id="16"/>
+      <w:r>
+        <w:t xml:space="preserve">Research question </w:t>
+      </w:r>
+      <w:r>
+        <w:t>6</w:t>
+      </w:r>
+      <w:r>
+        <w:t xml:space="preserve">: Does </w:t>
+      </w:r>
+      <w:r>
+        <w:t xml:space="preserve">knowing </w:t>
+      </w:r>
+      <w:r>
+        <w:t xml:space="preserve">content </w:t>
+      </w:r>
+      <w:r>
+        <w:t>is</w:t>
+      </w:r>
+      <w:r>
+        <w:t xml:space="preserve"> Deepfake</w:t>
+      </w:r>
+      <w:r>
+        <w:t>d</w:t>
+      </w:r>
+      <w:r>
+        <w:t xml:space="preserve"> make you immune </w:t>
+      </w:r>
+      <w:r>
+        <w:t>to its influence</w:t>
+      </w:r>
+      <w:r>
+        <w:t>?</w:t>
+      </w:r>
+      <w:commentRangeEnd w:id="16"/>
+      <w:r>
+        <w:rPr>
+          <w:rStyle w:val="CommentReference"/>
+          <w:b w:val="0"/>
+        </w:rPr>
+        <w:commentReference w:id="16"/>
+      </w:r>
+    </w:p>
+    <w:p>
+      <w:r>
+        <w:rPr>
+          <w:b/>
+          <w:i/>
+        </w:rPr>
+        <w:t xml:space="preserve">Findings </w:t>
+      </w:r>
+      <w:r>
+        <w:rPr>
+          <w:b/>
+          <w:i/>
+        </w:rPr>
+        <w:t xml:space="preserve">from </w:t>
+      </w:r>
+      <w:r>
+        <w:rPr>
+          <w:b/>
+          <w:i/>
+        </w:rPr>
+        <w:t xml:space="preserve">our </w:t>
+      </w:r>
+      <w:r>
+        <w:rPr>
+          <w:b/>
+          <w:i/>
+        </w:rPr>
+        <w:t>previous studies.</w:t>
+      </w:r>
+      <w:r>
+        <w:t xml:space="preserve"> </w:t>
+      </w:r>
+      <w:r>
+        <w:t xml:space="preserve">In our earlier studies we wanted to know if (self-reported) awareness that one has been exposed to Deepfaked content would protect that person from being influenced by the Deepfake. If so, then those who self-report that they recognized the video was Deepfaked should show no change in liking or intentions. If not, and Deepfaked videos still influence attitudes regardless of a person’s awareness that what they are witnessing is false, then changes in evaluations and intentions should take place. </w:t>
+      </w:r>
+    </w:p>
+    <w:p>
+      <w:r>
+        <w:tab/>
+        <w:t>On the one hand, if we take the data from the subset of participants in Experiments 4-6 who were (a) exposed to a Deepfake and (b) who recognized that the video was a Deepfake when subsequently asked, then we see that these participants still show changes in self-reported</w:t>
+      </w:r>
+      <w:r>
+        <w:t xml:space="preserve">, </w:t>
+      </w:r>
+      <w:r>
+        <w:t>IAT scores</w:t>
+      </w:r>
+      <w:r>
+        <w:t>, and behavioral intentions</w:t>
+      </w:r>
+      <w:r>
+        <w:t xml:space="preserve">. </w:t>
+      </w:r>
+    </w:p>
+    <w:p>
+      <w:r>
+        <w:t>On the other hand, these findings were based on subjective coding of open-ended responses, and a relatively small sample size (</w:t>
+      </w:r>
+      <w:r>
+        <w:rPr>
+          <w:i/>
+        </w:rPr>
+        <w:t>n</w:t>
+      </w:r>
+      <w:r>
+        <w:t xml:space="preserve"> = </w:t>
+      </w:r>
+      <w:r>
+        <w:t>100</w:t>
+      </w:r>
+      <w:r>
+        <w:t xml:space="preserve">). Carrying out a confirmatory (replication) with a closed (“Yes”/ “No”) response format will provide stronger evidence for the above claim. We therefore predict a similar pattern of findings will emerge in Experiment </w:t>
+      </w:r>
+      <w:r>
+        <w:lastRenderedPageBreak/>
+        <w:t>7 as in our previous studies</w:t>
+      </w:r>
+      <w:r>
+        <w:t>,</w:t>
+      </w:r>
+      <w:r>
+        <w:t xml:space="preserve"> namely participants who are exposed to Deepfaked content and who recognize this upon subsequent questioning, will show self-reported ratings, IAT scores, and intention scores that significantly </w:t>
+      </w:r>
+      <w:r>
+        <w:t>larger</w:t>
+      </w:r>
+      <w:r>
+        <w:t xml:space="preserve"> </w:t>
+      </w:r>
+      <w:r>
+        <w:t xml:space="preserve">than </w:t>
+      </w:r>
+      <w:r>
+        <w:t>zero.</w:t>
+      </w:r>
+    </w:p>
+    <w:p>
+      <w:r>
+        <w:rPr>
+          <w:b/>
+          <w:i/>
+        </w:rPr>
+        <w:t>Hypothesis</w:t>
+      </w:r>
+      <w:r>
+        <w:rPr>
+          <w:b/>
+          <w:i/>
+        </w:rPr>
+        <w:t xml:space="preserve"> </w:t>
+      </w:r>
+      <w:r>
+        <w:rPr>
+          <w:b/>
+          <w:i/>
+        </w:rPr>
+        <w:t>6</w:t>
+      </w:r>
+      <w:r>
+        <w:rPr>
+          <w:b/>
+          <w:i/>
+        </w:rPr>
+        <w:t>.</w:t>
+      </w:r>
+      <w:r>
+        <w:t xml:space="preserve"> </w:t>
+      </w:r>
+      <w:r>
+        <w:t>In the subset of p</w:t>
+      </w:r>
+      <w:r>
+        <w:t xml:space="preserve">articipants who </w:t>
+      </w:r>
+      <w:r>
+        <w:t xml:space="preserve">were shown a Deepfaked video and accurately </w:t>
+      </w:r>
+      <w:r>
+        <w:t>detect</w:t>
+      </w:r>
+      <w:r>
+        <w:t>ed</w:t>
+      </w:r>
+      <w:r>
+        <w:t xml:space="preserve"> </w:t>
+      </w:r>
+      <w:r>
+        <w:t xml:space="preserve">that the video was </w:t>
+      </w:r>
+      <w:r>
+        <w:t>Deepfaked</w:t>
+      </w:r>
+      <w:r>
+        <w:t xml:space="preserve">, </w:t>
+      </w:r>
+      <w:r>
+        <w:t xml:space="preserve">the </w:t>
+      </w:r>
+      <w:r>
+        <w:t xml:space="preserve">content of the videos (i.e., valence of the statements) will </w:t>
+      </w:r>
+      <w:r>
+        <w:t xml:space="preserve">still </w:t>
+      </w:r>
+      <w:r>
+        <w:t xml:space="preserve">influence </w:t>
+      </w:r>
+      <w:r>
+        <w:t xml:space="preserve">their </w:t>
+      </w:r>
+      <w:r>
+        <w:t>first impressions, such that participants exposed to videos in which the character (Chris) makes positive statements will demonstrate more positive (self-reported and automatic) evaluations of Chris than when he makes negative statements.</w:t>
+      </w:r>
+      <w:r>
+        <w:t xml:space="preserve"> </w:t>
+      </w:r>
+      <w:r>
+        <w:t>This can be broken down into component hypotheses and their inference rules (see the data analysis plan below for details of the models):</w:t>
+      </w:r>
+    </w:p>
+    <w:p>
+      <w:r>
+        <w:rPr>
+          <w:i/>
+        </w:rPr>
+        <w:t>H</w:t>
+      </w:r>
+      <w:r>
+        <w:rPr>
+          <w:i/>
+        </w:rPr>
+        <w:t>6</w:t>
+      </w:r>
+      <w:r>
+        <w:rPr>
+          <w:i/>
+        </w:rPr>
+        <w:t>a</w:t>
+      </w:r>
+      <w:r>
+        <w:rPr>
+          <w:i/>
+        </w:rPr>
+        <w:t>.</w:t>
+      </w:r>
+      <w:r>
+        <w:t xml:space="preserve"> </w:t>
+      </w:r>
+      <w:r>
+        <w:t xml:space="preserve">In the subset of participants who were shown a Deepfaked video and accurately detected that the video was Deepfaked, the </w:t>
+      </w:r>
+      <w:r>
+        <w:t xml:space="preserve">content of the </w:t>
+      </w:r>
+      <w:r>
+        <w:t xml:space="preserve">Deepfaked </w:t>
+      </w:r>
+      <w:r>
+        <w:t xml:space="preserve">videos (i.e., </w:t>
+      </w:r>
+      <w:r>
+        <w:t>Source Valence</w:t>
+      </w:r>
+      <w:r>
+        <w:t xml:space="preserve">) will influence participants’ </w:t>
+      </w:r>
+      <w:r>
+        <w:t>self-reported evaluations</w:t>
+      </w:r>
+      <w:r>
+        <w:t xml:space="preserve">. Specifically, we will use a Bayesian linear model </w:t>
+      </w:r>
+      <w:r>
+        <w:t xml:space="preserve">(model 3) </w:t>
+      </w:r>
+      <w:r>
+        <w:t xml:space="preserve">to estimate a 95% Confidence Interval on standardized effect size change in </w:t>
+      </w:r>
+      <w:r>
+        <w:t xml:space="preserve">self-reported evaluations </w:t>
+      </w:r>
+      <w:r>
+        <w:t xml:space="preserve">between </w:t>
+      </w:r>
+      <w:r>
+        <w:t>Source Valence</w:t>
+      </w:r>
+      <w:r>
+        <w:t xml:space="preserve"> conditions in the genuine video condition subgroup. </w:t>
+      </w:r>
+      <w:r>
+        <w:t xml:space="preserve">Confidence Intervals </w:t>
+      </w:r>
+      <w:r>
+        <w:t>whose lower bounds are &gt; 0 will be considered evidence in support of this hypothesis.</w:t>
+      </w:r>
+    </w:p>
+    <w:p>
+      <w:pPr>
+        <w:pStyle w:val="ListParagraph"/>
+        <w:numPr>
+          <w:ilvl w:val="0"/>
+          <w:numId w:val="8"/>
+        </w:numPr>
+      </w:pPr>
       <w:r>
         <w:t xml:space="preserve">Results </w:t>
       </w:r>
@@ -7803,6 +7804,251 @@
         <w:t xml:space="preserve"> </w:t>
       </w:r>
       <w:r>
+        <w:t>2.7</w:t>
+      </w:r>
+      <w:r>
+        <w:t>4</w:t>
+      </w:r>
+      <w:r>
+        <w:t>, 95% CI [</w:t>
+      </w:r>
+      <w:r>
+        <w:t>2.</w:t>
+      </w:r>
+      <w:r>
+        <w:t>27</w:t>
+      </w:r>
+      <w:r>
+        <w:t xml:space="preserve">, </w:t>
+      </w:r>
+      <w:r>
+        <w:t>3.21</w:t>
+      </w:r>
+      <w:r>
+        <w:t xml:space="preserve">], </w:t>
+      </w:r>
+      <w:r>
+        <w:rPr>
+          <w:i/>
+        </w:rPr>
+        <w:t>p</w:t>
+      </w:r>
+      <w:r>
+        <w:t xml:space="preserve"> &lt; </w:t>
+      </w:r>
+      <w:r>
+        <w:t>.000000</w:t>
+      </w:r>
+      <w:r>
+        <w:t>1.</w:t>
+      </w:r>
+    </w:p>
+    <w:p>
+      <w:r>
+        <w:rPr>
+          <w:i/>
+        </w:rPr>
+        <w:t>H</w:t>
+      </w:r>
+      <w:r>
+        <w:rPr>
+          <w:i/>
+        </w:rPr>
+        <w:t>6</w:t>
+      </w:r>
+      <w:r>
+        <w:rPr>
+          <w:i/>
+        </w:rPr>
+        <w:t>b</w:t>
+      </w:r>
+      <w:r>
+        <w:rPr>
+          <w:i/>
+        </w:rPr>
+        <w:t>.</w:t>
+      </w:r>
+      <w:r>
+        <w:t xml:space="preserve"> </w:t>
+      </w:r>
+      <w:r>
+        <w:t>In the subset of participants who were shown a Deepfaked video and accurately detected that the video was Deepfaked, the</w:t>
+      </w:r>
+      <w:r>
+        <w:t xml:space="preserve"> content of the </w:t>
+      </w:r>
+      <w:r>
+        <w:t xml:space="preserve">Deepfaked </w:t>
+      </w:r>
+      <w:r>
+        <w:t xml:space="preserve">videos (i.e., </w:t>
+      </w:r>
+      <w:r>
+        <w:t>Source Valence</w:t>
+      </w:r>
+      <w:r>
+        <w:t xml:space="preserve">) will influence participants’ </w:t>
+      </w:r>
+      <w:r>
+        <w:t xml:space="preserve">IAT D2 scores. Specifically, we will use a Bayesian linear model </w:t>
+      </w:r>
+      <w:r>
+        <w:t xml:space="preserve">(model 4) </w:t>
+      </w:r>
+      <w:r>
+        <w:t xml:space="preserve">to estimate a 95% Confidence Interval on standardized effect size change in IAT D2 scores between </w:t>
+      </w:r>
+      <w:r>
+        <w:t>Source Valence</w:t>
+      </w:r>
+      <w:r>
+        <w:t xml:space="preserve"> conditions in the Deepfaked video condition subgroup. </w:t>
+      </w:r>
+      <w:r>
+        <w:t xml:space="preserve">Confidence Intervals </w:t>
+      </w:r>
+      <w:r>
+        <w:t>whose lower bounds are &gt; 0 will be considered evidence in support of this hypothesis.</w:t>
+      </w:r>
+    </w:p>
+    <w:p>
+      <w:pPr>
+        <w:pStyle w:val="ListParagraph"/>
+        <w:numPr>
+          <w:ilvl w:val="0"/>
+          <w:numId w:val="8"/>
+        </w:numPr>
+      </w:pPr>
+      <w:r>
+        <w:lastRenderedPageBreak/>
+        <w:t xml:space="preserve">Results </w:t>
+      </w:r>
+      <w:r>
+        <w:t>from our previous studies</w:t>
+      </w:r>
+      <w:r>
+        <w:t xml:space="preserve">: </w:t>
+      </w:r>
+      <w:r>
+        <w:rPr>
+          <w:i/>
+        </w:rPr>
+        <w:t>δ</w:t>
+      </w:r>
+      <w:r>
+        <w:rPr>
+          <w:i/>
+        </w:rPr>
+        <w:t xml:space="preserve"> =</w:t>
+      </w:r>
+      <w:r>
+        <w:t xml:space="preserve"> 1.05, 95% CI [0.69, 1.42], </w:t>
+      </w:r>
+      <w:r>
+        <w:rPr>
+          <w:i/>
+        </w:rPr>
+        <w:t>p</w:t>
+      </w:r>
+      <w:r>
+        <w:t xml:space="preserve"> &lt; </w:t>
+      </w:r>
+      <w:r>
+        <w:t>.000000</w:t>
+      </w:r>
+      <w:r>
+        <w:t>1.</w:t>
+      </w:r>
+    </w:p>
+    <w:p>
+      <w:r>
+        <w:rPr>
+          <w:i/>
+        </w:rPr>
+        <w:t>H</w:t>
+      </w:r>
+      <w:r>
+        <w:rPr>
+          <w:i/>
+        </w:rPr>
+        <w:t>6</w:t>
+      </w:r>
+      <w:r>
+        <w:rPr>
+          <w:i/>
+        </w:rPr>
+        <w:t>c</w:t>
+      </w:r>
+      <w:r>
+        <w:rPr>
+          <w:i/>
+        </w:rPr>
+        <w:t>.</w:t>
+      </w:r>
+      <w:r>
+        <w:t xml:space="preserve"> </w:t>
+      </w:r>
+      <w:r>
+        <w:t>In the subset of participants who were shown a Deepfaked video and accurately detected that the video was Deepfaked, the</w:t>
+      </w:r>
+      <w:r>
+        <w:t xml:space="preserve"> content of the </w:t>
+      </w:r>
+      <w:r>
+        <w:t xml:space="preserve">Deepfaked </w:t>
+      </w:r>
+      <w:r>
+        <w:t xml:space="preserve">videos (i.e., </w:t>
+      </w:r>
+      <w:r>
+        <w:t>Source Valence</w:t>
+      </w:r>
+      <w:r>
+        <w:t xml:space="preserve">) will influence participants’ </w:t>
+      </w:r>
+      <w:r>
+        <w:t xml:space="preserve">behavioral intention scores. Specifically, we will use a Bayesian linear model (model 4) to estimate a 95% Confidence Interval on standardized effect size change in behavioral intention scores between </w:t>
+      </w:r>
+      <w:r>
+        <w:t>Source Valence</w:t>
+      </w:r>
+      <w:r>
+        <w:t xml:space="preserve"> conditions in the Deepfaked video condition subgroup. Confidence Intervals whose lower bounds are &gt; 0 will be considered evidence in support of this hypothesis.</w:t>
+      </w:r>
+    </w:p>
+    <w:p>
+      <w:pPr>
+        <w:pStyle w:val="ListParagraph"/>
+        <w:numPr>
+          <w:ilvl w:val="0"/>
+          <w:numId w:val="8"/>
+        </w:numPr>
+      </w:pPr>
+      <w:r>
+        <w:t xml:space="preserve">Results </w:t>
+      </w:r>
+      <w:r>
+        <w:t>from our previous studies</w:t>
+      </w:r>
+      <w:r>
+        <w:t xml:space="preserve">: </w:t>
+      </w:r>
+      <w:r>
+        <w:rPr>
+          <w:i/>
+        </w:rPr>
+        <w:t>δ</w:t>
+      </w:r>
+      <w:r>
+        <w:rPr>
+          <w:i/>
+        </w:rPr>
+        <w:t xml:space="preserve"> =</w:t>
+      </w:r>
+      <w:r>
+        <w:t xml:space="preserve"> </w:t>
+      </w:r>
+      <w:r>
         <w:t>2.72</w:t>
       </w:r>
       <w:r>
@@ -7835,6 +8081,122 @@
       <w:r>
         <w:t>1.</w:t>
       </w:r>
+    </w:p>
+    <w:p>
+      <w:pPr>
+        <w:ind w:firstLine="0"/>
+      </w:pPr>
+    </w:p>
+    <w:p>
+      <w:pPr>
+        <w:pStyle w:val="Heading3"/>
+      </w:pPr>
+      <w:r>
+        <w:t xml:space="preserve">Research question </w:t>
+      </w:r>
+      <w:r>
+        <w:t>7</w:t>
+      </w:r>
+      <w:r>
+        <w:t xml:space="preserve">: </w:t>
+      </w:r>
+      <w:r>
+        <w:t>Does both being aware of the concept of Deepfaking and correcting diagnosing that content is Deepfaked make you immune to its influence?</w:t>
+      </w:r>
+    </w:p>
+    <w:p/>
+    <w:p>
+      <w:r>
+        <w:rPr>
+          <w:highlight w:val="yellow"/>
+        </w:rPr>
+        <w:t xml:space="preserve">[This RQ is simply the combination of the </w:t>
+      </w:r>
+      <w:proofErr w:type="spellStart"/>
+      <w:r>
+        <w:rPr>
+          <w:highlight w:val="yellow"/>
+        </w:rPr>
+        <w:t>subsetting</w:t>
+      </w:r>
+      <w:proofErr w:type="spellEnd"/>
+      <w:r>
+        <w:rPr>
+          <w:highlight w:val="yellow"/>
+        </w:rPr>
+        <w:t xml:space="preserve"> done in RQs 5&amp;6: include only participants who </w:t>
+      </w:r>
+      <w:r>
+        <w:rPr>
+          <w:highlight w:val="yellow"/>
+        </w:rPr>
+        <w:t xml:space="preserve">were all of the following: </w:t>
+      </w:r>
+      <w:r>
+        <w:rPr>
+          <w:highlight w:val="yellow"/>
+        </w:rPr>
+        <w:t xml:space="preserve">(a) </w:t>
+      </w:r>
+      <w:r>
+        <w:rPr>
+          <w:highlight w:val="yellow"/>
+        </w:rPr>
+        <w:t xml:space="preserve">they </w:t>
+      </w:r>
+      <w:r>
+        <w:rPr>
+          <w:highlight w:val="yellow"/>
+        </w:rPr>
+        <w:t xml:space="preserve">were shown a </w:t>
+      </w:r>
+      <w:r>
+        <w:rPr>
+          <w:highlight w:val="yellow"/>
+        </w:rPr>
+        <w:t>D</w:t>
+      </w:r>
+      <w:r>
+        <w:rPr>
+          <w:highlight w:val="yellow"/>
+        </w:rPr>
+        <w:t xml:space="preserve">eepfake, (2) </w:t>
+      </w:r>
+      <w:r>
+        <w:rPr>
+          <w:highlight w:val="yellow"/>
+        </w:rPr>
+        <w:t xml:space="preserve">they were </w:t>
+      </w:r>
+      <w:r>
+        <w:rPr>
+          <w:highlight w:val="yellow"/>
+        </w:rPr>
+        <w:t>aware of the concept of Deepfaking prior to the stud</w:t>
+      </w:r>
+      <w:r>
+        <w:rPr>
+          <w:highlight w:val="yellow"/>
+        </w:rPr>
+        <w:t>y, and (c)</w:t>
+      </w:r>
+      <w:r>
+        <w:rPr>
+          <w:highlight w:val="yellow"/>
+        </w:rPr>
+        <w:t xml:space="preserve"> </w:t>
+      </w:r>
+      <w:r>
+        <w:rPr>
+          <w:highlight w:val="yellow"/>
+        </w:rPr>
+        <w:t>they correctly detected that it was a Deepfake. The point here is to be able to argue that knowing what the concept is and being able to spot them doesn’t make you immune. However, these exclusions only leave about 15% of the total sample, and could be lower in our new study. Sean and I are debating whether to include this combined exclusion or not. I’ve implemented the analyses in the code, but I wont bother writing up this section here until we’ve decided. It’s just a simple copy and edit of the above RQs anyway]</w:t>
+      </w:r>
+    </w:p>
+    <w:p>
+      <w:pPr>
+        <w:ind w:firstLine="0"/>
+      </w:pPr>
     </w:p>
     <w:p>
       <w:pPr>
@@ -7862,6 +8224,7 @@
           <w:bCs/>
           <w:i/>
         </w:rPr>
+        <w:lastRenderedPageBreak/>
         <w:t>Model specification.</w:t>
       </w:r>
       <w:r>
@@ -8300,6 +8663,7 @@
           <w:szCs w:val="18"/>
           <w:highlight w:val="lightGray"/>
         </w:rPr>
+        <w:lastRenderedPageBreak/>
         <w:t>counts ~ awareness * detection + (1 | experiment)</w:t>
       </w:r>
     </w:p>
@@ -8424,7 +8788,7 @@
       <w:r>
         <w:t xml:space="preserve">STAN: </w:t>
       </w:r>
-      <w:hyperlink r:id="rId26" w:history="1">
+      <w:hyperlink r:id="rId27" w:history="1">
         <w:r>
           <w:rPr>
             <w:rStyle w:val="Hyperlink"/>
@@ -8438,7 +8802,7 @@
       <w:r>
         <w:t xml:space="preserve">We used </w:t>
       </w:r>
-      <w:hyperlink r:id="rId27" w:history="1">
+      <w:hyperlink r:id="rId28" w:history="1">
         <w:r>
           <w:rPr>
             <w:rStyle w:val="Hyperlink"/>
@@ -8540,11 +8904,7 @@
         <w:t xml:space="preserve"> (i.e., </w:t>
       </w:r>
       <w:r>
-        <w:t xml:space="preserve">driven in large part by the data rather than the </w:t>
-      </w:r>
-      <w:r>
-        <w:lastRenderedPageBreak/>
-        <w:t>prior</w:t>
+        <w:t>driven in large part by the data rather than the prior</w:t>
       </w:r>
       <w:r>
         <w:t>)</w:t>
@@ -8662,6 +9022,7 @@
         <w:t xml:space="preserve">). This was judged to be a preferable metric to the mean given the mean’s sensitivity to outliers. </w:t>
       </w:r>
       <w:r>
+        <w:lastRenderedPageBreak/>
         <w:t>Estimation width was quantified via</w:t>
       </w:r>
       <w:r>
@@ -9004,272 +9365,267 @@
           <w:b/>
           <w:i/>
         </w:rPr>
+        <w:t>Non-inferiority test</w:t>
+      </w:r>
+      <w:r>
+        <w:rPr>
+          <w:b/>
+          <w:i/>
+        </w:rPr>
+        <w:t>s</w:t>
+      </w:r>
+      <w:r>
+        <w:rPr>
+          <w:b/>
+          <w:i/>
+        </w:rPr>
+        <w:t>.</w:t>
+      </w:r>
+      <w:r>
+        <w:rPr>
+          <w:b/>
+          <w:i/>
+        </w:rPr>
+        <w:t xml:space="preserve"> </w:t>
+      </w:r>
+      <w:r>
+        <w:t xml:space="preserve">Non-inferiority </w:t>
+      </w:r>
+      <w:r>
+        <w:t>tests (e.g., for H</w:t>
+      </w:r>
+      <w:r>
+        <w:t>2</w:t>
+      </w:r>
+      <w:r>
+        <w:t xml:space="preserve">) were implemented via the </w:t>
+      </w:r>
+      <w:r>
+        <w:t>general method described by Lakens</w:t>
+      </w:r>
+      <w:r>
+        <w:t xml:space="preserve">, Scheel, &amp; </w:t>
+      </w:r>
+      <w:r>
+        <w:t>Isager</w:t>
+      </w:r>
+      <w:r>
+        <w:t xml:space="preserve"> (</w:t>
+      </w:r>
+      <w:r>
+        <w:t>2018</w:t>
+      </w:r>
+      <w:r>
+        <w:t xml:space="preserve">), albeit </w:t>
+      </w:r>
+      <w:r>
+        <w:t xml:space="preserve">(1) </w:t>
+      </w:r>
+      <w:r>
+        <w:t>applied to intervals derived from Bayesian models</w:t>
+      </w:r>
+      <w:r>
+        <w:t xml:space="preserve"> and (2) applied unidirectionally (i.e., as a non-inferiority rather than equivalence test)</w:t>
+      </w:r>
+      <w:r>
+        <w:t xml:space="preserve">. Specifically, if the lower bound of the </w:t>
+      </w:r>
+      <w:r>
+        <w:rPr>
+          <w:u w:val="single"/>
+        </w:rPr>
+        <w:t>95%</w:t>
+      </w:r>
+      <w:r>
+        <w:t xml:space="preserve"> </w:t>
+      </w:r>
+      <w:r>
+        <w:t xml:space="preserve">CI of the genuine condition </w:t>
+      </w:r>
+      <w:r>
+        <w:t xml:space="preserve">is &lt; the lower bound of the </w:t>
+      </w:r>
+      <w:r>
+        <w:rPr>
+          <w:u w:val="single"/>
+        </w:rPr>
+        <w:t>90%</w:t>
+      </w:r>
+      <w:r>
+        <w:t xml:space="preserve"> CI</w:t>
+      </w:r>
+      <w:r>
+        <w:t xml:space="preserve"> of the Deepfaked condition </w:t>
+      </w:r>
+      <w:r>
+        <w:t xml:space="preserve">(i.e., the difference between </w:t>
+      </w:r>
+      <w:r>
+        <w:t>Source Valence</w:t>
+      </w:r>
+      <w:r>
+        <w:t xml:space="preserve"> conditions in each subgroups), this </w:t>
+      </w:r>
+      <w:r>
+        <w:t xml:space="preserve">will be considered evidence in support of </w:t>
+      </w:r>
+      <w:r>
+        <w:t xml:space="preserve">the alternative hypothesis (i.e., evidence of </w:t>
+      </w:r>
+      <w:r>
+        <w:t>non-inferiority</w:t>
+      </w:r>
+      <w:r>
+        <w:t xml:space="preserve"> in estimated means</w:t>
+      </w:r>
+      <w:r>
+        <w:t>; that Deepfakes are as good as genuine content)</w:t>
+      </w:r>
+      <w:r>
+        <w:t>.</w:t>
+      </w:r>
+      <w:r>
+        <w:t xml:space="preserve"> </w:t>
+      </w:r>
+    </w:p>
+    <w:p>
+      <w:r>
+        <w:t>In addition to th</w:t>
+      </w:r>
+      <w:r>
+        <w:t xml:space="preserve">is hypothesis test, an effect size was produced to characterize the magnitude of the effect size in the Deepfaked condition as a percentage of the genuine </w:t>
+      </w:r>
+      <w:r>
         <w:lastRenderedPageBreak/>
-        <w:t>Non-inferiority test</w:t>
-      </w:r>
-      <w:r>
-        <w:rPr>
-          <w:b/>
-          <w:i/>
-        </w:rPr>
+        <w:t xml:space="preserve">condition. This was implemented by calculating a proportion for each posterior sample and then parameterizing this new distribution (via MAP and 95% HDI). </w:t>
+      </w:r>
+      <w:r>
+        <w:t xml:space="preserve">In addition to the above non-inferiority test, we may conclude that Deepfaked video content produces substantively similar effect impression formation (in a continuous rather than categorical sense) by </w:t>
+      </w:r>
+      <w:r>
+        <w:t>describing</w:t>
+      </w:r>
+      <w:r>
+        <w:t xml:space="preserve"> this </w:t>
+      </w:r>
+      <w:r>
+        <w:t xml:space="preserve">estimate of </w:t>
+      </w:r>
+      <w:r>
+        <w:t>comparative effect size.</w:t>
+      </w:r>
+    </w:p>
+    <w:p>
+      <w:pPr>
+        <w:pStyle w:val="Heading3"/>
+      </w:pPr>
+      <w:r>
+        <w:t>Classification statistics</w:t>
+      </w:r>
+    </w:p>
+    <w:p>
+      <w:r>
+        <w:t xml:space="preserve">Many have argued that no one single classification metric is optimal. Therefore a confusion matrix and multiple classification metrics </w:t>
+      </w:r>
+      <w:r>
+        <w:t xml:space="preserve">were </w:t>
+      </w:r>
+      <w:r>
+        <w:t xml:space="preserve">therefore calculated for participants using the true status of the video content (genuine or Deepfaked) and participants Deepfake detection responses), specifically: </w:t>
+      </w:r>
+      <w:r>
+        <w:t>F</w:t>
+      </w:r>
+      <w:r>
+        <w:t xml:space="preserve">alse </w:t>
+      </w:r>
+      <w:r>
+        <w:t>P</w:t>
+      </w:r>
+      <w:r>
+        <w:t xml:space="preserve">ositive </w:t>
+      </w:r>
+      <w:r>
+        <w:t>R</w:t>
+      </w:r>
+      <w:r>
+        <w:t xml:space="preserve">ate, </w:t>
+      </w:r>
+      <w:r>
+        <w:t>F</w:t>
+      </w:r>
+      <w:r>
+        <w:t xml:space="preserve">alse </w:t>
+      </w:r>
+      <w:r>
+        <w:t>N</w:t>
+      </w:r>
+      <w:r>
+        <w:t xml:space="preserve">egative </w:t>
+      </w:r>
+      <w:r>
+        <w:t>R</w:t>
+      </w:r>
+      <w:r>
+        <w:t xml:space="preserve">ate, </w:t>
+      </w:r>
+      <w:r>
+        <w:t>B</w:t>
+      </w:r>
+      <w:r>
+        <w:t xml:space="preserve">alanced </w:t>
+      </w:r>
+      <w:r>
+        <w:t>A</w:t>
+      </w:r>
+      <w:r>
+        <w:t xml:space="preserve">ccuracy, and </w:t>
+      </w:r>
+      <w:proofErr w:type="spellStart"/>
+      <w:r>
+        <w:t>I</w:t>
+      </w:r>
+      <w:r>
+        <w:t>nformedness</w:t>
+      </w:r>
+      <w:proofErr w:type="spellEnd"/>
+      <w:r>
+        <w:t xml:space="preserve"> </w:t>
+      </w:r>
+      <w:r>
+        <w:t xml:space="preserve">(Youden’s </w:t>
+      </w:r>
+      <w:r>
+        <w:rPr>
+          <w:i/>
+        </w:rPr>
+        <w:t>J</w:t>
+      </w:r>
+      <w:r>
+        <w:t xml:space="preserve">). 95% </w:t>
+      </w:r>
+      <w:r>
+        <w:t xml:space="preserve">Confidence Intervals </w:t>
+      </w:r>
+      <w:r>
+        <w:t xml:space="preserve">were </w:t>
+      </w:r>
+      <w:r>
+        <w:t xml:space="preserve">bootstrapped </w:t>
+      </w:r>
+      <w:r>
+        <w:t xml:space="preserve">using </w:t>
+      </w:r>
+      <w:r>
+        <w:t>the case removal and percentile method</w:t>
+      </w:r>
+      <w:r>
         <w:t>s</w:t>
       </w:r>
       <w:r>
-        <w:rPr>
-          <w:b/>
-          <w:i/>
-        </w:rPr>
-        <w:t>.</w:t>
-      </w:r>
-      <w:r>
-        <w:rPr>
-          <w:b/>
-          <w:i/>
-        </w:rPr>
         <w:t xml:space="preserve"> </w:t>
       </w:r>
       <w:r>
-        <w:t xml:space="preserve">Non-inferiority </w:t>
-      </w:r>
-      <w:r>
-        <w:t>tests (e.g., for H</w:t>
-      </w:r>
-      <w:r>
-        <w:t>2</w:t>
-      </w:r>
-      <w:r>
-        <w:t xml:space="preserve">) were implemented via the </w:t>
-      </w:r>
-      <w:r>
-        <w:t>general method described by Lakens</w:t>
-      </w:r>
-      <w:r>
-        <w:t xml:space="preserve">, Scheel, &amp; </w:t>
-      </w:r>
-      <w:r>
-        <w:t>Isager</w:t>
-      </w:r>
-      <w:r>
-        <w:t xml:space="preserve"> (</w:t>
-      </w:r>
-      <w:r>
-        <w:t>2018</w:t>
-      </w:r>
-      <w:r>
-        <w:t xml:space="preserve">), albeit </w:t>
-      </w:r>
-      <w:r>
-        <w:t xml:space="preserve">(1) </w:t>
-      </w:r>
-      <w:r>
-        <w:t>applied to intervals derived from Bayesian models</w:t>
-      </w:r>
-      <w:r>
-        <w:t xml:space="preserve"> and (2) applied unidirectionally (i.e., as a non-inferiority rather than equivalence test)</w:t>
-      </w:r>
-      <w:r>
-        <w:t xml:space="preserve">. Specifically, if the lower bound of the </w:t>
-      </w:r>
-      <w:r>
-        <w:rPr>
-          <w:u w:val="single"/>
-        </w:rPr>
-        <w:t>95%</w:t>
-      </w:r>
-      <w:r>
-        <w:t xml:space="preserve"> </w:t>
-      </w:r>
-      <w:r>
-        <w:t xml:space="preserve">CI of the genuine condition </w:t>
-      </w:r>
-      <w:r>
-        <w:t xml:space="preserve">is &lt; the lower bound of the </w:t>
-      </w:r>
-      <w:r>
-        <w:rPr>
-          <w:u w:val="single"/>
-        </w:rPr>
-        <w:t>90%</w:t>
-      </w:r>
-      <w:r>
-        <w:t xml:space="preserve"> CI</w:t>
-      </w:r>
-      <w:r>
-        <w:t xml:space="preserve"> of the Deepfaked condition </w:t>
-      </w:r>
-      <w:r>
-        <w:t xml:space="preserve">(i.e., the difference between </w:t>
-      </w:r>
-      <w:r>
-        <w:t>Source Valence</w:t>
-      </w:r>
-      <w:r>
-        <w:t xml:space="preserve"> conditions in each subgroups), this </w:t>
-      </w:r>
-      <w:r>
-        <w:t xml:space="preserve">will be considered evidence in support of </w:t>
-      </w:r>
-      <w:r>
-        <w:t xml:space="preserve">the alternative hypothesis (i.e., evidence of </w:t>
-      </w:r>
-      <w:r>
-        <w:t>non-inferiority</w:t>
-      </w:r>
-      <w:r>
-        <w:t xml:space="preserve"> in estimated means</w:t>
-      </w:r>
-      <w:r>
-        <w:t xml:space="preserve">; that </w:t>
-      </w:r>
-      <w:proofErr w:type="spellStart"/>
-      <w:r>
-        <w:t>Deepfakes</w:t>
-      </w:r>
-      <w:proofErr w:type="spellEnd"/>
-      <w:r>
-        <w:t xml:space="preserve"> are as good as genuine content)</w:t>
-      </w:r>
-      <w:r>
-        <w:t>.</w:t>
-      </w:r>
-      <w:r>
-        <w:t xml:space="preserve"> </w:t>
-      </w:r>
-    </w:p>
-    <w:p>
-      <w:r>
-        <w:t>In addition to th</w:t>
-      </w:r>
-      <w:r>
-        <w:t xml:space="preserve">is hypothesis test, an effect size was produced to characterize the magnitude of the effect size in the Deepfaked condition as a percentage of the genuine condition. This was implemented by calculating a proportion for each posterior sample and then parameterizing this new distribution (via MAP and 95% HDI). </w:t>
-      </w:r>
-      <w:r>
-        <w:t xml:space="preserve">In addition to the above non-inferiority test, we may conclude that Deepfaked video content produces substantively similar effect impression formation (in a continuous rather than categorical sense) by </w:t>
-      </w:r>
-      <w:r>
-        <w:t>describing</w:t>
-      </w:r>
-      <w:r>
-        <w:t xml:space="preserve"> this </w:t>
-      </w:r>
-      <w:r>
-        <w:t xml:space="preserve">estimate of </w:t>
-      </w:r>
-      <w:r>
-        <w:t>comparative effect size.</w:t>
-      </w:r>
-    </w:p>
-    <w:p>
-      <w:pPr>
-        <w:pStyle w:val="Heading3"/>
-      </w:pPr>
-      <w:r>
-        <w:t>Classification statistics</w:t>
-      </w:r>
-    </w:p>
-    <w:p>
-      <w:r>
-        <w:t xml:space="preserve">Many have argued that no one single classification metric is optimal. Therefore a confusion matrix and multiple classification metrics </w:t>
-      </w:r>
-      <w:r>
-        <w:t xml:space="preserve">were </w:t>
-      </w:r>
-      <w:r>
-        <w:t xml:space="preserve">therefore calculated for participants using the true status of the video content (genuine or Deepfaked) and participants Deepfake detection responses), specifically: </w:t>
-      </w:r>
-      <w:r>
-        <w:t>F</w:t>
-      </w:r>
-      <w:r>
-        <w:t xml:space="preserve">alse </w:t>
-      </w:r>
-      <w:r>
-        <w:t>P</w:t>
-      </w:r>
-      <w:r>
-        <w:t xml:space="preserve">ositive </w:t>
-      </w:r>
-      <w:r>
-        <w:t>R</w:t>
-      </w:r>
-      <w:r>
-        <w:t xml:space="preserve">ate, </w:t>
-      </w:r>
-      <w:r>
-        <w:t>F</w:t>
-      </w:r>
-      <w:r>
-        <w:t xml:space="preserve">alse </w:t>
-      </w:r>
-      <w:r>
-        <w:t>N</w:t>
-      </w:r>
-      <w:r>
-        <w:t xml:space="preserve">egative </w:t>
-      </w:r>
-      <w:r>
-        <w:t>R</w:t>
-      </w:r>
-      <w:r>
-        <w:t xml:space="preserve">ate, </w:t>
-      </w:r>
-      <w:r>
-        <w:t>B</w:t>
-      </w:r>
-      <w:r>
-        <w:t xml:space="preserve">alanced </w:t>
-      </w:r>
-      <w:r>
-        <w:t>A</w:t>
-      </w:r>
-      <w:r>
-        <w:t xml:space="preserve">ccuracy, and </w:t>
-      </w:r>
-      <w:proofErr w:type="spellStart"/>
-      <w:r>
-        <w:t>I</w:t>
-      </w:r>
-      <w:r>
-        <w:t>nformedness</w:t>
-      </w:r>
-      <w:proofErr w:type="spellEnd"/>
-      <w:r>
-        <w:t xml:space="preserve"> </w:t>
-      </w:r>
-      <w:r>
-        <w:t xml:space="preserve">(Youden’s </w:t>
-      </w:r>
-      <w:r>
-        <w:rPr>
-          <w:i/>
-        </w:rPr>
-        <w:t>J</w:t>
-      </w:r>
-      <w:r>
-        <w:t xml:space="preserve">). 95% </w:t>
-      </w:r>
-      <w:r>
-        <w:t xml:space="preserve">Confidence Intervals </w:t>
-      </w:r>
-      <w:r>
-        <w:t xml:space="preserve">were </w:t>
-      </w:r>
-      <w:r>
-        <w:t xml:space="preserve">bootstrapped </w:t>
-      </w:r>
-      <w:r>
-        <w:t xml:space="preserve">using </w:t>
-      </w:r>
-      <w:r>
-        <w:t>the case removal and percentile method</w:t>
-      </w:r>
-      <w:r>
-        <w:t>s</w:t>
-      </w:r>
-      <w:r>
-        <w:t xml:space="preserve"> </w:t>
-      </w:r>
-      <w:r>
         <w:t xml:space="preserve">and </w:t>
       </w:r>
       <w:r>
@@ -9277,9 +9633,9 @@
       </w:r>
     </w:p>
     <w:sectPr>
-      <w:headerReference w:type="even" r:id="rId28"/>
-      <w:headerReference w:type="default" r:id="rId29"/>
-      <w:footerReference w:type="default" r:id="rId30"/>
+      <w:headerReference w:type="even" r:id="rId29"/>
+      <w:headerReference w:type="default" r:id="rId30"/>
+      <w:footerReference w:type="default" r:id="rId31"/>
       <w:pgSz w:w="11906" w:h="16838"/>
       <w:pgMar w:top="1440" w:right="1440" w:bottom="1440" w:left="1440" w:header="708" w:footer="708" w:gutter="0"/>
       <w:cols w:space="708"/>
@@ -9290,7 +9646,7 @@
 </file>
 
 <file path=word/comments.xml><?xml version="1.0" encoding="utf-8"?>
-<w:comments xmlns:wpc="http://schemas.microsoft.com/office/word/2010/wordprocessingCanvas" xmlns:cx="http://schemas.microsoft.com/office/drawing/2014/chartex" xmlns:cx1="http://schemas.microsoft.com/office/drawing/2015/9/8/chartex" xmlns:cx2="http://schemas.microsoft.com/office/drawing/2015/10/21/chartex" xmlns:cx3="http://schemas.microsoft.com/office/drawing/2016/5/9/chartex" xmlns:cx4="http://schemas.microsoft.com/office/drawing/2016/5/10/chartex" xmlns:cx5="http://schemas.microsoft.com/office/drawing/2016/5/11/chartex" xmlns:cx6="http://schemas.microsoft.com/office/drawing/2016/5/12/chartex" xmlns:cx7="http://schemas.microsoft.com/office/drawing/2016/5/13/chartex" xmlns:cx8="http://schemas.microsoft.com/office/drawing/2016/5/14/chartex" xmlns:mc="http://schemas.openxmlformats.org/markup-compatibility/2006" xmlns:aink="http://schemas.microsoft.com/office/drawing/2016/ink" xmlns:am3d="http://schemas.microsoft.com/office/drawing/2017/model3d" xmlns:o="urn:schemas-microsoft-com:office:office" xmlns:r="http://schemas.openxmlformats.org/officeDocument/2006/relationships" xmlns:m="http://schemas.openxmlformats.org/officeDocument/2006/math" xmlns:v="urn:schemas-microsoft-com:vml" xmlns:wp14="http://schemas.microsoft.com/office/word/2010/wordprocessingDrawing" xmlns:wp="http://schemas.openxmlformats.org/drawingml/2006/wordprocessingDrawing" xmlns:w10="urn:schemas-microsoft-com:office:word" xmlns:w="http://schemas.openxmlformats.org/wordprocessingml/2006/main" xmlns:w14="http://schemas.microsoft.com/office/word/2010/wordml" xmlns:w15="http://schemas.microsoft.com/office/word/2012/wordml" xmlns:w16cid="http://schemas.microsoft.com/office/word/2016/wordml/cid" xmlns:w16se="http://schemas.microsoft.com/office/word/2015/wordml/symex" xmlns:wpg="http://schemas.microsoft.com/office/word/2010/wordprocessingGroup" xmlns:wpi="http://schemas.microsoft.com/office/word/2010/wordprocessingInk" xmlns:wne="http://schemas.microsoft.com/office/word/2006/wordml" xmlns:wps="http://schemas.microsoft.com/office/word/2010/wordprocessingShape" mc:Ignorable="w14 w15 w16se w16cid wp14">
+<w:comments xmlns:wpc="http://schemas.microsoft.com/office/word/2010/wordprocessingCanvas" xmlns:cx="http://schemas.microsoft.com/office/drawing/2014/chartex" xmlns:cx1="http://schemas.microsoft.com/office/drawing/2015/9/8/chartex" xmlns:cx2="http://schemas.microsoft.com/office/drawing/2015/10/21/chartex" xmlns:cx3="http://schemas.microsoft.com/office/drawing/2016/5/9/chartex" xmlns:cx4="http://schemas.microsoft.com/office/drawing/2016/5/10/chartex" xmlns:cx5="http://schemas.microsoft.com/office/drawing/2016/5/11/chartex" xmlns:cx6="http://schemas.microsoft.com/office/drawing/2016/5/12/chartex" xmlns:cx7="http://schemas.microsoft.com/office/drawing/2016/5/13/chartex" xmlns:cx8="http://schemas.microsoft.com/office/drawing/2016/5/14/chartex" xmlns:mc="http://schemas.openxmlformats.org/markup-compatibility/2006" xmlns:aink="http://schemas.microsoft.com/office/drawing/2016/ink" xmlns:am3d="http://schemas.microsoft.com/office/drawing/2017/model3d" xmlns:o="urn:schemas-microsoft-com:office:office" xmlns:r="http://schemas.openxmlformats.org/officeDocument/2006/relationships" xmlns:m="http://schemas.openxmlformats.org/officeDocument/2006/math" xmlns:v="urn:schemas-microsoft-com:vml" xmlns:wp14="http://schemas.microsoft.com/office/word/2010/wordprocessingDrawing" xmlns:wp="http://schemas.openxmlformats.org/drawingml/2006/wordprocessingDrawing" xmlns:w10="urn:schemas-microsoft-com:office:word" xmlns:w="http://schemas.openxmlformats.org/wordprocessingml/2006/main" xmlns:w14="http://schemas.microsoft.com/office/word/2010/wordml" xmlns:w15="http://schemas.microsoft.com/office/word/2012/wordml" xmlns:w16cex="http://schemas.microsoft.com/office/word/2018/wordml/cex" xmlns:w16cid="http://schemas.microsoft.com/office/word/2016/wordml/cid" xmlns:w16="http://schemas.microsoft.com/office/word/2018/wordml" xmlns:w16se="http://schemas.microsoft.com/office/word/2015/wordml/symex" xmlns:wpg="http://schemas.microsoft.com/office/word/2010/wordprocessingGroup" xmlns:wpi="http://schemas.microsoft.com/office/word/2010/wordprocessingInk" xmlns:wne="http://schemas.microsoft.com/office/word/2006/wordml" xmlns:wps="http://schemas.microsoft.com/office/word/2010/wordprocessingShape" mc:Ignorable="w14 w15 w16se w16cid w16 w16cex wp14">
   <w:comment w:id="0" w:author="Ian Hussey" w:date="2020-11-20T21:31:00Z" w:initials="IH">
     <w:p>
       <w:pPr>
@@ -9303,19 +9659,11 @@
         <w:annotationRef/>
       </w:r>
       <w:r>
-        <w:t xml:space="preserve">explicate that power analyses not conducted for H3 or H5 (or whatever we call </w:t>
-      </w:r>
-      <w:r>
-        <w:t>Poisson</w:t>
-      </w:r>
-      <w:bookmarkStart w:id="1" w:name="_GoBack"/>
-      <w:bookmarkEnd w:id="1"/>
-      <w:r>
-        <w:t xml:space="preserve"> model)</w:t>
+        <w:t>explicate that power analyses not conducted for H3 or H5 (or whatever we call Poisson model)</w:t>
       </w:r>
     </w:p>
   </w:comment>
-  <w:comment w:id="2" w:author="Ian Hussey" w:date="2020-11-16T18:03:00Z" w:initials="IH">
+  <w:comment w:id="1" w:author="Ian Hussey" w:date="2020-11-16T18:03:00Z" w:initials="IH">
     <w:p>
       <w:pPr>
         <w:pStyle w:val="CommentText"/>
@@ -9331,7 +9679,7 @@
       </w:r>
     </w:p>
   </w:comment>
-  <w:comment w:id="3" w:author="sean hughes" w:date="2020-11-16T15:53:00Z" w:initials="sh">
+  <w:comment w:id="2" w:author="sean hughes" w:date="2020-11-16T15:53:00Z" w:initials="sh">
     <w:p>
       <w:pPr>
         <w:pStyle w:val="CommentText"/>
@@ -9360,7 +9708,7 @@
       </w:r>
     </w:p>
   </w:comment>
-  <w:comment w:id="4" w:author="Ian Hussey" w:date="2020-11-16T18:46:00Z" w:initials="IH">
+  <w:comment w:id="3" w:author="Ian Hussey" w:date="2020-11-16T18:46:00Z" w:initials="IH">
     <w:p>
       <w:pPr>
         <w:pStyle w:val="CommentText"/>
@@ -9397,7 +9745,7 @@
       </w:r>
     </w:p>
   </w:comment>
-  <w:comment w:id="5" w:author="sean hughes" w:date="2020-11-18T10:00:00Z" w:initials="sh">
+  <w:comment w:id="4" w:author="sean hughes" w:date="2020-11-18T10:00:00Z" w:initials="sh">
     <w:p>
       <w:pPr>
         <w:pStyle w:val="CommentText"/>
@@ -9413,7 +9761,7 @@
       </w:r>
     </w:p>
   </w:comment>
-  <w:comment w:id="6" w:author="Ian Hussey" w:date="2020-11-20T16:30:00Z" w:initials="IH">
+  <w:comment w:id="5" w:author="Ian Hussey" w:date="2020-11-20T16:30:00Z" w:initials="IH">
     <w:p>
       <w:pPr>
         <w:pStyle w:val="CommentText"/>
@@ -9437,7 +9785,7 @@
       </w:r>
     </w:p>
   </w:comment>
-  <w:comment w:id="7" w:author="sean hughes" w:date="2020-11-18T10:33:00Z" w:initials="sh">
+  <w:comment w:id="6" w:author="sean hughes" w:date="2020-11-18T10:33:00Z" w:initials="sh">
     <w:p>
       <w:pPr>
         <w:pStyle w:val="CommentText"/>
@@ -9494,7 +9842,7 @@
       </w:r>
     </w:p>
   </w:comment>
-  <w:comment w:id="8" w:author="Ian Hussey" w:date="2020-11-20T16:45:00Z" w:initials="IH">
+  <w:comment w:id="7" w:author="Ian Hussey" w:date="2020-11-20T16:45:00Z" w:initials="IH">
     <w:p>
       <w:pPr>
         <w:pStyle w:val="CommentText"/>
@@ -9526,7 +9874,7 @@
       </w:r>
     </w:p>
   </w:comment>
-  <w:comment w:id="9" w:author="Ian Hussey" w:date="2020-11-16T18:49:00Z" w:initials="IH">
+  <w:comment w:id="8" w:author="Ian Hussey" w:date="2020-11-16T18:49:00Z" w:initials="IH">
     <w:p>
       <w:pPr>
         <w:pStyle w:val="CommentText"/>
@@ -9550,7 +9898,7 @@
       </w:r>
     </w:p>
   </w:comment>
-  <w:comment w:id="10" w:author="sean hughes" w:date="2020-11-18T10:40:00Z" w:initials="sh">
+  <w:comment w:id="9" w:author="sean hughes" w:date="2020-11-18T10:40:00Z" w:initials="sh">
     <w:p>
       <w:pPr>
         <w:pStyle w:val="CommentText"/>
@@ -9755,7 +10103,7 @@
       </w:r>
     </w:p>
   </w:comment>
-  <w:comment w:id="11" w:author="Ian Hussey" w:date="2020-11-20T20:04:00Z" w:initials="IH">
+  <w:comment w:id="10" w:author="Ian Hussey" w:date="2020-11-20T20:04:00Z" w:initials="IH">
     <w:p>
       <w:pPr>
         <w:pStyle w:val="CommentText"/>
@@ -10061,7 +10409,87 @@
       </w:r>
     </w:p>
   </w:comment>
-  <w:comment w:id="12" w:author="Ian Hussey" w:date="2020-11-20T19:56:00Z" w:initials="IH">
+  <w:comment w:id="11" w:author="Ian Hussey" w:date="2020-11-20T19:56:00Z" w:initials="IH">
+    <w:p>
+      <w:pPr>
+        <w:pStyle w:val="CommentText"/>
+      </w:pPr>
+      <w:r>
+        <w:rPr>
+          <w:rStyle w:val="CommentReference"/>
+        </w:rPr>
+        <w:annotationRef/>
+      </w:r>
+      <w:r>
+        <w:t>Insert additional analyses using awareness as exclusions (and possibly both awareness and detection?)</w:t>
+      </w:r>
+    </w:p>
+  </w:comment>
+  <w:comment w:id="12" w:author="Ian" w:date="2020-11-23T21:27:00Z" w:initials="I">
+    <w:p>
+      <w:pPr>
+        <w:pStyle w:val="CommentText"/>
+      </w:pPr>
+      <w:r>
+        <w:rPr>
+          <w:rStyle w:val="CommentReference"/>
+        </w:rPr>
+        <w:annotationRef/>
+      </w:r>
+      <w:r>
+        <w:t>Model labelling needs cleaning up throughout the document</w:t>
+      </w:r>
+    </w:p>
+  </w:comment>
+  <w:comment w:id="13" w:author="Ian" w:date="2020-11-23T21:28:00Z" w:initials="I">
+    <w:p>
+      <w:pPr>
+        <w:pStyle w:val="CommentText"/>
+      </w:pPr>
+      <w:r>
+        <w:rPr>
+          <w:rStyle w:val="CommentReference"/>
+        </w:rPr>
+        <w:annotationRef/>
+      </w:r>
+      <w:r>
+        <w:t>Update to actual results</w:t>
+      </w:r>
+    </w:p>
+  </w:comment>
+  <w:comment w:id="14" w:author="Ian" w:date="2020-11-23T21:28:00Z" w:initials="I">
+    <w:p>
+      <w:pPr>
+        <w:pStyle w:val="CommentText"/>
+      </w:pPr>
+      <w:r>
+        <w:rPr>
+          <w:rStyle w:val="CommentReference"/>
+        </w:rPr>
+        <w:annotationRef/>
+      </w:r>
+      <w:r>
+        <w:t>Update to actual results</w:t>
+      </w:r>
+    </w:p>
+  </w:comment>
+  <w:comment w:id="15" w:author="Ian" w:date="2020-11-23T21:28:00Z" w:initials="I">
+    <w:p>
+      <w:pPr>
+        <w:pStyle w:val="CommentText"/>
+      </w:pPr>
+      <w:r>
+        <w:rPr>
+          <w:rStyle w:val="CommentReference"/>
+        </w:rPr>
+        <w:annotationRef/>
+      </w:r>
+      <w:r>
+        <w:t>Update to actual results</w:t>
+      </w:r>
+    </w:p>
+  </w:comment>
+  <w:comment w:id="16" w:author="Ian Hussey" w:date="2020-11-20T19:56:00Z" w:initials="IH">
     <w:p>
       <w:pPr>
         <w:pStyle w:val="CommentText"/>
@@ -10081,7 +10509,7 @@
 </file>
 
 <file path=word/commentsExtended.xml><?xml version="1.0" encoding="utf-8"?>
-<w15:commentsEx xmlns:wpc="http://schemas.microsoft.com/office/word/2010/wordprocessingCanvas" xmlns:cx="http://schemas.microsoft.com/office/drawing/2014/chartex" xmlns:cx1="http://schemas.microsoft.com/office/drawing/2015/9/8/chartex" xmlns:cx2="http://schemas.microsoft.com/office/drawing/2015/10/21/chartex" xmlns:cx3="http://schemas.microsoft.com/office/drawing/2016/5/9/chartex" xmlns:cx4="http://schemas.microsoft.com/office/drawing/2016/5/10/chartex" xmlns:cx5="http://schemas.microsoft.com/office/drawing/2016/5/11/chartex" xmlns:cx6="http://schemas.microsoft.com/office/drawing/2016/5/12/chartex" xmlns:cx7="http://schemas.microsoft.com/office/drawing/2016/5/13/chartex" xmlns:cx8="http://schemas.microsoft.com/office/drawing/2016/5/14/chartex" xmlns:mc="http://schemas.openxmlformats.org/markup-compatibility/2006" xmlns:aink="http://schemas.microsoft.com/office/drawing/2016/ink" xmlns:am3d="http://schemas.microsoft.com/office/drawing/2017/model3d" xmlns:o="urn:schemas-microsoft-com:office:office" xmlns:r="http://schemas.openxmlformats.org/officeDocument/2006/relationships" xmlns:m="http://schemas.openxmlformats.org/officeDocument/2006/math" xmlns:v="urn:schemas-microsoft-com:vml" xmlns:wp14="http://schemas.microsoft.com/office/word/2010/wordprocessingDrawing" xmlns:wp="http://schemas.openxmlformats.org/drawingml/2006/wordprocessingDrawing" xmlns:w10="urn:schemas-microsoft-com:office:word" xmlns:w="http://schemas.openxmlformats.org/wordprocessingml/2006/main" xmlns:w14="http://schemas.microsoft.com/office/word/2010/wordml" xmlns:w15="http://schemas.microsoft.com/office/word/2012/wordml" xmlns:w16cid="http://schemas.microsoft.com/office/word/2016/wordml/cid" xmlns:w16se="http://schemas.microsoft.com/office/word/2015/wordml/symex" xmlns:wpg="http://schemas.microsoft.com/office/word/2010/wordprocessingGroup" xmlns:wpi="http://schemas.microsoft.com/office/word/2010/wordprocessingInk" xmlns:wne="http://schemas.microsoft.com/office/word/2006/wordml" xmlns:wps="http://schemas.microsoft.com/office/word/2010/wordprocessingShape" mc:Ignorable="w14 w15 w16se w16cid wp14">
+<w15:commentsEx xmlns:wpc="http://schemas.microsoft.com/office/word/2010/wordprocessingCanvas" xmlns:cx="http://schemas.microsoft.com/office/drawing/2014/chartex" xmlns:cx1="http://schemas.microsoft.com/office/drawing/2015/9/8/chartex" xmlns:cx2="http://schemas.microsoft.com/office/drawing/2015/10/21/chartex" xmlns:cx3="http://schemas.microsoft.com/office/drawing/2016/5/9/chartex" xmlns:cx4="http://schemas.microsoft.com/office/drawing/2016/5/10/chartex" xmlns:cx5="http://schemas.microsoft.com/office/drawing/2016/5/11/chartex" xmlns:cx6="http://schemas.microsoft.com/office/drawing/2016/5/12/chartex" xmlns:cx7="http://schemas.microsoft.com/office/drawing/2016/5/13/chartex" xmlns:cx8="http://schemas.microsoft.com/office/drawing/2016/5/14/chartex" xmlns:mc="http://schemas.openxmlformats.org/markup-compatibility/2006" xmlns:aink="http://schemas.microsoft.com/office/drawing/2016/ink" xmlns:am3d="http://schemas.microsoft.com/office/drawing/2017/model3d" xmlns:o="urn:schemas-microsoft-com:office:office" xmlns:r="http://schemas.openxmlformats.org/officeDocument/2006/relationships" xmlns:m="http://schemas.openxmlformats.org/officeDocument/2006/math" xmlns:v="urn:schemas-microsoft-com:vml" xmlns:wp14="http://schemas.microsoft.com/office/word/2010/wordprocessingDrawing" xmlns:wp="http://schemas.openxmlformats.org/drawingml/2006/wordprocessingDrawing" xmlns:w10="urn:schemas-microsoft-com:office:word" xmlns:w="http://schemas.openxmlformats.org/wordprocessingml/2006/main" xmlns:w14="http://schemas.microsoft.com/office/word/2010/wordml" xmlns:w15="http://schemas.microsoft.com/office/word/2012/wordml" xmlns:w16cex="http://schemas.microsoft.com/office/word/2018/wordml/cex" xmlns:w16cid="http://schemas.microsoft.com/office/word/2016/wordml/cid" xmlns:w16="http://schemas.microsoft.com/office/word/2018/wordml" xmlns:w16se="http://schemas.microsoft.com/office/word/2015/wordml/symex" xmlns:wpg="http://schemas.microsoft.com/office/word/2010/wordprocessingGroup" xmlns:wpi="http://schemas.microsoft.com/office/word/2010/wordprocessingInk" xmlns:wne="http://schemas.microsoft.com/office/word/2006/wordml" xmlns:wps="http://schemas.microsoft.com/office/word/2010/wordprocessingShape" mc:Ignorable="w14 w15 w16se w16cid w16 w16cex wp14">
   <w15:commentEx w15:paraId="06E95DBE" w15:done="0"/>
   <w15:commentEx w15:paraId="2B586475" w15:done="0"/>
   <w15:commentEx w15:paraId="75EA3C88" w15:done="0"/>
@@ -10093,12 +10521,26 @@
   <w15:commentEx w15:paraId="0551A9E4" w15:done="0"/>
   <w15:commentEx w15:paraId="5601D052" w15:paraIdParent="0551A9E4" w15:done="0"/>
   <w15:commentEx w15:paraId="32251D65" w15:paraIdParent="0551A9E4" w15:done="0"/>
+  <w15:commentEx w15:paraId="3D7FBA39" w15:done="0"/>
+  <w15:commentEx w15:paraId="72B47DE0" w15:done="0"/>
+  <w15:commentEx w15:paraId="0BF7A7F3" w15:done="0"/>
+  <w15:commentEx w15:paraId="546BB71C" w15:done="0"/>
+  <w15:commentEx w15:paraId="7D517C94" w15:done="0"/>
   <w15:commentEx w15:paraId="35F7121E" w15:done="0"/>
 </w15:commentsEx>
 </file>
 
+<file path=word/commentsExtensible.xml><?xml version="1.0" encoding="utf-8"?>
+<w16cex:commentsExtensible xmlns:wpc="http://schemas.microsoft.com/office/word/2010/wordprocessingCanvas" xmlns:cx="http://schemas.microsoft.com/office/drawing/2014/chartex" xmlns:cx1="http://schemas.microsoft.com/office/drawing/2015/9/8/chartex" xmlns:cx2="http://schemas.microsoft.com/office/drawing/2015/10/21/chartex" xmlns:cx3="http://schemas.microsoft.com/office/drawing/2016/5/9/chartex" xmlns:cx4="http://schemas.microsoft.com/office/drawing/2016/5/10/chartex" xmlns:cx5="http://schemas.microsoft.com/office/drawing/2016/5/11/chartex" xmlns:cx6="http://schemas.microsoft.com/office/drawing/2016/5/12/chartex" xmlns:cx7="http://schemas.microsoft.com/office/drawing/2016/5/13/chartex" xmlns:cx8="http://schemas.microsoft.com/office/drawing/2016/5/14/chartex" xmlns:mc="http://schemas.openxmlformats.org/markup-compatibility/2006" xmlns:aink="http://schemas.microsoft.com/office/drawing/2016/ink" xmlns:am3d="http://schemas.microsoft.com/office/drawing/2017/model3d" xmlns:o="urn:schemas-microsoft-com:office:office" xmlns:r="http://schemas.openxmlformats.org/officeDocument/2006/relationships" xmlns:m="http://schemas.openxmlformats.org/officeDocument/2006/math" xmlns:v="urn:schemas-microsoft-com:vml" xmlns:wp14="http://schemas.microsoft.com/office/word/2010/wordprocessingDrawing" xmlns:wp="http://schemas.openxmlformats.org/drawingml/2006/wordprocessingDrawing" xmlns:w10="urn:schemas-microsoft-com:office:word" xmlns:w="http://schemas.openxmlformats.org/wordprocessingml/2006/main" xmlns:w14="http://schemas.microsoft.com/office/word/2010/wordml" xmlns:w15="http://schemas.microsoft.com/office/word/2012/wordml" xmlns:w16cex="http://schemas.microsoft.com/office/word/2018/wordml/cex" xmlns:w16cid="http://schemas.microsoft.com/office/word/2016/wordml/cid" xmlns:w16="http://schemas.microsoft.com/office/word/2018/wordml" xmlns:w16se="http://schemas.microsoft.com/office/word/2015/wordml/symex" xmlns:wpg="http://schemas.microsoft.com/office/word/2010/wordprocessingGroup" xmlns:wpi="http://schemas.microsoft.com/office/word/2010/wordprocessingInk" xmlns:wne="http://schemas.microsoft.com/office/word/2006/wordml" xmlns:wps="http://schemas.microsoft.com/office/word/2010/wordprocessingShape" mc:Ignorable="w14 w15 w16se w16cid w16 w16cex wp14">
+  <w16cex:commentExtensible w16cex:durableId="2366A7C0" w16cex:dateUtc="2020-11-23T20:27:00Z"/>
+  <w16cex:commentExtensible w16cex:durableId="2366A7E6" w16cex:dateUtc="2020-11-23T20:28:00Z"/>
+  <w16cex:commentExtensible w16cex:durableId="2366A7F1" w16cex:dateUtc="2020-11-23T20:28:00Z"/>
+  <w16cex:commentExtensible w16cex:durableId="2366A7F8" w16cex:dateUtc="2020-11-23T20:28:00Z"/>
+</w16cex:commentsExtensible>
+</file>
+
 <file path=word/commentsIds.xml><?xml version="1.0" encoding="utf-8"?>
-<w16cid:commentsIds xmlns:wpc="http://schemas.microsoft.com/office/word/2010/wordprocessingCanvas" xmlns:cx="http://schemas.microsoft.com/office/drawing/2014/chartex" xmlns:cx1="http://schemas.microsoft.com/office/drawing/2015/9/8/chartex" xmlns:cx2="http://schemas.microsoft.com/office/drawing/2015/10/21/chartex" xmlns:cx3="http://schemas.microsoft.com/office/drawing/2016/5/9/chartex" xmlns:cx4="http://schemas.microsoft.com/office/drawing/2016/5/10/chartex" xmlns:cx5="http://schemas.microsoft.com/office/drawing/2016/5/11/chartex" xmlns:cx6="http://schemas.microsoft.com/office/drawing/2016/5/12/chartex" xmlns:cx7="http://schemas.microsoft.com/office/drawing/2016/5/13/chartex" xmlns:cx8="http://schemas.microsoft.com/office/drawing/2016/5/14/chartex" xmlns:mc="http://schemas.openxmlformats.org/markup-compatibility/2006" xmlns:aink="http://schemas.microsoft.com/office/drawing/2016/ink" xmlns:am3d="http://schemas.microsoft.com/office/drawing/2017/model3d" xmlns:o="urn:schemas-microsoft-com:office:office" xmlns:r="http://schemas.openxmlformats.org/officeDocument/2006/relationships" xmlns:m="http://schemas.openxmlformats.org/officeDocument/2006/math" xmlns:v="urn:schemas-microsoft-com:vml" xmlns:wp14="http://schemas.microsoft.com/office/word/2010/wordprocessingDrawing" xmlns:wp="http://schemas.openxmlformats.org/drawingml/2006/wordprocessingDrawing" xmlns:w10="urn:schemas-microsoft-com:office:word" xmlns:w="http://schemas.openxmlformats.org/wordprocessingml/2006/main" xmlns:w14="http://schemas.microsoft.com/office/word/2010/wordml" xmlns:w15="http://schemas.microsoft.com/office/word/2012/wordml" xmlns:w16cid="http://schemas.microsoft.com/office/word/2016/wordml/cid" xmlns:w16se="http://schemas.microsoft.com/office/word/2015/wordml/symex" xmlns:wpg="http://schemas.microsoft.com/office/word/2010/wordprocessingGroup" xmlns:wpi="http://schemas.microsoft.com/office/word/2010/wordprocessingInk" xmlns:wne="http://schemas.microsoft.com/office/word/2006/wordml" xmlns:wps="http://schemas.microsoft.com/office/word/2010/wordprocessingShape" mc:Ignorable="w14 w15 w16se w16cid wp14">
+<w16cid:commentsIds xmlns:wpc="http://schemas.microsoft.com/office/word/2010/wordprocessingCanvas" xmlns:cx="http://schemas.microsoft.com/office/drawing/2014/chartex" xmlns:cx1="http://schemas.microsoft.com/office/drawing/2015/9/8/chartex" xmlns:cx2="http://schemas.microsoft.com/office/drawing/2015/10/21/chartex" xmlns:cx3="http://schemas.microsoft.com/office/drawing/2016/5/9/chartex" xmlns:cx4="http://schemas.microsoft.com/office/drawing/2016/5/10/chartex" xmlns:cx5="http://schemas.microsoft.com/office/drawing/2016/5/11/chartex" xmlns:cx6="http://schemas.microsoft.com/office/drawing/2016/5/12/chartex" xmlns:cx7="http://schemas.microsoft.com/office/drawing/2016/5/13/chartex" xmlns:cx8="http://schemas.microsoft.com/office/drawing/2016/5/14/chartex" xmlns:mc="http://schemas.openxmlformats.org/markup-compatibility/2006" xmlns:aink="http://schemas.microsoft.com/office/drawing/2016/ink" xmlns:am3d="http://schemas.microsoft.com/office/drawing/2017/model3d" xmlns:o="urn:schemas-microsoft-com:office:office" xmlns:r="http://schemas.openxmlformats.org/officeDocument/2006/relationships" xmlns:m="http://schemas.openxmlformats.org/officeDocument/2006/math" xmlns:v="urn:schemas-microsoft-com:vml" xmlns:wp14="http://schemas.microsoft.com/office/word/2010/wordprocessingDrawing" xmlns:wp="http://schemas.openxmlformats.org/drawingml/2006/wordprocessingDrawing" xmlns:w10="urn:schemas-microsoft-com:office:word" xmlns:w="http://schemas.openxmlformats.org/wordprocessingml/2006/main" xmlns:w14="http://schemas.microsoft.com/office/word/2010/wordml" xmlns:w15="http://schemas.microsoft.com/office/word/2012/wordml" xmlns:w16cex="http://schemas.microsoft.com/office/word/2018/wordml/cex" xmlns:w16cid="http://schemas.microsoft.com/office/word/2016/wordml/cid" xmlns:w16="http://schemas.microsoft.com/office/word/2018/wordml" xmlns:w16se="http://schemas.microsoft.com/office/word/2015/wordml/symex" xmlns:wpg="http://schemas.microsoft.com/office/word/2010/wordprocessingGroup" xmlns:wpi="http://schemas.microsoft.com/office/word/2010/wordprocessingInk" xmlns:wne="http://schemas.microsoft.com/office/word/2006/wordml" xmlns:wps="http://schemas.microsoft.com/office/word/2010/wordprocessingShape" mc:Ignorable="w14 w15 w16se w16cid w16 w16cex wp14">
   <w16cid:commentId w16cid:paraId="06E95DBE" w16cid:durableId="2362B431"/>
   <w16cid:commentId w16cid:paraId="2B586475" w16cid:durableId="235D3D66"/>
   <w16cid:commentId w16cid:paraId="75EA3C88" w16cid:durableId="235D35B5"/>
@@ -10110,12 +10552,17 @@
   <w16cid:commentId w16cid:paraId="0551A9E4" w16cid:durableId="23626A29"/>
   <w16cid:commentId w16cid:paraId="5601D052" w16cid:durableId="23626A28"/>
   <w16cid:commentId w16cid:paraId="32251D65" w16cid:durableId="23629FBF"/>
+  <w16cid:commentId w16cid:paraId="3D7FBA39" w16cid:durableId="2366A50B"/>
+  <w16cid:commentId w16cid:paraId="72B47DE0" w16cid:durableId="2366A7C0"/>
+  <w16cid:commentId w16cid:paraId="0BF7A7F3" w16cid:durableId="2366A7E6"/>
+  <w16cid:commentId w16cid:paraId="546BB71C" w16cid:durableId="2366A7F1"/>
+  <w16cid:commentId w16cid:paraId="7D517C94" w16cid:durableId="2366A7F8"/>
   <w16cid:commentId w16cid:paraId="35F7121E" w16cid:durableId="23629DE1"/>
 </w16cid:commentsIds>
 </file>
 
 <file path=word/endnotes.xml><?xml version="1.0" encoding="utf-8"?>
-<w:endnotes xmlns:wpc="http://schemas.microsoft.com/office/word/2010/wordprocessingCanvas" xmlns:cx="http://schemas.microsoft.com/office/drawing/2014/chartex" xmlns:cx1="http://schemas.microsoft.com/office/drawing/2015/9/8/chartex" xmlns:cx2="http://schemas.microsoft.com/office/drawing/2015/10/21/chartex" xmlns:cx3="http://schemas.microsoft.com/office/drawing/2016/5/9/chartex" xmlns:cx4="http://schemas.microsoft.com/office/drawing/2016/5/10/chartex" xmlns:cx5="http://schemas.microsoft.com/office/drawing/2016/5/11/chartex" xmlns:cx6="http://schemas.microsoft.com/office/drawing/2016/5/12/chartex" xmlns:cx7="http://schemas.microsoft.com/office/drawing/2016/5/13/chartex" xmlns:cx8="http://schemas.microsoft.com/office/drawing/2016/5/14/chartex" xmlns:mc="http://schemas.openxmlformats.org/markup-compatibility/2006" xmlns:aink="http://schemas.microsoft.com/office/drawing/2016/ink" xmlns:am3d="http://schemas.microsoft.com/office/drawing/2017/model3d" xmlns:o="urn:schemas-microsoft-com:office:office" xmlns:r="http://schemas.openxmlformats.org/officeDocument/2006/relationships" xmlns:m="http://schemas.openxmlformats.org/officeDocument/2006/math" xmlns:v="urn:schemas-microsoft-com:vml" xmlns:wp14="http://schemas.microsoft.com/office/word/2010/wordprocessingDrawing" xmlns:wp="http://schemas.openxmlformats.org/drawingml/2006/wordprocessingDrawing" xmlns:w10="urn:schemas-microsoft-com:office:word" xmlns:w="http://schemas.openxmlformats.org/wordprocessingml/2006/main" xmlns:w14="http://schemas.microsoft.com/office/word/2010/wordml" xmlns:w15="http://schemas.microsoft.com/office/word/2012/wordml" xmlns:w16cid="http://schemas.microsoft.com/office/word/2016/wordml/cid" xmlns:w16se="http://schemas.microsoft.com/office/word/2015/wordml/symex" xmlns:wpg="http://schemas.microsoft.com/office/word/2010/wordprocessingGroup" xmlns:wpi="http://schemas.microsoft.com/office/word/2010/wordprocessingInk" xmlns:wne="http://schemas.microsoft.com/office/word/2006/wordml" xmlns:wps="http://schemas.microsoft.com/office/word/2010/wordprocessingShape" mc:Ignorable="w14 w15 w16se w16cid wp14">
+<w:endnotes xmlns:wpc="http://schemas.microsoft.com/office/word/2010/wordprocessingCanvas" xmlns:cx="http://schemas.microsoft.com/office/drawing/2014/chartex" xmlns:cx1="http://schemas.microsoft.com/office/drawing/2015/9/8/chartex" xmlns:cx2="http://schemas.microsoft.com/office/drawing/2015/10/21/chartex" xmlns:cx3="http://schemas.microsoft.com/office/drawing/2016/5/9/chartex" xmlns:cx4="http://schemas.microsoft.com/office/drawing/2016/5/10/chartex" xmlns:cx5="http://schemas.microsoft.com/office/drawing/2016/5/11/chartex" xmlns:cx6="http://schemas.microsoft.com/office/drawing/2016/5/12/chartex" xmlns:cx7="http://schemas.microsoft.com/office/drawing/2016/5/13/chartex" xmlns:cx8="http://schemas.microsoft.com/office/drawing/2016/5/14/chartex" xmlns:mc="http://schemas.openxmlformats.org/markup-compatibility/2006" xmlns:aink="http://schemas.microsoft.com/office/drawing/2016/ink" xmlns:am3d="http://schemas.microsoft.com/office/drawing/2017/model3d" xmlns:o="urn:schemas-microsoft-com:office:office" xmlns:r="http://schemas.openxmlformats.org/officeDocument/2006/relationships" xmlns:m="http://schemas.openxmlformats.org/officeDocument/2006/math" xmlns:v="urn:schemas-microsoft-com:vml" xmlns:wp14="http://schemas.microsoft.com/office/word/2010/wordprocessingDrawing" xmlns:wp="http://schemas.openxmlformats.org/drawingml/2006/wordprocessingDrawing" xmlns:w10="urn:schemas-microsoft-com:office:word" xmlns:w="http://schemas.openxmlformats.org/wordprocessingml/2006/main" xmlns:w14="http://schemas.microsoft.com/office/word/2010/wordml" xmlns:w15="http://schemas.microsoft.com/office/word/2012/wordml" xmlns:w16cex="http://schemas.microsoft.com/office/word/2018/wordml/cex" xmlns:w16cid="http://schemas.microsoft.com/office/word/2016/wordml/cid" xmlns:w16="http://schemas.microsoft.com/office/word/2018/wordml" xmlns:w16se="http://schemas.microsoft.com/office/word/2015/wordml/symex" xmlns:wpg="http://schemas.microsoft.com/office/word/2010/wordprocessingGroup" xmlns:wpi="http://schemas.microsoft.com/office/word/2010/wordprocessingInk" xmlns:wne="http://schemas.microsoft.com/office/word/2006/wordml" xmlns:wps="http://schemas.microsoft.com/office/word/2010/wordprocessingShape" mc:Ignorable="w14 w15 w16se w16cid w16 w16cex wp14">
   <w:endnote w:type="separator" w:id="-1">
     <w:p>
       <w:r>
@@ -10134,7 +10581,7 @@
 </file>
 
 <file path=word/footer1.xml><?xml version="1.0" encoding="utf-8"?>
-<w:ftr xmlns:wpc="http://schemas.microsoft.com/office/word/2010/wordprocessingCanvas" xmlns:cx="http://schemas.microsoft.com/office/drawing/2014/chartex" xmlns:cx1="http://schemas.microsoft.com/office/drawing/2015/9/8/chartex" xmlns:cx2="http://schemas.microsoft.com/office/drawing/2015/10/21/chartex" xmlns:cx3="http://schemas.microsoft.com/office/drawing/2016/5/9/chartex" xmlns:cx4="http://schemas.microsoft.com/office/drawing/2016/5/10/chartex" xmlns:cx5="http://schemas.microsoft.com/office/drawing/2016/5/11/chartex" xmlns:cx6="http://schemas.microsoft.com/office/drawing/2016/5/12/chartex" xmlns:cx7="http://schemas.microsoft.com/office/drawing/2016/5/13/chartex" xmlns:cx8="http://schemas.microsoft.com/office/drawing/2016/5/14/chartex" xmlns:mc="http://schemas.openxmlformats.org/markup-compatibility/2006" xmlns:aink="http://schemas.microsoft.com/office/drawing/2016/ink" xmlns:am3d="http://schemas.microsoft.com/office/drawing/2017/model3d" xmlns:o="urn:schemas-microsoft-com:office:office" xmlns:r="http://schemas.openxmlformats.org/officeDocument/2006/relationships" xmlns:m="http://schemas.openxmlformats.org/officeDocument/2006/math" xmlns:v="urn:schemas-microsoft-com:vml" xmlns:wp14="http://schemas.microsoft.com/office/word/2010/wordprocessingDrawing" xmlns:wp="http://schemas.openxmlformats.org/drawingml/2006/wordprocessingDrawing" xmlns:w10="urn:schemas-microsoft-com:office:word" xmlns:w="http://schemas.openxmlformats.org/wordprocessingml/2006/main" xmlns:w14="http://schemas.microsoft.com/office/word/2010/wordml" xmlns:w15="http://schemas.microsoft.com/office/word/2012/wordml" xmlns:w16cid="http://schemas.microsoft.com/office/word/2016/wordml/cid" xmlns:w16se="http://schemas.microsoft.com/office/word/2015/wordml/symex" xmlns:wpg="http://schemas.microsoft.com/office/word/2010/wordprocessingGroup" xmlns:wpi="http://schemas.microsoft.com/office/word/2010/wordprocessingInk" xmlns:wne="http://schemas.microsoft.com/office/word/2006/wordml" xmlns:wps="http://schemas.microsoft.com/office/word/2010/wordprocessingShape" mc:Ignorable="w14 w15 w16se w16cid wp14">
+<w:ftr xmlns:wpc="http://schemas.microsoft.com/office/word/2010/wordprocessingCanvas" xmlns:cx="http://schemas.microsoft.com/office/drawing/2014/chartex" xmlns:cx1="http://schemas.microsoft.com/office/drawing/2015/9/8/chartex" xmlns:cx2="http://schemas.microsoft.com/office/drawing/2015/10/21/chartex" xmlns:cx3="http://schemas.microsoft.com/office/drawing/2016/5/9/chartex" xmlns:cx4="http://schemas.microsoft.com/office/drawing/2016/5/10/chartex" xmlns:cx5="http://schemas.microsoft.com/office/drawing/2016/5/11/chartex" xmlns:cx6="http://schemas.microsoft.com/office/drawing/2016/5/12/chartex" xmlns:cx7="http://schemas.microsoft.com/office/drawing/2016/5/13/chartex" xmlns:cx8="http://schemas.microsoft.com/office/drawing/2016/5/14/chartex" xmlns:mc="http://schemas.openxmlformats.org/markup-compatibility/2006" xmlns:aink="http://schemas.microsoft.com/office/drawing/2016/ink" xmlns:am3d="http://schemas.microsoft.com/office/drawing/2017/model3d" xmlns:o="urn:schemas-microsoft-com:office:office" xmlns:r="http://schemas.openxmlformats.org/officeDocument/2006/relationships" xmlns:m="http://schemas.openxmlformats.org/officeDocument/2006/math" xmlns:v="urn:schemas-microsoft-com:vml" xmlns:wp14="http://schemas.microsoft.com/office/word/2010/wordprocessingDrawing" xmlns:wp="http://schemas.openxmlformats.org/drawingml/2006/wordprocessingDrawing" xmlns:w10="urn:schemas-microsoft-com:office:word" xmlns:w="http://schemas.openxmlformats.org/wordprocessingml/2006/main" xmlns:w14="http://schemas.microsoft.com/office/word/2010/wordml" xmlns:w15="http://schemas.microsoft.com/office/word/2012/wordml" xmlns:w16cex="http://schemas.microsoft.com/office/word/2018/wordml/cex" xmlns:w16cid="http://schemas.microsoft.com/office/word/2016/wordml/cid" xmlns:w16="http://schemas.microsoft.com/office/word/2018/wordml" xmlns:w16se="http://schemas.microsoft.com/office/word/2015/wordml/symex" xmlns:wpg="http://schemas.microsoft.com/office/word/2010/wordprocessingGroup" xmlns:wpi="http://schemas.microsoft.com/office/word/2010/wordprocessingInk" xmlns:wne="http://schemas.microsoft.com/office/word/2006/wordml" xmlns:wps="http://schemas.microsoft.com/office/word/2010/wordprocessingShape" mc:Ignorable="w14 w15 w16se w16cid w16 w16cex wp14">
   <w:p>
     <w:pPr>
       <w:pStyle w:val="Footer"/>
@@ -10145,7 +10592,7 @@
 </file>
 
 <file path=word/footnotes.xml><?xml version="1.0" encoding="utf-8"?>
-<w:footnotes xmlns:wpc="http://schemas.microsoft.com/office/word/2010/wordprocessingCanvas" xmlns:cx="http://schemas.microsoft.com/office/drawing/2014/chartex" xmlns:cx1="http://schemas.microsoft.com/office/drawing/2015/9/8/chartex" xmlns:cx2="http://schemas.microsoft.com/office/drawing/2015/10/21/chartex" xmlns:cx3="http://schemas.microsoft.com/office/drawing/2016/5/9/chartex" xmlns:cx4="http://schemas.microsoft.com/office/drawing/2016/5/10/chartex" xmlns:cx5="http://schemas.microsoft.com/office/drawing/2016/5/11/chartex" xmlns:cx6="http://schemas.microsoft.com/office/drawing/2016/5/12/chartex" xmlns:cx7="http://schemas.microsoft.com/office/drawing/2016/5/13/chartex" xmlns:cx8="http://schemas.microsoft.com/office/drawing/2016/5/14/chartex" xmlns:mc="http://schemas.openxmlformats.org/markup-compatibility/2006" xmlns:aink="http://schemas.microsoft.com/office/drawing/2016/ink" xmlns:am3d="http://schemas.microsoft.com/office/drawing/2017/model3d" xmlns:o="urn:schemas-microsoft-com:office:office" xmlns:r="http://schemas.openxmlformats.org/officeDocument/2006/relationships" xmlns:m="http://schemas.openxmlformats.org/officeDocument/2006/math" xmlns:v="urn:schemas-microsoft-com:vml" xmlns:wp14="http://schemas.microsoft.com/office/word/2010/wordprocessingDrawing" xmlns:wp="http://schemas.openxmlformats.org/drawingml/2006/wordprocessingDrawing" xmlns:w10="urn:schemas-microsoft-com:office:word" xmlns:w="http://schemas.openxmlformats.org/wordprocessingml/2006/main" xmlns:w14="http://schemas.microsoft.com/office/word/2010/wordml" xmlns:w15="http://schemas.microsoft.com/office/word/2012/wordml" xmlns:w16cid="http://schemas.microsoft.com/office/word/2016/wordml/cid" xmlns:w16se="http://schemas.microsoft.com/office/word/2015/wordml/symex" xmlns:wpg="http://schemas.microsoft.com/office/word/2010/wordprocessingGroup" xmlns:wpi="http://schemas.microsoft.com/office/word/2010/wordprocessingInk" xmlns:wne="http://schemas.microsoft.com/office/word/2006/wordml" xmlns:wps="http://schemas.microsoft.com/office/word/2010/wordprocessingShape" mc:Ignorable="w14 w15 w16se w16cid wp14">
+<w:footnotes xmlns:wpc="http://schemas.microsoft.com/office/word/2010/wordprocessingCanvas" xmlns:cx="http://schemas.microsoft.com/office/drawing/2014/chartex" xmlns:cx1="http://schemas.microsoft.com/office/drawing/2015/9/8/chartex" xmlns:cx2="http://schemas.microsoft.com/office/drawing/2015/10/21/chartex" xmlns:cx3="http://schemas.microsoft.com/office/drawing/2016/5/9/chartex" xmlns:cx4="http://schemas.microsoft.com/office/drawing/2016/5/10/chartex" xmlns:cx5="http://schemas.microsoft.com/office/drawing/2016/5/11/chartex" xmlns:cx6="http://schemas.microsoft.com/office/drawing/2016/5/12/chartex" xmlns:cx7="http://schemas.microsoft.com/office/drawing/2016/5/13/chartex" xmlns:cx8="http://schemas.microsoft.com/office/drawing/2016/5/14/chartex" xmlns:mc="http://schemas.openxmlformats.org/markup-compatibility/2006" xmlns:aink="http://schemas.microsoft.com/office/drawing/2016/ink" xmlns:am3d="http://schemas.microsoft.com/office/drawing/2017/model3d" xmlns:o="urn:schemas-microsoft-com:office:office" xmlns:r="http://schemas.openxmlformats.org/officeDocument/2006/relationships" xmlns:m="http://schemas.openxmlformats.org/officeDocument/2006/math" xmlns:v="urn:schemas-microsoft-com:vml" xmlns:wp14="http://schemas.microsoft.com/office/word/2010/wordprocessingDrawing" xmlns:wp="http://schemas.openxmlformats.org/drawingml/2006/wordprocessingDrawing" xmlns:w10="urn:schemas-microsoft-com:office:word" xmlns:w="http://schemas.openxmlformats.org/wordprocessingml/2006/main" xmlns:w14="http://schemas.microsoft.com/office/word/2010/wordml" xmlns:w15="http://schemas.microsoft.com/office/word/2012/wordml" xmlns:w16cex="http://schemas.microsoft.com/office/word/2018/wordml/cex" xmlns:w16cid="http://schemas.microsoft.com/office/word/2016/wordml/cid" xmlns:w16="http://schemas.microsoft.com/office/word/2018/wordml" xmlns:w16se="http://schemas.microsoft.com/office/word/2015/wordml/symex" xmlns:wpg="http://schemas.microsoft.com/office/word/2010/wordprocessingGroup" xmlns:wpi="http://schemas.microsoft.com/office/word/2010/wordprocessingInk" xmlns:wne="http://schemas.microsoft.com/office/word/2006/wordml" xmlns:wps="http://schemas.microsoft.com/office/word/2010/wordprocessingShape" mc:Ignorable="w14 w15 w16se w16cid w16 w16cex wp14">
   <w:footnote w:type="separator" w:id="-1">
     <w:p>
       <w:r>
@@ -10164,7 +10611,7 @@
 </file>
 
 <file path=word/header1.xml><?xml version="1.0" encoding="utf-8"?>
-<w:hdr xmlns:wpc="http://schemas.microsoft.com/office/word/2010/wordprocessingCanvas" xmlns:cx="http://schemas.microsoft.com/office/drawing/2014/chartex" xmlns:cx1="http://schemas.microsoft.com/office/drawing/2015/9/8/chartex" xmlns:cx2="http://schemas.microsoft.com/office/drawing/2015/10/21/chartex" xmlns:cx3="http://schemas.microsoft.com/office/drawing/2016/5/9/chartex" xmlns:cx4="http://schemas.microsoft.com/office/drawing/2016/5/10/chartex" xmlns:cx5="http://schemas.microsoft.com/office/drawing/2016/5/11/chartex" xmlns:cx6="http://schemas.microsoft.com/office/drawing/2016/5/12/chartex" xmlns:cx7="http://schemas.microsoft.com/office/drawing/2016/5/13/chartex" xmlns:cx8="http://schemas.microsoft.com/office/drawing/2016/5/14/chartex" xmlns:mc="http://schemas.openxmlformats.org/markup-compatibility/2006" xmlns:aink="http://schemas.microsoft.com/office/drawing/2016/ink" xmlns:am3d="http://schemas.microsoft.com/office/drawing/2017/model3d" xmlns:o="urn:schemas-microsoft-com:office:office" xmlns:r="http://schemas.openxmlformats.org/officeDocument/2006/relationships" xmlns:m="http://schemas.openxmlformats.org/officeDocument/2006/math" xmlns:v="urn:schemas-microsoft-com:vml" xmlns:wp14="http://schemas.microsoft.com/office/word/2010/wordprocessingDrawing" xmlns:wp="http://schemas.openxmlformats.org/drawingml/2006/wordprocessingDrawing" xmlns:w10="urn:schemas-microsoft-com:office:word" xmlns:w="http://schemas.openxmlformats.org/wordprocessingml/2006/main" xmlns:w14="http://schemas.microsoft.com/office/word/2010/wordml" xmlns:w15="http://schemas.microsoft.com/office/word/2012/wordml" xmlns:w16cid="http://schemas.microsoft.com/office/word/2016/wordml/cid" xmlns:w16se="http://schemas.microsoft.com/office/word/2015/wordml/symex" xmlns:wpg="http://schemas.microsoft.com/office/word/2010/wordprocessingGroup" xmlns:wpi="http://schemas.microsoft.com/office/word/2010/wordprocessingInk" xmlns:wne="http://schemas.microsoft.com/office/word/2006/wordml" xmlns:wps="http://schemas.microsoft.com/office/word/2010/wordprocessingShape" mc:Ignorable="w14 w15 w16se w16cid wp14">
+<w:hdr xmlns:wpc="http://schemas.microsoft.com/office/word/2010/wordprocessingCanvas" xmlns:cx="http://schemas.microsoft.com/office/drawing/2014/chartex" xmlns:cx1="http://schemas.microsoft.com/office/drawing/2015/9/8/chartex" xmlns:cx2="http://schemas.microsoft.com/office/drawing/2015/10/21/chartex" xmlns:cx3="http://schemas.microsoft.com/office/drawing/2016/5/9/chartex" xmlns:cx4="http://schemas.microsoft.com/office/drawing/2016/5/10/chartex" xmlns:cx5="http://schemas.microsoft.com/office/drawing/2016/5/11/chartex" xmlns:cx6="http://schemas.microsoft.com/office/drawing/2016/5/12/chartex" xmlns:cx7="http://schemas.microsoft.com/office/drawing/2016/5/13/chartex" xmlns:cx8="http://schemas.microsoft.com/office/drawing/2016/5/14/chartex" xmlns:mc="http://schemas.openxmlformats.org/markup-compatibility/2006" xmlns:aink="http://schemas.microsoft.com/office/drawing/2016/ink" xmlns:am3d="http://schemas.microsoft.com/office/drawing/2017/model3d" xmlns:o="urn:schemas-microsoft-com:office:office" xmlns:r="http://schemas.openxmlformats.org/officeDocument/2006/relationships" xmlns:m="http://schemas.openxmlformats.org/officeDocument/2006/math" xmlns:v="urn:schemas-microsoft-com:vml" xmlns:wp14="http://schemas.microsoft.com/office/word/2010/wordprocessingDrawing" xmlns:wp="http://schemas.openxmlformats.org/drawingml/2006/wordprocessingDrawing" xmlns:w10="urn:schemas-microsoft-com:office:word" xmlns:w="http://schemas.openxmlformats.org/wordprocessingml/2006/main" xmlns:w14="http://schemas.microsoft.com/office/word/2010/wordml" xmlns:w15="http://schemas.microsoft.com/office/word/2012/wordml" xmlns:w16cex="http://schemas.microsoft.com/office/word/2018/wordml/cex" xmlns:w16cid="http://schemas.microsoft.com/office/word/2016/wordml/cid" xmlns:w16="http://schemas.microsoft.com/office/word/2018/wordml" xmlns:w16se="http://schemas.microsoft.com/office/word/2015/wordml/symex" xmlns:wpg="http://schemas.microsoft.com/office/word/2010/wordprocessingGroup" xmlns:wpi="http://schemas.microsoft.com/office/word/2010/wordprocessingInk" xmlns:wne="http://schemas.microsoft.com/office/word/2006/wordml" xmlns:wps="http://schemas.microsoft.com/office/word/2010/wordprocessingShape" mc:Ignorable="w14 w15 w16se w16cid w16 w16cex wp14">
   <w:sdt>
     <w:sdtPr>
       <w:rPr>
@@ -10221,7 +10668,7 @@
 </file>
 
 <file path=word/header2.xml><?xml version="1.0" encoding="utf-8"?>
-<w:hdr xmlns:wpc="http://schemas.microsoft.com/office/word/2010/wordprocessingCanvas" xmlns:cx="http://schemas.microsoft.com/office/drawing/2014/chartex" xmlns:cx1="http://schemas.microsoft.com/office/drawing/2015/9/8/chartex" xmlns:cx2="http://schemas.microsoft.com/office/drawing/2015/10/21/chartex" xmlns:cx3="http://schemas.microsoft.com/office/drawing/2016/5/9/chartex" xmlns:cx4="http://schemas.microsoft.com/office/drawing/2016/5/10/chartex" xmlns:cx5="http://schemas.microsoft.com/office/drawing/2016/5/11/chartex" xmlns:cx6="http://schemas.microsoft.com/office/drawing/2016/5/12/chartex" xmlns:cx7="http://schemas.microsoft.com/office/drawing/2016/5/13/chartex" xmlns:cx8="http://schemas.microsoft.com/office/drawing/2016/5/14/chartex" xmlns:mc="http://schemas.openxmlformats.org/markup-compatibility/2006" xmlns:aink="http://schemas.microsoft.com/office/drawing/2016/ink" xmlns:am3d="http://schemas.microsoft.com/office/drawing/2017/model3d" xmlns:o="urn:schemas-microsoft-com:office:office" xmlns:r="http://schemas.openxmlformats.org/officeDocument/2006/relationships" xmlns:m="http://schemas.openxmlformats.org/officeDocument/2006/math" xmlns:v="urn:schemas-microsoft-com:vml" xmlns:wp14="http://schemas.microsoft.com/office/word/2010/wordprocessingDrawing" xmlns:wp="http://schemas.openxmlformats.org/drawingml/2006/wordprocessingDrawing" xmlns:w10="urn:schemas-microsoft-com:office:word" xmlns:w="http://schemas.openxmlformats.org/wordprocessingml/2006/main" xmlns:w14="http://schemas.microsoft.com/office/word/2010/wordml" xmlns:w15="http://schemas.microsoft.com/office/word/2012/wordml" xmlns:w16cid="http://schemas.microsoft.com/office/word/2016/wordml/cid" xmlns:w16se="http://schemas.microsoft.com/office/word/2015/wordml/symex" xmlns:wpg="http://schemas.microsoft.com/office/word/2010/wordprocessingGroup" xmlns:wpi="http://schemas.microsoft.com/office/word/2010/wordprocessingInk" xmlns:wne="http://schemas.microsoft.com/office/word/2006/wordml" xmlns:wps="http://schemas.microsoft.com/office/word/2010/wordprocessingShape" mc:Ignorable="w14 w15 w16se w16cid wp14">
+<w:hdr xmlns:wpc="http://schemas.microsoft.com/office/word/2010/wordprocessingCanvas" xmlns:cx="http://schemas.microsoft.com/office/drawing/2014/chartex" xmlns:cx1="http://schemas.microsoft.com/office/drawing/2015/9/8/chartex" xmlns:cx2="http://schemas.microsoft.com/office/drawing/2015/10/21/chartex" xmlns:cx3="http://schemas.microsoft.com/office/drawing/2016/5/9/chartex" xmlns:cx4="http://schemas.microsoft.com/office/drawing/2016/5/10/chartex" xmlns:cx5="http://schemas.microsoft.com/office/drawing/2016/5/11/chartex" xmlns:cx6="http://schemas.microsoft.com/office/drawing/2016/5/12/chartex" xmlns:cx7="http://schemas.microsoft.com/office/drawing/2016/5/13/chartex" xmlns:cx8="http://schemas.microsoft.com/office/drawing/2016/5/14/chartex" xmlns:mc="http://schemas.openxmlformats.org/markup-compatibility/2006" xmlns:aink="http://schemas.microsoft.com/office/drawing/2016/ink" xmlns:am3d="http://schemas.microsoft.com/office/drawing/2017/model3d" xmlns:o="urn:schemas-microsoft-com:office:office" xmlns:r="http://schemas.openxmlformats.org/officeDocument/2006/relationships" xmlns:m="http://schemas.openxmlformats.org/officeDocument/2006/math" xmlns:v="urn:schemas-microsoft-com:vml" xmlns:wp14="http://schemas.microsoft.com/office/word/2010/wordprocessingDrawing" xmlns:wp="http://schemas.openxmlformats.org/drawingml/2006/wordprocessingDrawing" xmlns:w10="urn:schemas-microsoft-com:office:word" xmlns:w="http://schemas.openxmlformats.org/wordprocessingml/2006/main" xmlns:w14="http://schemas.microsoft.com/office/word/2010/wordml" xmlns:w15="http://schemas.microsoft.com/office/word/2012/wordml" xmlns:w16cex="http://schemas.microsoft.com/office/word/2018/wordml/cex" xmlns:w16cid="http://schemas.microsoft.com/office/word/2016/wordml/cid" xmlns:w16="http://schemas.microsoft.com/office/word/2018/wordml" xmlns:w16se="http://schemas.microsoft.com/office/word/2015/wordml/symex" xmlns:wpg="http://schemas.microsoft.com/office/word/2010/wordprocessingGroup" xmlns:wpi="http://schemas.microsoft.com/office/word/2010/wordprocessingInk" xmlns:wne="http://schemas.microsoft.com/office/word/2006/wordml" xmlns:wps="http://schemas.microsoft.com/office/word/2010/wordprocessingShape" mc:Ignorable="w14 w15 w16se w16cid w16 w16cex wp14">
   <w:sdt>
     <w:sdtPr>
       <w:rPr>
@@ -10291,7 +10738,7 @@
 </file>
 
 <file path=word/numbering.xml><?xml version="1.0" encoding="utf-8"?>
-<w:numbering xmlns:wpc="http://schemas.microsoft.com/office/word/2010/wordprocessingCanvas" xmlns:cx="http://schemas.microsoft.com/office/drawing/2014/chartex" xmlns:cx1="http://schemas.microsoft.com/office/drawing/2015/9/8/chartex" xmlns:cx2="http://schemas.microsoft.com/office/drawing/2015/10/21/chartex" xmlns:cx3="http://schemas.microsoft.com/office/drawing/2016/5/9/chartex" xmlns:cx4="http://schemas.microsoft.com/office/drawing/2016/5/10/chartex" xmlns:cx5="http://schemas.microsoft.com/office/drawing/2016/5/11/chartex" xmlns:cx6="http://schemas.microsoft.com/office/drawing/2016/5/12/chartex" xmlns:cx7="http://schemas.microsoft.com/office/drawing/2016/5/13/chartex" xmlns:cx8="http://schemas.microsoft.com/office/drawing/2016/5/14/chartex" xmlns:mc="http://schemas.openxmlformats.org/markup-compatibility/2006" xmlns:aink="http://schemas.microsoft.com/office/drawing/2016/ink" xmlns:am3d="http://schemas.microsoft.com/office/drawing/2017/model3d" xmlns:o="urn:schemas-microsoft-com:office:office" xmlns:r="http://schemas.openxmlformats.org/officeDocument/2006/relationships" xmlns:m="http://schemas.openxmlformats.org/officeDocument/2006/math" xmlns:v="urn:schemas-microsoft-com:vml" xmlns:wp14="http://schemas.microsoft.com/office/word/2010/wordprocessingDrawing" xmlns:wp="http://schemas.openxmlformats.org/drawingml/2006/wordprocessingDrawing" xmlns:w10="urn:schemas-microsoft-com:office:word" xmlns:w="http://schemas.openxmlformats.org/wordprocessingml/2006/main" xmlns:w14="http://schemas.microsoft.com/office/word/2010/wordml" xmlns:w15="http://schemas.microsoft.com/office/word/2012/wordml" xmlns:w16cid="http://schemas.microsoft.com/office/word/2016/wordml/cid" xmlns:w16se="http://schemas.microsoft.com/office/word/2015/wordml/symex" xmlns:wpg="http://schemas.microsoft.com/office/word/2010/wordprocessingGroup" xmlns:wpi="http://schemas.microsoft.com/office/word/2010/wordprocessingInk" xmlns:wne="http://schemas.microsoft.com/office/word/2006/wordml" xmlns:wps="http://schemas.microsoft.com/office/word/2010/wordprocessingShape" mc:Ignorable="w14 w15 w16se w16cid wp14">
+<w:numbering xmlns:wpc="http://schemas.microsoft.com/office/word/2010/wordprocessingCanvas" xmlns:cx="http://schemas.microsoft.com/office/drawing/2014/chartex" xmlns:cx1="http://schemas.microsoft.com/office/drawing/2015/9/8/chartex" xmlns:cx2="http://schemas.microsoft.com/office/drawing/2015/10/21/chartex" xmlns:cx3="http://schemas.microsoft.com/office/drawing/2016/5/9/chartex" xmlns:cx4="http://schemas.microsoft.com/office/drawing/2016/5/10/chartex" xmlns:cx5="http://schemas.microsoft.com/office/drawing/2016/5/11/chartex" xmlns:cx6="http://schemas.microsoft.com/office/drawing/2016/5/12/chartex" xmlns:cx7="http://schemas.microsoft.com/office/drawing/2016/5/13/chartex" xmlns:cx8="http://schemas.microsoft.com/office/drawing/2016/5/14/chartex" xmlns:mc="http://schemas.openxmlformats.org/markup-compatibility/2006" xmlns:aink="http://schemas.microsoft.com/office/drawing/2016/ink" xmlns:am3d="http://schemas.microsoft.com/office/drawing/2017/model3d" xmlns:o="urn:schemas-microsoft-com:office:office" xmlns:r="http://schemas.openxmlformats.org/officeDocument/2006/relationships" xmlns:m="http://schemas.openxmlformats.org/officeDocument/2006/math" xmlns:v="urn:schemas-microsoft-com:vml" xmlns:wp14="http://schemas.microsoft.com/office/word/2010/wordprocessingDrawing" xmlns:wp="http://schemas.openxmlformats.org/drawingml/2006/wordprocessingDrawing" xmlns:w10="urn:schemas-microsoft-com:office:word" xmlns:w="http://schemas.openxmlformats.org/wordprocessingml/2006/main" xmlns:w14="http://schemas.microsoft.com/office/word/2010/wordml" xmlns:w15="http://schemas.microsoft.com/office/word/2012/wordml" xmlns:w16cex="http://schemas.microsoft.com/office/word/2018/wordml/cex" xmlns:w16cid="http://schemas.microsoft.com/office/word/2016/wordml/cid" xmlns:w16="http://schemas.microsoft.com/office/word/2018/wordml" xmlns:w16se="http://schemas.microsoft.com/office/word/2015/wordml/symex" xmlns:wpg="http://schemas.microsoft.com/office/word/2010/wordprocessingGroup" xmlns:wpi="http://schemas.microsoft.com/office/word/2010/wordprocessingInk" xmlns:wne="http://schemas.microsoft.com/office/word/2006/wordml" xmlns:wps="http://schemas.microsoft.com/office/word/2010/wordprocessingShape" mc:Ignorable="w14 w15 w16se w16cid w16 w16cex wp14">
   <w:abstractNum w:abstractNumId="0" w15:restartNumberingAfterBreak="0">
     <w:nsid w:val="014D0AB1"/>
     <w:multiLevelType w:val="hybridMultilevel"/>
@@ -11839,18 +12286,21 @@
 </file>
 
 <file path=word/people.xml><?xml version="1.0" encoding="utf-8"?>
-<w15:people xmlns:wpc="http://schemas.microsoft.com/office/word/2010/wordprocessingCanvas" xmlns:cx="http://schemas.microsoft.com/office/drawing/2014/chartex" xmlns:cx1="http://schemas.microsoft.com/office/drawing/2015/9/8/chartex" xmlns:cx2="http://schemas.microsoft.com/office/drawing/2015/10/21/chartex" xmlns:cx3="http://schemas.microsoft.com/office/drawing/2016/5/9/chartex" xmlns:cx4="http://schemas.microsoft.com/office/drawing/2016/5/10/chartex" xmlns:cx5="http://schemas.microsoft.com/office/drawing/2016/5/11/chartex" xmlns:cx6="http://schemas.microsoft.com/office/drawing/2016/5/12/chartex" xmlns:cx7="http://schemas.microsoft.com/office/drawing/2016/5/13/chartex" xmlns:cx8="http://schemas.microsoft.com/office/drawing/2016/5/14/chartex" xmlns:mc="http://schemas.openxmlformats.org/markup-compatibility/2006" xmlns:aink="http://schemas.microsoft.com/office/drawing/2016/ink" xmlns:am3d="http://schemas.microsoft.com/office/drawing/2017/model3d" xmlns:o="urn:schemas-microsoft-com:office:office" xmlns:r="http://schemas.openxmlformats.org/officeDocument/2006/relationships" xmlns:m="http://schemas.openxmlformats.org/officeDocument/2006/math" xmlns:v="urn:schemas-microsoft-com:vml" xmlns:wp14="http://schemas.microsoft.com/office/word/2010/wordprocessingDrawing" xmlns:wp="http://schemas.openxmlformats.org/drawingml/2006/wordprocessingDrawing" xmlns:w10="urn:schemas-microsoft-com:office:word" xmlns:w="http://schemas.openxmlformats.org/wordprocessingml/2006/main" xmlns:w14="http://schemas.microsoft.com/office/word/2010/wordml" xmlns:w15="http://schemas.microsoft.com/office/word/2012/wordml" xmlns:w16cid="http://schemas.microsoft.com/office/word/2016/wordml/cid" xmlns:w16se="http://schemas.microsoft.com/office/word/2015/wordml/symex" xmlns:wpg="http://schemas.microsoft.com/office/word/2010/wordprocessingGroup" xmlns:wpi="http://schemas.microsoft.com/office/word/2010/wordprocessingInk" xmlns:wne="http://schemas.microsoft.com/office/word/2006/wordml" xmlns:wps="http://schemas.microsoft.com/office/word/2010/wordprocessingShape" mc:Ignorable="w14 w15 w16se w16cid wp14">
+<w15:people xmlns:wpc="http://schemas.microsoft.com/office/word/2010/wordprocessingCanvas" xmlns:cx="http://schemas.microsoft.com/office/drawing/2014/chartex" xmlns:cx1="http://schemas.microsoft.com/office/drawing/2015/9/8/chartex" xmlns:cx2="http://schemas.microsoft.com/office/drawing/2015/10/21/chartex" xmlns:cx3="http://schemas.microsoft.com/office/drawing/2016/5/9/chartex" xmlns:cx4="http://schemas.microsoft.com/office/drawing/2016/5/10/chartex" xmlns:cx5="http://schemas.microsoft.com/office/drawing/2016/5/11/chartex" xmlns:cx6="http://schemas.microsoft.com/office/drawing/2016/5/12/chartex" xmlns:cx7="http://schemas.microsoft.com/office/drawing/2016/5/13/chartex" xmlns:cx8="http://schemas.microsoft.com/office/drawing/2016/5/14/chartex" xmlns:mc="http://schemas.openxmlformats.org/markup-compatibility/2006" xmlns:aink="http://schemas.microsoft.com/office/drawing/2016/ink" xmlns:am3d="http://schemas.microsoft.com/office/drawing/2017/model3d" xmlns:o="urn:schemas-microsoft-com:office:office" xmlns:r="http://schemas.openxmlformats.org/officeDocument/2006/relationships" xmlns:m="http://schemas.openxmlformats.org/officeDocument/2006/math" xmlns:v="urn:schemas-microsoft-com:vml" xmlns:wp14="http://schemas.microsoft.com/office/word/2010/wordprocessingDrawing" xmlns:wp="http://schemas.openxmlformats.org/drawingml/2006/wordprocessingDrawing" xmlns:w10="urn:schemas-microsoft-com:office:word" xmlns:w="http://schemas.openxmlformats.org/wordprocessingml/2006/main" xmlns:w14="http://schemas.microsoft.com/office/word/2010/wordml" xmlns:w15="http://schemas.microsoft.com/office/word/2012/wordml" xmlns:w16cex="http://schemas.microsoft.com/office/word/2018/wordml/cex" xmlns:w16cid="http://schemas.microsoft.com/office/word/2016/wordml/cid" xmlns:w16="http://schemas.microsoft.com/office/word/2018/wordml" xmlns:w16se="http://schemas.microsoft.com/office/word/2015/wordml/symex" xmlns:wpg="http://schemas.microsoft.com/office/word/2010/wordprocessingGroup" xmlns:wpi="http://schemas.microsoft.com/office/word/2010/wordprocessingInk" xmlns:wne="http://schemas.microsoft.com/office/word/2006/wordml" xmlns:wps="http://schemas.microsoft.com/office/word/2010/wordprocessingShape" mc:Ignorable="w14 w15 w16se w16cid w16 w16cex wp14">
   <w15:person w15:author="Ian Hussey">
     <w15:presenceInfo w15:providerId="None" w15:userId="Ian Hussey"/>
   </w15:person>
   <w15:person w15:author="sean hughes">
     <w15:presenceInfo w15:providerId="Windows Live" w15:userId="290af962c17f5454"/>
   </w15:person>
+  <w15:person w15:author="Ian">
+    <w15:presenceInfo w15:providerId="None" w15:userId="Ian"/>
+  </w15:person>
 </w15:people>
 </file>
 
 <file path=word/styles.xml><?xml version="1.0" encoding="utf-8"?>
-<w:styles xmlns:mc="http://schemas.openxmlformats.org/markup-compatibility/2006" xmlns:r="http://schemas.openxmlformats.org/officeDocument/2006/relationships" xmlns:w="http://schemas.openxmlformats.org/wordprocessingml/2006/main" xmlns:w14="http://schemas.microsoft.com/office/word/2010/wordml" xmlns:w15="http://schemas.microsoft.com/office/word/2012/wordml" xmlns:w16cid="http://schemas.microsoft.com/office/word/2016/wordml/cid" xmlns:w16se="http://schemas.microsoft.com/office/word/2015/wordml/symex" mc:Ignorable="w14 w15 w16se w16cid">
+<w:styles xmlns:mc="http://schemas.openxmlformats.org/markup-compatibility/2006" xmlns:r="http://schemas.openxmlformats.org/officeDocument/2006/relationships" xmlns:w="http://schemas.openxmlformats.org/wordprocessingml/2006/main" xmlns:w14="http://schemas.microsoft.com/office/word/2010/wordml" xmlns:w15="http://schemas.microsoft.com/office/word/2012/wordml" xmlns:w16cex="http://schemas.microsoft.com/office/word/2018/wordml/cex" xmlns:w16cid="http://schemas.microsoft.com/office/word/2016/wordml/cid" xmlns:w16="http://schemas.microsoft.com/office/word/2018/wordml" xmlns:w16se="http://schemas.microsoft.com/office/word/2015/wordml/symex" mc:Ignorable="w14 w15 w16se w16cid w16 w16cex">
   <w:docDefaults>
     <w:rPrDefault>
       <w:rPr>
@@ -11866,7 +12316,7 @@
       </w:pPr>
     </w:pPrDefault>
   </w:docDefaults>
-  <w:latentStyles w:defLockedState="0" w:defUIPriority="99" w:defSemiHidden="0" w:defUnhideWhenUsed="0" w:defQFormat="0" w:count="377">
+  <w:latentStyles w:defLockedState="0" w:defUIPriority="99" w:defSemiHidden="0" w:defUnhideWhenUsed="0" w:defQFormat="0" w:count="376">
     <w:lsdException w:name="Normal" w:uiPriority="0" w:qFormat="1"/>
     <w:lsdException w:name="heading 1" w:uiPriority="9" w:qFormat="1"/>
     <w:lsdException w:name="heading 2" w:semiHidden="1" w:uiPriority="9" w:unhideWhenUsed="1" w:qFormat="1"/>
@@ -12243,7 +12693,6 @@
     <w:lsdException w:name="Hashtag" w:semiHidden="1" w:unhideWhenUsed="1"/>
     <w:lsdException w:name="Unresolved Mention" w:semiHidden="1" w:unhideWhenUsed="1"/>
     <w:lsdException w:name="Smart Link" w:semiHidden="1" w:unhideWhenUsed="1"/>
-    <w:lsdException w:name="Smart Link Error" w:semiHidden="1" w:unhideWhenUsed="1"/>
   </w:latentStyles>
   <w:style w:type="paragraph" w:default="1" w:styleId="Normal">
     <w:name w:val="Normal"/>

</xml_diff>

<commit_message>
Changes to the Pre-Reg. Code Review and Analyses Files
</commit_message>
<xml_diff>
--- a/design and hypotheses/experiment 7/preregistration.docx
+++ b/design and hypotheses/experiment 7/preregistration.docx
@@ -1,13 +1,21 @@
 
 <file path=word/document.xml><?xml version="1.0" encoding="utf-8"?>
-<w:document xmlns:wpc="http://schemas.microsoft.com/office/word/2010/wordprocessingCanvas" xmlns:cx="http://schemas.microsoft.com/office/drawing/2014/chartex" xmlns:cx1="http://schemas.microsoft.com/office/drawing/2015/9/8/chartex" xmlns:cx2="http://schemas.microsoft.com/office/drawing/2015/10/21/chartex" xmlns:cx3="http://schemas.microsoft.com/office/drawing/2016/5/9/chartex" xmlns:cx4="http://schemas.microsoft.com/office/drawing/2016/5/10/chartex" xmlns:cx5="http://schemas.microsoft.com/office/drawing/2016/5/11/chartex" xmlns:cx6="http://schemas.microsoft.com/office/drawing/2016/5/12/chartex" xmlns:cx7="http://schemas.microsoft.com/office/drawing/2016/5/13/chartex" xmlns:cx8="http://schemas.microsoft.com/office/drawing/2016/5/14/chartex" xmlns:mc="http://schemas.openxmlformats.org/markup-compatibility/2006" xmlns:aink="http://schemas.microsoft.com/office/drawing/2016/ink" xmlns:am3d="http://schemas.microsoft.com/office/drawing/2017/model3d" xmlns:o="urn:schemas-microsoft-com:office:office" xmlns:r="http://schemas.openxmlformats.org/officeDocument/2006/relationships" xmlns:m="http://schemas.openxmlformats.org/officeDocument/2006/math" xmlns:v="urn:schemas-microsoft-com:vml" xmlns:wp14="http://schemas.microsoft.com/office/word/2010/wordprocessingDrawing" xmlns:wp="http://schemas.openxmlformats.org/drawingml/2006/wordprocessingDrawing" xmlns:w10="urn:schemas-microsoft-com:office:word" xmlns:w="http://schemas.openxmlformats.org/wordprocessingml/2006/main" xmlns:w14="http://schemas.microsoft.com/office/word/2010/wordml" xmlns:w15="http://schemas.microsoft.com/office/word/2012/wordml" xmlns:w16cex="http://schemas.microsoft.com/office/word/2018/wordml/cex" xmlns:w16cid="http://schemas.microsoft.com/office/word/2016/wordml/cid" xmlns:w16="http://schemas.microsoft.com/office/word/2018/wordml" xmlns:w16se="http://schemas.microsoft.com/office/word/2015/wordml/symex" xmlns:wpg="http://schemas.microsoft.com/office/word/2010/wordprocessingGroup" xmlns:wpi="http://schemas.microsoft.com/office/word/2010/wordprocessingInk" xmlns:wne="http://schemas.microsoft.com/office/word/2006/wordml" xmlns:wps="http://schemas.microsoft.com/office/word/2010/wordprocessingShape" mc:Ignorable="w14 w15 w16se w16cid w16 w16cex wp14">
+<w:document xmlns:wpc="http://schemas.microsoft.com/office/word/2010/wordprocessingCanvas" xmlns:cx="http://schemas.microsoft.com/office/drawing/2014/chartex" xmlns:mc="http://schemas.openxmlformats.org/markup-compatibility/2006" xmlns:o="urn:schemas-microsoft-com:office:office" xmlns:r="http://schemas.openxmlformats.org/officeDocument/2006/relationships" xmlns:m="http://schemas.openxmlformats.org/officeDocument/2006/math" xmlns:v="urn:schemas-microsoft-com:vml" xmlns:wp14="http://schemas.microsoft.com/office/word/2010/wordprocessingDrawing" xmlns:wp="http://schemas.openxmlformats.org/drawingml/2006/wordprocessingDrawing" xmlns:w10="urn:schemas-microsoft-com:office:word" xmlns:w="http://schemas.openxmlformats.org/wordprocessingml/2006/main" xmlns:w14="http://schemas.microsoft.com/office/word/2010/wordml" xmlns:w15="http://schemas.microsoft.com/office/word/2012/wordml" xmlns:w16se="http://schemas.microsoft.com/office/word/2015/wordml/symex" xmlns:wpg="http://schemas.microsoft.com/office/word/2010/wordprocessingGroup" xmlns:wpi="http://schemas.microsoft.com/office/word/2010/wordprocessingInk" xmlns:wne="http://schemas.microsoft.com/office/word/2006/wordml" xmlns:wps="http://schemas.microsoft.com/office/word/2010/wordprocessingShape" mc:Ignorable="w14 w15 w16se wp14">
   <w:body>
     <w:p>
       <w:pPr>
         <w:pStyle w:val="Title"/>
       </w:pPr>
       <w:r>
-        <w:t>Changing First Impressions via Genuine Online Content &amp; Deepfaked Content</w:t>
+        <w:t xml:space="preserve">Changing First Impressions via Genuine Online Content &amp; </w:t>
+      </w:r>
+      <w:proofErr w:type="spellStart"/>
+      <w:r>
+        <w:t>Deepfaked</w:t>
+      </w:r>
+      <w:proofErr w:type="spellEnd"/>
+      <w:r>
+        <w:t xml:space="preserve"> Content</w:t>
       </w:r>
     </w:p>
     <w:p>
@@ -65,7 +73,15 @@
         </w:numPr>
       </w:pPr>
       <w:r>
-        <w:t>Are Deepfakes just as good as genuine online content at establishing first impressions?</w:t>
+        <w:t xml:space="preserve">Are </w:t>
+      </w:r>
+      <w:proofErr w:type="spellStart"/>
+      <w:r>
+        <w:t>Deepfakes</w:t>
+      </w:r>
+      <w:proofErr w:type="spellEnd"/>
+      <w:r>
+        <w:t xml:space="preserve"> as good as genuine online content at establishing first impressions?</w:t>
       </w:r>
     </w:p>
     <w:p>
@@ -77,7 +93,15 @@
         </w:numPr>
       </w:pPr>
       <w:r>
-        <w:t>How good are people at detecting Deepfakes?</w:t>
+        <w:t xml:space="preserve">How good are people at detecting </w:t>
+      </w:r>
+      <w:proofErr w:type="spellStart"/>
+      <w:r>
+        <w:t>Deepfakes</w:t>
+      </w:r>
+      <w:proofErr w:type="spellEnd"/>
+      <w:r>
+        <w:t>?</w:t>
       </w:r>
     </w:p>
     <w:p>
@@ -89,7 +113,15 @@
         </w:numPr>
       </w:pPr>
       <w:r>
-        <w:t>Are people aware that content can be Deepfaked before they take part in the study, and does this make them better at detecting them?</w:t>
+        <w:t xml:space="preserve">Are people aware that content can be </w:t>
+      </w:r>
+      <w:proofErr w:type="spellStart"/>
+      <w:r>
+        <w:t>Deepfaked</w:t>
+      </w:r>
+      <w:proofErr w:type="spellEnd"/>
+      <w:r>
+        <w:t xml:space="preserve"> before they take part in the study, and does this make them better at detecting them?</w:t>
       </w:r>
     </w:p>
     <w:p>
@@ -101,7 +133,15 @@
         </w:numPr>
       </w:pPr>
       <w:r>
-        <w:t xml:space="preserve">Does prior awareness of the concept of Deepfakes make </w:t>
+        <w:t xml:space="preserve">Does prior awareness of the concept of </w:t>
+      </w:r>
+      <w:proofErr w:type="spellStart"/>
+      <w:r>
+        <w:t>Deepfakes</w:t>
+      </w:r>
+      <w:proofErr w:type="spellEnd"/>
+      <w:r>
+        <w:t xml:space="preserve"> make </w:t>
       </w:r>
       <w:r>
         <w:t>people</w:t>
@@ -128,8 +168,13 @@
         <w:t xml:space="preserve">Does detecting that </w:t>
       </w:r>
       <w:r>
-        <w:t>one was exposed to a Deepfake</w:t>
-      </w:r>
+        <w:t xml:space="preserve">one was exposed to a </w:t>
+      </w:r>
+      <w:proofErr w:type="spellStart"/>
+      <w:r>
+        <w:t>Deepfake</w:t>
+      </w:r>
+      <w:proofErr w:type="spellEnd"/>
       <w:r>
         <w:t xml:space="preserve"> make </w:t>
       </w:r>
@@ -149,32 +194,109 @@
         </w:numPr>
       </w:pPr>
       <w:r>
-        <w:t>Does being both aware of the concept of Deepfaking before the study and correcting detecting that content is Deepfaked make you immune to its influence?</w:t>
-      </w:r>
-    </w:p>
-    <w:p>
-      <w:r>
-        <w:t xml:space="preserve">Improvements were made to the study design, preregistration specificity (e.g., preregistering all data processing and analysis code; writing a more precise preregistration document), and analytic strategy (e.g., swapping to a Bayesian framework in order to produce more intuitive effect sizes and tests of non-inferiority). In some cases, these questions already have strong evidence from preregistered analyses from our previous studies (e.g., can both genuine and Deepfaked content give rise to impression formation, is there evidence that they are comparably effective), whereas in other cases hypotheses were induced from, or refined </w:t>
-      </w:r>
+        <w:t xml:space="preserve">Does being both aware of the concept of </w:t>
+      </w:r>
+      <w:proofErr w:type="spellStart"/>
+      <w:r>
+        <w:t>Deepfaking</w:t>
+      </w:r>
+      <w:proofErr w:type="spellEnd"/>
+      <w:r>
+        <w:t xml:space="preserve"> before the study </w:t>
+      </w:r>
+      <w:r>
+        <w:rPr>
+          <w:i/>
+        </w:rPr>
+        <w:t>and</w:t>
+      </w:r>
+      <w:r>
+        <w:t xml:space="preserve"> correctly</w:t>
+      </w:r>
+      <w:r>
+        <w:t xml:space="preserve"> detecting that content is </w:t>
+      </w:r>
+      <w:proofErr w:type="spellStart"/>
+      <w:r>
+        <w:t>Deepfaked</w:t>
+      </w:r>
+      <w:proofErr w:type="spellEnd"/>
+      <w:r>
+        <w:t xml:space="preserve"> make you immune to its influence?</w:t>
+      </w:r>
+    </w:p>
+    <w:p>
+      <w:r>
+        <w:t xml:space="preserve">Improvements were made to the study design, preregistration specificity (e.g., preregistering all data processing and analysis code; writing a more precise preregistration document), and analytic strategy (e.g., swapping to a Bayesian framework in order to produce more intuitive effect sizes and tests of non-inferiority). In some cases, these questions </w:t>
+      </w:r>
+      <w:r>
+        <w:t xml:space="preserve">are </w:t>
+      </w:r>
+      <w:r>
+        <w:t>already strong</w:t>
+      </w:r>
+      <w:r>
+        <w:t>ly supported</w:t>
+      </w:r>
+      <w:r>
+        <w:t xml:space="preserve"> </w:t>
+      </w:r>
+      <w:r>
+        <w:t xml:space="preserve">by </w:t>
+      </w:r>
+      <w:r>
+        <w:t xml:space="preserve">evidence from preregistered analyses </w:t>
+      </w:r>
+      <w:r>
+        <w:t xml:space="preserve">in </w:t>
+      </w:r>
+      <w:r>
+        <w:t xml:space="preserve">our previous studies (e.g., can both genuine and </w:t>
+      </w:r>
+      <w:proofErr w:type="spellStart"/>
+      <w:r>
+        <w:t>Deepfaked</w:t>
+      </w:r>
+      <w:proofErr w:type="spellEnd"/>
+      <w:r>
+        <w:t xml:space="preserve"> content give rise to impression formation, is there evidence that they are comparably effective), whereas</w:t>
+      </w:r>
+      <w:r>
+        <w:t>,</w:t>
+      </w:r>
+      <w:r>
+        <w:t xml:space="preserve"> in other cases</w:t>
+      </w:r>
+      <w:r>
+        <w:t>,</w:t>
+      </w:r>
+      <w:r>
+        <w:t xml:space="preserve"> hypotheses were induced from, or refined based on, previous data and therefore require confirmation (e.g., does knowing something is a </w:t>
+      </w:r>
+      <w:proofErr w:type="spellStart"/>
+      <w:r>
+        <w:t>Deepfake</w:t>
+      </w:r>
+      <w:proofErr w:type="spellEnd"/>
+      <w:r>
+        <w:t xml:space="preserve"> make </w:t>
+      </w:r>
+      <w:r>
+        <w:t xml:space="preserve">one </w:t>
+      </w:r>
+      <w:r>
+        <w:t xml:space="preserve">immune to </w:t>
+      </w:r>
+      <w:r>
+        <w:t xml:space="preserve">their </w:t>
+      </w:r>
+      <w:r>
+        <w:t xml:space="preserve">influence). </w:t>
+      </w:r>
+    </w:p>
+    <w:p>
       <w:r>
         <w:lastRenderedPageBreak/>
-        <w:t xml:space="preserve">based on, previous data and therefore require confirmation (e.g., does knowing something is a Deepfake make </w:t>
-      </w:r>
-      <w:r>
-        <w:t xml:space="preserve">one </w:t>
-      </w:r>
-      <w:r>
-        <w:t xml:space="preserve">immune to </w:t>
-      </w:r>
-      <w:r>
-        <w:t xml:space="preserve">their </w:t>
-      </w:r>
-      <w:r>
-        <w:t xml:space="preserve">influence). </w:t>
-      </w:r>
-    </w:p>
-    <w:p>
-      <w:r>
         <w:t xml:space="preserve">Note that despite being preregistered prior to data collection, we </w:t>
       </w:r>
       <w:r>
@@ -217,7 +339,15 @@
         <w:t>Video Type</w:t>
       </w:r>
       <w:r>
-        <w:t xml:space="preserve"> (Deepfaked vs. genuine) were counterbalanced between participants, and were used as Independent Variables in the analyses. Participants were randomly assigned to one of four groups: </w:t>
+        <w:t xml:space="preserve"> (</w:t>
+      </w:r>
+      <w:proofErr w:type="spellStart"/>
+      <w:r>
+        <w:t>Deepfaked</w:t>
+      </w:r>
+      <w:proofErr w:type="spellEnd"/>
+      <w:r>
+        <w:t xml:space="preserve"> vs. genuine) were counterbalanced between participants, and were used as Independent Variables in the analyses. Participants were randomly assigned to one of four groups: </w:t>
       </w:r>
     </w:p>
     <w:p>
@@ -253,7 +383,15 @@
         </w:numPr>
       </w:pPr>
       <w:r>
-        <w:t>Group 3: encountered the positive variant of the Deepfaked video</w:t>
+        <w:t xml:space="preserve">Group 3: encountered the positive variant of the </w:t>
+      </w:r>
+      <w:proofErr w:type="spellStart"/>
+      <w:r>
+        <w:t>Deepfaked</w:t>
+      </w:r>
+      <w:proofErr w:type="spellEnd"/>
+      <w:r>
+        <w:t xml:space="preserve"> video</w:t>
       </w:r>
     </w:p>
     <w:p>
@@ -265,7 +403,15 @@
         </w:numPr>
       </w:pPr>
       <w:r>
-        <w:t xml:space="preserve">Group 4: encountered the negative variant of the Deepfaked video. </w:t>
+        <w:t xml:space="preserve">Group 4: encountered the negative variant of the </w:t>
+      </w:r>
+      <w:proofErr w:type="spellStart"/>
+      <w:r>
+        <w:t>Deepfaked</w:t>
+      </w:r>
+      <w:proofErr w:type="spellEnd"/>
+      <w:r>
+        <w:t xml:space="preserve"> video. </w:t>
       </w:r>
     </w:p>
     <w:p>
@@ -276,10 +422,10 @@
         <w:t xml:space="preserve">(self-report or IAT first) </w:t>
       </w:r>
       <w:r>
-        <w:t>w</w:t>
-      </w:r>
-      <w:r>
-        <w:t>ere also counterbalanced between participants</w:t>
+        <w:t>was</w:t>
+      </w:r>
+      <w:r>
+        <w:t xml:space="preserve"> also counterbalanced between participants</w:t>
       </w:r>
       <w:r>
         <w:t xml:space="preserve"> </w:t>
@@ -306,7 +452,19 @@
         <w:t>)</w:t>
       </w:r>
       <w:r>
-        <w:t>. These variables were not modelled in the analyses.</w:t>
+        <w:t xml:space="preserve">. </w:t>
+      </w:r>
+      <w:r>
+        <w:t>This variable</w:t>
+      </w:r>
+      <w:r>
+        <w:t xml:space="preserve"> </w:t>
+      </w:r>
+      <w:r>
+        <w:t xml:space="preserve">was </w:t>
+      </w:r>
+      <w:r>
+        <w:t>not modelled in the analyses.</w:t>
       </w:r>
     </w:p>
     <w:p>
@@ -327,11 +485,19 @@
         <w:t xml:space="preserve">Sample size was determined via Bayesian power analysis, which was assessed using a simulation study (see the </w:t>
       </w:r>
       <w:hyperlink r:id="rId8">
+        <w:proofErr w:type="spellStart"/>
         <w:r>
           <w:rPr>
             <w:rStyle w:val="InternetLink"/>
           </w:rPr>
-          <w:t>simglm R package’s vignette</w:t>
+          <w:t>simglm</w:t>
+        </w:r>
+        <w:proofErr w:type="spellEnd"/>
+        <w:r>
+          <w:rPr>
+            <w:rStyle w:val="InternetLink"/>
+          </w:rPr>
+          <w:t xml:space="preserve"> R package’s vignette</w:t>
         </w:r>
       </w:hyperlink>
       <w:r>
@@ -342,7 +508,21 @@
           <w:rPr>
             <w:rStyle w:val="InternetLink"/>
           </w:rPr>
-          <w:t>Solomon Kurz’s blog post</w:t>
+          <w:t xml:space="preserve">Solomon </w:t>
+        </w:r>
+        <w:proofErr w:type="spellStart"/>
+        <w:r>
+          <w:rPr>
+            <w:rStyle w:val="InternetLink"/>
+          </w:rPr>
+          <w:t>Kurz’s</w:t>
+        </w:r>
+        <w:proofErr w:type="spellEnd"/>
+        <w:r>
+          <w:rPr>
+            <w:rStyle w:val="InternetLink"/>
+          </w:rPr>
+          <w:t xml:space="preserve"> blog post</w:t>
         </w:r>
       </w:hyperlink>
       <w:r>
@@ -361,14 +541,14 @@
         <w:t xml:space="preserve"> the linear models only:</w:t>
       </w:r>
       <w:r>
-        <w:t xml:space="preserve"> Hypotheses 1, 2, 5, 6, and </w:t>
+        <w:t xml:space="preserve"> Hypotheses 1, 2, 5, 6, and 7</w:t>
+      </w:r>
+      <w:r>
+        <w:t xml:space="preserve">). These parameters were then used to simulate data that met the same ‘true’ parameters (i.e., which simulated these properties of the real data). The models were then refit to the </w:t>
       </w:r>
       <w:r>
         <w:lastRenderedPageBreak/>
-        <w:t>7</w:t>
-      </w:r>
-      <w:r>
-        <w:t xml:space="preserve">). These parameters were then used to simulate data that met the same ‘true’ parameters (i.e., which simulated these properties of the real data). The models were then refit to the simulated data, and the hypothesis tests specified below were </w:t>
+        <w:t xml:space="preserve">simulated data, and the hypothesis tests specified below were </w:t>
       </w:r>
       <w:r>
         <w:t>applied. 1000 iterations of thi</w:t>
@@ -438,7 +618,7 @@
       <w:r>
         <w:t>Participants were recruited via Prolific (</w:t>
       </w:r>
-      <w:hyperlink r:id="rId13">
+      <w:hyperlink r:id="rId12">
         <w:r>
           <w:rPr>
             <w:rStyle w:val="InternetLink"/>
@@ -475,11 +655,27 @@
         <w:t>people</w:t>
       </w:r>
       <w:r>
-        <w:t xml:space="preserve">). An unknown target individual (named Chris) served as the neutral stimulus during the acquisition phase (videos). This individual was actually the </w:t>
+        <w:t xml:space="preserve">). An unknown target individual (named Chris) served as the neutral stimulus during the acquisition phase (videos). This individual was the first author who was selected on the basis of convenience. The individual appeared during the video and pictures of him served as one set of category stimuli during the </w:t>
+      </w:r>
+      <w:proofErr w:type="spellStart"/>
+      <w:r>
+        <w:t>pIAT</w:t>
+      </w:r>
+      <w:proofErr w:type="spellEnd"/>
+      <w:r>
+        <w:t xml:space="preserve">. A second individual </w:t>
       </w:r>
       <w:r>
         <w:lastRenderedPageBreak/>
-        <w:t xml:space="preserve">first author who was selected on the basis of convenience. The individual appeared during the video and pictures of him served as one set of category stimuli during the pIAT. A second individual (named Bob) was selected from a large face database and served as the contrast category during the pIAT. ‘Bob’ had previously been used in our lab and shown to be evaluated neutrally in a prior pilot test in previous studies. </w:t>
+        <w:t xml:space="preserve">(named Bob) was selected from a large face database and served as the contrast category during the </w:t>
+      </w:r>
+      <w:proofErr w:type="spellStart"/>
+      <w:r>
+        <w:t>pIAT</w:t>
+      </w:r>
+      <w:proofErr w:type="spellEnd"/>
+      <w:r>
+        <w:t xml:space="preserve">. ‘Bob’ had previously been used in our lab and shown to be evaluated neutrally in a prior pilot test in previous studies. </w:t>
       </w:r>
     </w:p>
     <w:p>
@@ -503,7 +699,7 @@
                     <pic:cNvPicPr/>
                   </pic:nvPicPr>
                   <pic:blipFill>
-                    <a:blip r:embed="rId14" cstate="print">
+                    <a:blip r:embed="rId13" cstate="print">
                       <a:extLst>
                         <a:ext uri="{28A0092B-C50C-407E-A947-70E740481C1C}">
                           <a14:useLocalDpi xmlns:a14="http://schemas.microsoft.com/office/drawing/2010/main" val="0"/>
@@ -555,7 +751,7 @@
                     <pic:cNvPicPr/>
                   </pic:nvPicPr>
                   <pic:blipFill>
-                    <a:blip r:embed="rId15" cstate="print">
+                    <a:blip r:embed="rId14" cstate="print">
                       <a:extLst>
                         <a:ext uri="{28A0092B-C50C-407E-A947-70E740481C1C}">
                           <a14:useLocalDpi xmlns:a14="http://schemas.microsoft.com/office/drawing/2010/main" val="0"/>
@@ -607,7 +803,7 @@
                     <pic:cNvPicPr/>
                   </pic:nvPicPr>
                   <pic:blipFill>
-                    <a:blip r:embed="rId16" cstate="print">
+                    <a:blip r:embed="rId15" cstate="print">
                       <a:extLst>
                         <a:ext uri="{28A0092B-C50C-407E-A947-70E740481C1C}">
                           <a14:useLocalDpi xmlns:a14="http://schemas.microsoft.com/office/drawing/2010/main" val="0"/>
@@ -659,7 +855,7 @@
                     <pic:cNvPicPr/>
                   </pic:nvPicPr>
                   <pic:blipFill>
-                    <a:blip r:embed="rId17" cstate="print">
+                    <a:blip r:embed="rId16" cstate="print">
                       <a:extLst>
                         <a:ext uri="{28A0092B-C50C-407E-A947-70E740481C1C}">
                           <a14:useLocalDpi xmlns:a14="http://schemas.microsoft.com/office/drawing/2010/main" val="0"/>
@@ -707,7 +903,7 @@
                     <pic:cNvPicPr/>
                   </pic:nvPicPr>
                   <pic:blipFill>
-                    <a:blip r:embed="rId18" cstate="print">
+                    <a:blip r:embed="rId17" cstate="print">
                       <a:extLst>
                         <a:ext uri="{28A0092B-C50C-407E-A947-70E740481C1C}">
                           <a14:useLocalDpi xmlns:a14="http://schemas.microsoft.com/office/drawing/2010/main" val="0"/>
@@ -753,7 +949,7 @@
                     <pic:cNvPicPr/>
                   </pic:nvPicPr>
                   <pic:blipFill>
-                    <a:blip r:embed="rId19" cstate="print">
+                    <a:blip r:embed="rId18" cstate="print">
                       <a:extLst>
                         <a:ext uri="{28A0092B-C50C-407E-A947-70E740481C1C}">
                           <a14:useLocalDpi xmlns:a14="http://schemas.microsoft.com/office/drawing/2010/main" val="0"/>
@@ -799,7 +995,7 @@
                     <pic:cNvPicPr/>
                   </pic:nvPicPr>
                   <pic:blipFill>
-                    <a:blip r:embed="rId20" cstate="print">
+                    <a:blip r:embed="rId19" cstate="print">
                       <a:extLst>
                         <a:ext uri="{28A0092B-C50C-407E-A947-70E740481C1C}">
                           <a14:useLocalDpi xmlns:a14="http://schemas.microsoft.com/office/drawing/2010/main" val="0"/>
@@ -845,7 +1041,7 @@
                     <pic:cNvPicPr/>
                   </pic:nvPicPr>
                   <pic:blipFill>
-                    <a:blip r:embed="rId21" cstate="print">
+                    <a:blip r:embed="rId20" cstate="print">
                       <a:extLst>
                         <a:ext uri="{28A0092B-C50C-407E-A947-70E740481C1C}">
                           <a14:useLocalDpi xmlns:a14="http://schemas.microsoft.com/office/drawing/2010/main" val="0"/>
@@ -892,7 +1088,15 @@
         <w:t>)</w:t>
       </w:r>
       <w:r>
-        <w:t>. Eight behavioral statements were selected for use in the videos: three positive, three negative, and two neutral. The statements used in the videos are as follows:</w:t>
+        <w:t xml:space="preserve">. Eight behavioral statements were selected for use in the videos: three positive, three negative, and two </w:t>
+      </w:r>
+      <w:proofErr w:type="gramStart"/>
+      <w:r>
+        <w:t>neutral</w:t>
+      </w:r>
+      <w:proofErr w:type="gramEnd"/>
+      <w:r>
+        <w:t>. The statements used in the videos are as follows:</w:t>
       </w:r>
     </w:p>
     <w:p>
@@ -922,18 +1126,18 @@
         <w:rPr>
           <w:i/>
         </w:rPr>
+        <w:t>Neutral statement 2</w:t>
+      </w:r>
+      <w:r>
+        <w:t>. Now for Question #4: Have you recently changed something about my videos because something seems different? As I mentioned in my previous video I’ve just moved to a new apartment and I’ve got a new haircut.</w:t>
+      </w:r>
+    </w:p>
+    <w:p>
+      <w:r>
+        <w:rPr>
+          <w:i/>
+        </w:rPr>
         <w:lastRenderedPageBreak/>
-        <w:t>Neutral statement 2</w:t>
-      </w:r>
-      <w:r>
-        <w:t>. Now for Question #4: Have you recently changed something about my videos because something seems different? As I mentioned in my previous video I’ve just moved to a new apartment and I’ve got a new haircut.</w:t>
-      </w:r>
-    </w:p>
-    <w:p>
-      <w:r>
-        <w:rPr>
-          <w:i/>
-        </w:rPr>
         <w:t>Positive Statement 1</w:t>
       </w:r>
       <w:r>
@@ -1000,11 +1204,68 @@
         <w:rPr>
           <w:i/>
         </w:rPr>
+        <w:t>Outro.</w:t>
+      </w:r>
+      <w:r>
+        <w:t xml:space="preserve"> “Ok – that’s it for now. Thank you for all your questions and stay tuned for next week’s video. See you soon!”</w:t>
+      </w:r>
+    </w:p>
+    <w:p>
+      <w:proofErr w:type="spellStart"/>
+      <w:r>
+        <w:rPr>
+          <w:b/>
+        </w:rPr>
+        <w:t>Deepfaked</w:t>
+      </w:r>
+      <w:proofErr w:type="spellEnd"/>
+      <w:r>
+        <w:rPr>
+          <w:b/>
+        </w:rPr>
+        <w:t xml:space="preserve"> content. </w:t>
+      </w:r>
+      <w:r>
+        <w:t xml:space="preserve">In the </w:t>
+      </w:r>
+      <w:proofErr w:type="spellStart"/>
+      <w:r>
+        <w:t>Deepfaked</w:t>
+      </w:r>
+      <w:proofErr w:type="spellEnd"/>
+      <w:r>
+        <w:t xml:space="preserve"> condition, the key evaluative statements emitted by Chris in the video were created using a computer algorithm. These segments of </w:t>
+      </w:r>
+      <w:r>
         <w:lastRenderedPageBreak/>
-        <w:t>Outro.</w:t>
-      </w:r>
-      <w:r>
-        <w:t xml:space="preserve"> “Ok – that’s it for now. Thank you for all your questions and stay tuned for next week’s video. See you soon!”</w:t>
+        <w:t xml:space="preserve">the videos were created using the approach of Yao et al. (2020), an improvement based on the earlier used method of Fried et al. (2019). This new method allows one to simulate a scenario where the desired </w:t>
+      </w:r>
+      <w:proofErr w:type="spellStart"/>
+      <w:r>
+        <w:t>Deepfake</w:t>
+      </w:r>
+      <w:proofErr w:type="spellEnd"/>
+      <w:r>
+        <w:t xml:space="preserve"> was never previously spoken by the target. Instead of using only 3D model parameters from existing data of the actor, Yao's method leverages both a small amount of the actor's data as well as a large repository of speaking footage of a different actor to generate high quality 3D head model parameters for arbitrary spoken content. It also allows easy iterative editing. Given recordings of only the negative statements, we used Yao’s method to iteratively perform localized edits (i.e. word or short phrase replacements) on clips of negative statements until they are edited into their positive counterparts. At each iteration, we spliced in real audio recordings of the actor to obtain the audio for that iteration. </w:t>
+      </w:r>
+      <w:proofErr w:type="spellStart"/>
+      <w:r>
+        <w:t>Deepfaked</w:t>
+      </w:r>
+      <w:proofErr w:type="spellEnd"/>
+      <w:r>
+        <w:t xml:space="preserve"> videos of the actor saying negative statements were generated similarly (i.e., using only the positive statements). In this way the genuine and </w:t>
+      </w:r>
+      <w:proofErr w:type="spellStart"/>
+      <w:r>
+        <w:t>Deepfaked</w:t>
+      </w:r>
+      <w:proofErr w:type="spellEnd"/>
+      <w:r>
+        <w:t xml:space="preserve"> videos were similar in their content but differed in their origin (i.e., genuine vs synthetic). </w:t>
+      </w:r>
+      <w:r>
+        <w:t xml:space="preserve"> </w:t>
       </w:r>
     </w:p>
     <w:p>
@@ -1012,49 +1273,40 @@
         <w:rPr>
           <w:b/>
         </w:rPr>
-        <w:t xml:space="preserve">Deepfaked content. </w:t>
-      </w:r>
-      <w:r>
-        <w:t xml:space="preserve">In the Deepfaked condition, the evaluative statements emitted by Chris in the video were created using a computer algorithm; those statements contain no original footage of Chris. These segments of the videos were created using the approach of Yao et al. (2020), an improvement based on Fried et al. (2019), to generate the Deepfaked videos. Instead of producing 3D model parameters from existing data </w:t>
-      </w:r>
-      <w:r>
-        <w:t>of the actor, Yao’s method leverages a large repository of speaking footage of a different actor to generate high</w:t>
-      </w:r>
-      <w:commentRangeStart w:id="2"/>
-      <w:commentRangeStart w:id="3"/>
-      <w:commentRangeEnd w:id="2"/>
-      <w:r>
-        <w:commentReference w:id="2"/>
-      </w:r>
-      <w:commentRangeEnd w:id="3"/>
-      <w:r>
-        <w:rPr>
-          <w:rStyle w:val="CommentReference"/>
-        </w:rPr>
-        <w:commentReference w:id="3"/>
-      </w:r>
-      <w:r>
-        <w:t xml:space="preserve"> quality 3D head model parameters for arbitrary spoken content, and allows easy iterative</w:t>
-      </w:r>
-      <w:r>
-        <w:t xml:space="preserve"> editing. Given recordings of only the negative statements, we used Yao’s method to iteratively perform localized edits (i.e. word or short phrase replacements) on clips of negative statements until they are edited into their positive counterparts. At each iteration, we spliced in real audio recordings of the actor to obtain the audio for that iteration. Deepfaked videos of the actor saying negative statements were generated similarly</w:t>
-      </w:r>
-      <w:r>
-        <w:t xml:space="preserve"> (i.e., using only the positive statements)</w:t>
-      </w:r>
-      <w:r>
-        <w:t xml:space="preserve">. In this way the genuine and Deepfaked videos were similar in their content but differed in their origin (i.e., genuine vs synthetic). </w:t>
-      </w:r>
-    </w:p>
-    <w:p>
+        <w:t>Personalized IAT (</w:t>
+      </w:r>
+      <w:proofErr w:type="spellStart"/>
       <w:r>
         <w:rPr>
           <w:b/>
         </w:rPr>
-        <w:t>Personalized IAT (pIAT)</w:t>
-      </w:r>
-      <w:r>
-        <w:t>. A set of five positive and five negative adjectives were used as valenced stimuli during the pIAT. In the task, the names of two individuals (‘Chris’ who featured in the intervention and ‘Bob’ who is unknown) served as target labels and the words ‘</w:t>
+        <w:t>pIAT</w:t>
+      </w:r>
+      <w:proofErr w:type="spellEnd"/>
+      <w:r>
+        <w:rPr>
+          <w:b/>
+        </w:rPr>
+        <w:t>)</w:t>
+      </w:r>
+      <w:r>
+        <w:t xml:space="preserve">. A set of five positive and five negative adjectives were used as </w:t>
+      </w:r>
+      <w:proofErr w:type="spellStart"/>
+      <w:r>
+        <w:t>valenced</w:t>
+      </w:r>
+      <w:proofErr w:type="spellEnd"/>
+      <w:r>
+        <w:t xml:space="preserve"> stimuli during the </w:t>
+      </w:r>
+      <w:proofErr w:type="spellStart"/>
+      <w:r>
+        <w:t>pIAT</w:t>
+      </w:r>
+      <w:proofErr w:type="spellEnd"/>
+      <w:r>
+        <w:t>. In the task, the names of two individuals (‘Chris’ who featured in the intervention and ‘Bob’ who is unknown) served as target labels and the words ‘</w:t>
       </w:r>
       <w:r>
         <w:rPr>
@@ -1072,7 +1324,23 @@
         <w:t>I dislike</w:t>
       </w:r>
       <w:r>
-        <w:t>’ as attribute labels. Five positively valenced and five negatively valenced adjectives served as attribute stimuli (</w:t>
+        <w:t xml:space="preserve">’ as attribute labels. Five positively </w:t>
+      </w:r>
+      <w:proofErr w:type="spellStart"/>
+      <w:r>
+        <w:t>valenced</w:t>
+      </w:r>
+      <w:proofErr w:type="spellEnd"/>
+      <w:r>
+        <w:t xml:space="preserve"> and five negatively </w:t>
+      </w:r>
+      <w:proofErr w:type="spellStart"/>
+      <w:r>
+        <w:t>valenced</w:t>
+      </w:r>
+      <w:proofErr w:type="spellEnd"/>
+      <w:r>
+        <w:t xml:space="preserve"> adjectives served as attribute stimuli (</w:t>
       </w:r>
       <w:r>
         <w:rPr>
@@ -1103,8 +1371,27 @@
     </w:p>
     <w:p>
       <w:r>
+        <w:t xml:space="preserve">Participants were welcomed, provided with guidelines for how to prepare for the study, and then provided informed consent. They then completed the following tasks in the stated order, unless it has previously been noted that a given task would be counterbalanced (i.e., </w:t>
+      </w:r>
+      <w:proofErr w:type="spellStart"/>
+      <w:r>
+        <w:t>pIAT</w:t>
+      </w:r>
+      <w:proofErr w:type="spellEnd"/>
+      <w:r>
+        <w:t xml:space="preserve"> vs self-reported evaluations).</w:t>
+      </w:r>
+    </w:p>
+    <w:p>
+      <w:r>
+        <w:rPr>
+          <w:b/>
+        </w:rPr>
         <w:lastRenderedPageBreak/>
-        <w:t>Participants were welcomed, provided with guidelines for how to prepare for the study, and then provided informed consent. They then completed the following tasks in the stated order, unless it has previously been noted that a given task would be counterbalanced (i.e., pIAT vs self-reported evaluations).</w:t>
+        <w:t>Demographics.</w:t>
+      </w:r>
+      <w:r>
+        <w:t xml:space="preserve"> Participants were asked to indicate their age and gender (man, woman, non-binary, prefer not to disclose, prefer to self-describe). </w:t>
       </w:r>
     </w:p>
     <w:p>
@@ -1112,17 +1399,6 @@
         <w:rPr>
           <w:b/>
         </w:rPr>
-        <w:t>Demographics.</w:t>
-      </w:r>
-      <w:r>
-        <w:t xml:space="preserve"> Participants were asked to indicate their age and gender (man, woman, non-binary, prefer not to disclose, prefer to self-describe). </w:t>
-      </w:r>
-    </w:p>
-    <w:p>
-      <w:r>
-        <w:rPr>
-          <w:b/>
-        </w:rPr>
         <w:t xml:space="preserve">Acquisition phase. </w:t>
       </w:r>
       <w:r>
@@ -1139,13 +1415,29 @@
     </w:p>
     <w:p>
       <w:r>
-        <w:t>Thereafter the experiment played an embedded YouTube video of Chris. In the video Chris emitted three valenced statements and two neutral statements (for a copy of the videos see the</w:t>
+        <w:t xml:space="preserve">Thereafter the experiment played an embedded YouTube video of Chris. In the video Chris emitted three </w:t>
+      </w:r>
+      <w:proofErr w:type="spellStart"/>
+      <w:r>
+        <w:t>valenced</w:t>
+      </w:r>
+      <w:proofErr w:type="spellEnd"/>
+      <w:r>
+        <w:t xml:space="preserve"> statements and two neutral statements (for a copy of the videos see the</w:t>
       </w:r>
       <w:r>
         <w:t xml:space="preserve"> method/stimuli folder</w:t>
       </w:r>
       <w:r>
-        <w:t xml:space="preserve">). Half of the participants encountered a positive variant video wherein Chris emits three positive and two neutral statements, whereas the other half encountered the negative variant video, wherein Chris emitted three negative and two neutral statements (for the actual statements used see the video and the stimulus section above). In half of the cases these videos were genuine (i.e., recorded by the first author) and in the other half they were Deepfaked (i.e., synthetic recreations derived from the genuine videos). </w:t>
+        <w:t xml:space="preserve">). Half of the participants encountered a positive variant video wherein Chris emits three positive and two neutral statements, whereas the other half encountered the negative variant video, wherein Chris emitted three negative and two neutral statements (for the actual statements used see the video and the stimulus section above). In half of the cases these videos were genuine (i.e., recorded by the first author) and in the other half they were </w:t>
+      </w:r>
+      <w:proofErr w:type="spellStart"/>
+      <w:r>
+        <w:t>Deepfaked</w:t>
+      </w:r>
+      <w:proofErr w:type="spellEnd"/>
+      <w:r>
+        <w:t xml:space="preserve"> (i.e., synthetic recreations derived from the genuine videos). </w:t>
       </w:r>
     </w:p>
     <w:p>
@@ -1163,7 +1455,6 @@
         <w:rPr>
           <w:noProof/>
         </w:rPr>
-        <w:lastRenderedPageBreak/>
         <w:drawing>
           <wp:inline distT="0" distB="0" distL="0" distR="0" wp14:anchorId="652852C3" wp14:editId="615E3C45">
             <wp:extent cx="2771140" cy="1554480"/>
@@ -1180,7 +1471,7 @@
                     <pic:cNvPicPr/>
                   </pic:nvPicPr>
                   <pic:blipFill>
-                    <a:blip r:embed="rId22">
+                    <a:blip r:embed="rId21">
                       <a:extLst>
                         <a:ext uri="{28A0092B-C50C-407E-A947-70E740481C1C}">
                           <a14:useLocalDpi xmlns:a14="http://schemas.microsoft.com/office/drawing/2010/main" val="0"/>
@@ -1233,7 +1524,7 @@
                     <pic:cNvPicPr/>
                   </pic:nvPicPr>
                   <pic:blipFill>
-                    <a:blip r:embed="rId23" cstate="print">
+                    <a:blip r:embed="rId22" cstate="print">
                       <a:extLst>
                         <a:ext uri="{28A0092B-C50C-407E-A947-70E740481C1C}">
                           <a14:useLocalDpi xmlns:a14="http://schemas.microsoft.com/office/drawing/2010/main" val="0"/>
@@ -1271,7 +1562,15 @@
         <w:t>Figure 1</w:t>
       </w:r>
       <w:r>
-        <w:t>. Screenshot of the genuine video (left) and the Deepfaked video (right).</w:t>
+        <w:t xml:space="preserve">. Screenshot of the genuine video (left) and the </w:t>
+      </w:r>
+      <w:proofErr w:type="spellStart"/>
+      <w:r>
+        <w:t>Deepfaked</w:t>
+      </w:r>
+      <w:proofErr w:type="spellEnd"/>
+      <w:r>
+        <w:t xml:space="preserve"> video (right).</w:t>
       </w:r>
     </w:p>
     <w:p>
@@ -1285,6 +1584,7 @@
           <w:b/>
           <w:i/>
         </w:rPr>
+        <w:lastRenderedPageBreak/>
         <w:t>Personalized IAT</w:t>
       </w:r>
       <w:r>
@@ -1299,21 +1599,26 @@
     </w:p>
     <w:p>
       <w:r>
-        <w:t xml:space="preserve">Overall, each participant completes seven blocks of trials. The first block of 20 practice trials requires them to sort images of Chris and Bob into their respective categories, with Chris assigned to the left (‘F’) key and Bob with the right (‘J’) key. On the second block of 20 practice trials, participants assign positively valenced stimuli to the ‘I like’ category using the left key and negative stimuli to the ‘I dislike’ category using the right key. Blocks 3 (20 trials) and 4 (40 trials) involve a combined assignment of target and attribute stimuli to their respective categories. Specifically, participants categorize Chris and ‘positive’ words using the left key and Bob and ‘negative’ words using the right key. The fifth block of 40 </w:t>
-      </w:r>
-      <w:r>
+        <w:t xml:space="preserve">Overall, each participant completes seven blocks of trials. The first block of 20 practice trials requires them to sort images of Chris and Bob into their respective categories, with Chris assigned to the left (‘F’) key and Bob with the right (‘J’) key. On the second block of 20 practice trials, participants assign positively </w:t>
+      </w:r>
+      <w:proofErr w:type="spellStart"/>
+      <w:r>
+        <w:t>valenced</w:t>
+      </w:r>
+      <w:proofErr w:type="spellEnd"/>
+      <w:r>
+        <w:t xml:space="preserve"> stimuli to the ‘I like’ category using the left key and negative stimuli to the ‘I dislike’ category using the right key. Blocks 3 (20 trials) and 4 (40 trials) involve a combined assignment of target and attribute stimuli to their respective categories. Specifically, participants categorize Chris and ‘positive’ words using the left key and Bob and ‘negative’ words using the right key. The fifth block of 40 trials reverses the key assignments, with Chris now assigned to the right key and Bob with the left key. Finally, the sixth (20 trials) and seventh blocks (40 trials) requires participants to categorize Chris with ‘negative’ words and Bob with ‘positive’ words. </w:t>
+      </w:r>
+    </w:p>
+    <w:p>
+      <w:pPr>
+        <w:jc w:val="center"/>
+      </w:pPr>
+      <w:r>
+        <w:rPr>
+          <w:noProof/>
+        </w:rPr>
         <w:lastRenderedPageBreak/>
-        <w:t xml:space="preserve">trials reverses the key assignments, with Chris now assigned to the right key and Bob with the left key. Finally, the sixth (20 trials) and seventh blocks (40 trials) requires participants to categorize Chris with ‘negative’ words and Bob with ‘positive’ words. </w:t>
-      </w:r>
-    </w:p>
-    <w:p>
-      <w:pPr>
-        <w:jc w:val="center"/>
-      </w:pPr>
-      <w:r>
-        <w:rPr>
-          <w:noProof/>
-        </w:rPr>
         <w:drawing>
           <wp:inline distT="12700" distB="8890" distL="12700" distR="11430" wp14:anchorId="69DADA90" wp14:editId="77783F63">
             <wp:extent cx="3843266" cy="1932580"/>
@@ -1332,7 +1637,7 @@
                     </pic:cNvPicPr>
                   </pic:nvPicPr>
                   <pic:blipFill rotWithShape="1">
-                    <a:blip r:embed="rId24"/>
+                    <a:blip r:embed="rId23"/>
                     <a:srcRect l="351" t="692" r="770" b="1339"/>
                     <a:stretch/>
                   </pic:blipFill>
@@ -1354,7 +1659,7 @@
                       <a:tailEnd type="none" w="med" len="med"/>
                       <a:extLst>
                         <a:ext uri="{C807C97D-BFC1-408E-A445-0C87EB9F89A2}">
-                          <ask:lineSketchStyleProps xmlns:ask="http://schemas.microsoft.com/office/drawing/2018/sketchyshapes" sd="0">
+                          <ask:lineSketchStyleProps xmlns:ask="http://schemas.microsoft.com/office/drawing/2018/sketchyshapes" xmlns:w16="http://schemas.microsoft.com/office/word/2018/wordml" xmlns:w16cid="http://schemas.microsoft.com/office/word/2016/wordml/cid" xmlns:w16cex="http://schemas.microsoft.com/office/word/2018/wordml/cex" xmlns:w="http://schemas.openxmlformats.org/wordprocessingml/2006/main" xmlns:w10="urn:schemas-microsoft-com:office:word" xmlns:v="urn:schemas-microsoft-com:vml" xmlns:o="urn:schemas-microsoft-com:office:office" xmlns:am3d="http://schemas.microsoft.com/office/drawing/2017/model3d" xmlns:aink="http://schemas.microsoft.com/office/drawing/2016/ink" xmlns:cx8="http://schemas.microsoft.com/office/drawing/2016/5/14/chartex" xmlns:cx7="http://schemas.microsoft.com/office/drawing/2016/5/13/chartex" xmlns:cx6="http://schemas.microsoft.com/office/drawing/2016/5/12/chartex" xmlns:cx5="http://schemas.microsoft.com/office/drawing/2016/5/11/chartex" xmlns:cx4="http://schemas.microsoft.com/office/drawing/2016/5/10/chartex" xmlns:cx3="http://schemas.microsoft.com/office/drawing/2016/5/9/chartex" xmlns:cx2="http://schemas.microsoft.com/office/drawing/2015/10/21/chartex" xmlns:cx1="http://schemas.microsoft.com/office/drawing/2015/9/8/chartex" xmlns="" sd="0">
                             <a:custGeom>
                               <a:avLst/>
                               <a:gdLst/>
@@ -1458,7 +1763,7 @@
                     <pic:cNvPicPr/>
                   </pic:nvPicPr>
                   <pic:blipFill>
-                    <a:blip r:embed="rId25" cstate="print">
+                    <a:blip r:embed="rId24" cstate="print">
                       <a:extLst>
                         <a:ext uri="{28A0092B-C50C-407E-A947-70E740481C1C}">
                           <a14:useLocalDpi xmlns:a14="http://schemas.microsoft.com/office/drawing/2010/main" val="0"/>
@@ -1504,22 +1809,30 @@
         <w:rPr>
           <w:color w:val="000000" w:themeColor="text1"/>
         </w:rPr>
-        <w:t xml:space="preserve">Participants were asked to indicate how they intend to behave with respect to the target (“1. If I were browsing YouTube and encountered Chris’ video I would support him by clicking the ‘share’ button (i.e., share his video with other people)”; “2. Chris has just started to make these videos and wants to </w:t>
+        <w:t xml:space="preserve">Participants were asked to indicate how they intend to behave with respect to the target (“1. If I were browsing YouTube and encountered Chris’ video I would support him by clicking the ‘share’ button (i.e., share his video with other people)”; “2. Chris has just started to make these videos and wants to become a YouTuber. I happen to encounter his video on YouTube. I would ‘subscribe’ to his channel to learn more about him.” “3. I would recommend Chris’ videos to others”). They </w:t>
       </w:r>
       <w:r>
         <w:rPr>
           <w:color w:val="000000" w:themeColor="text1"/>
         </w:rPr>
         <w:lastRenderedPageBreak/>
-        <w:t>become a YouTuber. I happen to encounter his video on YouTube. I would ‘subscribe’ to his channel to learn more about him.” “3. I would recommend Chris’ videos to others”). They can respond using a Likert scale ranging from -3 (Strongly disagree) to 3 (Strongly agree) with 0 (Neutral) as a center point.</w:t>
-      </w:r>
-    </w:p>
-    <w:p>
+        <w:t>can respond using a Likert scale ranging from -3 (Strongly disagree) to 3 (Strongly agree) with 0 (Neutral) as a center point.</w:t>
+      </w:r>
+    </w:p>
+    <w:p>
+      <w:proofErr w:type="spellStart"/>
       <w:r>
         <w:rPr>
           <w:b/>
         </w:rPr>
-        <w:t xml:space="preserve">Deepfake detection. </w:t>
+        <w:t>Deepfake</w:t>
+      </w:r>
+      <w:proofErr w:type="spellEnd"/>
+      <w:r>
+        <w:rPr>
+          <w:b/>
+        </w:rPr>
+        <w:t xml:space="preserve"> detection. </w:t>
       </w:r>
       <w:r>
         <w:t xml:space="preserve">(Dependent variable for H3, Independent variable for H4, exclusion criterion for H5). Participants were provided with the following information and question: </w:t>
@@ -1527,22 +1840,62 @@
     </w:p>
     <w:p>
       <w:r>
-        <w:t>“Artificial Intelligence algorithms are now so advanced that they can fabricate audio and video content that appears real but was never said by a real person. This type of content is known as a ‘Deepfake’, and can be very convincing or difficult to tell from real content.</w:t>
-      </w:r>
-    </w:p>
-    <w:p>
-      <w:r>
-        <w:t xml:space="preserve"> A key goal of this study is to examine whether people can tell the difference between genuine video content (footage of a real person) versus Deepfakes (videos created by computer algorithms that portray things that a person never said). </w:t>
-      </w:r>
-    </w:p>
-    <w:p>
-      <w:r>
-        <w:t>Some participants in this study were shown a genuine video of Chris. Other participants were shown a video of Chris where some sentences were Deepfaked (i.e., Chris never really said those things). It’s very important that you answer the following question honestly: Do you think that the video of Chris you watched earlier in this study was genuine or Deepfaked?”</w:t>
-      </w:r>
-    </w:p>
-    <w:p>
-      <w:r>
-        <w:t>Response options: “The video I watched was Deepfaked: a computer algorithm was used to create footage of Chris saying things he never really said.” / “The video I watched was genuine: it only contained authentic video of an actual living person.”</w:t>
+        <w:t>“Artificial Intelligence algorithms are now so advanced that they can fabricate audio and video content that appears real but was never said by a real person. This type of content is known as a ‘</w:t>
+      </w:r>
+      <w:proofErr w:type="spellStart"/>
+      <w:r>
+        <w:t>Deepfake</w:t>
+      </w:r>
+      <w:proofErr w:type="spellEnd"/>
+      <w:r>
+        <w:t>’, and can be very convincing or difficult to tell from real content.</w:t>
+      </w:r>
+    </w:p>
+    <w:p>
+      <w:r>
+        <w:t xml:space="preserve"> A key goal of this study is to examine whether people can tell the difference between genuine video content (footage of a real person) versus </w:t>
+      </w:r>
+      <w:proofErr w:type="spellStart"/>
+      <w:r>
+        <w:t>Deepfakes</w:t>
+      </w:r>
+      <w:proofErr w:type="spellEnd"/>
+      <w:r>
+        <w:t xml:space="preserve"> (videos created by computer algorithms that portray things that a person never said). </w:t>
+      </w:r>
+    </w:p>
+    <w:p>
+      <w:r>
+        <w:t xml:space="preserve">Some participants in this study were shown a genuine video of Chris. Other participants were shown a video of Chris where some sentences were </w:t>
+      </w:r>
+      <w:proofErr w:type="spellStart"/>
+      <w:r>
+        <w:t>Deepfaked</w:t>
+      </w:r>
+      <w:proofErr w:type="spellEnd"/>
+      <w:r>
+        <w:t xml:space="preserve"> (i.e., Chris never really said those things). It’s very important that you answer the following question honestly: Do you think that the video of Chris you watched earlier in this study was genuine or </w:t>
+      </w:r>
+      <w:proofErr w:type="spellStart"/>
+      <w:r>
+        <w:t>Deepfaked</w:t>
+      </w:r>
+      <w:proofErr w:type="spellEnd"/>
+      <w:r>
+        <w:t>?”</w:t>
+      </w:r>
+    </w:p>
+    <w:p>
+      <w:r>
+        <w:t xml:space="preserve">Response options: “The video I watched was </w:t>
+      </w:r>
+      <w:proofErr w:type="spellStart"/>
+      <w:r>
+        <w:t>Deepfaked</w:t>
+      </w:r>
+      <w:proofErr w:type="spellEnd"/>
+      <w:r>
+        <w:t>: a computer algorithm was used to create footage of Chris saying things he never really said.” / “The video I watched was genuine: it only contained authentic video of an actual living person.”</w:t>
       </w:r>
     </w:p>
     <w:p>
@@ -1557,28 +1910,78 @@
       </w:r>
     </w:p>
     <w:p>
+      <w:proofErr w:type="spellStart"/>
       <w:r>
         <w:rPr>
           <w:b/>
           <w:bCs/>
         </w:rPr>
+        <w:t>Deepfake</w:t>
+      </w:r>
+      <w:proofErr w:type="spellEnd"/>
+      <w:r>
+        <w:rPr>
+          <w:b/>
+          <w:bCs/>
+        </w:rPr>
+        <w:t xml:space="preserve"> awareness</w:t>
+      </w:r>
+      <w:r>
+        <w:t xml:space="preserve">. (Independent variable for H4, exclusion criterion for H5). Afterwards, we assessed for general awareness of </w:t>
+      </w:r>
+      <w:proofErr w:type="spellStart"/>
+      <w:r>
+        <w:t>Deepfaking</w:t>
+      </w:r>
+      <w:proofErr w:type="spellEnd"/>
+      <w:r>
+        <w:t xml:space="preserve"> as a concept: “Prior to this </w:t>
+      </w:r>
+      <w:r>
         <w:lastRenderedPageBreak/>
-        <w:t>Deepfake awareness</w:t>
-      </w:r>
-      <w:r>
-        <w:t xml:space="preserve">. (Independent variable for H4, exclusion criterion for H5). Afterwards, we assessed then an open-ended response completed using a textbox for general awareness of Deepfaking as a concept: “Prior to this study did you know that videos could be </w:t>
+        <w:t xml:space="preserve">study did you know that videos could be </w:t>
       </w:r>
       <w:r>
         <w:t>‘</w:t>
       </w:r>
+      <w:proofErr w:type="spellStart"/>
       <w:r>
         <w:t>Deepfaked</w:t>
       </w:r>
+      <w:proofErr w:type="spellEnd"/>
       <w:r>
         <w:t>’</w:t>
       </w:r>
       <w:r>
-        <w:t>? Please elaborate on your answer using the text box below.” Response format: Yes – I was aware of the concept of Deepfakes / “No - I wasn’t aware of the concept of Deepfakes” and then an open-ended response completed using a textbox. This open-ended question was included in an exploratory manner in order to help guide potential future studies. The contents of this response were not considered or used in any of the preregistered analyses</w:t>
+        <w:t xml:space="preserve">? Please elaborate on your answer using the text box below.” Response format: </w:t>
+      </w:r>
+      <w:r>
+        <w:t>First a closed-response format (</w:t>
+      </w:r>
+      <w:r>
+        <w:t xml:space="preserve">Yes – I was aware of the concept of </w:t>
+      </w:r>
+      <w:proofErr w:type="spellStart"/>
+      <w:r>
+        <w:t>Deepfakes</w:t>
+      </w:r>
+      <w:proofErr w:type="spellEnd"/>
+      <w:r>
+        <w:t xml:space="preserve"> / “No - I wasn’t aware of the concept of </w:t>
+      </w:r>
+      <w:proofErr w:type="spellStart"/>
+      <w:r>
+        <w:t>Deepfakes</w:t>
+      </w:r>
+      <w:proofErr w:type="spellEnd"/>
+      <w:r>
+        <w:t>”</w:t>
+      </w:r>
+      <w:r>
+        <w:t>),</w:t>
+      </w:r>
+      <w:r>
+        <w:t xml:space="preserve"> and then an open-ended response completed using a textbox. This open-ended question was included in an exploratory manner in order to help guide potential future studies. The contents of this response were not considered or used in any of the preregistered analyses</w:t>
       </w:r>
       <w:r>
         <w:t xml:space="preserve"> for Experiment 7</w:t>
@@ -1611,7 +2014,15 @@
     </w:p>
     <w:p>
       <w:r>
-        <w:t xml:space="preserve">Half of the participants in the study encountered a video recording where Chris said three positive things and two neutral things about himself. The other half of participants encountered a video recording where Chris said three negative things and two neutral things about himself. Certain participants encountered genuine videos of Chris saying these things whereas others encountered Deepfaked videos of Chris saying these things. </w:t>
+        <w:t xml:space="preserve">Half of the participants in the study encountered a video recording where Chris said three positive things and two neutral things about himself. The other half of participants encountered a video recording where Chris said three negative things and two neutral things about himself. Certain participants encountered genuine videos of Chris saying these things whereas others encountered </w:t>
+      </w:r>
+      <w:proofErr w:type="spellStart"/>
+      <w:r>
+        <w:t>Deepfaked</w:t>
+      </w:r>
+      <w:proofErr w:type="spellEnd"/>
+      <w:r>
+        <w:t xml:space="preserve"> videos of Chris saying these things. </w:t>
       </w:r>
     </w:p>
     <w:p>
@@ -1621,16 +2032,29 @@
     </w:p>
     <w:p>
       <w:r>
+        <w:t>Afterwards we asked you to reflect on the experiment and tell us about your experiences with the task.”</w:t>
+      </w:r>
+    </w:p>
+    <w:p>
+      <w:pPr>
+        <w:pStyle w:val="Heading1"/>
+      </w:pPr>
+      <w:r>
+        <w:t>Results</w:t>
+      </w:r>
+    </w:p>
+    <w:p>
+      <w:pPr>
+        <w:pStyle w:val="Heading2"/>
+      </w:pPr>
+      <w:r>
         <w:lastRenderedPageBreak/>
-        <w:t>Afterwards we asked you to reflect on the experiment and tell us about your experiences with the task.”</w:t>
-      </w:r>
-    </w:p>
-    <w:p>
-      <w:pPr>
-        <w:pStyle w:val="Heading1"/>
-      </w:pPr>
-      <w:r>
-        <w:t>Results</w:t>
+        <w:t>Preregistration of code implementations</w:t>
+      </w:r>
+    </w:p>
+    <w:p>
+      <w:r>
+        <w:t>The R code to implement all data processing, exclusion, standardization, and data analyses was written and preregistered on OSF alongside this document. Additional details (e.g., regarding model hyper parameters) can therefore be found in the R code itself.</w:t>
       </w:r>
     </w:p>
     <w:p>
@@ -1638,19 +2062,6 @@
         <w:pStyle w:val="Heading2"/>
       </w:pPr>
       <w:r>
-        <w:t>Preregistration of code implementations</w:t>
-      </w:r>
-    </w:p>
-    <w:p>
-      <w:r>
-        <w:t>The R code to implement all data processing, exclusion, standardization, and data analyses was written and preregistered on OSF alongside this document. Additional details (e.g., regarding model hyper parameters) can therefore be found in the R code itself.</w:t>
-      </w:r>
-    </w:p>
-    <w:p>
-      <w:pPr>
-        <w:pStyle w:val="Heading2"/>
-      </w:pPr>
-      <w:r>
         <w:rPr>
           <w:lang w:eastAsia="it-IT"/>
         </w:rPr>
@@ -1662,7 +2073,35 @@
         <w:rPr>
           <w:lang w:eastAsia="it-IT"/>
         </w:rPr>
-        <w:t xml:space="preserve">Participants were excluded if they met any of the following criteria: (1) Incomplete data on the pIAT, self-reported evaluations, or behavioral intentions; (2) Failed to maintain IAT performance criteria (i.e., error rates &gt; 30% when considering all four blocks used to calculate D2 scores, or &gt; 40% in any one of those four blocks, or if &gt; 10% of their responses on those blocks were &lt; 300 ms); (3) spending too little or too much time on the web page that played the video, </w:t>
+        <w:t xml:space="preserve">Participants were excluded if they met any of the following criteria: (1) Incomplete data on the </w:t>
+      </w:r>
+      <w:proofErr w:type="spellStart"/>
+      <w:r>
+        <w:rPr>
+          <w:lang w:eastAsia="it-IT"/>
+        </w:rPr>
+        <w:t>pIAT</w:t>
+      </w:r>
+      <w:proofErr w:type="spellEnd"/>
+      <w:r>
+        <w:rPr>
+          <w:lang w:eastAsia="it-IT"/>
+        </w:rPr>
+        <w:t xml:space="preserve">, self-reported evaluations, or behavioral intentions; (2) Failed to maintain IAT performance criteria (i.e., error rates &gt; 30% when considering all four blocks used to calculate D2 scores, or &gt; 40% in any one of those four blocks, or if &gt; 10% of their responses on those blocks were &lt; 300 </w:t>
+      </w:r>
+      <w:proofErr w:type="spellStart"/>
+      <w:r>
+        <w:rPr>
+          <w:lang w:eastAsia="it-IT"/>
+        </w:rPr>
+        <w:t>ms</w:t>
+      </w:r>
+      <w:proofErr w:type="spellEnd"/>
+      <w:r>
+        <w:rPr>
+          <w:lang w:eastAsia="it-IT"/>
+        </w:rPr>
+        <w:t xml:space="preserve">); (3) spending too little or too much time on the web page that played the video, </w:t>
       </w:r>
       <w:r>
         <w:rPr>
@@ -1799,14 +2238,28 @@
         <w:rPr>
           <w:lang w:eastAsia="it-IT"/>
         </w:rPr>
-        <w:t xml:space="preserve">. Reaction times on the pIAT were converted to D2 scores (Greenwald et al., 2003). These are a trimmed and standardized effect size comparing the difference in mean </w:t>
-      </w:r>
+        <w:t xml:space="preserve">. Reaction times on the </w:t>
+      </w:r>
+      <w:proofErr w:type="spellStart"/>
       <w:r>
         <w:rPr>
           <w:lang w:eastAsia="it-IT"/>
         </w:rPr>
+        <w:t>pIAT</w:t>
+      </w:r>
+      <w:proofErr w:type="spellEnd"/>
+      <w:r>
+        <w:rPr>
+          <w:lang w:eastAsia="it-IT"/>
+        </w:rPr>
+        <w:t xml:space="preserve"> were converted to D2 scores (Greenwald et al., 2003). These are a trimmed and standardized effect size comparing the difference in mean reaction time between one block type (e.g., Chris-positive) and the other (e.g., Chris-negative) divided by the standard deviation of trial in both. D2 scores will be calculated so that positive values reflected faster responding when Chris shared the same response key as </w:t>
+      </w:r>
+      <w:r>
+        <w:rPr>
+          <w:lang w:eastAsia="it-IT"/>
+        </w:rPr>
         <w:lastRenderedPageBreak/>
-        <w:t xml:space="preserve">reaction time between one block type (e.g., Chris-positive) and the other (e.g., Chris-negative) divided by the standard deviation of trial in both. D2 scores will be calculated so that positive values reflected faster responding when Chris shared the same response key as positive words compared to negative words (i.e., more positive D2 scores referred to relatively more positive automatic evaluations of Chris). </w:t>
+        <w:t xml:space="preserve">positive words compared to negative words (i.e., more positive D2 scores referred to relatively more positive automatic evaluations of Chris). </w:t>
       </w:r>
     </w:p>
     <w:p>
@@ -1854,7 +2307,35 @@
         <w:rPr>
           <w:lang w:eastAsia="it-IT"/>
         </w:rPr>
-        <w:t xml:space="preserve">All evaluative learning dependent variables (self-reported evaluations, IAT D2 scores, and behavioral intentions) were standardized (by 1 SD) after exclusions and prior to analysis condition (see Lorah, 2018: https://doi.org/10.1186/s40536-018-0061-2). This was done within each level of both IV (i.e., by Source Valence condition [positive vs. negative], and by Video Content [Genuine vs. Deepfaked]). As such, the beta estimates obtained from the Bayesian linear models (see research questions and data analysis plans below) therefore represent standardized beta values (i.e., </w:t>
+        <w:t xml:space="preserve">All evaluative learning dependent variables (self-reported evaluations, IAT D2 scores, and behavioral intentions) were standardized (by 1 SD) after exclusions and prior to analysis condition (see </w:t>
+      </w:r>
+      <w:proofErr w:type="spellStart"/>
+      <w:r>
+        <w:rPr>
+          <w:lang w:eastAsia="it-IT"/>
+        </w:rPr>
+        <w:t>Lorah</w:t>
+      </w:r>
+      <w:proofErr w:type="spellEnd"/>
+      <w:r>
+        <w:rPr>
+          <w:lang w:eastAsia="it-IT"/>
+        </w:rPr>
+        <w:t xml:space="preserve">, 2018: https://doi.org/10.1186/s40536-018-0061-2). This was done within each level of both IV (i.e., by Source Valence condition [positive vs. negative], and by Video Content [Genuine vs. </w:t>
+      </w:r>
+      <w:proofErr w:type="spellStart"/>
+      <w:r>
+        <w:rPr>
+          <w:lang w:eastAsia="it-IT"/>
+        </w:rPr>
+        <w:t>Deepfaked</w:t>
+      </w:r>
+      <w:proofErr w:type="spellEnd"/>
+      <w:r>
+        <w:rPr>
+          <w:lang w:eastAsia="it-IT"/>
+        </w:rPr>
+        <w:t xml:space="preserve">]). As such, the beta estimates obtained from the Bayesian linear models (see research questions and data analysis plans below) therefore represent standardized beta values (i.e., </w:t>
       </w:r>
       <m:oMath>
         <m:r>
@@ -1963,8 +2444,11 @@
     </w:p>
     <w:p>
       <w:r>
+        <w:t xml:space="preserve">The original preregistrations for the studies contained both hypotheses and the specific analytic strategies that would be used to test them. However, these preregistrations did not include a meta-analytic strategy. Separately, a number of research questions/hypotheses were generated from exploration of the data from Experiments 1-6 that </w:t>
+      </w:r>
+      <w:r>
         <w:lastRenderedPageBreak/>
-        <w:t>The original preregistrations for the studies contained both hypotheses and the specific analytic strategies that would be used to test them. However, these preregistrations did not include a meta-analytic strategy. Separately, a number of research questions/hypotheses were generated from exploration of the data from Experiments 1-6 that were not contained in the original preregistration, or where the specific analytic strategy to test them was poorly specified or more difficult to interpret. Separately, some methodological improvements were thought of after Experiments 1-6 was run (e.g., improved exclusion criteria to ensure participants stayed on the page where they watched/listened to the intervention in its entirety). We therefore elected to use the data from Experiments 1-6 to create this (non-preregistered) alternative analytic strategy that formalized our core research questions, hypotheses, analytic models, inference rules, and other researcher degrees of freedom. This analytic strategy (and code to implement it) will be preregistered for Experiment 7 which will provide strong confirmatory tests of these hypotheses.</w:t>
+        <w:t>were not contained in the original preregistration, or where the specific analytic strategy to test them was poorly specified or more difficult to interpret. Separately, some methodological improvements were thought of after Experiments 1-6 was run (e.g., improved exclusion criteria to ensure participants stayed on the page where they watched/listened to the intervention in its entirety). We therefore elected to use the data from Experiments 1-6 to create this (non-preregistered) alternative analytic strategy that formalized our core research questions, hypotheses, analytic models, inference rules, and other researcher degrees of freedom. This analytic strategy (and code to implement it) will be preregistered for Experiment 7 which will provide strong confirmatory tests of these hypotheses.</w:t>
       </w:r>
     </w:p>
     <w:p>
@@ -2007,11 +2491,7 @@
         <w:t>.</w:t>
       </w:r>
       <w:r>
-        <w:t xml:space="preserve"> For each hypothesis below (and in the following sections), we specify how each verbal hypothesis corresponds to a statistical inference rule that will be used to conclude support for that hypothesis. We also report results from the exploratory analyses applied to Experiments 1-6 – this analytic strategy was developed on the existing </w:t>
-      </w:r>
-      <w:r>
-        <w:lastRenderedPageBreak/>
-        <w:t>data and was then preregistered and applied to Experiment 7 (with some necessary modifications: see Data analysis plan section below).</w:t>
+        <w:t xml:space="preserve"> For each hypothesis below (and in the following sections), we specify how each verbal hypothesis corresponds to a statistical inference rule that will be used to conclude support for that hypothesis. We also report results from the exploratory analyses applied to Experiments 1-6 – this analytic strategy was developed on the existing data and was then preregistered and applied to Experiment 7 (with some necessary modifications: see Data analysis plan section below).</w:t>
       </w:r>
     </w:p>
     <w:p>
@@ -2032,7 +2512,19 @@
         <w:t xml:space="preserve"> </w:t>
       </w:r>
       <w:r>
-        <w:t>The informational content of the videos (i.e., valence of the statements), in both the genuine and Deepfaked conditions, will influence first impressions, such that those exposed to videos in which the character (Chris) makes positive statements will demonstrate more positive first impressions of Chris than when he makes negative statements. This can be broken down into component hypotheses and their inference rules (see the data analysis plan below for details of the models):</w:t>
+        <w:t xml:space="preserve">The informational content of the videos (i.e., valence of the statements), in both the genuine and </w:t>
+      </w:r>
+      <w:proofErr w:type="spellStart"/>
+      <w:r>
+        <w:t>Deepfaked</w:t>
+      </w:r>
+      <w:proofErr w:type="spellEnd"/>
+      <w:r>
+        <w:t xml:space="preserve"> conditions, will influence first impressions, such that those exposed to videos in which the character (Chris) makes positive statements will </w:t>
+      </w:r>
+      <w:r>
+        <w:lastRenderedPageBreak/>
+        <w:t>demonstrate more positive first impressions of Chris than when he makes negative statements. This can be broken down into component hypotheses and their inference rules (see the data analysis plan below for details of the models):</w:t>
       </w:r>
     </w:p>
     <w:p>
@@ -2117,7 +2609,7 @@
       <w:r>
         <w:t xml:space="preserve">Results from our previous studies (in this article): Standardized effect size </w:t>
       </w:r>
-      <w:commentRangeStart w:id="4"/>
+      <w:commentRangeStart w:id="2"/>
       <w:r>
         <w:rPr>
           <w:i/>
@@ -2136,12 +2628,12 @@
       <w:r>
         <w:t xml:space="preserve"> &lt; .0000001.</w:t>
       </w:r>
-      <w:commentRangeEnd w:id="4"/>
+      <w:commentRangeEnd w:id="2"/>
       <w:r>
         <w:rPr>
           <w:rStyle w:val="CommentReference"/>
         </w:rPr>
-        <w:commentReference w:id="4"/>
+        <w:commentReference w:id="2"/>
       </w:r>
     </w:p>
     <w:p>
@@ -2153,7 +2645,15 @@
         <w:t>H1b.</w:t>
       </w:r>
       <w:r>
-        <w:t xml:space="preserve"> The content of the Deepfaked videos (i.e., Source Valence) will influence participants’ </w:t>
+        <w:t xml:space="preserve"> The content of the </w:t>
+      </w:r>
+      <w:proofErr w:type="spellStart"/>
+      <w:r>
+        <w:t>Deepfaked</w:t>
+      </w:r>
+      <w:proofErr w:type="spellEnd"/>
+      <w:r>
+        <w:t xml:space="preserve"> videos (i.e., Source Valence) will influence participants’ </w:t>
       </w:r>
       <w:r>
         <w:t xml:space="preserve">self-reported </w:t>
@@ -2243,7 +2743,15 @@
         <w:t>H1d.</w:t>
       </w:r>
       <w:r>
-        <w:t xml:space="preserve"> The content of the Deepfaked videos (i.e., Source Valence) will influence participants’ IAT D2 scores. </w:t>
+        <w:t xml:space="preserve"> The content of the </w:t>
+      </w:r>
+      <w:proofErr w:type="spellStart"/>
+      <w:r>
+        <w:t>Deepfaked</w:t>
+      </w:r>
+      <w:proofErr w:type="spellEnd"/>
+      <w:r>
+        <w:t xml:space="preserve"> videos (i.e., Source Valence) will influence participants’ IAT D2 scores. </w:t>
       </w:r>
     </w:p>
     <w:p>
@@ -2281,7 +2789,6 @@
         <w:rPr>
           <w:i/>
         </w:rPr>
-        <w:lastRenderedPageBreak/>
         <w:t>H1e</w:t>
       </w:r>
       <w:r>
@@ -2327,7 +2834,15 @@
         <w:t>H1f</w:t>
       </w:r>
       <w:r>
-        <w:t xml:space="preserve">. The content of the Deepfaked videos (i.e., Source Valence) will influence participants’ behavioral intention responses. </w:t>
+        <w:t xml:space="preserve">. The content of the </w:t>
+      </w:r>
+      <w:proofErr w:type="spellStart"/>
+      <w:r>
+        <w:t>Deepfaked</w:t>
+      </w:r>
+      <w:proofErr w:type="spellEnd"/>
+      <w:r>
+        <w:t xml:space="preserve"> videos (i.e., Source Valence) will influence participants’ behavioral intention responses. </w:t>
       </w:r>
     </w:p>
     <w:p>
@@ -2340,6 +2855,7 @@
         <w:shd w:val="clear" w:color="auto" w:fill="FFFF00"/>
       </w:pPr>
       <w:r>
+        <w:lastRenderedPageBreak/>
         <w:t xml:space="preserve">Results from our previous studies: </w:t>
       </w:r>
       <w:r>
@@ -2367,7 +2883,15 @@
         <w:pStyle w:val="Heading3"/>
       </w:pPr>
       <w:r>
-        <w:t>Research question 2: Are Deepfakes just as good as genuine online content at establishing first impressions?</w:t>
+        <w:t xml:space="preserve">Research question 2: Are </w:t>
+      </w:r>
+      <w:proofErr w:type="spellStart"/>
+      <w:r>
+        <w:t>Deepfakes</w:t>
+      </w:r>
+      <w:proofErr w:type="spellEnd"/>
+      <w:r>
+        <w:t xml:space="preserve"> just as good as genuine online content at establishing first impressions?</w:t>
       </w:r>
     </w:p>
     <w:p>
@@ -2379,7 +2903,23 @@
         <w:t>Findings from our previous studies:</w:t>
       </w:r>
       <w:r>
-        <w:t xml:space="preserve"> We consistently found that genuine and Deepfaked content (whether video or audio clips) produced self-reported and automatic evaluations and that Deepfakes were as good as genuine content (i.e., were non-inferior), at least for content involving first impressions of a novel individual. </w:t>
+        <w:t xml:space="preserve"> We consistently found that genuine and </w:t>
+      </w:r>
+      <w:proofErr w:type="spellStart"/>
+      <w:r>
+        <w:t>Deepfaked</w:t>
+      </w:r>
+      <w:proofErr w:type="spellEnd"/>
+      <w:r>
+        <w:t xml:space="preserve"> content (whether video or audio clips) produced self-reported and automatic evaluations and that </w:t>
+      </w:r>
+      <w:proofErr w:type="spellStart"/>
+      <w:r>
+        <w:t>Deepfakes</w:t>
+      </w:r>
+      <w:proofErr w:type="spellEnd"/>
+      <w:r>
+        <w:t xml:space="preserve"> were as good as genuine content (i.e., were non-inferior), at least for content involving first impressions of a novel individual. </w:t>
       </w:r>
     </w:p>
     <w:p>
@@ -2393,7 +2933,15 @@
         <w:t>Hypothesis 2.</w:t>
       </w:r>
       <w:r>
-        <w:t xml:space="preserve"> Deepfakes are as good as genuine online video content in establishing first impressions. This can be broken down into component hypotheses and their inference rules (see the data analysis plan below for details of the models)</w:t>
+        <w:t xml:space="preserve"> </w:t>
+      </w:r>
+      <w:proofErr w:type="spellStart"/>
+      <w:r>
+        <w:t>Deepfakes</w:t>
+      </w:r>
+      <w:proofErr w:type="spellEnd"/>
+      <w:r>
+        <w:t xml:space="preserve"> are as good as genuine online video content in establishing first impressions. This can be broken down into component hypotheses and their inference rules (see the data analysis plan below for details of the models)</w:t>
       </w:r>
       <w:r>
         <w:t xml:space="preserve">. For H2, if the lower bound of the </w:t>
@@ -2414,7 +2962,31 @@
         <w:t>90%</w:t>
       </w:r>
       <w:r>
-        <w:t xml:space="preserve"> CI of the Deepfaked condition (i.e., the difference between Source Valence conditions in each subgroups), this as considered evidence in support of the alternative hypothesis (i.e., evidence of non-inferiority in estimated means; that Deepfakes are as good as genuine content).</w:t>
+        <w:t xml:space="preserve"> CI of the </w:t>
+      </w:r>
+      <w:proofErr w:type="spellStart"/>
+      <w:r>
+        <w:t>Deepfaked</w:t>
+      </w:r>
+      <w:proofErr w:type="spellEnd"/>
+      <w:r>
+        <w:t xml:space="preserve"> condition (i.e., the difference between Source Valence conditions in each subgroups), this </w:t>
+      </w:r>
+      <w:proofErr w:type="spellStart"/>
+      <w:r>
+        <w:t>as</w:t>
+      </w:r>
+      <w:proofErr w:type="spellEnd"/>
+      <w:r>
+        <w:t xml:space="preserve"> considered evidence in support of the alternative hypothesis (i.e., evidence of non-inferiority in estimated means; that </w:t>
+      </w:r>
+      <w:proofErr w:type="spellStart"/>
+      <w:r>
+        <w:t>Deepfakes</w:t>
+      </w:r>
+      <w:proofErr w:type="spellEnd"/>
+      <w:r>
+        <w:t xml:space="preserve"> are as good as genuine content).</w:t>
       </w:r>
     </w:p>
     <w:p>
@@ -2425,7 +2997,15 @@
         <w:t>H2a.</w:t>
       </w:r>
       <w:r>
-        <w:t xml:space="preserve"> Change in self-reported evaluations (i.e., between Source Valence conditions) induced by Deepfaked video content will be non-inferior to genuine content.</w:t>
+        <w:t xml:space="preserve"> Change in self-reported evaluations (i.e., between Source Valence conditions) induced by </w:t>
+      </w:r>
+      <w:proofErr w:type="spellStart"/>
+      <w:r>
+        <w:t>Deepfaked</w:t>
+      </w:r>
+      <w:proofErr w:type="spellEnd"/>
+      <w:r>
+        <w:t xml:space="preserve"> video content will be non-inferior to genuine content.</w:t>
       </w:r>
     </w:p>
     <w:p>
@@ -2440,16 +3020,24 @@
       <w:r>
         <w:t xml:space="preserve">Results from our previous studies: </w:t>
       </w:r>
+      <w:proofErr w:type="spellStart"/>
       <w:r>
         <w:rPr>
           <w:lang w:val="en-IE"/>
         </w:rPr>
-        <w:t xml:space="preserve">Deepfakes were found to </w:t>
-      </w:r>
+        <w:t>Deepfakes</w:t>
+      </w:r>
+      <w:proofErr w:type="spellEnd"/>
       <w:r>
         <w:rPr>
           <w:lang w:val="en-IE"/>
         </w:rPr>
+        <w:t xml:space="preserve"> were found to </w:t>
+      </w:r>
+      <w:r>
+        <w:rPr>
+          <w:lang w:val="en-IE"/>
+        </w:rPr>
         <w:t>be non-inferior to genuine content</w:t>
       </w:r>
       <w:r>
@@ -2473,11 +3061,19 @@
       <w:r>
         <w:t xml:space="preserve">95% CI = 2.56; </w:t>
       </w:r>
+      <w:proofErr w:type="spellStart"/>
       <w:r>
         <w:rPr>
           <w:lang w:val="en-IE"/>
         </w:rPr>
-        <w:t xml:space="preserve">Deepfake lower </w:t>
+        <w:t>Deepfake</w:t>
+      </w:r>
+      <w:proofErr w:type="spellEnd"/>
+      <w:r>
+        <w:rPr>
+          <w:lang w:val="en-IE"/>
+        </w:rPr>
+        <w:t xml:space="preserve"> lower </w:t>
       </w:r>
       <w:r>
         <w:t>90% CI = 2.66)</w:t>
@@ -2486,12 +3082,26 @@
         <w:rPr>
           <w:lang w:val="en-IE"/>
         </w:rPr>
-        <w:t>. Deepfakes were 103.3% (95% CI [97.3, 109.4]) as effective as genuine content</w:t>
-      </w:r>
+        <w:t xml:space="preserve">. </w:t>
+      </w:r>
+      <w:proofErr w:type="spellStart"/>
       <w:r>
         <w:rPr>
           <w:lang w:val="en-IE"/>
         </w:rPr>
+        <w:t>Deepfakes</w:t>
+      </w:r>
+      <w:proofErr w:type="spellEnd"/>
+      <w:r>
+        <w:rPr>
+          <w:lang w:val="en-IE"/>
+        </w:rPr>
+        <w:t xml:space="preserve"> were 103.3% (95% CI [97.3, 109.4]) as effective as genuine content</w:t>
+      </w:r>
+      <w:r>
+        <w:rPr>
+          <w:lang w:val="en-IE"/>
+        </w:rPr>
         <w:t>.</w:t>
       </w:r>
     </w:p>
@@ -2500,11 +3110,18 @@
         <w:rPr>
           <w:i/>
         </w:rPr>
-        <w:lastRenderedPageBreak/>
         <w:t>H2b.</w:t>
       </w:r>
       <w:r>
-        <w:t xml:space="preserve"> Change in IAT D2 scores (i.e., between Source Valence conditions) induced by Deepfaked video content will be non-inferior to genuine content.</w:t>
+        <w:t xml:space="preserve"> Change in IAT D2 scores (i.e., between Source Valence conditions) induced by </w:t>
+      </w:r>
+      <w:proofErr w:type="spellStart"/>
+      <w:r>
+        <w:t>Deepfaked</w:t>
+      </w:r>
+      <w:proofErr w:type="spellEnd"/>
+      <w:r>
+        <w:t xml:space="preserve"> video content will be non-inferior to genuine content.</w:t>
       </w:r>
     </w:p>
     <w:p>
@@ -2519,11 +3136,19 @@
       <w:r>
         <w:t xml:space="preserve">Results from our previous studies: </w:t>
       </w:r>
+      <w:proofErr w:type="spellStart"/>
       <w:r>
         <w:rPr>
           <w:lang w:val="en-IE"/>
         </w:rPr>
-        <w:t>Deepfakes were found to be non-inferior to genuine content</w:t>
+        <w:t>Deepfakes</w:t>
+      </w:r>
+      <w:proofErr w:type="spellEnd"/>
+      <w:r>
+        <w:rPr>
+          <w:lang w:val="en-IE"/>
+        </w:rPr>
+        <w:t xml:space="preserve"> were found to be non-inferior to genuine content</w:t>
       </w:r>
       <w:r>
         <w:t xml:space="preserve"> </w:t>
@@ -2546,11 +3171,19 @@
       <w:r>
         <w:t xml:space="preserve">95% CI = 1.18; </w:t>
       </w:r>
+      <w:proofErr w:type="spellStart"/>
       <w:r>
         <w:rPr>
           <w:lang w:val="en-IE"/>
         </w:rPr>
-        <w:t xml:space="preserve">Deepfake lower </w:t>
+        <w:t>Deepfake</w:t>
+      </w:r>
+      <w:proofErr w:type="spellEnd"/>
+      <w:r>
+        <w:rPr>
+          <w:lang w:val="en-IE"/>
+        </w:rPr>
+        <w:t xml:space="preserve"> lower </w:t>
       </w:r>
       <w:r>
         <w:t>90% CI = 1.26)</w:t>
@@ -2559,18 +3192,41 @@
         <w:rPr>
           <w:lang w:val="en-IE"/>
         </w:rPr>
-        <w:t>. Deepfakes were 105.0% (95% CI [93.5, 117.9]) as effective as genuine content.</w:t>
-      </w:r>
-    </w:p>
-    <w:p>
-      <w:r>
-        <w:rPr>
-          <w:i/>
-        </w:rPr>
+        <w:t xml:space="preserve">. </w:t>
+      </w:r>
+      <w:proofErr w:type="spellStart"/>
+      <w:r>
+        <w:rPr>
+          <w:lang w:val="en-IE"/>
+        </w:rPr>
+        <w:t>Deepfakes</w:t>
+      </w:r>
+      <w:proofErr w:type="spellEnd"/>
+      <w:r>
+        <w:rPr>
+          <w:lang w:val="en-IE"/>
+        </w:rPr>
+        <w:t xml:space="preserve"> were 105.0% (95% CI [93.5, 117.9]) as effective as genuine content.</w:t>
+      </w:r>
+    </w:p>
+    <w:p>
+      <w:r>
+        <w:rPr>
+          <w:i/>
+        </w:rPr>
+        <w:lastRenderedPageBreak/>
         <w:t>H2c.</w:t>
       </w:r>
       <w:r>
-        <w:t xml:space="preserve"> Change in behavioral intentions (i.e., between Source Valence conditions) induced by Deepfaked video content will be non-inferior to genuine content.</w:t>
+        <w:t xml:space="preserve"> Change in behavioral intentions (i.e., between Source Valence conditions) induced by </w:t>
+      </w:r>
+      <w:proofErr w:type="spellStart"/>
+      <w:r>
+        <w:t>Deepfaked</w:t>
+      </w:r>
+      <w:proofErr w:type="spellEnd"/>
+      <w:r>
+        <w:t xml:space="preserve"> video content will be non-inferior to genuine content.</w:t>
       </w:r>
     </w:p>
     <w:p>
@@ -2585,11 +3241,19 @@
       <w:r>
         <w:t xml:space="preserve">Results from our previous studies: </w:t>
       </w:r>
+      <w:proofErr w:type="spellStart"/>
       <w:r>
         <w:rPr>
           <w:lang w:val="en-IE"/>
         </w:rPr>
-        <w:t>Deepfakes were found to be non-inferior to genuine content</w:t>
+        <w:t>Deepfakes</w:t>
+      </w:r>
+      <w:proofErr w:type="spellEnd"/>
+      <w:r>
+        <w:rPr>
+          <w:lang w:val="en-IE"/>
+        </w:rPr>
+        <w:t xml:space="preserve"> were found to be non-inferior to genuine content</w:t>
       </w:r>
       <w:r>
         <w:t xml:space="preserve"> </w:t>
@@ -2612,11 +3276,19 @@
       <w:r>
         <w:t xml:space="preserve">95% CI = 0.73; </w:t>
       </w:r>
+      <w:proofErr w:type="spellStart"/>
       <w:r>
         <w:rPr>
           <w:lang w:val="en-IE"/>
         </w:rPr>
-        <w:t xml:space="preserve">Deepfake lower </w:t>
+        <w:t>Deepfake</w:t>
+      </w:r>
+      <w:proofErr w:type="spellEnd"/>
+      <w:r>
+        <w:rPr>
+          <w:lang w:val="en-IE"/>
+        </w:rPr>
+        <w:t xml:space="preserve"> lower </w:t>
       </w:r>
       <w:r>
         <w:t>90% CI = 1.04)</w:t>
@@ -2625,7 +3297,21 @@
         <w:rPr>
           <w:lang w:val="en-IE"/>
         </w:rPr>
-        <w:t>. Deepfakes were 118.6% (95% CI [87.5, 169.6]) as effective as genuine content.</w:t>
+        <w:t xml:space="preserve">. </w:t>
+      </w:r>
+      <w:proofErr w:type="spellStart"/>
+      <w:r>
+        <w:rPr>
+          <w:lang w:val="en-IE"/>
+        </w:rPr>
+        <w:t>Deepfakes</w:t>
+      </w:r>
+      <w:proofErr w:type="spellEnd"/>
+      <w:r>
+        <w:rPr>
+          <w:lang w:val="en-IE"/>
+        </w:rPr>
+        <w:t xml:space="preserve"> were 118.6% (95% CI [87.5, 169.6]) as effective as genuine content.</w:t>
       </w:r>
     </w:p>
     <w:p>
@@ -2638,7 +3324,15 @@
         <w:pStyle w:val="Heading3"/>
       </w:pPr>
       <w:r>
-        <w:t>Research question 3: How good are people at detecting Deepfakes?</w:t>
+        <w:t xml:space="preserve">Research question 3: How good are people at detecting </w:t>
+      </w:r>
+      <w:proofErr w:type="spellStart"/>
+      <w:r>
+        <w:t>Deepfakes</w:t>
+      </w:r>
+      <w:proofErr w:type="spellEnd"/>
+      <w:r>
+        <w:t>?</w:t>
       </w:r>
     </w:p>
     <w:p>
@@ -2652,7 +3346,23 @@
         <w:t>Findings from our previous studies.</w:t>
       </w:r>
       <w:r>
-        <w:t xml:space="preserve"> In Experiments 4-6, participants were first told what a Deepfaked was, informed that they had been exposed to one, and asked to indicate in an open-ended response whether they had been aware of this fact while watching the content (i.e., if they were aware that the content was Deepfaked while watching it). These open-ended responses were then coded as “Yes” or “No” by two independent raters. Good agreement was found between raters</w:t>
+        <w:t xml:space="preserve"> In Experiments 4-6, participants were first told what a </w:t>
+      </w:r>
+      <w:proofErr w:type="spellStart"/>
+      <w:r>
+        <w:t>Deepfaked</w:t>
+      </w:r>
+      <w:proofErr w:type="spellEnd"/>
+      <w:r>
+        <w:t xml:space="preserve"> was, informed that they had been exposed to one, and asked to indicate in an open-ended response whether they had been aware of this fact while watching the content (i.e., if they were aware that the content was </w:t>
+      </w:r>
+      <w:proofErr w:type="spellStart"/>
+      <w:r>
+        <w:t>Deepfaked</w:t>
+      </w:r>
+      <w:proofErr w:type="spellEnd"/>
+      <w:r>
+        <w:t xml:space="preserve"> while watching it). These open-ended responses were then coded as “Yes” or “No” by two independent raters. Good agreement was found between raters</w:t>
       </w:r>
       <w:r>
         <w:t xml:space="preserve"> (92% agreement, </w:t>
@@ -2714,7 +3424,15 @@
         <w:t>])</w:t>
       </w:r>
       <w:r>
-        <w:t>. If both raters scored a response as having classified the content as a Deepfake then it was scored as such</w:t>
+        <w:t xml:space="preserve">. If both raters scored a response as having classified the content as a </w:t>
+      </w:r>
+      <w:proofErr w:type="spellStart"/>
+      <w:r>
+        <w:t>Deepfake</w:t>
+      </w:r>
+      <w:proofErr w:type="spellEnd"/>
+      <w:r>
+        <w:t xml:space="preserve"> then it was scored as such</w:t>
       </w:r>
       <w:r>
         <w:t xml:space="preserve">, otherwise they </w:t>
@@ -2723,40 +3441,61 @@
         <w:t>were scored as genuine (i.e., scoring prioritized specificity over sensitivity)</w:t>
       </w:r>
       <w:r>
-        <w:t xml:space="preserve">. Analyses of these classifications and the contents’ true status (Deepfaked or genuine) demonstrated that individuals were poor at making accurate and informed decisions regarding whether content was real or Deepfaked. </w:t>
-      </w:r>
-    </w:p>
-    <w:p>
-      <w:r>
-        <w:t xml:space="preserve">Critically, however, these findings were based on subjective coding of open-ended responses. We therefore decided to revise both the wording of this question and to use a </w:t>
+        <w:t>. Analyses of these classifications and the contents’ true status (</w:t>
+      </w:r>
+      <w:proofErr w:type="spellStart"/>
+      <w:r>
+        <w:t>Deepfaked</w:t>
+      </w:r>
+      <w:proofErr w:type="spellEnd"/>
+      <w:r>
+        <w:t xml:space="preserve"> or genuine) demonstrated that individuals were poor at making accurate and informed decisions regarding whether content was real or </w:t>
+      </w:r>
+      <w:proofErr w:type="spellStart"/>
+      <w:r>
+        <w:t>Deepfaked</w:t>
+      </w:r>
+      <w:proofErr w:type="spellEnd"/>
+      <w:r>
+        <w:t xml:space="preserve">. </w:t>
+      </w:r>
+    </w:p>
+    <w:p>
+      <w:r>
+        <w:t xml:space="preserve">Critically, however, these findings were based on subjective coding of open-ended responses. We therefore decided to revise both the wording of this question and to use a close-ended response option (see procedure section above) in order to minimize potential subjectivity in Experiment 7. We also capture an open-ended response as an exploratory item, but it is not used in any of the preregistered analyses. </w:t>
+      </w:r>
+    </w:p>
+    <w:p>
+      <w:r>
+        <w:rPr>
+          <w:b/>
+          <w:i/>
+        </w:rPr>
+        <w:t>Hypothesis 3 and inference rules.</w:t>
+      </w:r>
+      <w:r>
+        <w:rPr>
+          <w:b/>
+        </w:rPr>
+        <w:t xml:space="preserve"> </w:t>
+      </w:r>
+      <w:r>
+        <w:t xml:space="preserve">Participants are poor at making accurate and informed judgements about whether online video content is genuine or </w:t>
+      </w:r>
+      <w:proofErr w:type="spellStart"/>
+      <w:r>
+        <w:t>Deepfaked</w:t>
+      </w:r>
+      <w:proofErr w:type="spellEnd"/>
+      <w:r>
+        <w:t xml:space="preserve">. This can </w:t>
       </w:r>
       <w:r>
         <w:lastRenderedPageBreak/>
-        <w:t xml:space="preserve">close-ended response option (see procedure section above) in order to minimize potential subjectivity in Experiment 7. We also capture an open-ended response as an exploratory item, but it is not used in any of the preregistered analyses. </w:t>
-      </w:r>
-    </w:p>
-    <w:p>
-      <w:r>
-        <w:rPr>
-          <w:b/>
-          <w:i/>
-        </w:rPr>
-        <w:t>Hypothesis 3 and inference rules.</w:t>
-      </w:r>
-      <w:r>
-        <w:rPr>
-          <w:b/>
-        </w:rPr>
-        <w:t xml:space="preserve"> </w:t>
-      </w:r>
-      <w:r>
-        <w:t>Participants are poor at making accurate and informed judgements about whether online video content is genuine or Deepfaked. This can be broken down into component hypotheses (see the data analysis plan below for details of the analytic methods). In this case, our predictions are descriptive/continuous based on our previous studies rather than involving cut-off based inference rules.</w:t>
-      </w:r>
-    </w:p>
-    <w:p>
-      <w:commentRangeStart w:id="5"/>
-      <w:commentRangeStart w:id="6"/>
-      <w:commentRangeStart w:id="7"/>
+        <w:t>be broken down into component hypotheses (see the data analysis plan below for details of the analytic methods). In this case, our predictions are descriptive/continuous based on our previous studies rather than involving cut-off based inference rules.</w:t>
+      </w:r>
+    </w:p>
+    <w:p>
       <w:r>
         <w:rPr>
           <w:i/>
@@ -2764,7 +3503,15 @@
         <w:t>H3a.</w:t>
       </w:r>
       <w:r>
-        <w:t xml:space="preserve"> We expect participants to be poor at correctly detecting Deepfakes (i.e., demonstrate a high </w:t>
+        <w:t xml:space="preserve"> We expect participants to be poor at correctly detecting </w:t>
+      </w:r>
+      <w:proofErr w:type="spellStart"/>
+      <w:r>
+        <w:t>Deepfakes</w:t>
+      </w:r>
+      <w:proofErr w:type="spellEnd"/>
+      <w:r>
+        <w:t xml:space="preserve"> (i.e., demonstrate a high </w:t>
       </w:r>
       <w:r>
         <w:rPr>
@@ -2813,7 +3560,15 @@
         <w:t>H3b.</w:t>
       </w:r>
       <w:r>
-        <w:t xml:space="preserve"> We expect participants to incorrectly detect Deepfakes even when the video content was real (i.e., demonstrate a </w:t>
+        <w:t xml:space="preserve"> We expect participants to incorrectly detect </w:t>
+      </w:r>
+      <w:proofErr w:type="spellStart"/>
+      <w:r>
+        <w:t>Deepfakes</w:t>
+      </w:r>
+      <w:proofErr w:type="spellEnd"/>
+      <w:r>
+        <w:t xml:space="preserve"> even when the video content was real (i.e., demonstrate a </w:t>
       </w:r>
       <w:r>
         <w:rPr>
@@ -2824,10 +3579,18 @@
       <w:r>
         <w:t xml:space="preserve"> </w:t>
       </w:r>
-      <w:commentRangeStart w:id="8"/>
-      <w:commentRangeEnd w:id="8"/>
-      <w:r>
-        <w:commentReference w:id="8"/>
+      <w:commentRangeStart w:id="3"/>
+      <w:commentRangeStart w:id="4"/>
+      <w:commentRangeEnd w:id="3"/>
+      <w:r>
+        <w:commentReference w:id="3"/>
+      </w:r>
+      <w:commentRangeEnd w:id="4"/>
+      <w:r>
+        <w:rPr>
+          <w:rStyle w:val="CommentReference"/>
+        </w:rPr>
+        <w:commentReference w:id="4"/>
       </w:r>
       <w:r>
         <w:rPr>
@@ -2867,63 +3630,31 @@
       <w:r>
         <w:t>Results from our previous studies: FPR = .08, 95% CI [.04, 0.12].</w:t>
       </w:r>
+    </w:p>
+    <w:p>
+      <w:commentRangeStart w:id="5"/>
       <w:commentRangeEnd w:id="5"/>
       <w:r>
-        <w:commentReference w:id="5"/>
-      </w:r>
+        <w:rPr>
+          <w:i/>
+        </w:rPr>
+        <w:t>H3c</w:t>
+      </w:r>
+      <w:r>
+        <w:t>. We expect participants to be poor at making accurate decisions about whether content is genuine or not (i.e., Balanced Accuracy not greatly above chance</w:t>
+      </w:r>
+      <w:commentRangeStart w:id="6"/>
+      <w:commentRangeStart w:id="7"/>
       <w:commentRangeEnd w:id="6"/>
       <w:r>
+        <w:commentReference w:id="6"/>
+      </w:r>
+      <w:commentRangeEnd w:id="7"/>
+      <w:r>
         <w:rPr>
           <w:rStyle w:val="CommentReference"/>
         </w:rPr>
-        <w:commentReference w:id="6"/>
-      </w:r>
-      <w:commentRangeEnd w:id="7"/>
-      <w:r>
-        <w:rPr>
-          <w:rStyle w:val="CommentReference"/>
-        </w:rPr>
         <w:commentReference w:id="7"/>
-      </w:r>
-    </w:p>
-    <w:p>
-      <w:commentRangeStart w:id="9"/>
-      <w:commentRangeStart w:id="10"/>
-      <w:commentRangeEnd w:id="9"/>
-      <w:r>
-        <w:rPr>
-          <w:i/>
-        </w:rPr>
-        <w:commentReference w:id="9"/>
-      </w:r>
-      <w:commentRangeEnd w:id="10"/>
-      <w:r>
-        <w:rPr>
-          <w:rStyle w:val="CommentReference"/>
-        </w:rPr>
-        <w:commentReference w:id="10"/>
-      </w:r>
-      <w:r>
-        <w:rPr>
-          <w:i/>
-        </w:rPr>
-        <w:t>H3c</w:t>
-      </w:r>
-      <w:r>
-        <w:t>. We expect participants to be poor at making accurate decisions about whether content is genuine or not (i.e., Balanced Accuracy not greatly above chance</w:t>
-      </w:r>
-      <w:commentRangeStart w:id="11"/>
-      <w:commentRangeStart w:id="12"/>
-      <w:commentRangeEnd w:id="11"/>
-      <w:r>
-        <w:commentReference w:id="11"/>
-      </w:r>
-      <w:commentRangeEnd w:id="12"/>
-      <w:r>
-        <w:rPr>
-          <w:rStyle w:val="CommentReference"/>
-        </w:rPr>
-        <w:commentReference w:id="12"/>
       </w:r>
       <w:r>
         <w:t xml:space="preserve">, </w:t>
@@ -2965,7 +3696,23 @@
         <w:t>H3d</w:t>
       </w:r>
       <w:r>
-        <w:t xml:space="preserve">. We expect participants to make poorly informed decisions about whether content is genuine or not (i.e., informedness/Youden’s </w:t>
+        <w:t xml:space="preserve">. We expect participants to make poorly informed decisions about whether content is genuine or not (i.e., </w:t>
+      </w:r>
+      <w:proofErr w:type="spellStart"/>
+      <w:r>
+        <w:t>informedness</w:t>
+      </w:r>
+      <w:proofErr w:type="spellEnd"/>
+      <w:r>
+        <w:t>/</w:t>
+      </w:r>
+      <w:proofErr w:type="spellStart"/>
+      <w:r>
+        <w:t>Youden’s</w:t>
+      </w:r>
+      <w:proofErr w:type="spellEnd"/>
+      <w:r>
+        <w:t xml:space="preserve"> </w:t>
       </w:r>
       <w:r>
         <w:rPr>
@@ -3021,7 +3768,15 @@
         <w:pStyle w:val="Heading3"/>
       </w:pPr>
       <w:r>
-        <w:t xml:space="preserve">Research question 4: Are people aware that content can be Deepfaked before they take part in the study, and does this make them better at detecting them? </w:t>
+        <w:t xml:space="preserve">Research question 4: Are people aware that content can be </w:t>
+      </w:r>
+      <w:proofErr w:type="spellStart"/>
+      <w:r>
+        <w:t>Deepfaked</w:t>
+      </w:r>
+      <w:proofErr w:type="spellEnd"/>
+      <w:r>
+        <w:t xml:space="preserve"> before they take part in the study, and does this make them better at detecting them? </w:t>
       </w:r>
     </w:p>
     <w:p>
@@ -3035,23 +3790,71 @@
         <w:t>Findings from our previous studies.</w:t>
       </w:r>
       <w:r>
-        <w:t xml:space="preserve"> In Experiments 5-6, we asked participants if, prior to the study, they knew that video or audio content could be Deepfaked (i.e., if they </w:t>
+        <w:t xml:space="preserve"> In Experiments 5-6, we asked participants if, prior to the study, they knew that video or audio content could be </w:t>
+      </w:r>
+      <w:proofErr w:type="spellStart"/>
+      <w:r>
+        <w:t>Deepfaked</w:t>
+      </w:r>
+      <w:proofErr w:type="spellEnd"/>
+      <w:r>
+        <w:t xml:space="preserve"> (i.e., if they were aware of the general concept of </w:t>
+      </w:r>
+      <w:proofErr w:type="spellStart"/>
+      <w:r>
+        <w:t>Deepfakes</w:t>
+      </w:r>
+      <w:proofErr w:type="spellEnd"/>
+      <w:r>
+        <w:t xml:space="preserve">). They provided their responses in an open-ended fashion, and these responses were then coded as “Yes” or “No” by two other independent raters. Inter-rater reliability was found to be good. If both raters scored a response as having classified the content as </w:t>
+      </w:r>
+      <w:proofErr w:type="spellStart"/>
+      <w:r>
+        <w:t>Deepfake</w:t>
+      </w:r>
+      <w:proofErr w:type="spellEnd"/>
+      <w:r>
+        <w:t xml:space="preserve"> aware then it was scored as such</w:t>
+      </w:r>
+      <w:r>
+        <w:t>, otherwise they were scored unaware</w:t>
+      </w:r>
+      <w:r>
+        <w:t xml:space="preserve">. Results suggested that roughly half participants were </w:t>
       </w:r>
       <w:r>
         <w:lastRenderedPageBreak/>
-        <w:t>were aware of the general concept of Deepfakes). They provided their responses in an open-ended fashion, and these responses were then coded as “Yes” or “No” by two other independent raters. Inter-rater reliability was found to be good. If both raters scored a response as having classified the content as Deepfake aware then it was scored as such</w:t>
-      </w:r>
-      <w:r>
-        <w:t>, otherwise they were scored unaware</w:t>
-      </w:r>
-      <w:r>
-        <w:t xml:space="preserve">. Results suggested that roughly half participants were aware of the concept of Deepfakes prior to the study. More importantly, in participants who were actually exposed to Deepfaked content, those who were </w:t>
+        <w:t xml:space="preserve">aware of the concept of </w:t>
+      </w:r>
+      <w:proofErr w:type="spellStart"/>
+      <w:r>
+        <w:t>Deepfakes</w:t>
+      </w:r>
+      <w:proofErr w:type="spellEnd"/>
+      <w:r>
+        <w:t xml:space="preserve"> prior to the study. More importantly, in participants who were actually exposed to </w:t>
+      </w:r>
+      <w:proofErr w:type="spellStart"/>
+      <w:r>
+        <w:t>Deepfaked</w:t>
+      </w:r>
+      <w:proofErr w:type="spellEnd"/>
+      <w:r>
+        <w:t xml:space="preserve"> content, those who were </w:t>
       </w:r>
       <w:r>
         <w:t xml:space="preserve">previously </w:t>
       </w:r>
       <w:r>
-        <w:t>familiar with the concept were more likely to detect it as Deepfaked.</w:t>
+        <w:t xml:space="preserve">familiar with the concept were more likely to detect it as </w:t>
+      </w:r>
+      <w:proofErr w:type="spellStart"/>
+      <w:r>
+        <w:t>Deepfaked</w:t>
+      </w:r>
+      <w:proofErr w:type="spellEnd"/>
+      <w:r>
+        <w:t>.</w:t>
       </w:r>
       <w:r>
         <w:t xml:space="preserve"> </w:t>
@@ -3063,7 +3866,15 @@
         <w:t xml:space="preserve">owever, these findings were based on subjective coding of open-ended responses. We therefore decided to refine these questions to a closed format alternative in order to minimize potential subjectivity. </w:t>
       </w:r>
       <w:r>
-        <w:t>Experiment 7 therefore employed responses to closed-ended questions about Deepfake concept awareness and detection instead, in order to limit subjectivity.</w:t>
+        <w:t xml:space="preserve">Experiment 7 therefore employed responses to closed-ended questions about </w:t>
+      </w:r>
+      <w:proofErr w:type="spellStart"/>
+      <w:r>
+        <w:t>Deepfake</w:t>
+      </w:r>
+      <w:proofErr w:type="spellEnd"/>
+      <w:r>
+        <w:t xml:space="preserve"> concept awareness and detection instead, in order to limit subjectivity.</w:t>
       </w:r>
     </w:p>
     <w:p>
@@ -3077,7 +3888,15 @@
         <w:t>Description of sample.</w:t>
       </w:r>
       <w:r>
-        <w:t xml:space="preserve"> We will report the percentage of the sample that were aware of the concept of Deepfakes prior to </w:t>
+        <w:t xml:space="preserve"> We will report the percentage of the sample that were aware of the concept of </w:t>
+      </w:r>
+      <w:proofErr w:type="spellStart"/>
+      <w:r>
+        <w:t>Deepfakes</w:t>
+      </w:r>
+      <w:proofErr w:type="spellEnd"/>
+      <w:r>
+        <w:t xml:space="preserve"> prior to </w:t>
       </w:r>
       <w:r>
         <w:t xml:space="preserve">taking part </w:t>
@@ -3095,7 +3914,15 @@
         </w:numPr>
       </w:pPr>
       <w:r>
-        <w:t>Results from our previous studies: 53.5% of participants were scored as being aware of the concept of Deepfakes prior to the study.</w:t>
+        <w:t xml:space="preserve">Results from our previous studies: 53.5% of participants were scored as being aware of the concept of </w:t>
+      </w:r>
+      <w:proofErr w:type="spellStart"/>
+      <w:r>
+        <w:t>Deepfakes</w:t>
+      </w:r>
+      <w:proofErr w:type="spellEnd"/>
+      <w:r>
+        <w:t xml:space="preserve"> prior to the study.</w:t>
       </w:r>
     </w:p>
     <w:p>
@@ -3116,13 +3943,29 @@
         <w:t xml:space="preserve"> </w:t>
       </w:r>
       <w:r>
-        <w:t xml:space="preserve">Participants who report being aware of the concept of Deepfakes prior to </w:t>
+        <w:t xml:space="preserve">Participants who report being aware of the concept of </w:t>
+      </w:r>
+      <w:proofErr w:type="spellStart"/>
+      <w:r>
+        <w:t>Deepfakes</w:t>
+      </w:r>
+      <w:proofErr w:type="spellEnd"/>
+      <w:r>
+        <w:t xml:space="preserve"> prior to </w:t>
       </w:r>
       <w:r>
         <w:t xml:space="preserve">taking part </w:t>
       </w:r>
       <w:r>
-        <w:t xml:space="preserve">in the experiment are better at detecting Deepfakes when </w:t>
+        <w:t xml:space="preserve">in the experiment are better at detecting </w:t>
+      </w:r>
+      <w:proofErr w:type="spellStart"/>
+      <w:r>
+        <w:t>Deepfakes</w:t>
+      </w:r>
+      <w:proofErr w:type="spellEnd"/>
+      <w:r>
+        <w:t xml:space="preserve"> when </w:t>
       </w:r>
       <w:r>
         <w:t xml:space="preserve">exposed to </w:t>
@@ -3130,21 +3973,45 @@
       <w:r>
         <w:t>one.</w:t>
       </w:r>
-      <w:commentRangeStart w:id="13"/>
-      <w:commentRangeStart w:id="14"/>
-      <w:commentRangeEnd w:id="13"/>
-      <w:r>
-        <w:commentReference w:id="13"/>
-      </w:r>
-      <w:commentRangeEnd w:id="14"/>
+      <w:commentRangeStart w:id="8"/>
+      <w:commentRangeStart w:id="9"/>
+      <w:commentRangeEnd w:id="8"/>
+      <w:r>
+        <w:commentReference w:id="8"/>
+      </w:r>
+      <w:commentRangeEnd w:id="9"/>
       <w:r>
         <w:rPr>
           <w:rStyle w:val="CommentReference"/>
         </w:rPr>
-        <w:commentReference w:id="14"/>
-      </w:r>
-      <w:r>
-        <w:t xml:space="preserve"> Specifically, using the subset of participants who were in the Deepfake condition, we calculated counts for each of the combinations of the Deepfake concept check and Deepfake detection questions (e.g., awareness = TRUE &amp; detection = TRUE, awareness = TRUE &amp; detection = FALSE, etc.). We will then use a Bayesian Poisson model</w:t>
+        <w:commentReference w:id="9"/>
+      </w:r>
+      <w:r>
+        <w:t xml:space="preserve"> Specifically, using the subset of participants who were in the </w:t>
+      </w:r>
+      <w:proofErr w:type="spellStart"/>
+      <w:r>
+        <w:t>Deepfake</w:t>
+      </w:r>
+      <w:proofErr w:type="spellEnd"/>
+      <w:r>
+        <w:t xml:space="preserve"> condition, we calculated counts for each of the combinations of the </w:t>
+      </w:r>
+      <w:proofErr w:type="spellStart"/>
+      <w:r>
+        <w:t>Deepfake</w:t>
+      </w:r>
+      <w:proofErr w:type="spellEnd"/>
+      <w:r>
+        <w:t xml:space="preserve"> concept check and </w:t>
+      </w:r>
+      <w:proofErr w:type="spellStart"/>
+      <w:r>
+        <w:t>Deepfake</w:t>
+      </w:r>
+      <w:proofErr w:type="spellEnd"/>
+      <w:r>
+        <w:t xml:space="preserve"> detection questions (e.g., awareness = TRUE &amp; detection = TRUE, awareness = TRUE &amp; detection = FALSE, etc.). We will then use a Bayesian Poisson model</w:t>
       </w:r>
       <w:r>
         <w:t xml:space="preserve"> </w:t>
@@ -3183,7 +4050,6 @@
         <w:rPr>
           <w:shd w:val="clear" w:color="auto" w:fill="FFFF00"/>
         </w:rPr>
-        <w:lastRenderedPageBreak/>
         <w:t xml:space="preserve">Results from our previous studies: </w:t>
       </w:r>
       <w:r>
@@ -3209,19 +4075,40 @@
         <w:rPr>
           <w:shd w:val="clear" w:color="auto" w:fill="FFFF00"/>
         </w:rPr>
-        <w:t xml:space="preserve">participants exposed to a Deepfake, </w:t>
-      </w:r>
+        <w:t xml:space="preserve">participants exposed to a </w:t>
+      </w:r>
+      <w:proofErr w:type="spellStart"/>
       <w:r>
         <w:rPr>
           <w:shd w:val="clear" w:color="auto" w:fill="FFFF00"/>
         </w:rPr>
+        <w:t>Deepfake</w:t>
+      </w:r>
+      <w:proofErr w:type="spellEnd"/>
+      <w:r>
+        <w:rPr>
+          <w:shd w:val="clear" w:color="auto" w:fill="FFFF00"/>
+        </w:rPr>
+        <w:t xml:space="preserve">, </w:t>
+      </w:r>
+      <w:r>
+        <w:rPr>
+          <w:shd w:val="clear" w:color="auto" w:fill="FFFF00"/>
+        </w:rPr>
         <w:t xml:space="preserve">those </w:t>
       </w:r>
       <w:r>
         <w:rPr>
           <w:shd w:val="clear" w:color="auto" w:fill="FFFF00"/>
         </w:rPr>
-        <w:t>who were previously unaware of the concept were estimated to have a 6% chance of detecting it, whereas participants already familiar with the concept were estimated to have a 14% chance of detecting it.</w:t>
+        <w:t xml:space="preserve">who were previously unaware of the concept were estimated to have a 6% chance of detecting it, whereas participants already familiar with the concept were estimated to have a 14% chance of </w:t>
+      </w:r>
+      <w:r>
+        <w:rPr>
+          <w:shd w:val="clear" w:color="auto" w:fill="FFFF00"/>
+        </w:rPr>
+        <w:lastRenderedPageBreak/>
+        <w:t>detecting it.</w:t>
       </w:r>
       <w:r>
         <w:br/>
@@ -3232,7 +4119,15 @@
         <w:pStyle w:val="Heading3"/>
       </w:pPr>
       <w:r>
-        <w:t xml:space="preserve">Research question 5: Does prior awareness of the concept of Deepfakes make you immune to </w:t>
+        <w:t xml:space="preserve">Research question 5: Does prior awareness of the concept of </w:t>
+      </w:r>
+      <w:proofErr w:type="spellStart"/>
+      <w:r>
+        <w:t>Deepfakes</w:t>
+      </w:r>
+      <w:proofErr w:type="spellEnd"/>
+      <w:r>
+        <w:t xml:space="preserve"> make you immune to </w:t>
       </w:r>
       <w:r>
         <w:t>their</w:t>
@@ -3250,7 +4145,15 @@
         <w:t>Findings from our previous studies.</w:t>
       </w:r>
       <w:r>
-        <w:t xml:space="preserve"> Although our experiments provide participants with a detailed description of Deepfakes and what can be done with them, it is possible that participants d</w:t>
+        <w:t xml:space="preserve"> Although our experiments provide participants with a detailed description of </w:t>
+      </w:r>
+      <w:proofErr w:type="spellStart"/>
+      <w:r>
+        <w:t>Deepfakes</w:t>
+      </w:r>
+      <w:proofErr w:type="spellEnd"/>
+      <w:r>
+        <w:t xml:space="preserve"> and what can be done with them, it is possible that participants d</w:t>
       </w:r>
       <w:r>
         <w:t>id</w:t>
@@ -3274,16 +4177,48 @@
         <w:t>wer</w:t>
       </w:r>
       <w:r>
-        <w:t>e deceiving them. As such, as a form of robustness test, we considered it useful to assess whether evaluative learning effects were still observed in the subset of participants who reported being aware of the concept of Deepfaking prior to participation in the experiment.</w:t>
+        <w:t xml:space="preserve">e deceiving them. As such, as a form of robustness test, we considered it useful to assess whether evaluative learning effects were still observed in the subset of participants who reported being aware of the concept of </w:t>
+      </w:r>
+      <w:proofErr w:type="spellStart"/>
+      <w:r>
+        <w:t>Deepfaking</w:t>
+      </w:r>
+      <w:proofErr w:type="spellEnd"/>
+      <w:r>
+        <w:t xml:space="preserve"> prior to participation in the experiment.</w:t>
       </w:r>
       <w:r>
         <w:t xml:space="preserve"> Results from previous studies suggested that evaluative learning effects were still observed in this subset of participants who </w:t>
       </w:r>
       <w:r>
-        <w:t xml:space="preserve">were exposed to a Deepfake and </w:t>
-      </w:r>
-      <w:r>
-        <w:t>reported being aware of the concept of Deepfakes prior to participation. However, these findings were based on subjective coding of open-ended responses. Experiment 7 therefore employed responses to a closed-ended question about Deepfake concept awareness instead, in order to limit subjectivity.</w:t>
+        <w:t xml:space="preserve">were exposed to a </w:t>
+      </w:r>
+      <w:proofErr w:type="spellStart"/>
+      <w:r>
+        <w:t>Deepfake</w:t>
+      </w:r>
+      <w:proofErr w:type="spellEnd"/>
+      <w:r>
+        <w:t xml:space="preserve"> and </w:t>
+      </w:r>
+      <w:r>
+        <w:t xml:space="preserve">reported being aware of the concept of </w:t>
+      </w:r>
+      <w:proofErr w:type="spellStart"/>
+      <w:r>
+        <w:t>Deepfakes</w:t>
+      </w:r>
+      <w:proofErr w:type="spellEnd"/>
+      <w:r>
+        <w:t xml:space="preserve"> prior to participation. However, these findings were based on subjective coding of open-ended responses. Experiment 7 therefore employed responses to a closed-ended question about </w:t>
+      </w:r>
+      <w:proofErr w:type="spellStart"/>
+      <w:r>
+        <w:t>Deepfake</w:t>
+      </w:r>
+      <w:proofErr w:type="spellEnd"/>
+      <w:r>
+        <w:t xml:space="preserve"> concept awareness instead, in order to limit subjectivity.</w:t>
       </w:r>
     </w:p>
     <w:p>
@@ -3297,15 +4232,28 @@
         <w:t>Hypothesis 5.</w:t>
       </w:r>
       <w:r>
-        <w:t xml:space="preserve"> In the subset of participants who were shown a Deepfaked video and reported being aware of the concept of Deepfaking prior to participating in the experiment, the content of the videos (i.e., valence of the statements) will influence their first impressions, such that participants exposed to videos in which the character (Chris) makes positive statements will demonstrate more positive (self-reported and automatic) evaluations of Chris </w:t>
-      </w:r>
+        <w:t xml:space="preserve"> In the subset of participants who were shown a </w:t>
+      </w:r>
+      <w:proofErr w:type="spellStart"/>
+      <w:r>
+        <w:t>Deepfaked</w:t>
+      </w:r>
+      <w:proofErr w:type="spellEnd"/>
+      <w:r>
+        <w:t xml:space="preserve"> video and reported being aware of the concept of </w:t>
+      </w:r>
+      <w:proofErr w:type="spellStart"/>
+      <w:r>
+        <w:t>Deepfaking</w:t>
+      </w:r>
+      <w:proofErr w:type="spellEnd"/>
+      <w:r>
+        <w:t xml:space="preserve"> prior to participating in the experiment, the content of the videos (i.e., valence of the statements) will influence their first impressions, such that participants exposed to videos in which the character (Chris) makes positive statements will demonstrate more positive (self-reported and automatic) evaluations of Chris than when he makes negative statements. This can be broken down into component hypotheses and their inference rules (see the data analysis plan below for details of the models):</w:t>
+      </w:r>
+    </w:p>
+    <w:p>
       <w:r>
         <w:lastRenderedPageBreak/>
-        <w:t>than when he makes negative statements. This can be broken down into component hypotheses and their inference rules (see the data analysis plan below for details of the models):</w:t>
-      </w:r>
-    </w:p>
-    <w:p>
-      <w:r>
         <w:t>H5</w:t>
       </w:r>
       <w:r>
@@ -3368,7 +4316,31 @@
         <w:t>H5a.</w:t>
       </w:r>
       <w:r>
-        <w:t xml:space="preserve"> In the subset of participants who were shown a Deepfaked video and reported being aware of the concept of Deepfaking prior to participating in the experiment, the content of the Deepfaked videos (i.e., Source Valence) will influence participants’ self-reported evaluations. </w:t>
+        <w:t xml:space="preserve"> In the subset of participants who were shown a </w:t>
+      </w:r>
+      <w:proofErr w:type="spellStart"/>
+      <w:r>
+        <w:t>Deepfaked</w:t>
+      </w:r>
+      <w:proofErr w:type="spellEnd"/>
+      <w:r>
+        <w:t xml:space="preserve"> video and reported being aware of the concept of </w:t>
+      </w:r>
+      <w:proofErr w:type="spellStart"/>
+      <w:r>
+        <w:t>Deepfaking</w:t>
+      </w:r>
+      <w:proofErr w:type="spellEnd"/>
+      <w:r>
+        <w:t xml:space="preserve"> prior to participating in the experiment, the content of the </w:t>
+      </w:r>
+      <w:proofErr w:type="spellStart"/>
+      <w:r>
+        <w:t>Deepfaked</w:t>
+      </w:r>
+      <w:proofErr w:type="spellEnd"/>
+      <w:r>
+        <w:t xml:space="preserve"> videos (i.e., Source Valence) will influence participants’ self-reported evaluations. </w:t>
       </w:r>
     </w:p>
     <w:p>
@@ -3423,7 +4395,31 @@
         <w:t>H5b.</w:t>
       </w:r>
       <w:r>
-        <w:t xml:space="preserve"> In the subset of participants who were shown a Deepfaked video and reported being aware of the concept of Deepfaking prior to participating in the experiment, the content of the Deepfaked videos (i.e., Source Valence) will influence participants’ IAT D2 scores. </w:t>
+        <w:t xml:space="preserve"> In the subset of participants who were shown a </w:t>
+      </w:r>
+      <w:proofErr w:type="spellStart"/>
+      <w:r>
+        <w:t>Deepfaked</w:t>
+      </w:r>
+      <w:proofErr w:type="spellEnd"/>
+      <w:r>
+        <w:t xml:space="preserve"> video and reported being aware of the concept of </w:t>
+      </w:r>
+      <w:proofErr w:type="spellStart"/>
+      <w:r>
+        <w:t>Deepfaking</w:t>
+      </w:r>
+      <w:proofErr w:type="spellEnd"/>
+      <w:r>
+        <w:t xml:space="preserve"> prior to participating in the experiment, the content of the </w:t>
+      </w:r>
+      <w:proofErr w:type="spellStart"/>
+      <w:r>
+        <w:t>Deepfaked</w:t>
+      </w:r>
+      <w:proofErr w:type="spellEnd"/>
+      <w:r>
+        <w:t xml:space="preserve"> videos (i.e., Source Valence) will influence participants’ IAT D2 scores. </w:t>
       </w:r>
     </w:p>
     <w:p>
@@ -3475,7 +4471,31 @@
         <w:t>H5c.</w:t>
       </w:r>
       <w:r>
-        <w:t xml:space="preserve"> In the subset of participants who were shown a Deepfaked video and accurately detected that the video was Deepfaked, the content of the Deepfaked videos (i.e., Source Valence) will influence participants’ behavioral intention scores. </w:t>
+        <w:t xml:space="preserve"> In the subset of participants who were shown a </w:t>
+      </w:r>
+      <w:proofErr w:type="spellStart"/>
+      <w:r>
+        <w:t>Deepfaked</w:t>
+      </w:r>
+      <w:proofErr w:type="spellEnd"/>
+      <w:r>
+        <w:t xml:space="preserve"> video and accurately detected that the video was </w:t>
+      </w:r>
+      <w:proofErr w:type="spellStart"/>
+      <w:r>
+        <w:t>Deepfaked</w:t>
+      </w:r>
+      <w:proofErr w:type="spellEnd"/>
+      <w:r>
+        <w:t xml:space="preserve">, the content of the </w:t>
+      </w:r>
+      <w:proofErr w:type="spellStart"/>
+      <w:r>
+        <w:t>Deepfaked</w:t>
+      </w:r>
+      <w:proofErr w:type="spellEnd"/>
+      <w:r>
+        <w:t xml:space="preserve"> videos (i.e., Source Valence) will influence participants’ behavioral intention scores. </w:t>
       </w:r>
     </w:p>
     <w:p>
@@ -3536,8 +4556,13 @@
       <w:r>
         <w:t xml:space="preserve">is </w:t>
       </w:r>
-      <w:r>
-        <w:t>Deepfaked make you immune to its influence?</w:t>
+      <w:proofErr w:type="spellStart"/>
+      <w:r>
+        <w:t>Deepfaked</w:t>
+      </w:r>
+      <w:proofErr w:type="spellEnd"/>
+      <w:r>
+        <w:t xml:space="preserve"> make you immune to its influence?</w:t>
       </w:r>
     </w:p>
     <w:p>
@@ -3552,23 +4577,60 @@
         <w:t xml:space="preserve"> In our earlier studies we wanted to know if (self-reported) </w:t>
       </w:r>
       <w:r>
-        <w:t>detection of Deepfakes</w:t>
-      </w:r>
+        <w:t xml:space="preserve">detection of </w:t>
+      </w:r>
+      <w:proofErr w:type="spellStart"/>
+      <w:r>
+        <w:t>Deepfakes</w:t>
+      </w:r>
+      <w:proofErr w:type="spellEnd"/>
       <w:r>
         <w:t xml:space="preserve"> would protect that person from being influenced by the </w:t>
       </w:r>
+      <w:proofErr w:type="spellStart"/>
+      <w:r>
+        <w:t>Deepfake</w:t>
+      </w:r>
+      <w:proofErr w:type="spellEnd"/>
+      <w:r>
+        <w:t xml:space="preserve">. </w:t>
+      </w:r>
+      <w:r>
+        <w:t xml:space="preserve">That is, are evaluative learning effects still observed even in individuals who were exposed to a </w:t>
+      </w:r>
+      <w:proofErr w:type="spellStart"/>
+      <w:r>
+        <w:t>Deepfake</w:t>
+      </w:r>
+      <w:proofErr w:type="spellEnd"/>
+      <w:r>
+        <w:t xml:space="preserve"> and accurately detected that it was a </w:t>
+      </w:r>
+      <w:proofErr w:type="spellStart"/>
+      <w:r>
+        <w:t>Deepfake</w:t>
+      </w:r>
+      <w:proofErr w:type="spellEnd"/>
+      <w:r>
+        <w:t>?</w:t>
+      </w:r>
+      <w:r>
+        <w:t xml:space="preserve"> Results from our previous studies suggest that this was the case. </w:t>
+      </w:r>
+      <w:r>
+        <w:t xml:space="preserve">However, these findings were based on </w:t>
+      </w:r>
       <w:r>
         <w:lastRenderedPageBreak/>
-        <w:t xml:space="preserve">Deepfake. </w:t>
-      </w:r>
-      <w:r>
-        <w:t>That is, are evaluative learning effects still observed even in individuals who were exposed to a Deepfake and accurately detected that it was a Deepfake?</w:t>
-      </w:r>
-      <w:r>
-        <w:t xml:space="preserve"> Results from our previous studies suggest that this was the case. </w:t>
-      </w:r>
-      <w:r>
-        <w:t>However, these findings were based on subjective coding of open-ended responses. Experiment 7 therefore employed responses to a closed-ended question about Deepfake detection instead, in order to limit subjectivity.</w:t>
+        <w:t xml:space="preserve">subjective coding of open-ended responses. Experiment 7 therefore employed responses to a closed-ended question about </w:t>
+      </w:r>
+      <w:proofErr w:type="spellStart"/>
+      <w:r>
+        <w:t>Deepfake</w:t>
+      </w:r>
+      <w:proofErr w:type="spellEnd"/>
+      <w:r>
+        <w:t xml:space="preserve"> detection instead, in order to limit subjectivity.</w:t>
       </w:r>
     </w:p>
     <w:p>
@@ -3582,7 +4644,23 @@
         <w:t>Hypothesis 6.</w:t>
       </w:r>
       <w:r>
-        <w:t xml:space="preserve"> In the subset of participants who were shown a Deepfaked video and accurately detected that the video was Deepfaked, the content of the videos (i.e., valence of the statements) will still influence their first impressions, such that participants exposed to videos in which the character (Chris) makes positive statements will demonstrate more positive (self-reported and automatic) evaluations of Chris than when he makes negative statements. This can be broken down into component hypotheses and their inference rules (see the data analysis plan below for details of the models):</w:t>
+        <w:t xml:space="preserve"> In the subset of participants who were shown a </w:t>
+      </w:r>
+      <w:proofErr w:type="spellStart"/>
+      <w:r>
+        <w:t>Deepfaked</w:t>
+      </w:r>
+      <w:proofErr w:type="spellEnd"/>
+      <w:r>
+        <w:t xml:space="preserve"> video and accurately detected that the video was </w:t>
+      </w:r>
+      <w:proofErr w:type="spellStart"/>
+      <w:r>
+        <w:t>Deepfaked</w:t>
+      </w:r>
+      <w:proofErr w:type="spellEnd"/>
+      <w:r>
+        <w:t>, the content of the videos (i.e., valence of the statements) will still influence their first impressions, such that participants exposed to videos in which the character (Chris) makes positive statements will demonstrate more positive (self-reported and automatic) evaluations of Chris than when he makes negative statements. This can be broken down into component hypotheses and their inference rules (see the data analysis plan below for details of the models):</w:t>
       </w:r>
     </w:p>
     <w:p>
@@ -3604,7 +4682,31 @@
         <w:t>H6a.</w:t>
       </w:r>
       <w:r>
-        <w:t xml:space="preserve"> In the subset of participants who were shown a Deepfaked video and accurately detected that the video was Deepfaked, the content of the Deepfaked videos (i.e., Source Valence) will influence participants’ self-reported evaluations. </w:t>
+        <w:t xml:space="preserve"> In the subset of participants who were shown a </w:t>
+      </w:r>
+      <w:proofErr w:type="spellStart"/>
+      <w:r>
+        <w:t>Deepfaked</w:t>
+      </w:r>
+      <w:proofErr w:type="spellEnd"/>
+      <w:r>
+        <w:t xml:space="preserve"> video and accurately detected that the video was </w:t>
+      </w:r>
+      <w:proofErr w:type="spellStart"/>
+      <w:r>
+        <w:t>Deepfaked</w:t>
+      </w:r>
+      <w:proofErr w:type="spellEnd"/>
+      <w:r>
+        <w:t xml:space="preserve">, the content of the </w:t>
+      </w:r>
+      <w:proofErr w:type="spellStart"/>
+      <w:r>
+        <w:t>Deepfaked</w:t>
+      </w:r>
+      <w:proofErr w:type="spellEnd"/>
+      <w:r>
+        <w:t xml:space="preserve"> videos (i.e., Source Valence) will influence participants’ self-reported evaluations. </w:t>
       </w:r>
     </w:p>
     <w:p>
@@ -3659,7 +4761,31 @@
         <w:t>H6b.</w:t>
       </w:r>
       <w:r>
-        <w:t xml:space="preserve"> In the subset of participants who were shown a Deepfaked video and accurately detected that the video was Deepfaked, the content of the Deepfaked videos (i.e., Source Valence) will influence participants’ IAT D2 scores. </w:t>
+        <w:t xml:space="preserve"> In the subset of participants who were shown a </w:t>
+      </w:r>
+      <w:proofErr w:type="spellStart"/>
+      <w:r>
+        <w:t>Deepfaked</w:t>
+      </w:r>
+      <w:proofErr w:type="spellEnd"/>
+      <w:r>
+        <w:t xml:space="preserve"> video and accurately detected that the video was </w:t>
+      </w:r>
+      <w:proofErr w:type="spellStart"/>
+      <w:r>
+        <w:t>Deepfaked</w:t>
+      </w:r>
+      <w:proofErr w:type="spellEnd"/>
+      <w:r>
+        <w:t xml:space="preserve">, the content of the </w:t>
+      </w:r>
+      <w:proofErr w:type="spellStart"/>
+      <w:r>
+        <w:t>Deepfaked</w:t>
+      </w:r>
+      <w:proofErr w:type="spellEnd"/>
+      <w:r>
+        <w:t xml:space="preserve"> videos (i.e., Source Valence) will influence participants’ IAT D2 scores. </w:t>
       </w:r>
     </w:p>
     <w:p>
@@ -3711,11 +4837,34 @@
         <w:rPr>
           <w:i/>
         </w:rPr>
-        <w:lastRenderedPageBreak/>
         <w:t>H6c.</w:t>
       </w:r>
       <w:r>
-        <w:t xml:space="preserve"> In the subset of participants who were shown a Deepfaked video and accurately detected that the video was Deepfaked, the content of the Deepfaked videos (i.e., Source Valence) will influence participants’ behavioral intention scores.</w:t>
+        <w:t xml:space="preserve"> In the subset of participants who were shown a </w:t>
+      </w:r>
+      <w:proofErr w:type="spellStart"/>
+      <w:r>
+        <w:t>Deepfaked</w:t>
+      </w:r>
+      <w:proofErr w:type="spellEnd"/>
+      <w:r>
+        <w:t xml:space="preserve"> video and accurately detected that the video was </w:t>
+      </w:r>
+      <w:proofErr w:type="spellStart"/>
+      <w:r>
+        <w:t>Deepfaked</w:t>
+      </w:r>
+      <w:proofErr w:type="spellEnd"/>
+      <w:r>
+        <w:t xml:space="preserve">, the content of the </w:t>
+      </w:r>
+      <w:proofErr w:type="spellStart"/>
+      <w:r>
+        <w:t>Deepfaked</w:t>
+      </w:r>
+      <w:proofErr w:type="spellEnd"/>
+      <w:r>
+        <w:t xml:space="preserve"> videos (i.e., Source Valence) will influence participants’ behavioral intention scores.</w:t>
       </w:r>
       <w:r>
         <w:t xml:space="preserve"> </w:t>
@@ -3781,7 +4930,15 @@
         <w:t xml:space="preserve">both </w:t>
       </w:r>
       <w:r>
-        <w:t xml:space="preserve">aware of the concept of Deepfaking </w:t>
+        <w:t xml:space="preserve">aware of the concept of </w:t>
+      </w:r>
+      <w:proofErr w:type="spellStart"/>
+      <w:r>
+        <w:t>Deepfaking</w:t>
+      </w:r>
+      <w:proofErr w:type="spellEnd"/>
+      <w:r>
+        <w:t xml:space="preserve"> </w:t>
       </w:r>
       <w:r>
         <w:t xml:space="preserve">before the study </w:t>
@@ -3793,7 +4950,15 @@
         <w:t xml:space="preserve">detecting </w:t>
       </w:r>
       <w:r>
-        <w:t>that content is Deepfaked make you immune to its influence?</w:t>
+        <w:t xml:space="preserve">that content is </w:t>
+      </w:r>
+      <w:proofErr w:type="spellStart"/>
+      <w:r>
+        <w:t>Deepfaked</w:t>
+      </w:r>
+      <w:proofErr w:type="spellEnd"/>
+      <w:r>
+        <w:t xml:space="preserve"> make you immune to its influence?</w:t>
       </w:r>
     </w:p>
     <w:p>
@@ -3810,27 +4975,59 @@
       <w:r>
         <w:t>This research question combines the previous two to provide an even more stringent test (albeit with an increasingly small subset</w:t>
       </w:r>
-      <w:commentRangeStart w:id="15"/>
-      <w:commentRangeStart w:id="16"/>
-      <w:commentRangeEnd w:id="15"/>
-      <w:r>
-        <w:commentReference w:id="15"/>
-      </w:r>
-      <w:commentRangeEnd w:id="16"/>
+      <w:commentRangeStart w:id="11"/>
+      <w:commentRangeStart w:id="12"/>
+      <w:commentRangeEnd w:id="11"/>
+      <w:r>
+        <w:commentReference w:id="11"/>
+      </w:r>
+      <w:commentRangeEnd w:id="12"/>
       <w:r>
         <w:rPr>
           <w:rStyle w:val="CommentReference"/>
         </w:rPr>
-        <w:commentReference w:id="16"/>
-      </w:r>
-      <w:r>
-        <w:t xml:space="preserve"> of the sample): are evaluative learning effects still observed in participants who were shown Deepfakes, reported being aware of the concept of Deepfakes prior to the study, and accurately detected that they had been shown a Deepfake? Results from our previous studies demonstrated that evaluative learning effects were still observed in this subset. However, as noted above, detection and awareness were both assessed via subjective scoring of open</w:t>
+        <w:commentReference w:id="12"/>
+      </w:r>
+      <w:r>
+        <w:t xml:space="preserve"> of the sample): are evaluative learning effects still observed in participants who were shown </w:t>
+      </w:r>
+      <w:proofErr w:type="spellStart"/>
+      <w:r>
+        <w:t>Deepfakes</w:t>
+      </w:r>
+      <w:proofErr w:type="spellEnd"/>
+      <w:r>
+        <w:t xml:space="preserve">, reported being aware of the concept of </w:t>
+      </w:r>
+      <w:proofErr w:type="spellStart"/>
+      <w:r>
+        <w:t>Deepfakes</w:t>
+      </w:r>
+      <w:proofErr w:type="spellEnd"/>
+      <w:r>
+        <w:t xml:space="preserve"> prior to the study, and accurately detected that they had been shown a </w:t>
+      </w:r>
+      <w:proofErr w:type="spellStart"/>
+      <w:r>
+        <w:t>Deepfake</w:t>
+      </w:r>
+      <w:proofErr w:type="spellEnd"/>
+      <w:r>
+        <w:t>? Results from our previous studies demonstrated that evaluative learning effects were still observed in this subset. However, as noted above, detection and awareness were both assessed via subjective scoring of open</w:t>
       </w:r>
       <w:r>
         <w:t>-</w:t>
       </w:r>
       <w:r>
-        <w:t>ended responses. Experiment 7 therefore employed responses to closed-ended questions about Deepfake concept awareness and detection instead, in order to limit subjectivity.</w:t>
+        <w:t xml:space="preserve">ended responses. Experiment 7 therefore employed responses to closed-ended questions about </w:t>
+      </w:r>
+      <w:proofErr w:type="spellStart"/>
+      <w:r>
+        <w:t>Deepfake</w:t>
+      </w:r>
+      <w:proofErr w:type="spellEnd"/>
+      <w:r>
+        <w:t xml:space="preserve"> concept awareness and detection instead, in order to limit subjectivity.</w:t>
       </w:r>
     </w:p>
     <w:p>
@@ -3862,48 +5059,104 @@
         <w:t>.</w:t>
       </w:r>
       <w:r>
-        <w:t xml:space="preserve"> In the subset of participants who were shown a Deepfaked video, reported being aware of the concept of Deepfakes prior to the study, and accurately detected that the video was Deepfaked, the content of the videos (i.e., valence of the statements) will still influence their first impressions, such that participants exposed to videos in which the character (Chris) makes positive statements will demonstrate more positive (self-reported and automatic) evaluations of Chris than when he makes negative statements. This can be broken down into component hypotheses and their inference rules (see the data analysis plan below for details of the models):</w:t>
-      </w:r>
-    </w:p>
-    <w:p>
-      <w:r>
+        <w:t xml:space="preserve"> In the subset of participants who were shown a </w:t>
+      </w:r>
+      <w:proofErr w:type="spellStart"/>
+      <w:r>
+        <w:t>Deepfaked</w:t>
+      </w:r>
+      <w:proofErr w:type="spellEnd"/>
+      <w:r>
+        <w:t xml:space="preserve"> video, reported being aware of the concept of </w:t>
+      </w:r>
+      <w:proofErr w:type="spellStart"/>
+      <w:r>
+        <w:t>Deepfakes</w:t>
+      </w:r>
+      <w:proofErr w:type="spellEnd"/>
+      <w:r>
+        <w:t xml:space="preserve"> prior to the study, and accurately detected that the video was </w:t>
+      </w:r>
+      <w:proofErr w:type="spellStart"/>
+      <w:r>
+        <w:t>Deepfaked</w:t>
+      </w:r>
+      <w:proofErr w:type="spellEnd"/>
+      <w:r>
+        <w:t>, the content of the videos (i.e., valence of the statements) will still influence their first impressions, such that participants exposed to videos in which the character (Chris) makes positive statements will demonstrate more positive (self-reported and automatic) evaluations of Chris than when he makes negative statements. This can be broken down into component hypotheses and their inference rules (see the data analysis plan below for details of the models):</w:t>
+      </w:r>
+    </w:p>
+    <w:p>
+      <w:r>
+        <w:t>H</w:t>
+      </w:r>
+      <w:r>
+        <w:t>7</w:t>
+      </w:r>
+      <w:r>
+        <w:t xml:space="preserve"> hypotheses were tested using a Bayesian linear model to estimate a 95% Credible Interval on standardized effect size change in evaluations between Source Valence conditions. Credible Intervals whose lower bounds were &gt; 0 were considered evidence in support of a given hypothesis.</w:t>
+      </w:r>
+    </w:p>
+    <w:p>
+      <w:r>
+        <w:rPr>
+          <w:i/>
+        </w:rPr>
         <w:lastRenderedPageBreak/>
         <w:t>H</w:t>
       </w:r>
       <w:r>
+        <w:rPr>
+          <w:i/>
+        </w:rPr>
         <w:t>7</w:t>
       </w:r>
       <w:r>
-        <w:t xml:space="preserve"> hypotheses were tested using a Bayesian linear model to estimate a 95% Credible Interval on standardized effect size change in evaluations between Source Valence conditions. Credible Intervals whose lower bounds were &gt; 0 were considered evidence in support of a given hypothesis.</w:t>
-      </w:r>
-    </w:p>
-    <w:p>
-      <w:r>
-        <w:rPr>
-          <w:i/>
-        </w:rPr>
-        <w:t>H</w:t>
-      </w:r>
-      <w:r>
-        <w:rPr>
-          <w:i/>
-        </w:rPr>
-        <w:t>7</w:t>
-      </w:r>
-      <w:r>
         <w:rPr>
           <w:i/>
         </w:rPr>
         <w:t>a.</w:t>
       </w:r>
       <w:r>
-        <w:t xml:space="preserve"> In the subset of participants who were shown a Deepfaked video</w:t>
-      </w:r>
-      <w:r>
-        <w:t>, reported being aware of the concept of Deepfakes,</w:t>
-      </w:r>
-      <w:r>
-        <w:t xml:space="preserve"> and accurately detected that the video was Deepfaked, the content of the Deepfaked videos (i.e., Source Valence) will influence participants’ self-reported evaluations. </w:t>
+        <w:t xml:space="preserve"> In the subset of participants who were shown a </w:t>
+      </w:r>
+      <w:proofErr w:type="spellStart"/>
+      <w:r>
+        <w:t>Deepfaked</w:t>
+      </w:r>
+      <w:proofErr w:type="spellEnd"/>
+      <w:r>
+        <w:t xml:space="preserve"> video</w:t>
+      </w:r>
+      <w:r>
+        <w:t xml:space="preserve">, reported being aware of the concept of </w:t>
+      </w:r>
+      <w:proofErr w:type="spellStart"/>
+      <w:r>
+        <w:t>Deepfakes</w:t>
+      </w:r>
+      <w:proofErr w:type="spellEnd"/>
+      <w:r>
+        <w:t>,</w:t>
+      </w:r>
+      <w:r>
+        <w:t xml:space="preserve"> and accurately detected that the video was </w:t>
+      </w:r>
+      <w:proofErr w:type="spellStart"/>
+      <w:r>
+        <w:t>Deepfaked</w:t>
+      </w:r>
+      <w:proofErr w:type="spellEnd"/>
+      <w:r>
+        <w:t xml:space="preserve">, the content of the </w:t>
+      </w:r>
+      <w:proofErr w:type="spellStart"/>
+      <w:r>
+        <w:t>Deepfaked</w:t>
+      </w:r>
+      <w:proofErr w:type="spellEnd"/>
+      <w:r>
+        <w:t xml:space="preserve"> videos (i.e., Source Valence) will influence participants’ self-reported evaluations. </w:t>
       </w:r>
     </w:p>
     <w:p>
@@ -3970,13 +5223,45 @@
         <w:t>b.</w:t>
       </w:r>
       <w:r>
-        <w:t xml:space="preserve"> In the subset of participants who were shown a Deepfaked video</w:t>
-      </w:r>
-      <w:r>
-        <w:t>, reported being aware of the concept of Deepfakes,</w:t>
-      </w:r>
-      <w:r>
-        <w:t xml:space="preserve"> and accurately detected that the video was Deepfaked, the content of the Deepfaked videos (i.e., Source Valence) will influence participants’ IAT D2 scores. </w:t>
+        <w:t xml:space="preserve"> In the subset of participants who were shown a </w:t>
+      </w:r>
+      <w:proofErr w:type="spellStart"/>
+      <w:r>
+        <w:t>Deepfaked</w:t>
+      </w:r>
+      <w:proofErr w:type="spellEnd"/>
+      <w:r>
+        <w:t xml:space="preserve"> video</w:t>
+      </w:r>
+      <w:r>
+        <w:t xml:space="preserve">, reported being aware of the concept of </w:t>
+      </w:r>
+      <w:proofErr w:type="spellStart"/>
+      <w:r>
+        <w:t>Deepfakes</w:t>
+      </w:r>
+      <w:proofErr w:type="spellEnd"/>
+      <w:r>
+        <w:t>,</w:t>
+      </w:r>
+      <w:r>
+        <w:t xml:space="preserve"> and accurately detected that the video was </w:t>
+      </w:r>
+      <w:proofErr w:type="spellStart"/>
+      <w:r>
+        <w:t>Deepfaked</w:t>
+      </w:r>
+      <w:proofErr w:type="spellEnd"/>
+      <w:r>
+        <w:t xml:space="preserve">, the content of the </w:t>
+      </w:r>
+      <w:proofErr w:type="spellStart"/>
+      <w:r>
+        <w:t>Deepfaked</w:t>
+      </w:r>
+      <w:proofErr w:type="spellEnd"/>
+      <w:r>
+        <w:t xml:space="preserve"> videos (i.e., Source Valence) will influence participants’ IAT D2 scores. </w:t>
       </w:r>
     </w:p>
     <w:p>
@@ -4043,13 +5328,45 @@
         <w:t>c.</w:t>
       </w:r>
       <w:r>
-        <w:t xml:space="preserve"> In the subset of participants who were shown a Deepfaked video</w:t>
-      </w:r>
-      <w:r>
-        <w:t>, reported being aware of the concept of Deepfakes,</w:t>
-      </w:r>
-      <w:r>
-        <w:t xml:space="preserve"> and accurately detected that the video was Deepfaked, the content of the Deepfaked videos (i.e., Source Valence) will influence participants’ behavioral intention scores. </w:t>
+        <w:t xml:space="preserve"> In the subset of participants who were shown a </w:t>
+      </w:r>
+      <w:proofErr w:type="spellStart"/>
+      <w:r>
+        <w:t>Deepfaked</w:t>
+      </w:r>
+      <w:proofErr w:type="spellEnd"/>
+      <w:r>
+        <w:t xml:space="preserve"> video</w:t>
+      </w:r>
+      <w:r>
+        <w:t xml:space="preserve">, reported being aware of the concept of </w:t>
+      </w:r>
+      <w:proofErr w:type="spellStart"/>
+      <w:r>
+        <w:t>Deepfakes</w:t>
+      </w:r>
+      <w:proofErr w:type="spellEnd"/>
+      <w:r>
+        <w:t>,</w:t>
+      </w:r>
+      <w:r>
+        <w:t xml:space="preserve"> and accurately detected that the video was </w:t>
+      </w:r>
+      <w:proofErr w:type="spellStart"/>
+      <w:r>
+        <w:t>Deepfaked</w:t>
+      </w:r>
+      <w:proofErr w:type="spellEnd"/>
+      <w:r>
+        <w:t xml:space="preserve">, the content of the </w:t>
+      </w:r>
+      <w:proofErr w:type="spellStart"/>
+      <w:r>
+        <w:t>Deepfaked</w:t>
+      </w:r>
+      <w:proofErr w:type="spellEnd"/>
+      <w:r>
+        <w:t xml:space="preserve"> videos (i.e., Source Valence) will influence participants’ behavioral intention scores. </w:t>
       </w:r>
     </w:p>
     <w:p>
@@ -4123,7 +5440,15 @@
         <w:t>Model specification.</w:t>
       </w:r>
       <w:r>
-        <w:t xml:space="preserve"> Bayesian models were implemented using the R package brms, which itself leverages the STAN language to allow for Bayesian inference via MCMC sampling. </w:t>
+        <w:t xml:space="preserve"> Bayesian models were implemented using the R package </w:t>
+      </w:r>
+      <w:proofErr w:type="spellStart"/>
+      <w:r>
+        <w:t>brms</w:t>
+      </w:r>
+      <w:proofErr w:type="spellEnd"/>
+      <w:r>
+        <w:t xml:space="preserve">, which itself leverages the STAN language to allow for Bayesian inference via MCMC sampling. </w:t>
       </w:r>
     </w:p>
     <w:p>
@@ -4132,26 +5457,37 @@
           <w:i/>
           <w:iCs/>
         </w:rPr>
+        <w:t xml:space="preserve">Linear models. </w:t>
+      </w:r>
+      <w:r>
+        <w:t xml:space="preserve">The linear models </w:t>
+      </w:r>
+      <w:r>
+        <w:t xml:space="preserve">(hypotheses 1, 2, </w:t>
+      </w:r>
+      <w:r>
+        <w:t>5, 6, 7</w:t>
+      </w:r>
+      <w:r>
+        <w:t xml:space="preserve">) took the following generic format: a dependent variable (IAT D2 score, self-reported ratings, or </w:t>
+      </w:r>
+      <w:r>
+        <w:t>behavioral</w:t>
+      </w:r>
+      <w:r>
+        <w:t xml:space="preserve"> intentions); two dependent variables, Source Valence (the statements made in the video) and experiment condition (genuine or </w:t>
+      </w:r>
+      <w:proofErr w:type="spellStart"/>
+      <w:r>
+        <w:t>Deepfaked</w:t>
+      </w:r>
+      <w:proofErr w:type="spellEnd"/>
+      <w:r>
+        <w:t xml:space="preserve"> video); and their interaction. When these were applied to </w:t>
+      </w:r>
+      <w:r>
         <w:lastRenderedPageBreak/>
-        <w:t xml:space="preserve">Linear models. </w:t>
-      </w:r>
-      <w:r>
-        <w:t xml:space="preserve">The linear models </w:t>
-      </w:r>
-      <w:r>
-        <w:t xml:space="preserve">(hypotheses 1, 2, </w:t>
-      </w:r>
-      <w:r>
-        <w:t>5, 6, 7</w:t>
-      </w:r>
-      <w:r>
-        <w:t xml:space="preserve">) took the following generic format: a dependent variable (IAT D2 score, self-reported ratings, or </w:t>
-      </w:r>
-      <w:r>
-        <w:t>behavioral</w:t>
-      </w:r>
-      <w:r>
-        <w:t xml:space="preserve"> intentions); two dependent variables, Source Valence (the statements made in the video) and experiment condition (genuine or Deepfaked video); and their interaction. When these were applied to the existing data from Experiments 1-6, a random intercept for Experiment was also added to the model (i.e., these were meta-analytic models). However, this does not apply to the model being preregistered here for Experiment 7, which will be analyzed in isolation as a confirmatory study.</w:t>
+        <w:t>the existing data from Experiments 1-6, a random intercept for Experiment was also added to the model (i.e., these were meta-analytic models). However, this does not apply to the model being preregistered here for Experiment 7, which will be analyzed in isolation as a confirmatory study.</w:t>
       </w:r>
     </w:p>
     <w:p>
@@ -4164,6 +5500,7 @@
         <w:spacing w:line="240" w:lineRule="auto"/>
         <w:ind w:firstLine="0"/>
       </w:pPr>
+      <w:proofErr w:type="spellStart"/>
       <w:r>
         <w:rPr>
           <w:rFonts w:ascii="Monaco" w:hAnsi="Monaco"/>
@@ -4171,20 +5508,9 @@
           <w:szCs w:val="18"/>
           <w:highlight w:val="lightGray"/>
         </w:rPr>
-        <w:t>dependent_variable ~ source_valence * experiment_condition + (1 | experiment)</w:t>
-      </w:r>
-    </w:p>
-    <w:p/>
-    <w:p>
-      <w:r>
-        <w:t>E.g., Wilkinson notation for confirmatory analyses being preregistered for Experiment 7:</w:t>
-      </w:r>
-    </w:p>
-    <w:p>
-      <w:pPr>
-        <w:spacing w:line="240" w:lineRule="auto"/>
-        <w:ind w:firstLine="0"/>
-      </w:pPr>
+        <w:t>dependent_variable</w:t>
+      </w:r>
+      <w:proofErr w:type="spellEnd"/>
       <w:r>
         <w:rPr>
           <w:rFonts w:ascii="Monaco" w:hAnsi="Monaco"/>
@@ -4192,54 +5518,9 @@
           <w:szCs w:val="18"/>
           <w:highlight w:val="lightGray"/>
         </w:rPr>
-        <w:t>dependent_variable ~ source_valence * experiment_condition</w:t>
-      </w:r>
-    </w:p>
-    <w:p>
-      <w:pPr>
-        <w:spacing w:line="240" w:lineRule="auto"/>
-        <w:ind w:firstLine="0"/>
-        <w:rPr>
-          <w:rFonts w:ascii="Monaco" w:hAnsi="Monaco"/>
-          <w:sz w:val="20"/>
-          <w:szCs w:val="20"/>
-        </w:rPr>
-      </w:pPr>
-    </w:p>
-    <w:p>
-      <w:r>
-        <w:rPr>
-          <w:i/>
-          <w:iCs/>
-        </w:rPr>
-        <w:t xml:space="preserve">Poisson model. </w:t>
-      </w:r>
-      <w:r>
-        <w:t>The Poisson model (</w:t>
-      </w:r>
-      <w:r>
-        <w:t>hypothesis</w:t>
-      </w:r>
-      <w:r>
-        <w:t xml:space="preserve"> </w:t>
-      </w:r>
-      <w:r>
-        <w:t>4</w:t>
-      </w:r>
-      <w:r>
-        <w:t>) took the following format: cell counts served as dependent variable; two dependent variables, Deepfake concept awareness and Deepfake detection; and their interaction. When these were applied to the existing data (Experiments 5-6), a random intercept for Experiment was also added to the model (i.e., these were meta-analytic models). However, this does not apply to the model being preregistered here for Experiment 7, which will be analyzed in isolation as a confirmatory study.</w:t>
-      </w:r>
-    </w:p>
-    <w:p>
-      <w:r>
-        <w:t>E.g., Wilkinson notation for exploratory analyses of Experiments 1-6 (results reported above):</w:t>
-      </w:r>
-    </w:p>
-    <w:p>
-      <w:pPr>
-        <w:spacing w:line="240" w:lineRule="auto"/>
-        <w:ind w:firstLine="0"/>
-      </w:pPr>
+        <w:t xml:space="preserve"> ~ </w:t>
+      </w:r>
+      <w:proofErr w:type="spellStart"/>
       <w:r>
         <w:rPr>
           <w:rFonts w:ascii="Monaco" w:hAnsi="Monaco"/>
@@ -4247,20 +5528,9 @@
           <w:szCs w:val="18"/>
           <w:highlight w:val="lightGray"/>
         </w:rPr>
-        <w:t>counts ~ awareness * detection + (1 | experiment)</w:t>
-      </w:r>
-    </w:p>
-    <w:p/>
-    <w:p>
-      <w:r>
-        <w:t>E.g., Wilkinson notation for confirmatory analyses being preregistered for Experiment 7:</w:t>
-      </w:r>
-    </w:p>
-    <w:p>
-      <w:pPr>
-        <w:spacing w:line="240" w:lineRule="auto"/>
-        <w:ind w:firstLine="0"/>
-      </w:pPr>
+        <w:t>source_valence</w:t>
+      </w:r>
+      <w:proofErr w:type="spellEnd"/>
       <w:r>
         <w:rPr>
           <w:rFonts w:ascii="Monaco" w:hAnsi="Monaco"/>
@@ -4268,9 +5538,91 @@
           <w:szCs w:val="18"/>
           <w:highlight w:val="lightGray"/>
         </w:rPr>
-        <w:lastRenderedPageBreak/>
-        <w:t>counts ~ awareness * detection</w:t>
-      </w:r>
+        <w:t xml:space="preserve"> * </w:t>
+      </w:r>
+      <w:proofErr w:type="spellStart"/>
+      <w:r>
+        <w:rPr>
+          <w:rFonts w:ascii="Monaco" w:hAnsi="Monaco"/>
+          <w:sz w:val="18"/>
+          <w:szCs w:val="18"/>
+          <w:highlight w:val="lightGray"/>
+        </w:rPr>
+        <w:t>experiment_condition</w:t>
+      </w:r>
+      <w:proofErr w:type="spellEnd"/>
+      <w:r>
+        <w:rPr>
+          <w:rFonts w:ascii="Monaco" w:hAnsi="Monaco"/>
+          <w:sz w:val="18"/>
+          <w:szCs w:val="18"/>
+          <w:highlight w:val="lightGray"/>
+        </w:rPr>
+        <w:t xml:space="preserve"> + (1 | experiment)</w:t>
+      </w:r>
+    </w:p>
+    <w:p/>
+    <w:p>
+      <w:r>
+        <w:t>E.g., Wilkinson notation for confirmatory analyses being preregistered for Experiment 7:</w:t>
+      </w:r>
+    </w:p>
+    <w:p>
+      <w:pPr>
+        <w:spacing w:line="240" w:lineRule="auto"/>
+        <w:ind w:firstLine="0"/>
+      </w:pPr>
+      <w:proofErr w:type="spellStart"/>
+      <w:r>
+        <w:rPr>
+          <w:rFonts w:ascii="Monaco" w:hAnsi="Monaco"/>
+          <w:sz w:val="18"/>
+          <w:szCs w:val="18"/>
+          <w:highlight w:val="lightGray"/>
+        </w:rPr>
+        <w:t>dependent_variable</w:t>
+      </w:r>
+      <w:proofErr w:type="spellEnd"/>
+      <w:r>
+        <w:rPr>
+          <w:rFonts w:ascii="Monaco" w:hAnsi="Monaco"/>
+          <w:sz w:val="18"/>
+          <w:szCs w:val="18"/>
+          <w:highlight w:val="lightGray"/>
+        </w:rPr>
+        <w:t xml:space="preserve"> ~ </w:t>
+      </w:r>
+      <w:proofErr w:type="spellStart"/>
+      <w:r>
+        <w:rPr>
+          <w:rFonts w:ascii="Monaco" w:hAnsi="Monaco"/>
+          <w:sz w:val="18"/>
+          <w:szCs w:val="18"/>
+          <w:highlight w:val="lightGray"/>
+        </w:rPr>
+        <w:t>source_valence</w:t>
+      </w:r>
+      <w:proofErr w:type="spellEnd"/>
+      <w:r>
+        <w:rPr>
+          <w:rFonts w:ascii="Monaco" w:hAnsi="Monaco"/>
+          <w:sz w:val="18"/>
+          <w:szCs w:val="18"/>
+          <w:highlight w:val="lightGray"/>
+        </w:rPr>
+        <w:t xml:space="preserve"> * </w:t>
+      </w:r>
+      <w:proofErr w:type="spellStart"/>
+      <w:r>
+        <w:rPr>
+          <w:rFonts w:ascii="Monaco" w:hAnsi="Monaco"/>
+          <w:sz w:val="18"/>
+          <w:szCs w:val="18"/>
+          <w:highlight w:val="lightGray"/>
+        </w:rPr>
+        <w:t>experiment_condition</w:t>
+      </w:r>
+      <w:proofErr w:type="spellEnd"/>
     </w:p>
     <w:p>
       <w:pPr>
@@ -4286,10 +5638,118 @@
     <w:p>
       <w:r>
         <w:rPr>
+          <w:i/>
+          <w:iCs/>
+        </w:rPr>
+        <w:t xml:space="preserve">Poisson model. </w:t>
+      </w:r>
+      <w:r>
+        <w:t>The Poisson model (</w:t>
+      </w:r>
+      <w:r>
+        <w:t>hypothesis</w:t>
+      </w:r>
+      <w:r>
+        <w:t xml:space="preserve"> </w:t>
+      </w:r>
+      <w:r>
+        <w:t>4</w:t>
+      </w:r>
+      <w:r>
+        <w:t xml:space="preserve">) took the following format: cell counts served as dependent variable; two dependent variables, </w:t>
+      </w:r>
+      <w:proofErr w:type="spellStart"/>
+      <w:r>
+        <w:t>Deepfake</w:t>
+      </w:r>
+      <w:proofErr w:type="spellEnd"/>
+      <w:r>
+        <w:t xml:space="preserve"> concept awareness and </w:t>
+      </w:r>
+      <w:proofErr w:type="spellStart"/>
+      <w:r>
+        <w:t>Deepfake</w:t>
+      </w:r>
+      <w:proofErr w:type="spellEnd"/>
+      <w:r>
+        <w:t xml:space="preserve"> detection; and their interaction. When these were applied to the existing data (Experiments 5-6), a random intercept for Experiment was also added to the model (i.e., these were meta-analytic models). However, this does not apply to the model being preregistered here for Experiment 7, which will be analyzed in isolation as a confirmatory study.</w:t>
+      </w:r>
+    </w:p>
+    <w:p>
+      <w:r>
+        <w:t>E.g., Wilkinson notation for exploratory analyses of Experiments 1-6 (results reported above):</w:t>
+      </w:r>
+    </w:p>
+    <w:p>
+      <w:pPr>
+        <w:spacing w:line="240" w:lineRule="auto"/>
+        <w:ind w:firstLine="0"/>
+      </w:pPr>
+      <w:r>
+        <w:rPr>
+          <w:rFonts w:ascii="Monaco" w:hAnsi="Monaco"/>
+          <w:sz w:val="18"/>
+          <w:szCs w:val="18"/>
+          <w:highlight w:val="lightGray"/>
+        </w:rPr>
+        <w:t>counts ~ awareness * detection + (1 | experiment)</w:t>
+      </w:r>
+    </w:p>
+    <w:p/>
+    <w:p>
+      <w:r>
+        <w:t>E.g., Wilkinson notation for confirmatory analyses being preregistered for Experiment 7:</w:t>
+      </w:r>
+    </w:p>
+    <w:p>
+      <w:pPr>
+        <w:spacing w:line="240" w:lineRule="auto"/>
+        <w:ind w:firstLine="0"/>
+      </w:pPr>
+      <w:r>
+        <w:rPr>
+          <w:rFonts w:ascii="Monaco" w:hAnsi="Monaco"/>
+          <w:sz w:val="18"/>
+          <w:szCs w:val="18"/>
+          <w:highlight w:val="lightGray"/>
+        </w:rPr>
+        <w:t>counts ~ awareness * detection</w:t>
+      </w:r>
+    </w:p>
+    <w:p>
+      <w:pPr>
+        <w:spacing w:line="240" w:lineRule="auto"/>
+        <w:ind w:firstLine="0"/>
+        <w:rPr>
+          <w:rFonts w:ascii="Monaco" w:hAnsi="Monaco"/>
+          <w:sz w:val="20"/>
+          <w:szCs w:val="20"/>
+        </w:rPr>
+      </w:pPr>
+    </w:p>
+    <w:p>
+      <w:r>
+        <w:rPr>
           <w:b/>
           <w:i/>
         </w:rPr>
-        <w:t>Model priors and their informativeness.</w:t>
+        <w:t xml:space="preserve">Model priors and their </w:t>
+      </w:r>
+      <w:proofErr w:type="spellStart"/>
+      <w:r>
+        <w:rPr>
+          <w:b/>
+          <w:i/>
+        </w:rPr>
+        <w:t>informativeness</w:t>
+      </w:r>
+      <w:proofErr w:type="spellEnd"/>
+      <w:r>
+        <w:rPr>
+          <w:b/>
+          <w:i/>
+        </w:rPr>
+        <w:t>.</w:t>
       </w:r>
       <w:r>
         <w:t xml:space="preserve"> Wide priors have been specified for all parameters (i.e., normal distribution with </w:t>
@@ -4312,27 +5772,58 @@
       <w:r>
         <w:t xml:space="preserve"> = 10, following general recommendations for weakly informative priors in STAN: </w:t>
       </w:r>
-      <w:hyperlink r:id="rId27">
+      <w:hyperlink r:id="rId25">
         <w:r>
           <w:rPr>
             <w:rStyle w:val="InternetLink"/>
           </w:rPr>
-          <w:t>https://github.com/stan-dev/stan/wiki/Prior-Choice-Recommendations</w:t>
+          <w:t>https://github.com/stan-</w:t>
         </w:r>
-      </w:hyperlink>
-      <w:r>
-        <w:t xml:space="preserve">). We used </w:t>
-      </w:r>
-      <w:hyperlink r:id="rId28">
         <w:r>
           <w:rPr>
             <w:rStyle w:val="InternetLink"/>
           </w:rPr>
-          <w:t>Gelman’s (2019)</w:t>
+          <w:lastRenderedPageBreak/>
+          <w:t>dev/stan/wiki/Prior-Choice-Recommendations</w:t>
         </w:r>
       </w:hyperlink>
       <w:r>
-        <w:t xml:space="preserve"> method to characterize in order to characterize the priors as uninformative: For each parameter, we compared the posterior SD to the prior SD. If the posterior SD for any parameter was more than 0.1 times the prior SD, we noted that the prior was informative, otherwise it was noted as uninformative. Inspection of prior and posterior distributions for the models fit to the data from our previous experiments (1-6) allowed us to conclude that all priors were uninformative. As such, results (i.e., derived from posterior distributions) were very weakly influenced by the prior, and therefore likely to be comparable to what would be found had we used frequentist estimation methods (i.e., driven in large part by the data rather than the prior). The informativeness of the priors used in Experiment 7 will also be assessed using Gelman’s (2019) method.</w:t>
+        <w:t xml:space="preserve">). We used </w:t>
+      </w:r>
+      <w:hyperlink r:id="rId26">
+        <w:proofErr w:type="spellStart"/>
+        <w:r>
+          <w:rPr>
+            <w:rStyle w:val="InternetLink"/>
+          </w:rPr>
+          <w:t>Gelman’s</w:t>
+        </w:r>
+        <w:proofErr w:type="spellEnd"/>
+        <w:r>
+          <w:rPr>
+            <w:rStyle w:val="InternetLink"/>
+          </w:rPr>
+          <w:t xml:space="preserve"> (2019)</w:t>
+        </w:r>
+      </w:hyperlink>
+      <w:r>
+        <w:t xml:space="preserve"> method to characterize in order to characterize the priors as uninformative: For each parameter, we compared the posterior SD to the prior SD. If the posterior SD for any parameter was more than 0.1 times the prior SD, we noted that the prior was informative, otherwise it was noted as uninformative. Inspection of prior and posterior distributions for the models fit to the data from our previous experiments (1-6) allowed us to conclude that all priors were uninformative. As such, results (i.e., derived from posterior distributions) were very weakly influenced by the prior, and therefore likely to be comparable to what would be found had we used frequentist estimation methods (i.e., driven in large part by the data rather than the prior). The </w:t>
+      </w:r>
+      <w:proofErr w:type="spellStart"/>
+      <w:r>
+        <w:t>informativeness</w:t>
+      </w:r>
+      <w:proofErr w:type="spellEnd"/>
+      <w:r>
+        <w:t xml:space="preserve"> of the priors used in Experiment 7 will also be assessed using </w:t>
+      </w:r>
+      <w:proofErr w:type="spellStart"/>
+      <w:r>
+        <w:t>Gelman’s</w:t>
+      </w:r>
+      <w:proofErr w:type="spellEnd"/>
+      <w:r>
+        <w:t xml:space="preserve"> (2019) method.</w:t>
       </w:r>
     </w:p>
     <w:p>
@@ -4382,7 +5873,15 @@
         <w:t xml:space="preserve">Parameter estimation and inference. </w:t>
       </w:r>
       <w:r>
-        <w:t xml:space="preserve">Posterior distributions were summarized via a metric of central tendency, the Highest Maximum A Posteriori probability estimate (MAP). This was judged to be a preferable metric to the mean given the mean’s sensitivity to outliers. Estimation width was quantified via 95% </w:t>
+        <w:t xml:space="preserve">Posterior distributions were summarized via a metric of central tendency, the Highest Maximum </w:t>
+      </w:r>
+      <w:proofErr w:type="gramStart"/>
+      <w:r>
+        <w:t>A</w:t>
+      </w:r>
+      <w:proofErr w:type="gramEnd"/>
+      <w:r>
+        <w:t xml:space="preserve"> Posteriori probability estimate (MAP). This was judged to be a preferable metric to the mean given the mean’s sensitivity to outliers. Estimation width was quantified via 95% </w:t>
       </w:r>
       <w:r>
         <w:t xml:space="preserve">Credible </w:t>
@@ -4391,25 +5890,41 @@
         <w:t>Intervals</w:t>
       </w:r>
       <w:r>
-        <w:t xml:space="preserve"> via asymmetric Highest Density Intervals (HDIs). In the linear models, estimates for subgroups were calculated via manipulation of the posterior probabilities (e.g., genuine condition = intercept, Deepfaked </w:t>
+        <w:t xml:space="preserve"> via asymmetric Highest Density Intervals (HDIs). In the linear models, estimates for subgroups were calculated via manipulation of the posterior probabilities (e.g., genuine condition = intercept, </w:t>
+      </w:r>
+      <w:proofErr w:type="spellStart"/>
+      <w:r>
+        <w:t>Deepfaked</w:t>
+      </w:r>
+      <w:proofErr w:type="spellEnd"/>
+      <w:r>
+        <w:t xml:space="preserve"> condition = intercept + main effect for experiment condition, etc.; see R code implementation for details).</w:t>
+      </w:r>
+    </w:p>
+    <w:p>
+      <w:r>
+        <w:t xml:space="preserve">Bayesian </w:t>
+      </w:r>
+      <w:r>
+        <w:rPr>
+          <w:i/>
+        </w:rPr>
+        <w:t>p</w:t>
+      </w:r>
+      <w:r>
+        <w:t xml:space="preserve"> values were also </w:t>
+      </w:r>
+      <w:proofErr w:type="gramStart"/>
+      <w:r>
+        <w:t>be</w:t>
+      </w:r>
+      <w:proofErr w:type="gramEnd"/>
+      <w:r>
+        <w:t xml:space="preserve"> produced for the sake of familiarity for many readers. These are derived from the proportion of the posterior samples that are in the predicted </w:t>
       </w:r>
       <w:r>
         <w:lastRenderedPageBreak/>
-        <w:t>condition = intercept + main effect for experiment condition, etc.; see R code implementation for details).</w:t>
-      </w:r>
-    </w:p>
-    <w:p>
-      <w:r>
-        <w:t xml:space="preserve">Bayesian </w:t>
-      </w:r>
-      <w:r>
-        <w:rPr>
-          <w:i/>
-        </w:rPr>
-        <w:t>p</w:t>
-      </w:r>
-      <w:r>
-        <w:t xml:space="preserve"> values were also be produced for the sake of familiarity for many readers. These are derived from the proportion of the posterior samples that are in the predicted direction: Bayesian </w:t>
+        <w:t xml:space="preserve">direction: Bayesian </w:t>
       </w:r>
       <w:r>
         <w:rPr>
@@ -4574,7 +6089,39 @@
         <w:t xml:space="preserve">Non-inferiority tests. </w:t>
       </w:r>
       <w:r>
-        <w:t xml:space="preserve">Non-inferiority tests (e.g., for H2) were implemented via the general method described by Lakens, Scheel, &amp; Isager (2018), albeit (1) applied to intervals derived from Bayesian models and (2) applied unidirectionally (i.e., as a non-inferiority rather than equivalence test). Specifically, if the lower bound of the </w:t>
+        <w:t xml:space="preserve">Non-inferiority tests (e.g., for H2) were implemented via the general method described by </w:t>
+      </w:r>
+      <w:proofErr w:type="spellStart"/>
+      <w:r>
+        <w:t>Lakens</w:t>
+      </w:r>
+      <w:proofErr w:type="spellEnd"/>
+      <w:r>
+        <w:t xml:space="preserve">, </w:t>
+      </w:r>
+      <w:proofErr w:type="spellStart"/>
+      <w:r>
+        <w:t>Scheel</w:t>
+      </w:r>
+      <w:proofErr w:type="spellEnd"/>
+      <w:r>
+        <w:t xml:space="preserve">, &amp; </w:t>
+      </w:r>
+      <w:proofErr w:type="spellStart"/>
+      <w:r>
+        <w:t>Isager</w:t>
+      </w:r>
+      <w:proofErr w:type="spellEnd"/>
+      <w:r>
+        <w:t xml:space="preserve"> (2018), albeit (1) applied to intervals derived from Bayesian models and (2) applied </w:t>
+      </w:r>
+      <w:proofErr w:type="spellStart"/>
+      <w:r>
+        <w:t>unidirectionally</w:t>
+      </w:r>
+      <w:proofErr w:type="spellEnd"/>
+      <w:r>
+        <w:t xml:space="preserve"> (i.e., as a non-inferiority rather than equivalence test). Specifically, if the lower bound of the </w:t>
       </w:r>
       <w:r>
         <w:rPr>
@@ -4592,29 +6139,98 @@
         <w:t>90%</w:t>
       </w:r>
       <w:r>
-        <w:t xml:space="preserve"> CI of the Deepfaked condition (i.e., the difference between Source Valence conditions in each subgroups), this will be considered evidence in support of the alternative hypothesis (i.e., evidence of non-inferiority in estimated means; that Deepfakes are as good as genuine content). </w:t>
-      </w:r>
-    </w:p>
-    <w:p>
-      <w:r>
-        <w:t xml:space="preserve">In addition to this hypothesis test, an effect size was produced to characterize the magnitude of the effect size in the Deepfaked condition as a percentage of the genuine condition. This was implemented by calculating a proportion for each posterior sample and then parameterizing this new distribution (via MAP and 95% HDI). In addition to the above non-inferiority test, we may conclude that Deepfaked video content produces substantively </w:t>
-      </w:r>
+        <w:t xml:space="preserve"> CI of the </w:t>
+      </w:r>
+      <w:proofErr w:type="spellStart"/>
+      <w:r>
+        <w:t>Deepfaked</w:t>
+      </w:r>
+      <w:proofErr w:type="spellEnd"/>
+      <w:r>
+        <w:t xml:space="preserve"> condition (i.e., the difference between Source Valence conditions in each subgroups), this will be considered evidence in support of the alternative hypothesis (i.e., evidence of non-inferiority in estimated means; that </w:t>
+      </w:r>
+      <w:proofErr w:type="spellStart"/>
+      <w:r>
+        <w:t>Deepfakes</w:t>
+      </w:r>
+      <w:proofErr w:type="spellEnd"/>
+      <w:r>
+        <w:t xml:space="preserve"> are as good as genuine content). </w:t>
+      </w:r>
+    </w:p>
+    <w:p>
+      <w:r>
+        <w:t xml:space="preserve">In addition to this hypothesis test, an effect size was produced to characterize the magnitude of the effect size in the </w:t>
+      </w:r>
+      <w:proofErr w:type="spellStart"/>
+      <w:r>
+        <w:t>Deepfaked</w:t>
+      </w:r>
+      <w:proofErr w:type="spellEnd"/>
+      <w:r>
+        <w:t xml:space="preserve"> condition as a percentage of the genuine condition. This was implemented by calculating a proportion for each posterior sample and then parameterizing this new distribution (via MAP and 95% HDI). In addition to the above non-inferiority test, we may conclude that </w:t>
+      </w:r>
+      <w:proofErr w:type="spellStart"/>
+      <w:r>
+        <w:t>Deepfaked</w:t>
+      </w:r>
+      <w:proofErr w:type="spellEnd"/>
+      <w:r>
+        <w:t xml:space="preserve"> video content produces substantively similar effect impression formation (in a continuous rather than categorical sense) by describing this estimate of comparative effect size.</w:t>
+      </w:r>
+    </w:p>
+    <w:p>
+      <w:pPr>
+        <w:pStyle w:val="Heading3"/>
+      </w:pPr>
+      <w:r>
+        <w:t>Classification statistics</w:t>
+      </w:r>
+    </w:p>
+    <w:p>
       <w:r>
         <w:lastRenderedPageBreak/>
-        <w:t>similar effect impression formation (in a continuous rather than categorical sense) by describing this estimate of comparative effect size.</w:t>
-      </w:r>
-    </w:p>
-    <w:p>
-      <w:pPr>
-        <w:pStyle w:val="Heading3"/>
-      </w:pPr>
-      <w:r>
-        <w:t>Classification statistics</w:t>
-      </w:r>
-    </w:p>
-    <w:p>
-      <w:r>
-        <w:t xml:space="preserve">Many have argued that no one single classification metric is optimal. Therefore a confusion matrix and multiple classification metrics were therefore calculated for participants using the true status of the video content (genuine or Deepfaked) and participants Deepfake detection responses), specifically: False Positive Rate, False Negative Rate, Balanced Accuracy, and Informedness (Youden’s </w:t>
+        <w:t xml:space="preserve">Many have argued that no one single classification metric is optimal. </w:t>
+      </w:r>
+      <w:proofErr w:type="gramStart"/>
+      <w:r>
+        <w:t>Therefore</w:t>
+      </w:r>
+      <w:proofErr w:type="gramEnd"/>
+      <w:r>
+        <w:t xml:space="preserve"> a confusion matrix and multiple classification metrics were therefore calculated for participants using the true status of the video content (genuine or </w:t>
+      </w:r>
+      <w:proofErr w:type="spellStart"/>
+      <w:r>
+        <w:t>Deepfaked</w:t>
+      </w:r>
+      <w:proofErr w:type="spellEnd"/>
+      <w:r>
+        <w:t xml:space="preserve">) and participants </w:t>
+      </w:r>
+      <w:proofErr w:type="spellStart"/>
+      <w:r>
+        <w:t>Deepfake</w:t>
+      </w:r>
+      <w:proofErr w:type="spellEnd"/>
+      <w:r>
+        <w:t xml:space="preserve"> detection responses), specifically: False Positive Rate, False Negative Rate, Balanced Accuracy, and </w:t>
+      </w:r>
+      <w:proofErr w:type="spellStart"/>
+      <w:r>
+        <w:t>Informedness</w:t>
+      </w:r>
+      <w:proofErr w:type="spellEnd"/>
+      <w:r>
+        <w:t xml:space="preserve"> (</w:t>
+      </w:r>
+      <w:proofErr w:type="spellStart"/>
+      <w:r>
+        <w:t>Youden’s</w:t>
+      </w:r>
+      <w:proofErr w:type="spellEnd"/>
+      <w:r>
+        <w:t xml:space="preserve"> </w:t>
       </w:r>
       <w:r>
         <w:rPr>
@@ -4639,8 +6255,8 @@
       </w:r>
     </w:p>
     <w:sectPr>
-      <w:headerReference w:type="default" r:id="rId29"/>
-      <w:footerReference w:type="default" r:id="rId30"/>
+      <w:headerReference w:type="default" r:id="rId27"/>
+      <w:footerReference w:type="default" r:id="rId28"/>
       <w:pgSz w:w="11906" w:h="16838"/>
       <w:pgMar w:top="1440" w:right="1440" w:bottom="1440" w:left="1440" w:header="708" w:footer="708" w:gutter="0"/>
       <w:cols w:space="720"/>
@@ -4652,7 +6268,7 @@
 </file>
 
 <file path=word/comments.xml><?xml version="1.0" encoding="utf-8"?>
-<w:comments xmlns:wpc="http://schemas.microsoft.com/office/word/2010/wordprocessingCanvas" xmlns:cx="http://schemas.microsoft.com/office/drawing/2014/chartex" xmlns:cx1="http://schemas.microsoft.com/office/drawing/2015/9/8/chartex" xmlns:cx2="http://schemas.microsoft.com/office/drawing/2015/10/21/chartex" xmlns:cx3="http://schemas.microsoft.com/office/drawing/2016/5/9/chartex" xmlns:cx4="http://schemas.microsoft.com/office/drawing/2016/5/10/chartex" xmlns:cx5="http://schemas.microsoft.com/office/drawing/2016/5/11/chartex" xmlns:cx6="http://schemas.microsoft.com/office/drawing/2016/5/12/chartex" xmlns:cx7="http://schemas.microsoft.com/office/drawing/2016/5/13/chartex" xmlns:cx8="http://schemas.microsoft.com/office/drawing/2016/5/14/chartex" xmlns:mc="http://schemas.openxmlformats.org/markup-compatibility/2006" xmlns:aink="http://schemas.microsoft.com/office/drawing/2016/ink" xmlns:am3d="http://schemas.microsoft.com/office/drawing/2017/model3d" xmlns:o="urn:schemas-microsoft-com:office:office" xmlns:r="http://schemas.openxmlformats.org/officeDocument/2006/relationships" xmlns:m="http://schemas.openxmlformats.org/officeDocument/2006/math" xmlns:v="urn:schemas-microsoft-com:vml" xmlns:wp14="http://schemas.microsoft.com/office/word/2010/wordprocessingDrawing" xmlns:wp="http://schemas.openxmlformats.org/drawingml/2006/wordprocessingDrawing" xmlns:w10="urn:schemas-microsoft-com:office:word" xmlns:w="http://schemas.openxmlformats.org/wordprocessingml/2006/main" xmlns:w14="http://schemas.microsoft.com/office/word/2010/wordml" xmlns:w15="http://schemas.microsoft.com/office/word/2012/wordml" xmlns:w16cex="http://schemas.microsoft.com/office/word/2018/wordml/cex" xmlns:w16cid="http://schemas.microsoft.com/office/word/2016/wordml/cid" xmlns:w16="http://schemas.microsoft.com/office/word/2018/wordml" xmlns:w16se="http://schemas.microsoft.com/office/word/2015/wordml/symex" xmlns:wpg="http://schemas.microsoft.com/office/word/2010/wordprocessingGroup" xmlns:wpi="http://schemas.microsoft.com/office/word/2010/wordprocessingInk" xmlns:wne="http://schemas.microsoft.com/office/word/2006/wordml" xmlns:wps="http://schemas.microsoft.com/office/word/2010/wordprocessingShape" mc:Ignorable="w14 w15 w16se w16cid w16 w16cex wp14">
+<w:comments xmlns:wpc="http://schemas.microsoft.com/office/word/2010/wordprocessingCanvas" xmlns:cx="http://schemas.microsoft.com/office/drawing/2014/chartex" xmlns:mc="http://schemas.openxmlformats.org/markup-compatibility/2006" xmlns:o="urn:schemas-microsoft-com:office:office" xmlns:r="http://schemas.openxmlformats.org/officeDocument/2006/relationships" xmlns:m="http://schemas.openxmlformats.org/officeDocument/2006/math" xmlns:v="urn:schemas-microsoft-com:vml" xmlns:wp14="http://schemas.microsoft.com/office/word/2010/wordprocessingDrawing" xmlns:wp="http://schemas.openxmlformats.org/drawingml/2006/wordprocessingDrawing" xmlns:w10="urn:schemas-microsoft-com:office:word" xmlns:w="http://schemas.openxmlformats.org/wordprocessingml/2006/main" xmlns:w14="http://schemas.microsoft.com/office/word/2010/wordml" xmlns:w15="http://schemas.microsoft.com/office/word/2012/wordml" xmlns:w16se="http://schemas.microsoft.com/office/word/2015/wordml/symex" xmlns:wpg="http://schemas.microsoft.com/office/word/2010/wordprocessingGroup" xmlns:wpi="http://schemas.microsoft.com/office/word/2010/wordprocessingInk" xmlns:wne="http://schemas.microsoft.com/office/word/2006/wordml" xmlns:wps="http://schemas.microsoft.com/office/word/2010/wordprocessingShape" mc:Ignorable="w14 w15 w16se wp14">
   <w:comment w:id="1" w:author="Ian Hussey" w:date="2020-11-20T21:31:00Z" w:initials="IH">
     <w:p>
       <w:pPr>
@@ -4667,7 +6283,54 @@
       </w:r>
     </w:p>
   </w:comment>
-  <w:comment w:id="2" w:author="Unknown Author" w:date="2020-11-24T21:17:00Z" w:initials="">
+  <w:comment w:id="2" w:author="Ian" w:date="2020-12-02T10:56:00Z" w:initials="I">
+    <w:p>
+      <w:pPr>
+        <w:pStyle w:val="CommentText"/>
+      </w:pPr>
+      <w:r>
+        <w:rPr>
+          <w:rStyle w:val="CommentReference"/>
+        </w:rPr>
+        <w:annotationRef/>
+      </w:r>
+      <w:r>
+        <w:t>All results from previous studies need to be updated to the final version of the exploratory analyses, once that is settled</w:t>
+      </w:r>
+      <w:r>
+        <w:t>. Some results here are placeholders and are totally incorrect.</w:t>
+      </w:r>
+    </w:p>
+  </w:comment>
+  <w:comment w:id="3" w:author="Unknown Author" w:date="2020-11-25T21:34:00Z" w:initials="">
+    <w:p>
+      <w:r>
+        <w:rPr>
+          <w:rFonts w:ascii="Calibri" w:hAnsi="Calibri" w:cstheme="minorBidi"/>
+          <w:sz w:val="20"/>
+          <w:szCs w:val="22"/>
+        </w:rPr>
+        <w:t xml:space="preserve">I suggest, based on comments below, to change the word “high” here to “small but significant”. I think it is confusing to use the word “high” for both 0.70 in H3a and 0.05 in H3b. </w:t>
+      </w:r>
+    </w:p>
+  </w:comment>
+  <w:comment w:id="4" w:author="Sean" w:date="2020-12-02T17:41:00Z" w:initials="S">
+    <w:p>
+      <w:pPr>
+        <w:pStyle w:val="CommentText"/>
+      </w:pPr>
+      <w:r>
+        <w:rPr>
+          <w:rStyle w:val="CommentReference"/>
+        </w:rPr>
+        <w:annotationRef/>
+      </w:r>
+      <w:r>
+        <w:t>Agreed.</w:t>
+      </w:r>
+    </w:p>
+  </w:comment>
+  <w:comment w:id="6" w:author="Unknown Author" w:date="2020-11-25T21:44:00Z" w:initials="">
     <w:p>
       <w:r>
         <w:rPr>
@@ -4675,11 +6338,107 @@
           <w:sz w:val="20"/>
           <w:szCs w:val="22"/>
         </w:rPr>
-        <w:t xml:space="preserve">Does it? I was under the impression that the Deepfake tech we are using needs to be trained on the video data of sean specifically. Or are you saying there is transfer learning happening here: after training on other people, it is also trained on Sean videos for a short time? It would be surprising to me if the video tech was trained on other people purely and then worked on sean. </w:t>
+        <w:t xml:space="preserve">This comment applies to both </w:t>
+      </w:r>
+      <w:proofErr w:type="spellStart"/>
+      <w:r>
+        <w:rPr>
+          <w:rFonts w:asciiTheme="minorHAnsi" w:eastAsia="Calibri" w:hAnsiTheme="minorHAnsi" w:cstheme="minorBidi"/>
+          <w:sz w:val="20"/>
+          <w:szCs w:val="22"/>
+        </w:rPr>
+        <w:t>Youden’s</w:t>
+      </w:r>
+      <w:proofErr w:type="spellEnd"/>
+      <w:r>
+        <w:rPr>
+          <w:rFonts w:asciiTheme="minorHAnsi" w:eastAsia="Calibri" w:hAnsiTheme="minorHAnsi" w:cstheme="minorBidi"/>
+          <w:sz w:val="20"/>
+          <w:szCs w:val="22"/>
+        </w:rPr>
+        <w:t xml:space="preserve"> J and balanced accuracy.</w:t>
+      </w:r>
+    </w:p>
+    <w:p/>
+    <w:p>
+      <w:r>
+        <w:rPr>
+          <w:rFonts w:asciiTheme="minorHAnsi" w:eastAsia="Calibri" w:hAnsiTheme="minorHAnsi" w:cstheme="minorBidi"/>
+          <w:sz w:val="20"/>
+          <w:szCs w:val="22"/>
+        </w:rPr>
+        <w:t xml:space="preserve">I’m happy with both, and just pointing out an observation that drives their </w:t>
+      </w:r>
+      <w:proofErr w:type="spellStart"/>
+      <w:r>
+        <w:rPr>
+          <w:rFonts w:asciiTheme="minorHAnsi" w:eastAsia="Calibri" w:hAnsiTheme="minorHAnsi" w:cstheme="minorBidi"/>
+          <w:sz w:val="20"/>
+          <w:szCs w:val="22"/>
+        </w:rPr>
+        <w:t>behaviour</w:t>
+      </w:r>
+      <w:proofErr w:type="spellEnd"/>
+      <w:r>
+        <w:rPr>
+          <w:rFonts w:asciiTheme="minorHAnsi" w:eastAsia="Calibri" w:hAnsiTheme="minorHAnsi" w:cstheme="minorBidi"/>
+          <w:sz w:val="20"/>
+          <w:szCs w:val="22"/>
+        </w:rPr>
+        <w:t xml:space="preserve"> in our data. I think the balanced accuracy is rather misleading as it does not indicate the underlying cause, since it is defined to be 0.5 * (true positive rate + true negative rate)</w:t>
+      </w:r>
+    </w:p>
+    <w:p>
+      <w:r>
+        <w:rPr>
+          <w:rFonts w:asciiTheme="minorHAnsi" w:hAnsiTheme="minorHAnsi" w:cstheme="minorBidi"/>
+          <w:sz w:val="20"/>
+          <w:szCs w:val="22"/>
+        </w:rPr>
+        <w:t xml:space="preserve">Since the true negative rate is 0.95%, but the true positive rate is only 30%, it is the true positive rate that is pulling the balanced accuracy down to 60%. So, the statement about low balanced accuracy is almost exclusively about the low 30% true positive rate, and it would be better to talk about true positive rate being low at 30%, and then just say in words that this causes balanced accuracy to be low. Rather than giving the balanced accuracy number and not understanding which part of the average causes the low number of 60%. </w:t>
+      </w:r>
+    </w:p>
+    <w:p/>
+    <w:p>
+      <w:r>
+        <w:rPr>
+          <w:rFonts w:asciiTheme="minorHAnsi" w:hAnsiTheme="minorHAnsi" w:cstheme="minorBidi"/>
+          <w:sz w:val="20"/>
+          <w:szCs w:val="22"/>
+        </w:rPr>
+        <w:t>Unless there are other sociological reasons to give balanced accuracy/</w:t>
+      </w:r>
+      <w:proofErr w:type="spellStart"/>
+      <w:r>
+        <w:rPr>
+          <w:rFonts w:asciiTheme="minorHAnsi" w:hAnsiTheme="minorHAnsi" w:cstheme="minorBidi"/>
+          <w:sz w:val="20"/>
+          <w:szCs w:val="22"/>
+        </w:rPr>
+        <w:t>informedness</w:t>
+      </w:r>
+      <w:proofErr w:type="spellEnd"/>
+      <w:r>
+        <w:rPr>
+          <w:rFonts w:asciiTheme="minorHAnsi" w:hAnsiTheme="minorHAnsi" w:cstheme="minorBidi"/>
+          <w:sz w:val="20"/>
+          <w:szCs w:val="22"/>
+        </w:rPr>
+        <w:t xml:space="preserve"> = people like to see them.</w:t>
+      </w:r>
+    </w:p>
+    <w:p>
+      <w:r>
+        <w:rPr>
+          <w:rFonts w:asciiTheme="minorHAnsi" w:hAnsiTheme="minorHAnsi" w:cstheme="minorBidi"/>
+          <w:sz w:val="20"/>
+          <w:szCs w:val="22"/>
+        </w:rPr>
+        <w:t xml:space="preserve">Also, separately, the statement about chance is assuming the size of the control group and the size of the experimental group was roughly equivalent. </w:t>
       </w:r>
     </w:p>
   </w:comment>
-  <w:comment w:id="3" w:author="Sean" w:date="2020-11-28T16:39:00Z" w:initials="S">
+  <w:comment w:id="7" w:author="Ian" w:date="2020-12-02T12:13:00Z" w:initials="I">
     <w:p>
       <w:pPr>
         <w:pStyle w:val="CommentText"/>
@@ -4691,30 +6450,30 @@
         <w:annotationRef/>
       </w:r>
       <w:r>
-        <w:t xml:space="preserve">I reached out to the boys that made the videos and asked them this question. Will update once they get back to me. </w:t>
+        <w:t xml:space="preserve">All classification stats are by themselves misleading and none can paint a picture by themselves, which is why we include multiple ones. </w:t>
+      </w:r>
+    </w:p>
+    <w:p>
+      <w:pPr>
+        <w:pStyle w:val="CommentText"/>
+      </w:pPr>
+      <w:r>
+        <w:t xml:space="preserve">If I understand the logic, the point is “J/BA are misleading without FPR/FNR”, but we do discuss both FPR and FNR to say what’s driving accuracy, so </w:t>
+      </w:r>
+      <w:proofErr w:type="spellStart"/>
+      <w:r>
+        <w:t>theres</w:t>
+      </w:r>
+      <w:proofErr w:type="spellEnd"/>
+      <w:r>
+        <w:t xml:space="preserve"> no issue? J and BA are commonly reported and desirable, even </w:t>
+      </w:r>
+      <w:r>
+        <w:t xml:space="preserve">when they are driven mostly by one cell (and indeed they usually are). The linguistic mapping onto “accurate and informed decisions” is also very useful. </w:t>
       </w:r>
     </w:p>
   </w:comment>
-  <w:comment w:id="4" w:author="Ian" w:date="2020-12-02T10:56:00Z" w:initials="I">
-    <w:p>
-      <w:pPr>
-        <w:pStyle w:val="CommentText"/>
-      </w:pPr>
-      <w:r>
-        <w:rPr>
-          <w:rStyle w:val="CommentReference"/>
-        </w:rPr>
-        <w:annotationRef/>
-      </w:r>
-      <w:r>
-        <w:t>All results from previous studies need to be updated to the final version of the exploratory analyses, once that is settled</w:t>
-      </w:r>
-      <w:r>
-        <w:t>. Some results here are placeholders and are totally incorrect.</w:t>
-      </w:r>
-    </w:p>
-  </w:comment>
-  <w:comment w:id="8" w:author="Unknown Author" w:date="2020-11-25T21:34:00Z" w:initials="">
+  <w:comment w:id="8" w:author="Unknown Author" w:date="2020-11-26T10:37:00Z" w:initials="">
     <w:p>
       <w:r>
         <w:rPr>
@@ -4722,466 +6481,47 @@
           <w:sz w:val="20"/>
           <w:szCs w:val="22"/>
         </w:rPr>
-        <w:t xml:space="preserve">I suggest, based on comments below, to change the word “high” here to “small but significant”. I think it is confusing to use the word “high” for both 0.70 in H3a and 0.05 in H3b. </w:t>
-      </w:r>
-    </w:p>
-  </w:comment>
-  <w:comment w:id="5" w:author="Ian Hussey" w:date="2020-11-20T20:04:00Z" w:initials="IH">
-    <w:p>
-      <w:r>
-        <w:rPr>
-          <w:rFonts w:ascii="Liberation Serif" w:eastAsia="DejaVu Sans" w:hAnsi="Liberation Serif" w:cs="DejaVu Sans"/>
-          <w:lang w:bidi="en-US"/>
-        </w:rPr>
-        <w:t>I found your 2X2 to have some mistakes so I reworded</w:t>
-      </w:r>
-    </w:p>
-    <w:p/>
-    <w:p>
-      <w:r>
-        <w:rPr>
-          <w:rFonts w:ascii="Liberation Serif" w:eastAsia="DejaVu Sans" w:hAnsi="Liberation Serif" w:cs="DejaVu Sans"/>
-          <w:b/>
-          <w:lang w:bidi="en-US"/>
-        </w:rPr>
-        <w:t>True positive</w:t>
-      </w:r>
-      <w:r>
-        <w:rPr>
-          <w:rFonts w:ascii="Liberation Serif" w:eastAsia="DejaVu Sans" w:hAnsi="Liberation Serif" w:cs="DejaVu Sans"/>
-          <w:lang w:bidi="en-US"/>
-        </w:rPr>
-        <w:t>: Reality: Deepfake presented. Participant response: Deepfake was presented.</w:t>
-      </w:r>
-    </w:p>
-    <w:p>
-      <w:r>
-        <w:rPr>
-          <w:rFonts w:ascii="Liberation Serif" w:eastAsia="DejaVu Sans" w:hAnsi="Liberation Serif" w:cs="DejaVu Sans"/>
-          <w:i/>
-          <w:lang w:bidi="en-US"/>
-        </w:rPr>
-        <w:t>Prediction</w:t>
-      </w:r>
-      <w:r>
-        <w:rPr>
-          <w:rFonts w:ascii="Liberation Serif" w:eastAsia="DejaVu Sans" w:hAnsi="Liberation Serif" w:cs="DejaVu Sans"/>
-          <w:lang w:bidi="en-US"/>
-        </w:rPr>
-        <w:t>: True positive rates will be low.</w:t>
-      </w:r>
-    </w:p>
-    <w:p>
-      <w:r>
-        <w:rPr>
-          <w:rFonts w:ascii="Liberation Serif" w:eastAsia="DejaVu Sans" w:hAnsi="Liberation Serif" w:cs="DejaVu Sans"/>
-          <w:i/>
-          <w:lang w:bidi="en-US"/>
-        </w:rPr>
-        <w:t>(but we don’t include this prediction, so as to not overload the reader)</w:t>
-      </w:r>
-    </w:p>
-    <w:p/>
-    <w:p>
-      <w:r>
-        <w:rPr>
-          <w:rFonts w:ascii="Liberation Serif" w:eastAsia="DejaVu Sans" w:hAnsi="Liberation Serif" w:cs="DejaVu Sans"/>
-          <w:b/>
-          <w:lang w:bidi="en-US"/>
-        </w:rPr>
-        <w:t>False positive</w:t>
-      </w:r>
-      <w:r>
-        <w:rPr>
-          <w:rFonts w:ascii="Liberation Serif" w:eastAsia="DejaVu Sans" w:hAnsi="Liberation Serif" w:cs="DejaVu Sans"/>
-          <w:lang w:bidi="en-US"/>
-        </w:rPr>
-        <w:t>: Reality: Genuine presented. Participant response: Deepfake was presented.</w:t>
-      </w:r>
-    </w:p>
-    <w:p>
-      <w:r>
-        <w:rPr>
-          <w:rFonts w:ascii="Liberation Serif" w:eastAsia="DejaVu Sans" w:hAnsi="Liberation Serif" w:cs="DejaVu Sans"/>
-          <w:i/>
-          <w:lang w:bidi="en-US"/>
-        </w:rPr>
-        <w:t>Prediction</w:t>
-      </w:r>
-      <w:r>
-        <w:rPr>
-          <w:rFonts w:ascii="Liberation Serif" w:eastAsia="DejaVu Sans" w:hAnsi="Liberation Serif" w:cs="DejaVu Sans"/>
-          <w:lang w:bidi="en-US"/>
-        </w:rPr>
-        <w:t>: False positive rates will be low.</w:t>
-      </w:r>
-    </w:p>
-    <w:p/>
-    <w:p>
-      <w:r>
-        <w:rPr>
-          <w:rFonts w:ascii="Liberation Serif" w:eastAsia="DejaVu Sans" w:hAnsi="Liberation Serif" w:cs="DejaVu Sans"/>
-          <w:b/>
-          <w:lang w:bidi="en-US"/>
-        </w:rPr>
-        <w:t>False negative</w:t>
-      </w:r>
-      <w:r>
-        <w:rPr>
-          <w:rFonts w:ascii="Liberation Serif" w:eastAsia="DejaVu Sans" w:hAnsi="Liberation Serif" w:cs="DejaVu Sans"/>
-          <w:lang w:bidi="en-US"/>
-        </w:rPr>
-        <w:t>: Reality: Deepfake presented. Participant response: Genuine was presented.</w:t>
-      </w:r>
-    </w:p>
-    <w:p>
-      <w:r>
-        <w:rPr>
-          <w:rFonts w:ascii="Liberation Serif" w:eastAsia="DejaVu Sans" w:hAnsi="Liberation Serif" w:cs="DejaVu Sans"/>
-          <w:i/>
-          <w:lang w:bidi="en-US"/>
-        </w:rPr>
-        <w:t>Prediction</w:t>
-      </w:r>
-      <w:r>
-        <w:rPr>
-          <w:rFonts w:ascii="Liberation Serif" w:eastAsia="DejaVu Sans" w:hAnsi="Liberation Serif" w:cs="DejaVu Sans"/>
-          <w:lang w:bidi="en-US"/>
-        </w:rPr>
-        <w:t>: False negative rates will be high</w:t>
-      </w:r>
-    </w:p>
-    <w:p/>
-    <w:p>
-      <w:r>
-        <w:rPr>
-          <w:rFonts w:ascii="Liberation Serif" w:eastAsia="DejaVu Sans" w:hAnsi="Liberation Serif" w:cs="DejaVu Sans"/>
-          <w:b/>
-          <w:lang w:bidi="en-US"/>
-        </w:rPr>
-        <w:t>True negative</w:t>
-      </w:r>
-      <w:r>
-        <w:rPr>
-          <w:rFonts w:ascii="Liberation Serif" w:eastAsia="DejaVu Sans" w:hAnsi="Liberation Serif" w:cs="DejaVu Sans"/>
-          <w:lang w:bidi="en-US"/>
-        </w:rPr>
-        <w:t>: Reality: Genuine presented. Participant response: Genuine was presented.</w:t>
-      </w:r>
-    </w:p>
-    <w:p>
-      <w:r>
-        <w:rPr>
-          <w:rFonts w:ascii="Liberation Serif" w:eastAsia="DejaVu Sans" w:hAnsi="Liberation Serif" w:cs="DejaVu Sans"/>
-          <w:i/>
-          <w:lang w:bidi="en-US"/>
-        </w:rPr>
-        <w:t>Prediction</w:t>
-      </w:r>
-      <w:r>
-        <w:rPr>
-          <w:rFonts w:ascii="Liberation Serif" w:eastAsia="DejaVu Sans" w:hAnsi="Liberation Serif" w:cs="DejaVu Sans"/>
-          <w:lang w:bidi="en-US"/>
-        </w:rPr>
-        <w:t>: True negatives will be high</w:t>
-      </w:r>
-    </w:p>
-    <w:p>
-      <w:r>
-        <w:rPr>
-          <w:rFonts w:ascii="Liberation Serif" w:eastAsia="DejaVu Sans" w:hAnsi="Liberation Serif" w:cs="DejaVu Sans"/>
-          <w:i/>
-          <w:lang w:bidi="en-US"/>
-        </w:rPr>
-        <w:t>(but we don’t include this prediction, so as to not overload the reader)</w:t>
-      </w:r>
-    </w:p>
-    <w:p/>
-    <w:p>
-      <w:r>
-        <w:rPr>
-          <w:rFonts w:ascii="Liberation Serif" w:eastAsia="DejaVu Sans" w:hAnsi="Liberation Serif" w:cs="DejaVu Sans"/>
-          <w:i/>
-          <w:lang w:bidi="en-US"/>
-        </w:rPr>
-        <w:t>Can you double check my thinking again?</w:t>
-      </w:r>
-    </w:p>
-    <w:p/>
-    <w:p>
-      <w:r>
-        <w:rPr>
-          <w:rFonts w:ascii="Liberation Serif" w:eastAsia="DejaVu Sans" w:hAnsi="Liberation Serif" w:cs="DejaVu Sans"/>
-          <w:iCs/>
-          <w:lang w:bidi="en-US"/>
-        </w:rPr>
-        <w:t>Separately, my point about numerical vs descriptive is that a 10% false positive rate is numerically low, but still means that people thought that real content was deepfaked in 10% of cases. That’s descriptively high, insofar as it means people (incorrectly) doubt what their showed them in a whole 10% of cases. Maybe we need to explicate this nuance, that even a numerically small value would be societally important here.</w:t>
-      </w:r>
-    </w:p>
-  </w:comment>
-  <w:comment w:id="6" w:author="Sean" w:date="2020-11-28T19:35:00Z" w:initials="S">
-    <w:p>
-      <w:pPr>
-        <w:pStyle w:val="CommentText"/>
-      </w:pPr>
-      <w:r>
-        <w:rPr>
-          <w:rStyle w:val="CommentReference"/>
-        </w:rPr>
-        <w:annotationRef/>
-      </w:r>
-      <w:r>
-        <w:t xml:space="preserve">All of this seems logical to me. That said, I see value in the True positive rates…it seems useful to know if people can detect that a Deepfake is present when it is present, right? Same with True negatives. The extent to which people say a genuine video is genuine is also important to know. Plus we know what is going to come out so why not include the predictions? </w:t>
-      </w:r>
-    </w:p>
-  </w:comment>
-  <w:comment w:id="7" w:author="Ian" w:date="2020-12-02T12:10:00Z" w:initials="I">
-    <w:p>
-      <w:pPr>
-        <w:pStyle w:val="CommentText"/>
-      </w:pPr>
-      <w:r>
-        <w:rPr>
-          <w:rStyle w:val="CommentReference"/>
-        </w:rPr>
-        <w:annotationRef/>
-      </w:r>
-      <w:r>
-        <w:t xml:space="preserve">TPR is just 1 – FPR, </w:t>
-      </w:r>
-    </w:p>
-    <w:p>
-      <w:pPr>
-        <w:pStyle w:val="CommentText"/>
-      </w:pPr>
-      <w:r>
-        <w:t>TNR is just 1 – FNR,</w:t>
-      </w:r>
-    </w:p>
-    <w:p>
-      <w:pPr>
-        <w:pStyle w:val="CommentText"/>
-      </w:pPr>
-      <w:r>
-        <w:t>And we already include FPR and FNR,</w:t>
-      </w:r>
-    </w:p>
-    <w:p>
-      <w:pPr>
-        <w:pStyle w:val="CommentText"/>
-      </w:pPr>
-      <w:r>
-        <w:t>So these are just restatements of whats already included and therefore not useful? Unless I’ve misunderstood somehow?</w:t>
-      </w:r>
-    </w:p>
-  </w:comment>
-  <w:comment w:id="9" w:author="Unknown Author" w:date="2020-11-25T21:19:00Z" w:initials="">
-    <w:p>
+        <w:t xml:space="preserve">It might be useful to give the sample size of people who were in the </w:t>
+      </w:r>
+      <w:proofErr w:type="spellStart"/>
       <w:r>
         <w:rPr>
           <w:rFonts w:ascii="Calibri" w:hAnsi="Calibri" w:cstheme="minorBidi"/>
           <w:sz w:val="20"/>
           <w:szCs w:val="22"/>
         </w:rPr>
-        <w:t xml:space="preserve">Ian is correct in this last message. False negative will be high. </w:t>
-      </w:r>
-    </w:p>
-    <w:p/>
-    <w:p>
-      <w:r>
-        <w:rPr>
-          <w:rFonts w:asciiTheme="minorHAnsi" w:eastAsia="Calibri" w:hAnsiTheme="minorHAnsi" w:cstheme="minorBidi"/>
-          <w:sz w:val="20"/>
-          <w:szCs w:val="22"/>
-        </w:rPr>
-        <w:t>And 10% false positive rate could be painted as being an issue. If in a hypothetical world everyone defaulted to all videos being genuine (100% false negative rate), that would have one type of societal impact. However, if everyone defaulted to every video being deepfaked (100% false positive) then that would have a different societal impact. Both are important in the reality where we likely live given fake news. Ian’s point of highlighting both is useful as we currently live in a world where facts are treated as fiction = fake news on climate change (false positive rate is sizable), and in a world where fiction is treated as fact = vaccines cause autism (false negative is sizable)</w:t>
-      </w:r>
-    </w:p>
-  </w:comment>
-  <w:comment w:id="10" w:author="Sean" w:date="2020-11-28T19:39:00Z" w:initials="S">
-    <w:p>
-      <w:pPr>
-        <w:pStyle w:val="CommentText"/>
-      </w:pPr>
-      <w:r>
-        <w:rPr>
-          <w:rStyle w:val="CommentReference"/>
-        </w:rPr>
-        <w:annotationRef/>
-      </w:r>
-      <w:r>
-        <w:t xml:space="preserve">This is a nice way of framing the argument (facts treated as fiction [FPR] and fiction treated as facts [FNR]). Will phrase it like this in the paper. Low FPR and high FNR </w:t>
-      </w:r>
-    </w:p>
-  </w:comment>
-  <w:comment w:id="11" w:author="Unknown Author" w:date="2020-11-25T21:44:00Z" w:initials="">
-    <w:p>
-      <w:r>
-        <w:rPr>
-          <w:rFonts w:asciiTheme="minorHAnsi" w:eastAsia="Calibri" w:hAnsiTheme="minorHAnsi" w:cstheme="minorBidi"/>
-          <w:sz w:val="20"/>
-          <w:szCs w:val="22"/>
-        </w:rPr>
-        <w:t>This comment applies to both Youden’s J and balanced accuracy.</w:t>
-      </w:r>
-    </w:p>
-    <w:p/>
-    <w:p>
-      <w:r>
-        <w:rPr>
-          <w:rFonts w:asciiTheme="minorHAnsi" w:eastAsia="Calibri" w:hAnsiTheme="minorHAnsi" w:cstheme="minorBidi"/>
-          <w:sz w:val="20"/>
-          <w:szCs w:val="22"/>
-        </w:rPr>
-        <w:t>I’m happy with both, and just pointing out an observation that drives their behaviour in our data. I think the balanced accuracy is rather misleading as it does not indicate the underlying cause, since it is defined to be 0.5 * (true positive rate + true negative rate)</w:t>
-      </w:r>
-    </w:p>
-    <w:p>
-      <w:r>
-        <w:rPr>
-          <w:rFonts w:asciiTheme="minorHAnsi" w:hAnsiTheme="minorHAnsi" w:cstheme="minorBidi"/>
-          <w:sz w:val="20"/>
-          <w:szCs w:val="22"/>
-        </w:rPr>
-        <w:t xml:space="preserve">Since the true negative rate is 0.95%, but the true positive rate is only 30%, it is the true positive rate that is pulling the balanced accuracy down to 60%. So, the statement about low balanced accuracy is almost exclusively about the low 30% true positive rate, and it would be better to talk about true positive rate being low at 30%, and then just say in words that this causes balanced accuracy to be low. Rather than giving the balanced accuracy number and not understanding which part of the average causes the low number of 60%. </w:t>
-      </w:r>
-    </w:p>
-    <w:p/>
-    <w:p>
-      <w:r>
-        <w:rPr>
-          <w:rFonts w:asciiTheme="minorHAnsi" w:hAnsiTheme="minorHAnsi" w:cstheme="minorBidi"/>
-          <w:sz w:val="20"/>
-          <w:szCs w:val="22"/>
-        </w:rPr>
-        <w:t>Unless there are other sociological reasons to give balanced accuracy/informedness = people like to see them.</w:t>
-      </w:r>
-    </w:p>
-    <w:p>
-      <w:r>
-        <w:rPr>
-          <w:rFonts w:asciiTheme="minorHAnsi" w:hAnsiTheme="minorHAnsi" w:cstheme="minorBidi"/>
-          <w:sz w:val="20"/>
-          <w:szCs w:val="22"/>
-        </w:rPr>
-        <w:t xml:space="preserve">Also, separately, the statement about chance is assuming the size of the control group and the size of the experimental group was roughly equivalent. </w:t>
-      </w:r>
-    </w:p>
-  </w:comment>
-  <w:comment w:id="12" w:author="Ian" w:date="2020-12-02T12:13:00Z" w:initials="I">
-    <w:p>
-      <w:pPr>
-        <w:pStyle w:val="CommentText"/>
-      </w:pPr>
-      <w:r>
-        <w:rPr>
-          <w:rStyle w:val="CommentReference"/>
-        </w:rPr>
-        <w:annotationRef/>
-      </w:r>
-      <w:r>
-        <w:t xml:space="preserve">All classification stats are by themselves misleading and none can paint a picture by themselves, which is why we include multiple ones. </w:t>
-      </w:r>
-    </w:p>
-    <w:p>
-      <w:pPr>
-        <w:pStyle w:val="CommentText"/>
-      </w:pPr>
-      <w:r>
-        <w:t xml:space="preserve">If I understand the logic, the point is “J/BA are misleading without FPR/FNR”, but we do discuss both FPR and FNR to say what’s driving accuracy, so theres no issue? J and BA are commonly reported and desirable, even </w:t>
-      </w:r>
-      <w:r>
-        <w:t xml:space="preserve">when they are driven mostly by one cell (and indeed they usually are). The linguistic mapping onto “accurate and informed decisions” is also very useful. </w:t>
-      </w:r>
-    </w:p>
-  </w:comment>
-  <w:comment w:id="13" w:author="Unknown Author" w:date="2020-11-26T10:37:00Z" w:initials="">
-    <w:p>
+        <w:t>deepfake</w:t>
+      </w:r>
+      <w:proofErr w:type="spellEnd"/>
       <w:r>
         <w:rPr>
           <w:rFonts w:ascii="Calibri" w:hAnsi="Calibri" w:cstheme="minorBidi"/>
           <w:sz w:val="20"/>
           <w:szCs w:val="22"/>
         </w:rPr>
-        <w:t xml:space="preserve">It might be useful to give the sample size of people who were in the deepfake condition, AND who were aware of deepfakes. Since this is the question being asked, the 53.5% percent number above is not the relevant number. </w:t>
-      </w:r>
-    </w:p>
-  </w:comment>
-  <w:comment w:id="14" w:author="Ian" w:date="2020-12-02T12:24:00Z" w:initials="I">
-    <w:p>
-      <w:pPr>
-        <w:pStyle w:val="CommentText"/>
-      </w:pPr>
-      <w:r>
-        <w:rPr>
-          <w:rStyle w:val="CommentReference"/>
-        </w:rPr>
-        <w:annotationRef/>
-      </w:r>
-      <w:r>
-        <w:t xml:space="preserve">We’re looking to estimate the conditional effect of awareness on detection rate in the population, which is estimated by the poisson model below. The percentage of the sample that </w:t>
-      </w:r>
-      <w:r>
-        <w:t>sample</w:t>
-      </w:r>
-      <w:r>
-        <w:t xml:space="preserve"> reports awareness (which is </w:t>
-      </w:r>
-      <w:r>
-        <w:t xml:space="preserve">a sample point estimate and not a population one) is weakly informative to this, and I included it above because sean felt strongly about reporting it as a separate and general point. So, the sample percent above and the population conditional effects estimated below are not include because of their direct relevance to one another, they’re separate questions. </w:t>
-      </w:r>
-    </w:p>
-    <w:p>
-      <w:pPr>
-        <w:pStyle w:val="CommentText"/>
-      </w:pPr>
-    </w:p>
-    <w:p>
-      <w:pPr>
-        <w:pStyle w:val="CommentText"/>
-      </w:pPr>
-      <w:r>
-        <w:t xml:space="preserve">This was a very good point though and made me think about the rationale here. </w:t>
-      </w:r>
-    </w:p>
-    <w:p>
-      <w:pPr>
-        <w:pStyle w:val="CommentText"/>
-      </w:pPr>
-    </w:p>
-    <w:p>
-      <w:pPr>
-        <w:pStyle w:val="CommentText"/>
-      </w:pPr>
-      <w:r>
-        <w:t>At one point I considered a poisson model just to estimate the population awareness rate, but I didn’t think it was worth it for what could just be a throwaway percentage in the article for a peripheral point sean would like to make.</w:t>
-      </w:r>
-    </w:p>
-  </w:comment>
-  <w:comment w:id="15" w:author="Unknown Author" w:date="2020-11-26T13:37:00Z" w:initials="">
-    <w:p>
+        <w:t xml:space="preserve"> condition, AND who were aware of </w:t>
+      </w:r>
+      <w:proofErr w:type="spellStart"/>
       <w:r>
         <w:rPr>
           <w:rFonts w:ascii="Calibri" w:hAnsi="Calibri" w:cstheme="minorBidi"/>
           <w:sz w:val="20"/>
           <w:szCs w:val="22"/>
         </w:rPr>
-        <w:t xml:space="preserve">To answer whether to include this it is probably necessary to speculate what 15% of the sample might give in terms of results, e.g., is it likely to give a significant result? </w:t>
-      </w:r>
-    </w:p>
-    <w:p/>
-    <w:p>
+        <w:t>deepfakes</w:t>
+      </w:r>
+      <w:proofErr w:type="spellEnd"/>
       <w:r>
         <w:rPr>
           <w:rFonts w:ascii="Calibri" w:hAnsi="Calibri" w:cstheme="minorBidi"/>
           <w:sz w:val="20"/>
           <w:szCs w:val="22"/>
         </w:rPr>
-        <w:t xml:space="preserve">This is one of the big points of the paper imho: if you detect the deepfake, are you still effected by it? </w:t>
+        <w:t xml:space="preserve">. Since this is the question being asked, the 53.5% percent number above is not the relevant number. </w:t>
       </w:r>
     </w:p>
   </w:comment>
-  <w:comment w:id="16" w:author="Ian" w:date="2020-12-02T11:34:00Z" w:initials="I">
+  <w:comment w:id="9" w:author="Ian" w:date="2020-12-02T12:24:00Z" w:initials="I">
     <w:p>
       <w:pPr>
         <w:pStyle w:val="CommentText"/>
@@ -5193,6 +6533,146 @@
         <w:annotationRef/>
       </w:r>
       <w:r>
+        <w:t xml:space="preserve">We’re looking to estimate the conditional effect of awareness on detection rate in the population, which is estimated by the </w:t>
+      </w:r>
+      <w:proofErr w:type="spellStart"/>
+      <w:r>
+        <w:t>poisson</w:t>
+      </w:r>
+      <w:proofErr w:type="spellEnd"/>
+      <w:r>
+        <w:t xml:space="preserve"> model below. The percentage of the sample that </w:t>
+      </w:r>
+      <w:r>
+        <w:t>sample</w:t>
+      </w:r>
+      <w:r>
+        <w:t xml:space="preserve"> reports awareness (which is </w:t>
+      </w:r>
+      <w:r>
+        <w:t xml:space="preserve">a sample point estimate and not a population one) is weakly informative to this, and I included it above because </w:t>
+      </w:r>
+      <w:r>
+        <w:t>Sean</w:t>
+      </w:r>
+      <w:r>
+        <w:t xml:space="preserve"> felt strongly about reporting it as a separate and general point. So, the sample percent above and the population conditional effects estimated below are not include because of their direct relevance to one another, they’re separate questions. </w:t>
+      </w:r>
+    </w:p>
+    <w:p>
+      <w:pPr>
+        <w:pStyle w:val="CommentText"/>
+      </w:pPr>
+    </w:p>
+    <w:p>
+      <w:pPr>
+        <w:pStyle w:val="CommentText"/>
+      </w:pPr>
+      <w:r>
+        <w:t xml:space="preserve">This was a very good point though and made me think about the rationale here. </w:t>
+      </w:r>
+    </w:p>
+    <w:p>
+      <w:pPr>
+        <w:pStyle w:val="CommentText"/>
+      </w:pPr>
+    </w:p>
+    <w:p>
+      <w:pPr>
+        <w:pStyle w:val="CommentText"/>
+      </w:pPr>
+      <w:r>
+        <w:t xml:space="preserve">At one point I considered a </w:t>
+      </w:r>
+      <w:proofErr w:type="spellStart"/>
+      <w:r>
+        <w:t>poisson</w:t>
+      </w:r>
+      <w:proofErr w:type="spellEnd"/>
+      <w:r>
+        <w:t xml:space="preserve"> model just to estimate the population awareness rate, but I didn’t think it was worth it for what could just be a throwaway percentage in the article for a peripheral point </w:t>
+      </w:r>
+      <w:r>
+        <w:t>Sean</w:t>
+      </w:r>
+      <w:bookmarkStart w:id="10" w:name="_GoBack"/>
+      <w:bookmarkEnd w:id="10"/>
+      <w:r>
+        <w:t xml:space="preserve"> would like to make.</w:t>
+      </w:r>
+    </w:p>
+  </w:comment>
+  <w:comment w:id="11" w:author="Unknown Author" w:date="2020-11-26T13:37:00Z" w:initials="">
+    <w:p>
+      <w:r>
+        <w:rPr>
+          <w:rFonts w:ascii="Calibri" w:hAnsi="Calibri" w:cstheme="minorBidi"/>
+          <w:sz w:val="20"/>
+          <w:szCs w:val="22"/>
+        </w:rPr>
+        <w:t xml:space="preserve">To answer whether to include this it is probably necessary to speculate what 15% of the sample might give in terms of results, e.g., is it likely to give a significant result? </w:t>
+      </w:r>
+    </w:p>
+    <w:p/>
+    <w:p>
+      <w:r>
+        <w:rPr>
+          <w:rFonts w:ascii="Calibri" w:hAnsi="Calibri" w:cstheme="minorBidi"/>
+          <w:sz w:val="20"/>
+          <w:szCs w:val="22"/>
+        </w:rPr>
+        <w:t xml:space="preserve">This is one of the big points of the paper </w:t>
+      </w:r>
+      <w:proofErr w:type="spellStart"/>
+      <w:r>
+        <w:rPr>
+          <w:rFonts w:ascii="Calibri" w:hAnsi="Calibri" w:cstheme="minorBidi"/>
+          <w:sz w:val="20"/>
+          <w:szCs w:val="22"/>
+        </w:rPr>
+        <w:t>imho</w:t>
+      </w:r>
+      <w:proofErr w:type="spellEnd"/>
+      <w:r>
+        <w:rPr>
+          <w:rFonts w:ascii="Calibri" w:hAnsi="Calibri" w:cstheme="minorBidi"/>
+          <w:sz w:val="20"/>
+          <w:szCs w:val="22"/>
+        </w:rPr>
+        <w:t xml:space="preserve">: if you detect the </w:t>
+      </w:r>
+      <w:proofErr w:type="spellStart"/>
+      <w:r>
+        <w:rPr>
+          <w:rFonts w:ascii="Calibri" w:hAnsi="Calibri" w:cstheme="minorBidi"/>
+          <w:sz w:val="20"/>
+          <w:szCs w:val="22"/>
+        </w:rPr>
+        <w:t>deepfake</w:t>
+      </w:r>
+      <w:proofErr w:type="spellEnd"/>
+      <w:r>
+        <w:rPr>
+          <w:rFonts w:ascii="Calibri" w:hAnsi="Calibri" w:cstheme="minorBidi"/>
+          <w:sz w:val="20"/>
+          <w:szCs w:val="22"/>
+        </w:rPr>
+        <w:t xml:space="preserve">, are you still effected by it? </w:t>
+      </w:r>
+    </w:p>
+  </w:comment>
+  <w:comment w:id="12" w:author="Ian" w:date="2020-12-02T11:34:00Z" w:initials="I">
+    <w:p>
+      <w:pPr>
+        <w:pStyle w:val="CommentText"/>
+      </w:pPr>
+      <w:r>
+        <w:rPr>
+          <w:rStyle w:val="CommentReference"/>
+        </w:rPr>
+        <w:annotationRef/>
+      </w:r>
+      <w:r>
         <w:t>I agree and this was one of my main motivations for the simulation studies to assess power. They suggest we are still powered to detect this effect – check them out</w:t>
       </w:r>
       <w:r>
@@ -5209,7 +6689,23 @@
         <w:pStyle w:val="CommentText"/>
       </w:pPr>
       <w:r>
-        <w:t>Update: I did the subsettting for the simulation wrong and its only half this: 7%. I have to rerun them now to see if its still powered if we collect 600 participants.</w:t>
+        <w:t xml:space="preserve">Update: I did the </w:t>
+      </w:r>
+      <w:proofErr w:type="spellStart"/>
+      <w:r>
+        <w:t>subsettting</w:t>
+      </w:r>
+      <w:proofErr w:type="spellEnd"/>
+      <w:r>
+        <w:t xml:space="preserve"> for the simulation wrong and its only half this: 7%. I have to rerun them now to see if </w:t>
+      </w:r>
+      <w:proofErr w:type="spellStart"/>
+      <w:r>
+        <w:t>its</w:t>
+      </w:r>
+      <w:proofErr w:type="spellEnd"/>
+      <w:r>
+        <w:t xml:space="preserve"> still powered if we collect 600 participants.</w:t>
       </w:r>
     </w:p>
   </w:comment>
@@ -5217,17 +6713,11 @@
 </file>
 
 <file path=word/commentsExtended.xml><?xml version="1.0" encoding="utf-8"?>
-<w15:commentsEx xmlns:wpc="http://schemas.microsoft.com/office/word/2010/wordprocessingCanvas" xmlns:cx="http://schemas.microsoft.com/office/drawing/2014/chartex" xmlns:cx1="http://schemas.microsoft.com/office/drawing/2015/9/8/chartex" xmlns:cx2="http://schemas.microsoft.com/office/drawing/2015/10/21/chartex" xmlns:cx3="http://schemas.microsoft.com/office/drawing/2016/5/9/chartex" xmlns:cx4="http://schemas.microsoft.com/office/drawing/2016/5/10/chartex" xmlns:cx5="http://schemas.microsoft.com/office/drawing/2016/5/11/chartex" xmlns:cx6="http://schemas.microsoft.com/office/drawing/2016/5/12/chartex" xmlns:cx7="http://schemas.microsoft.com/office/drawing/2016/5/13/chartex" xmlns:cx8="http://schemas.microsoft.com/office/drawing/2016/5/14/chartex" xmlns:mc="http://schemas.openxmlformats.org/markup-compatibility/2006" xmlns:aink="http://schemas.microsoft.com/office/drawing/2016/ink" xmlns:am3d="http://schemas.microsoft.com/office/drawing/2017/model3d" xmlns:o="urn:schemas-microsoft-com:office:office" xmlns:r="http://schemas.openxmlformats.org/officeDocument/2006/relationships" xmlns:m="http://schemas.openxmlformats.org/officeDocument/2006/math" xmlns:v="urn:schemas-microsoft-com:vml" xmlns:wp14="http://schemas.microsoft.com/office/word/2010/wordprocessingDrawing" xmlns:wp="http://schemas.openxmlformats.org/drawingml/2006/wordprocessingDrawing" xmlns:w10="urn:schemas-microsoft-com:office:word" xmlns:w="http://schemas.openxmlformats.org/wordprocessingml/2006/main" xmlns:w14="http://schemas.microsoft.com/office/word/2010/wordml" xmlns:w15="http://schemas.microsoft.com/office/word/2012/wordml" xmlns:w16cex="http://schemas.microsoft.com/office/word/2018/wordml/cex" xmlns:w16cid="http://schemas.microsoft.com/office/word/2016/wordml/cid" xmlns:w16="http://schemas.microsoft.com/office/word/2018/wordml" xmlns:w16se="http://schemas.microsoft.com/office/word/2015/wordml/symex" xmlns:wpg="http://schemas.microsoft.com/office/word/2010/wordprocessingGroup" xmlns:wpi="http://schemas.microsoft.com/office/word/2010/wordprocessingInk" xmlns:wne="http://schemas.microsoft.com/office/word/2006/wordml" xmlns:wps="http://schemas.microsoft.com/office/word/2010/wordprocessingShape" mc:Ignorable="w14 w15 w16se w16cid w16 w16cex wp14">
+<w15:commentsEx xmlns:wpc="http://schemas.microsoft.com/office/word/2010/wordprocessingCanvas" xmlns:cx="http://schemas.microsoft.com/office/drawing/2014/chartex" xmlns:mc="http://schemas.openxmlformats.org/markup-compatibility/2006" xmlns:o="urn:schemas-microsoft-com:office:office" xmlns:r="http://schemas.openxmlformats.org/officeDocument/2006/relationships" xmlns:m="http://schemas.openxmlformats.org/officeDocument/2006/math" xmlns:v="urn:schemas-microsoft-com:vml" xmlns:wp14="http://schemas.microsoft.com/office/word/2010/wordprocessingDrawing" xmlns:wp="http://schemas.openxmlformats.org/drawingml/2006/wordprocessingDrawing" xmlns:w10="urn:schemas-microsoft-com:office:word" xmlns:w="http://schemas.openxmlformats.org/wordprocessingml/2006/main" xmlns:w14="http://schemas.microsoft.com/office/word/2010/wordml" xmlns:w15="http://schemas.microsoft.com/office/word/2012/wordml" xmlns:w16se="http://schemas.microsoft.com/office/word/2015/wordml/symex" xmlns:wpg="http://schemas.microsoft.com/office/word/2010/wordprocessingGroup" xmlns:wpi="http://schemas.microsoft.com/office/word/2010/wordprocessingInk" xmlns:wne="http://schemas.microsoft.com/office/word/2006/wordml" xmlns:wps="http://schemas.microsoft.com/office/word/2010/wordprocessingShape" mc:Ignorable="w14 w15 w16se wp14">
   <w15:commentEx w15:paraId="1B099F1C" w15:done="0"/>
-  <w15:commentEx w15:paraId="2FE74E54" w15:done="0"/>
-  <w15:commentEx w15:paraId="2D3EAB54" w15:paraIdParent="2FE74E54" w15:done="0"/>
   <w15:commentEx w15:paraId="629FACCF" w15:done="0"/>
   <w15:commentEx w15:paraId="6F6149B8" w15:done="0"/>
-  <w15:commentEx w15:paraId="6E623000" w15:done="0"/>
-  <w15:commentEx w15:paraId="18CB9C89" w15:paraIdParent="6E623000" w15:done="0"/>
-  <w15:commentEx w15:paraId="1DD51921" w15:paraIdParent="6E623000" w15:done="0"/>
-  <w15:commentEx w15:paraId="3997BFC0" w15:done="0"/>
-  <w15:commentEx w15:paraId="73548AF1" w15:paraIdParent="3997BFC0" w15:done="0"/>
+  <w15:commentEx w15:paraId="4A718B22" w15:paraIdParent="6F6149B8" w15:done="0"/>
   <w15:commentEx w15:paraId="4534BAF4" w15:done="0"/>
   <w15:commentEx w15:paraId="691969DB" w15:paraIdParent="4534BAF4" w15:done="0"/>
   <w15:commentEx w15:paraId="5128EC99" w15:done="0"/>
@@ -5269,7 +6759,7 @@
 </file>
 
 <file path=word/endnotes.xml><?xml version="1.0" encoding="utf-8"?>
-<w:endnotes xmlns:wpc="http://schemas.microsoft.com/office/word/2010/wordprocessingCanvas" xmlns:cx="http://schemas.microsoft.com/office/drawing/2014/chartex" xmlns:cx1="http://schemas.microsoft.com/office/drawing/2015/9/8/chartex" xmlns:cx2="http://schemas.microsoft.com/office/drawing/2015/10/21/chartex" xmlns:cx3="http://schemas.microsoft.com/office/drawing/2016/5/9/chartex" xmlns:cx4="http://schemas.microsoft.com/office/drawing/2016/5/10/chartex" xmlns:cx5="http://schemas.microsoft.com/office/drawing/2016/5/11/chartex" xmlns:cx6="http://schemas.microsoft.com/office/drawing/2016/5/12/chartex" xmlns:cx7="http://schemas.microsoft.com/office/drawing/2016/5/13/chartex" xmlns:cx8="http://schemas.microsoft.com/office/drawing/2016/5/14/chartex" xmlns:mc="http://schemas.openxmlformats.org/markup-compatibility/2006" xmlns:aink="http://schemas.microsoft.com/office/drawing/2016/ink" xmlns:am3d="http://schemas.microsoft.com/office/drawing/2017/model3d" xmlns:o="urn:schemas-microsoft-com:office:office" xmlns:r="http://schemas.openxmlformats.org/officeDocument/2006/relationships" xmlns:m="http://schemas.openxmlformats.org/officeDocument/2006/math" xmlns:v="urn:schemas-microsoft-com:vml" xmlns:wp14="http://schemas.microsoft.com/office/word/2010/wordprocessingDrawing" xmlns:wp="http://schemas.openxmlformats.org/drawingml/2006/wordprocessingDrawing" xmlns:w10="urn:schemas-microsoft-com:office:word" xmlns:w="http://schemas.openxmlformats.org/wordprocessingml/2006/main" xmlns:w14="http://schemas.microsoft.com/office/word/2010/wordml" xmlns:w15="http://schemas.microsoft.com/office/word/2012/wordml" xmlns:w16cex="http://schemas.microsoft.com/office/word/2018/wordml/cex" xmlns:w16cid="http://schemas.microsoft.com/office/word/2016/wordml/cid" xmlns:w16="http://schemas.microsoft.com/office/word/2018/wordml" xmlns:w16se="http://schemas.microsoft.com/office/word/2015/wordml/symex" xmlns:wpg="http://schemas.microsoft.com/office/word/2010/wordprocessingGroup" xmlns:wpi="http://schemas.microsoft.com/office/word/2010/wordprocessingInk" xmlns:wne="http://schemas.microsoft.com/office/word/2006/wordml" xmlns:wps="http://schemas.microsoft.com/office/word/2010/wordprocessingShape" mc:Ignorable="w14 w15 w16se w16cid w16 w16cex wp14">
+<w:endnotes xmlns:wpc="http://schemas.microsoft.com/office/word/2010/wordprocessingCanvas" xmlns:cx="http://schemas.microsoft.com/office/drawing/2014/chartex" xmlns:mc="http://schemas.openxmlformats.org/markup-compatibility/2006" xmlns:o="urn:schemas-microsoft-com:office:office" xmlns:r="http://schemas.openxmlformats.org/officeDocument/2006/relationships" xmlns:m="http://schemas.openxmlformats.org/officeDocument/2006/math" xmlns:v="urn:schemas-microsoft-com:vml" xmlns:wp14="http://schemas.microsoft.com/office/word/2010/wordprocessingDrawing" xmlns:wp="http://schemas.openxmlformats.org/drawingml/2006/wordprocessingDrawing" xmlns:w10="urn:schemas-microsoft-com:office:word" xmlns:w="http://schemas.openxmlformats.org/wordprocessingml/2006/main" xmlns:w14="http://schemas.microsoft.com/office/word/2010/wordml" xmlns:w15="http://schemas.microsoft.com/office/word/2012/wordml" xmlns:w16se="http://schemas.microsoft.com/office/word/2015/wordml/symex" xmlns:wpg="http://schemas.microsoft.com/office/word/2010/wordprocessingGroup" xmlns:wpi="http://schemas.microsoft.com/office/word/2010/wordprocessingInk" xmlns:wne="http://schemas.microsoft.com/office/word/2006/wordml" xmlns:wps="http://schemas.microsoft.com/office/word/2010/wordprocessingShape" mc:Ignorable="w14 w15 w16se wp14">
   <w:endnote w:type="separator" w:id="-1">
     <w:p>
       <w:pPr>
@@ -5301,7 +6791,7 @@
 </file>
 
 <file path=word/footer1.xml><?xml version="1.0" encoding="utf-8"?>
-<w:ftr xmlns:wpc="http://schemas.microsoft.com/office/word/2010/wordprocessingCanvas" xmlns:cx="http://schemas.microsoft.com/office/drawing/2014/chartex" xmlns:cx1="http://schemas.microsoft.com/office/drawing/2015/9/8/chartex" xmlns:cx2="http://schemas.microsoft.com/office/drawing/2015/10/21/chartex" xmlns:cx3="http://schemas.microsoft.com/office/drawing/2016/5/9/chartex" xmlns:cx4="http://schemas.microsoft.com/office/drawing/2016/5/10/chartex" xmlns:cx5="http://schemas.microsoft.com/office/drawing/2016/5/11/chartex" xmlns:cx6="http://schemas.microsoft.com/office/drawing/2016/5/12/chartex" xmlns:cx7="http://schemas.microsoft.com/office/drawing/2016/5/13/chartex" xmlns:cx8="http://schemas.microsoft.com/office/drawing/2016/5/14/chartex" xmlns:mc="http://schemas.openxmlformats.org/markup-compatibility/2006" xmlns:aink="http://schemas.microsoft.com/office/drawing/2016/ink" xmlns:am3d="http://schemas.microsoft.com/office/drawing/2017/model3d" xmlns:o="urn:schemas-microsoft-com:office:office" xmlns:r="http://schemas.openxmlformats.org/officeDocument/2006/relationships" xmlns:m="http://schemas.openxmlformats.org/officeDocument/2006/math" xmlns:v="urn:schemas-microsoft-com:vml" xmlns:wp14="http://schemas.microsoft.com/office/word/2010/wordprocessingDrawing" xmlns:wp="http://schemas.openxmlformats.org/drawingml/2006/wordprocessingDrawing" xmlns:w10="urn:schemas-microsoft-com:office:word" xmlns:w="http://schemas.openxmlformats.org/wordprocessingml/2006/main" xmlns:w14="http://schemas.microsoft.com/office/word/2010/wordml" xmlns:w15="http://schemas.microsoft.com/office/word/2012/wordml" xmlns:w16cex="http://schemas.microsoft.com/office/word/2018/wordml/cex" xmlns:w16cid="http://schemas.microsoft.com/office/word/2016/wordml/cid" xmlns:w16="http://schemas.microsoft.com/office/word/2018/wordml" xmlns:w16se="http://schemas.microsoft.com/office/word/2015/wordml/symex" xmlns:wpg="http://schemas.microsoft.com/office/word/2010/wordprocessingGroup" xmlns:wpi="http://schemas.microsoft.com/office/word/2010/wordprocessingInk" xmlns:wne="http://schemas.microsoft.com/office/word/2006/wordml" xmlns:wps="http://schemas.microsoft.com/office/word/2010/wordprocessingShape" mc:Ignorable="w14 w15 w16se w16cid w16 w16cex wp14">
+<w:ftr xmlns:wpc="http://schemas.microsoft.com/office/word/2010/wordprocessingCanvas" xmlns:cx="http://schemas.microsoft.com/office/drawing/2014/chartex" xmlns:mc="http://schemas.openxmlformats.org/markup-compatibility/2006" xmlns:o="urn:schemas-microsoft-com:office:office" xmlns:r="http://schemas.openxmlformats.org/officeDocument/2006/relationships" xmlns:m="http://schemas.openxmlformats.org/officeDocument/2006/math" xmlns:v="urn:schemas-microsoft-com:vml" xmlns:wp14="http://schemas.microsoft.com/office/word/2010/wordprocessingDrawing" xmlns:wp="http://schemas.openxmlformats.org/drawingml/2006/wordprocessingDrawing" xmlns:w10="urn:schemas-microsoft-com:office:word" xmlns:w="http://schemas.openxmlformats.org/wordprocessingml/2006/main" xmlns:w14="http://schemas.microsoft.com/office/word/2010/wordml" xmlns:w15="http://schemas.microsoft.com/office/word/2012/wordml" xmlns:w16se="http://schemas.microsoft.com/office/word/2015/wordml/symex" xmlns:wpg="http://schemas.microsoft.com/office/word/2010/wordprocessingGroup" xmlns:wpi="http://schemas.microsoft.com/office/word/2010/wordprocessingInk" xmlns:wne="http://schemas.microsoft.com/office/word/2006/wordml" xmlns:wps="http://schemas.microsoft.com/office/word/2010/wordprocessingShape" mc:Ignorable="w14 w15 w16se wp14">
   <w:p>
     <w:pPr>
       <w:pStyle w:val="Footer"/>
@@ -5312,7 +6802,7 @@
 </file>
 
 <file path=word/footnotes.xml><?xml version="1.0" encoding="utf-8"?>
-<w:footnotes xmlns:wpc="http://schemas.microsoft.com/office/word/2010/wordprocessingCanvas" xmlns:cx="http://schemas.microsoft.com/office/drawing/2014/chartex" xmlns:cx1="http://schemas.microsoft.com/office/drawing/2015/9/8/chartex" xmlns:cx2="http://schemas.microsoft.com/office/drawing/2015/10/21/chartex" xmlns:cx3="http://schemas.microsoft.com/office/drawing/2016/5/9/chartex" xmlns:cx4="http://schemas.microsoft.com/office/drawing/2016/5/10/chartex" xmlns:cx5="http://schemas.microsoft.com/office/drawing/2016/5/11/chartex" xmlns:cx6="http://schemas.microsoft.com/office/drawing/2016/5/12/chartex" xmlns:cx7="http://schemas.microsoft.com/office/drawing/2016/5/13/chartex" xmlns:cx8="http://schemas.microsoft.com/office/drawing/2016/5/14/chartex" xmlns:mc="http://schemas.openxmlformats.org/markup-compatibility/2006" xmlns:aink="http://schemas.microsoft.com/office/drawing/2016/ink" xmlns:am3d="http://schemas.microsoft.com/office/drawing/2017/model3d" xmlns:o="urn:schemas-microsoft-com:office:office" xmlns:r="http://schemas.openxmlformats.org/officeDocument/2006/relationships" xmlns:m="http://schemas.openxmlformats.org/officeDocument/2006/math" xmlns:v="urn:schemas-microsoft-com:vml" xmlns:wp14="http://schemas.microsoft.com/office/word/2010/wordprocessingDrawing" xmlns:wp="http://schemas.openxmlformats.org/drawingml/2006/wordprocessingDrawing" xmlns:w10="urn:schemas-microsoft-com:office:word" xmlns:w="http://schemas.openxmlformats.org/wordprocessingml/2006/main" xmlns:w14="http://schemas.microsoft.com/office/word/2010/wordml" xmlns:w15="http://schemas.microsoft.com/office/word/2012/wordml" xmlns:w16cex="http://schemas.microsoft.com/office/word/2018/wordml/cex" xmlns:w16cid="http://schemas.microsoft.com/office/word/2016/wordml/cid" xmlns:w16="http://schemas.microsoft.com/office/word/2018/wordml" xmlns:w16se="http://schemas.microsoft.com/office/word/2015/wordml/symex" xmlns:wpg="http://schemas.microsoft.com/office/word/2010/wordprocessingGroup" xmlns:wpi="http://schemas.microsoft.com/office/word/2010/wordprocessingInk" xmlns:wne="http://schemas.microsoft.com/office/word/2006/wordml" xmlns:wps="http://schemas.microsoft.com/office/word/2010/wordprocessingShape" mc:Ignorable="w14 w15 w16se w16cid w16 w16cex wp14">
+<w:footnotes xmlns:wpc="http://schemas.microsoft.com/office/word/2010/wordprocessingCanvas" xmlns:cx="http://schemas.microsoft.com/office/drawing/2014/chartex" xmlns:mc="http://schemas.openxmlformats.org/markup-compatibility/2006" xmlns:o="urn:schemas-microsoft-com:office:office" xmlns:r="http://schemas.openxmlformats.org/officeDocument/2006/relationships" xmlns:m="http://schemas.openxmlformats.org/officeDocument/2006/math" xmlns:v="urn:schemas-microsoft-com:vml" xmlns:wp14="http://schemas.microsoft.com/office/word/2010/wordprocessingDrawing" xmlns:wp="http://schemas.openxmlformats.org/drawingml/2006/wordprocessingDrawing" xmlns:w10="urn:schemas-microsoft-com:office:word" xmlns:w="http://schemas.openxmlformats.org/wordprocessingml/2006/main" xmlns:w14="http://schemas.microsoft.com/office/word/2010/wordml" xmlns:w15="http://schemas.microsoft.com/office/word/2012/wordml" xmlns:w16se="http://schemas.microsoft.com/office/word/2015/wordml/symex" xmlns:wpg="http://schemas.microsoft.com/office/word/2010/wordprocessingGroup" xmlns:wpi="http://schemas.microsoft.com/office/word/2010/wordprocessingInk" xmlns:wne="http://schemas.microsoft.com/office/word/2006/wordml" xmlns:wps="http://schemas.microsoft.com/office/word/2010/wordprocessingShape" mc:Ignorable="w14 w15 w16se wp14">
   <w:footnote w:type="separator" w:id="-1">
     <w:p>
       <w:pPr>
@@ -5344,7 +6834,7 @@
 </file>
 
 <file path=word/header1.xml><?xml version="1.0" encoding="utf-8"?>
-<w:hdr xmlns:wpc="http://schemas.microsoft.com/office/word/2010/wordprocessingCanvas" xmlns:cx="http://schemas.microsoft.com/office/drawing/2014/chartex" xmlns:cx1="http://schemas.microsoft.com/office/drawing/2015/9/8/chartex" xmlns:cx2="http://schemas.microsoft.com/office/drawing/2015/10/21/chartex" xmlns:cx3="http://schemas.microsoft.com/office/drawing/2016/5/9/chartex" xmlns:cx4="http://schemas.microsoft.com/office/drawing/2016/5/10/chartex" xmlns:cx5="http://schemas.microsoft.com/office/drawing/2016/5/11/chartex" xmlns:cx6="http://schemas.microsoft.com/office/drawing/2016/5/12/chartex" xmlns:cx7="http://schemas.microsoft.com/office/drawing/2016/5/13/chartex" xmlns:cx8="http://schemas.microsoft.com/office/drawing/2016/5/14/chartex" xmlns:mc="http://schemas.openxmlformats.org/markup-compatibility/2006" xmlns:aink="http://schemas.microsoft.com/office/drawing/2016/ink" xmlns:am3d="http://schemas.microsoft.com/office/drawing/2017/model3d" xmlns:o="urn:schemas-microsoft-com:office:office" xmlns:r="http://schemas.openxmlformats.org/officeDocument/2006/relationships" xmlns:m="http://schemas.openxmlformats.org/officeDocument/2006/math" xmlns:v="urn:schemas-microsoft-com:vml" xmlns:wp14="http://schemas.microsoft.com/office/word/2010/wordprocessingDrawing" xmlns:wp="http://schemas.openxmlformats.org/drawingml/2006/wordprocessingDrawing" xmlns:w10="urn:schemas-microsoft-com:office:word" xmlns:w="http://schemas.openxmlformats.org/wordprocessingml/2006/main" xmlns:w14="http://schemas.microsoft.com/office/word/2010/wordml" xmlns:w15="http://schemas.microsoft.com/office/word/2012/wordml" xmlns:w16cex="http://schemas.microsoft.com/office/word/2018/wordml/cex" xmlns:w16cid="http://schemas.microsoft.com/office/word/2016/wordml/cid" xmlns:w16="http://schemas.microsoft.com/office/word/2018/wordml" xmlns:w16se="http://schemas.microsoft.com/office/word/2015/wordml/symex" xmlns:wpg="http://schemas.microsoft.com/office/word/2010/wordprocessingGroup" xmlns:wpi="http://schemas.microsoft.com/office/word/2010/wordprocessingInk" xmlns:wne="http://schemas.microsoft.com/office/word/2006/wordml" xmlns:wps="http://schemas.microsoft.com/office/word/2010/wordprocessingShape" mc:Ignorable="w14 w15 w16se w16cid w16 w16cex wp14">
+<w:hdr xmlns:wpc="http://schemas.microsoft.com/office/word/2010/wordprocessingCanvas" xmlns:cx="http://schemas.microsoft.com/office/drawing/2014/chartex" xmlns:mc="http://schemas.openxmlformats.org/markup-compatibility/2006" xmlns:o="urn:schemas-microsoft-com:office:office" xmlns:r="http://schemas.openxmlformats.org/officeDocument/2006/relationships" xmlns:m="http://schemas.openxmlformats.org/officeDocument/2006/math" xmlns:v="urn:schemas-microsoft-com:vml" xmlns:wp14="http://schemas.microsoft.com/office/word/2010/wordprocessingDrawing" xmlns:wp="http://schemas.openxmlformats.org/drawingml/2006/wordprocessingDrawing" xmlns:w10="urn:schemas-microsoft-com:office:word" xmlns:w="http://schemas.openxmlformats.org/wordprocessingml/2006/main" xmlns:w14="http://schemas.microsoft.com/office/word/2010/wordml" xmlns:w15="http://schemas.microsoft.com/office/word/2012/wordml" xmlns:w16se="http://schemas.microsoft.com/office/word/2015/wordml/symex" xmlns:wpg="http://schemas.microsoft.com/office/word/2010/wordprocessingGroup" xmlns:wpi="http://schemas.microsoft.com/office/word/2010/wordprocessingInk" xmlns:wne="http://schemas.microsoft.com/office/word/2006/wordml" xmlns:wps="http://schemas.microsoft.com/office/word/2010/wordprocessingShape" mc:Ignorable="w14 w15 w16se wp14">
   <w:sdt>
     <w:sdtPr>
       <w:id w:val="-1293442940"/>
@@ -5394,7 +6884,7 @@
                 <w:rStyle w:val="PageNumber"/>
                 <w:noProof/>
               </w:rPr>
-              <w:t>1</w:t>
+              <w:t>26</w:t>
             </w:r>
             <w:r>
               <w:rPr>
@@ -5417,7 +6907,7 @@
 </file>
 
 <file path=word/numbering.xml><?xml version="1.0" encoding="utf-8"?>
-<w:numbering xmlns:wpc="http://schemas.microsoft.com/office/word/2010/wordprocessingCanvas" xmlns:cx="http://schemas.microsoft.com/office/drawing/2014/chartex" xmlns:cx1="http://schemas.microsoft.com/office/drawing/2015/9/8/chartex" xmlns:cx2="http://schemas.microsoft.com/office/drawing/2015/10/21/chartex" xmlns:cx3="http://schemas.microsoft.com/office/drawing/2016/5/9/chartex" xmlns:cx4="http://schemas.microsoft.com/office/drawing/2016/5/10/chartex" xmlns:cx5="http://schemas.microsoft.com/office/drawing/2016/5/11/chartex" xmlns:cx6="http://schemas.microsoft.com/office/drawing/2016/5/12/chartex" xmlns:cx7="http://schemas.microsoft.com/office/drawing/2016/5/13/chartex" xmlns:cx8="http://schemas.microsoft.com/office/drawing/2016/5/14/chartex" xmlns:mc="http://schemas.openxmlformats.org/markup-compatibility/2006" xmlns:aink="http://schemas.microsoft.com/office/drawing/2016/ink" xmlns:am3d="http://schemas.microsoft.com/office/drawing/2017/model3d" xmlns:o="urn:schemas-microsoft-com:office:office" xmlns:r="http://schemas.openxmlformats.org/officeDocument/2006/relationships" xmlns:m="http://schemas.openxmlformats.org/officeDocument/2006/math" xmlns:v="urn:schemas-microsoft-com:vml" xmlns:wp14="http://schemas.microsoft.com/office/word/2010/wordprocessingDrawing" xmlns:wp="http://schemas.openxmlformats.org/drawingml/2006/wordprocessingDrawing" xmlns:w10="urn:schemas-microsoft-com:office:word" xmlns:w="http://schemas.openxmlformats.org/wordprocessingml/2006/main" xmlns:w14="http://schemas.microsoft.com/office/word/2010/wordml" xmlns:w15="http://schemas.microsoft.com/office/word/2012/wordml" xmlns:w16cex="http://schemas.microsoft.com/office/word/2018/wordml/cex" xmlns:w16cid="http://schemas.microsoft.com/office/word/2016/wordml/cid" xmlns:w16="http://schemas.microsoft.com/office/word/2018/wordml" xmlns:w16se="http://schemas.microsoft.com/office/word/2015/wordml/symex" xmlns:wpg="http://schemas.microsoft.com/office/word/2010/wordprocessingGroup" xmlns:wpi="http://schemas.microsoft.com/office/word/2010/wordprocessingInk" xmlns:wne="http://schemas.microsoft.com/office/word/2006/wordml" xmlns:wps="http://schemas.microsoft.com/office/word/2010/wordprocessingShape" mc:Ignorable="w14 w15 w16se w16cid w16 w16cex wp14">
+<w:numbering xmlns:wpc="http://schemas.microsoft.com/office/word/2010/wordprocessingCanvas" xmlns:cx="http://schemas.microsoft.com/office/drawing/2014/chartex" xmlns:mc="http://schemas.openxmlformats.org/markup-compatibility/2006" xmlns:o="urn:schemas-microsoft-com:office:office" xmlns:r="http://schemas.openxmlformats.org/officeDocument/2006/relationships" xmlns:m="http://schemas.openxmlformats.org/officeDocument/2006/math" xmlns:v="urn:schemas-microsoft-com:vml" xmlns:wp14="http://schemas.microsoft.com/office/word/2010/wordprocessingDrawing" xmlns:wp="http://schemas.openxmlformats.org/drawingml/2006/wordprocessingDrawing" xmlns:w10="urn:schemas-microsoft-com:office:word" xmlns:w="http://schemas.openxmlformats.org/wordprocessingml/2006/main" xmlns:w14="http://schemas.microsoft.com/office/word/2010/wordml" xmlns:w15="http://schemas.microsoft.com/office/word/2012/wordml" xmlns:w16se="http://schemas.microsoft.com/office/word/2015/wordml/symex" xmlns:wpg="http://schemas.microsoft.com/office/word/2010/wordprocessingGroup" xmlns:wpi="http://schemas.microsoft.com/office/word/2010/wordprocessingInk" xmlns:wne="http://schemas.microsoft.com/office/word/2006/wordml" xmlns:wps="http://schemas.microsoft.com/office/word/2010/wordprocessingShape" mc:Ignorable="w14 w15 w16se wp14">
   <w:abstractNum w:abstractNumId="0" w15:restartNumberingAfterBreak="0">
     <w:nsid w:val="0A4D5544"/>
     <w:multiLevelType w:val="multilevel"/>
@@ -6260,18 +7750,18 @@
 </file>
 
 <file path=word/people.xml><?xml version="1.0" encoding="utf-8"?>
-<w15:people xmlns:wpc="http://schemas.microsoft.com/office/word/2010/wordprocessingCanvas" xmlns:cx="http://schemas.microsoft.com/office/drawing/2014/chartex" xmlns:cx1="http://schemas.microsoft.com/office/drawing/2015/9/8/chartex" xmlns:cx2="http://schemas.microsoft.com/office/drawing/2015/10/21/chartex" xmlns:cx3="http://schemas.microsoft.com/office/drawing/2016/5/9/chartex" xmlns:cx4="http://schemas.microsoft.com/office/drawing/2016/5/10/chartex" xmlns:cx5="http://schemas.microsoft.com/office/drawing/2016/5/11/chartex" xmlns:cx6="http://schemas.microsoft.com/office/drawing/2016/5/12/chartex" xmlns:cx7="http://schemas.microsoft.com/office/drawing/2016/5/13/chartex" xmlns:cx8="http://schemas.microsoft.com/office/drawing/2016/5/14/chartex" xmlns:mc="http://schemas.openxmlformats.org/markup-compatibility/2006" xmlns:aink="http://schemas.microsoft.com/office/drawing/2016/ink" xmlns:am3d="http://schemas.microsoft.com/office/drawing/2017/model3d" xmlns:o="urn:schemas-microsoft-com:office:office" xmlns:r="http://schemas.openxmlformats.org/officeDocument/2006/relationships" xmlns:m="http://schemas.openxmlformats.org/officeDocument/2006/math" xmlns:v="urn:schemas-microsoft-com:vml" xmlns:wp14="http://schemas.microsoft.com/office/word/2010/wordprocessingDrawing" xmlns:wp="http://schemas.openxmlformats.org/drawingml/2006/wordprocessingDrawing" xmlns:w10="urn:schemas-microsoft-com:office:word" xmlns:w="http://schemas.openxmlformats.org/wordprocessingml/2006/main" xmlns:w14="http://schemas.microsoft.com/office/word/2010/wordml" xmlns:w15="http://schemas.microsoft.com/office/word/2012/wordml" xmlns:w16cex="http://schemas.microsoft.com/office/word/2018/wordml/cex" xmlns:w16cid="http://schemas.microsoft.com/office/word/2016/wordml/cid" xmlns:w16="http://schemas.microsoft.com/office/word/2018/wordml" xmlns:w16se="http://schemas.microsoft.com/office/word/2015/wordml/symex" xmlns:wpg="http://schemas.microsoft.com/office/word/2010/wordprocessingGroup" xmlns:wpi="http://schemas.microsoft.com/office/word/2010/wordprocessingInk" xmlns:wne="http://schemas.microsoft.com/office/word/2006/wordml" xmlns:wps="http://schemas.microsoft.com/office/word/2010/wordprocessingShape" mc:Ignorable="w14 w15 w16se w16cid w16 w16cex wp14">
+<w15:people xmlns:wpc="http://schemas.microsoft.com/office/word/2010/wordprocessingCanvas" xmlns:cx="http://schemas.microsoft.com/office/drawing/2014/chartex" xmlns:mc="http://schemas.openxmlformats.org/markup-compatibility/2006" xmlns:o="urn:schemas-microsoft-com:office:office" xmlns:r="http://schemas.openxmlformats.org/officeDocument/2006/relationships" xmlns:m="http://schemas.openxmlformats.org/officeDocument/2006/math" xmlns:v="urn:schemas-microsoft-com:vml" xmlns:wp14="http://schemas.microsoft.com/office/word/2010/wordprocessingDrawing" xmlns:wp="http://schemas.openxmlformats.org/drawingml/2006/wordprocessingDrawing" xmlns:w10="urn:schemas-microsoft-com:office:word" xmlns:w="http://schemas.openxmlformats.org/wordprocessingml/2006/main" xmlns:w14="http://schemas.microsoft.com/office/word/2010/wordml" xmlns:w15="http://schemas.microsoft.com/office/word/2012/wordml" xmlns:w16se="http://schemas.microsoft.com/office/word/2015/wordml/symex" xmlns:wpg="http://schemas.microsoft.com/office/word/2010/wordprocessingGroup" xmlns:wpi="http://schemas.microsoft.com/office/word/2010/wordprocessingInk" xmlns:wne="http://schemas.microsoft.com/office/word/2006/wordml" xmlns:wps="http://schemas.microsoft.com/office/word/2010/wordprocessingShape" mc:Ignorable="w14 w15 w16se wp14">
+  <w15:person w15:author="Ian">
+    <w15:presenceInfo w15:providerId="None" w15:userId="Ian"/>
+  </w15:person>
   <w15:person w15:author="Sean">
     <w15:presenceInfo w15:providerId="Windows Live" w15:userId="5458bde5543aa664"/>
-  </w15:person>
-  <w15:person w15:author="Ian">
-    <w15:presenceInfo w15:providerId="None" w15:userId="Ian"/>
   </w15:person>
 </w15:people>
 </file>
 
 <file path=word/styles.xml><?xml version="1.0" encoding="utf-8"?>
-<w:styles xmlns:mc="http://schemas.openxmlformats.org/markup-compatibility/2006" xmlns:r="http://schemas.openxmlformats.org/officeDocument/2006/relationships" xmlns:w="http://schemas.openxmlformats.org/wordprocessingml/2006/main" xmlns:w14="http://schemas.microsoft.com/office/word/2010/wordml" xmlns:w15="http://schemas.microsoft.com/office/word/2012/wordml" xmlns:w16cex="http://schemas.microsoft.com/office/word/2018/wordml/cex" xmlns:w16cid="http://schemas.microsoft.com/office/word/2016/wordml/cid" xmlns:w16="http://schemas.microsoft.com/office/word/2018/wordml" xmlns:w16se="http://schemas.microsoft.com/office/word/2015/wordml/symex" mc:Ignorable="w14 w15 w16se w16cid w16 w16cex">
+<w:styles xmlns:mc="http://schemas.openxmlformats.org/markup-compatibility/2006" xmlns:r="http://schemas.openxmlformats.org/officeDocument/2006/relationships" xmlns:w="http://schemas.openxmlformats.org/wordprocessingml/2006/main" xmlns:w14="http://schemas.microsoft.com/office/word/2010/wordml" xmlns:w15="http://schemas.microsoft.com/office/word/2012/wordml" xmlns:w16se="http://schemas.microsoft.com/office/word/2015/wordml/symex" mc:Ignorable="w14 w15 w16se">
   <w:docDefaults>
     <w:rPrDefault>
       <w:rPr>
@@ -6282,7 +7772,7 @@
     </w:rPrDefault>
     <w:pPrDefault/>
   </w:docDefaults>
-  <w:latentStyles w:defLockedState="0" w:defUIPriority="99" w:defSemiHidden="0" w:defUnhideWhenUsed="0" w:defQFormat="0" w:count="376">
+  <w:latentStyles w:defLockedState="0" w:defUIPriority="99" w:defSemiHidden="0" w:defUnhideWhenUsed="0" w:defQFormat="0" w:count="371">
     <w:lsdException w:name="Normal" w:uiPriority="0" w:qFormat="1"/>
     <w:lsdException w:name="heading 1" w:uiPriority="9" w:qFormat="1"/>
     <w:lsdException w:name="heading 2" w:semiHidden="1" w:uiPriority="9" w:unhideWhenUsed="1" w:qFormat="1"/>
@@ -6654,11 +8144,6 @@
     <w:lsdException w:name="List Table 5 Dark Accent 6" w:uiPriority="50"/>
     <w:lsdException w:name="List Table 6 Colorful Accent 6" w:uiPriority="51"/>
     <w:lsdException w:name="List Table 7 Colorful Accent 6" w:uiPriority="52"/>
-    <w:lsdException w:name="Mention" w:semiHidden="1" w:unhideWhenUsed="1"/>
-    <w:lsdException w:name="Smart Hyperlink" w:semiHidden="1" w:unhideWhenUsed="1"/>
-    <w:lsdException w:name="Hashtag" w:semiHidden="1" w:unhideWhenUsed="1"/>
-    <w:lsdException w:name="Unresolved Mention" w:semiHidden="1" w:unhideWhenUsed="1" w:qFormat="1"/>
-    <w:lsdException w:name="Smart Link" w:semiHidden="1" w:unhideWhenUsed="1"/>
   </w:latentStyles>
   <w:style w:type="paragraph" w:default="1" w:styleId="Normal">
     <w:name w:val="Normal"/>
@@ -7348,7 +8833,7 @@
       <w:lang w:val="en-US"/>
     </w:rPr>
   </w:style>
-  <w:style w:type="character" w:styleId="UnresolvedMention">
+  <w:style w:type="character" w:customStyle="1" w:styleId="UnresolvedMention">
     <w:name w:val="Unresolved Mention"/>
     <w:basedOn w:val="DefaultParagraphFont"/>
     <w:uiPriority w:val="99"/>
@@ -7630,7 +9115,7 @@
 </file>
 
 <file path=customXml/itemProps1.xml><?xml version="1.0" encoding="utf-8"?>
-<ds:datastoreItem xmlns:ds="http://schemas.openxmlformats.org/officeDocument/2006/customXml" ds:itemID="{A3BC6F1B-56CE-4A62-BEEC-F5439027B07C}">
+<ds:datastoreItem xmlns:ds="http://schemas.openxmlformats.org/officeDocument/2006/customXml" ds:itemID="{D5407388-D418-4C1D-9625-ECD9697A32CF}">
   <ds:schemaRefs>
     <ds:schemaRef ds:uri="http://schemas.openxmlformats.org/officeDocument/2006/bibliography"/>
   </ds:schemaRefs>

</xml_diff>

<commit_message>
resolved ryan's code review comments, reknitted htmls.
formatting changes to some headings in prereg
</commit_message>
<xml_diff>
--- a/design and hypotheses/experiment 7/preregistration.docx
+++ b/design and hypotheses/experiment 7/preregistration.docx
@@ -1,21 +1,13 @@
 
 <file path=word/document.xml><?xml version="1.0" encoding="utf-8"?>
-<w:document xmlns:wpc="http://schemas.microsoft.com/office/word/2010/wordprocessingCanvas" xmlns:cx="http://schemas.microsoft.com/office/drawing/2014/chartex" xmlns:mc="http://schemas.openxmlformats.org/markup-compatibility/2006" xmlns:o="urn:schemas-microsoft-com:office:office" xmlns:r="http://schemas.openxmlformats.org/officeDocument/2006/relationships" xmlns:m="http://schemas.openxmlformats.org/officeDocument/2006/math" xmlns:v="urn:schemas-microsoft-com:vml" xmlns:wp14="http://schemas.microsoft.com/office/word/2010/wordprocessingDrawing" xmlns:wp="http://schemas.openxmlformats.org/drawingml/2006/wordprocessingDrawing" xmlns:w10="urn:schemas-microsoft-com:office:word" xmlns:w="http://schemas.openxmlformats.org/wordprocessingml/2006/main" xmlns:w14="http://schemas.microsoft.com/office/word/2010/wordml" xmlns:w15="http://schemas.microsoft.com/office/word/2012/wordml" xmlns:w16se="http://schemas.microsoft.com/office/word/2015/wordml/symex" xmlns:wpg="http://schemas.microsoft.com/office/word/2010/wordprocessingGroup" xmlns:wpi="http://schemas.microsoft.com/office/word/2010/wordprocessingInk" xmlns:wne="http://schemas.microsoft.com/office/word/2006/wordml" xmlns:wps="http://schemas.microsoft.com/office/word/2010/wordprocessingShape" mc:Ignorable="w14 w15 w16se wp14">
+<w:document xmlns:wpc="http://schemas.microsoft.com/office/word/2010/wordprocessingCanvas" xmlns:cx="http://schemas.microsoft.com/office/drawing/2014/chartex" xmlns:cx1="http://schemas.microsoft.com/office/drawing/2015/9/8/chartex" xmlns:cx2="http://schemas.microsoft.com/office/drawing/2015/10/21/chartex" xmlns:cx3="http://schemas.microsoft.com/office/drawing/2016/5/9/chartex" xmlns:cx4="http://schemas.microsoft.com/office/drawing/2016/5/10/chartex" xmlns:cx5="http://schemas.microsoft.com/office/drawing/2016/5/11/chartex" xmlns:cx6="http://schemas.microsoft.com/office/drawing/2016/5/12/chartex" xmlns:cx7="http://schemas.microsoft.com/office/drawing/2016/5/13/chartex" xmlns:cx8="http://schemas.microsoft.com/office/drawing/2016/5/14/chartex" xmlns:mc="http://schemas.openxmlformats.org/markup-compatibility/2006" xmlns:aink="http://schemas.microsoft.com/office/drawing/2016/ink" xmlns:am3d="http://schemas.microsoft.com/office/drawing/2017/model3d" xmlns:o="urn:schemas-microsoft-com:office:office" xmlns:r="http://schemas.openxmlformats.org/officeDocument/2006/relationships" xmlns:m="http://schemas.openxmlformats.org/officeDocument/2006/math" xmlns:v="urn:schemas-microsoft-com:vml" xmlns:wp14="http://schemas.microsoft.com/office/word/2010/wordprocessingDrawing" xmlns:wp="http://schemas.openxmlformats.org/drawingml/2006/wordprocessingDrawing" xmlns:w10="urn:schemas-microsoft-com:office:word" xmlns:w="http://schemas.openxmlformats.org/wordprocessingml/2006/main" xmlns:w14="http://schemas.microsoft.com/office/word/2010/wordml" xmlns:w15="http://schemas.microsoft.com/office/word/2012/wordml" xmlns:w16cex="http://schemas.microsoft.com/office/word/2018/wordml/cex" xmlns:w16cid="http://schemas.microsoft.com/office/word/2016/wordml/cid" xmlns:w16="http://schemas.microsoft.com/office/word/2018/wordml" xmlns:w16se="http://schemas.microsoft.com/office/word/2015/wordml/symex" xmlns:wpg="http://schemas.microsoft.com/office/word/2010/wordprocessingGroup" xmlns:wpi="http://schemas.microsoft.com/office/word/2010/wordprocessingInk" xmlns:wne="http://schemas.microsoft.com/office/word/2006/wordml" xmlns:wps="http://schemas.microsoft.com/office/word/2010/wordprocessingShape" mc:Ignorable="w14 w15 w16se w16cid w16 w16cex wp14">
   <w:body>
     <w:p>
       <w:pPr>
         <w:pStyle w:val="Title"/>
       </w:pPr>
       <w:r>
-        <w:t xml:space="preserve">Changing First Impressions via Genuine Online Content &amp; </w:t>
-      </w:r>
-      <w:proofErr w:type="spellStart"/>
-      <w:r>
-        <w:t>Deepfaked</w:t>
-      </w:r>
-      <w:proofErr w:type="spellEnd"/>
-      <w:r>
-        <w:t xml:space="preserve"> Content</w:t>
+        <w:t>Changing First Impressions via Genuine Online Content &amp; Deepfaked Content</w:t>
       </w:r>
     </w:p>
     <w:p>
@@ -113,15 +105,7 @@
         </w:numPr>
       </w:pPr>
       <w:r>
-        <w:t xml:space="preserve">Are people aware that content can be </w:t>
-      </w:r>
-      <w:proofErr w:type="spellStart"/>
-      <w:r>
-        <w:t>Deepfaked</w:t>
-      </w:r>
-      <w:proofErr w:type="spellEnd"/>
-      <w:r>
-        <w:t xml:space="preserve"> before they take part in the study, and does this make them better at detecting them?</w:t>
+        <w:t>Are people aware that content can be Deepfaked before they take part in the study, and does this make them better at detecting them?</w:t>
       </w:r>
     </w:p>
     <w:p>
@@ -168,13 +152,8 @@
         <w:t xml:space="preserve">Does detecting that </w:t>
       </w:r>
       <w:r>
-        <w:t xml:space="preserve">one was exposed to a </w:t>
-      </w:r>
-      <w:proofErr w:type="spellStart"/>
-      <w:r>
-        <w:t>Deepfake</w:t>
-      </w:r>
-      <w:proofErr w:type="spellEnd"/>
+        <w:t>one was exposed to a Deepfake</w:t>
+      </w:r>
       <w:r>
         <w:t xml:space="preserve"> make </w:t>
       </w:r>
@@ -214,15 +193,7 @@
         <w:t xml:space="preserve"> correctly</w:t>
       </w:r>
       <w:r>
-        <w:t xml:space="preserve"> detecting that content is </w:t>
-      </w:r>
-      <w:proofErr w:type="spellStart"/>
-      <w:r>
-        <w:t>Deepfaked</w:t>
-      </w:r>
-      <w:proofErr w:type="spellEnd"/>
-      <w:r>
-        <w:t xml:space="preserve"> make you immune to its influence?</w:t>
+        <w:t xml:space="preserve"> detecting that content is Deepfaked make you immune to its influence?</w:t>
       </w:r>
     </w:p>
     <w:p>
@@ -251,15 +222,7 @@
         <w:t xml:space="preserve">in </w:t>
       </w:r>
       <w:r>
-        <w:t xml:space="preserve">our previous studies (e.g., can both genuine and </w:t>
-      </w:r>
-      <w:proofErr w:type="spellStart"/>
-      <w:r>
-        <w:t>Deepfaked</w:t>
-      </w:r>
-      <w:proofErr w:type="spellEnd"/>
-      <w:r>
-        <w:t xml:space="preserve"> content give rise to impression formation, is there evidence that they are comparably effective), whereas</w:t>
+        <w:t>our previous studies (e.g., can both genuine and Deepfaked content give rise to impression formation, is there evidence that they are comparably effective), whereas</w:t>
       </w:r>
       <w:r>
         <w:t>,</w:t>
@@ -271,15 +234,7 @@
         <w:t>,</w:t>
       </w:r>
       <w:r>
-        <w:t xml:space="preserve"> hypotheses were induced from, or refined based on, previous data and therefore require confirmation (e.g., does knowing something is a </w:t>
-      </w:r>
-      <w:proofErr w:type="spellStart"/>
-      <w:r>
-        <w:t>Deepfake</w:t>
-      </w:r>
-      <w:proofErr w:type="spellEnd"/>
-      <w:r>
-        <w:t xml:space="preserve"> make </w:t>
+        <w:t xml:space="preserve"> hypotheses were induced from, or refined based on, previous data and therefore require confirmation (e.g., does knowing something is a Deepfake make </w:t>
       </w:r>
       <w:r>
         <w:t xml:space="preserve">one </w:t>
@@ -339,15 +294,7 @@
         <w:t>Video Type</w:t>
       </w:r>
       <w:r>
-        <w:t xml:space="preserve"> (</w:t>
-      </w:r>
-      <w:proofErr w:type="spellStart"/>
-      <w:r>
-        <w:t>Deepfaked</w:t>
-      </w:r>
-      <w:proofErr w:type="spellEnd"/>
-      <w:r>
-        <w:t xml:space="preserve"> vs. genuine) were counterbalanced between participants, and were used as Independent Variables in the analyses. Participants were randomly assigned to one of four groups: </w:t>
+        <w:t xml:space="preserve"> (Deepfaked vs. genuine) were counterbalanced between participants, and were used as Independent Variables in the analyses. Participants were randomly assigned to one of four groups: </w:t>
       </w:r>
     </w:p>
     <w:p>
@@ -383,15 +330,7 @@
         </w:numPr>
       </w:pPr>
       <w:r>
-        <w:t xml:space="preserve">Group 3: encountered the positive variant of the </w:t>
-      </w:r>
-      <w:proofErr w:type="spellStart"/>
-      <w:r>
-        <w:t>Deepfaked</w:t>
-      </w:r>
-      <w:proofErr w:type="spellEnd"/>
-      <w:r>
-        <w:t xml:space="preserve"> video</w:t>
+        <w:t>Group 3: encountered the positive variant of the Deepfaked video</w:t>
       </w:r>
     </w:p>
     <w:p>
@@ -403,15 +342,7 @@
         </w:numPr>
       </w:pPr>
       <w:r>
-        <w:t xml:space="preserve">Group 4: encountered the negative variant of the </w:t>
-      </w:r>
-      <w:proofErr w:type="spellStart"/>
-      <w:r>
-        <w:t>Deepfaked</w:t>
-      </w:r>
-      <w:proofErr w:type="spellEnd"/>
-      <w:r>
-        <w:t xml:space="preserve"> video. </w:t>
+        <w:t xml:space="preserve">Group 4: encountered the negative variant of the Deepfaked video. </w:t>
       </w:r>
     </w:p>
     <w:p>
@@ -508,21 +439,7 @@
           <w:rPr>
             <w:rStyle w:val="InternetLink"/>
           </w:rPr>
-          <w:t xml:space="preserve">Solomon </w:t>
-        </w:r>
-        <w:proofErr w:type="spellStart"/>
-        <w:r>
-          <w:rPr>
-            <w:rStyle w:val="InternetLink"/>
-          </w:rPr>
-          <w:t>Kurz’s</w:t>
-        </w:r>
-        <w:proofErr w:type="spellEnd"/>
-        <w:r>
-          <w:rPr>
-            <w:rStyle w:val="InternetLink"/>
-          </w:rPr>
-          <w:t xml:space="preserve"> blog post</w:t>
+          <w:t>Solomon Kurz’s blog post</w:t>
         </w:r>
       </w:hyperlink>
       <w:r>
@@ -618,7 +535,7 @@
       <w:r>
         <w:t>Participants were recruited via Prolific (</w:t>
       </w:r>
-      <w:hyperlink r:id="rId12">
+      <w:hyperlink r:id="rId13">
         <w:r>
           <w:rPr>
             <w:rStyle w:val="InternetLink"/>
@@ -699,7 +616,7 @@
                     <pic:cNvPicPr/>
                   </pic:nvPicPr>
                   <pic:blipFill>
-                    <a:blip r:embed="rId13" cstate="print">
+                    <a:blip r:embed="rId14" cstate="print">
                       <a:extLst>
                         <a:ext uri="{28A0092B-C50C-407E-A947-70E740481C1C}">
                           <a14:useLocalDpi xmlns:a14="http://schemas.microsoft.com/office/drawing/2010/main" val="0"/>
@@ -751,7 +668,7 @@
                     <pic:cNvPicPr/>
                   </pic:nvPicPr>
                   <pic:blipFill>
-                    <a:blip r:embed="rId14" cstate="print">
+                    <a:blip r:embed="rId15" cstate="print">
                       <a:extLst>
                         <a:ext uri="{28A0092B-C50C-407E-A947-70E740481C1C}">
                           <a14:useLocalDpi xmlns:a14="http://schemas.microsoft.com/office/drawing/2010/main" val="0"/>
@@ -803,7 +720,7 @@
                     <pic:cNvPicPr/>
                   </pic:nvPicPr>
                   <pic:blipFill>
-                    <a:blip r:embed="rId15" cstate="print">
+                    <a:blip r:embed="rId16" cstate="print">
                       <a:extLst>
                         <a:ext uri="{28A0092B-C50C-407E-A947-70E740481C1C}">
                           <a14:useLocalDpi xmlns:a14="http://schemas.microsoft.com/office/drawing/2010/main" val="0"/>
@@ -855,7 +772,7 @@
                     <pic:cNvPicPr/>
                   </pic:nvPicPr>
                   <pic:blipFill>
-                    <a:blip r:embed="rId16" cstate="print">
+                    <a:blip r:embed="rId17" cstate="print">
                       <a:extLst>
                         <a:ext uri="{28A0092B-C50C-407E-A947-70E740481C1C}">
                           <a14:useLocalDpi xmlns:a14="http://schemas.microsoft.com/office/drawing/2010/main" val="0"/>
@@ -903,7 +820,7 @@
                     <pic:cNvPicPr/>
                   </pic:nvPicPr>
                   <pic:blipFill>
-                    <a:blip r:embed="rId17" cstate="print">
+                    <a:blip r:embed="rId18" cstate="print">
                       <a:extLst>
                         <a:ext uri="{28A0092B-C50C-407E-A947-70E740481C1C}">
                           <a14:useLocalDpi xmlns:a14="http://schemas.microsoft.com/office/drawing/2010/main" val="0"/>
@@ -949,7 +866,7 @@
                     <pic:cNvPicPr/>
                   </pic:nvPicPr>
                   <pic:blipFill>
-                    <a:blip r:embed="rId18" cstate="print">
+                    <a:blip r:embed="rId19" cstate="print">
                       <a:extLst>
                         <a:ext uri="{28A0092B-C50C-407E-A947-70E740481C1C}">
                           <a14:useLocalDpi xmlns:a14="http://schemas.microsoft.com/office/drawing/2010/main" val="0"/>
@@ -995,7 +912,7 @@
                     <pic:cNvPicPr/>
                   </pic:nvPicPr>
                   <pic:blipFill>
-                    <a:blip r:embed="rId19" cstate="print">
+                    <a:blip r:embed="rId20" cstate="print">
                       <a:extLst>
                         <a:ext uri="{28A0092B-C50C-407E-A947-70E740481C1C}">
                           <a14:useLocalDpi xmlns:a14="http://schemas.microsoft.com/office/drawing/2010/main" val="0"/>
@@ -1041,7 +958,7 @@
                     <pic:cNvPicPr/>
                   </pic:nvPicPr>
                   <pic:blipFill>
-                    <a:blip r:embed="rId20" cstate="print">
+                    <a:blip r:embed="rId21" cstate="print">
                       <a:extLst>
                         <a:ext uri="{28A0092B-C50C-407E-A947-70E740481C1C}">
                           <a14:useLocalDpi xmlns:a14="http://schemas.microsoft.com/office/drawing/2010/main" val="0"/>
@@ -1088,15 +1005,7 @@
         <w:t>)</w:t>
       </w:r>
       <w:r>
-        <w:t xml:space="preserve">. Eight behavioral statements were selected for use in the videos: three positive, three negative, and two </w:t>
-      </w:r>
-      <w:proofErr w:type="gramStart"/>
-      <w:r>
-        <w:t>neutral</w:t>
-      </w:r>
-      <w:proofErr w:type="gramEnd"/>
-      <w:r>
-        <w:t>. The statements used in the videos are as follows:</w:t>
+        <w:t>. Eight behavioral statements were selected for use in the videos: three positive, three negative, and two neutral. The statements used in the videos are as follows:</w:t>
       </w:r>
     </w:p>
     <w:p>
@@ -1211,101 +1120,53 @@
       </w:r>
     </w:p>
     <w:p>
+      <w:r>
+        <w:rPr>
+          <w:b/>
+        </w:rPr>
+        <w:t xml:space="preserve">Deepfaked content. </w:t>
+      </w:r>
+      <w:r>
+        <w:t xml:space="preserve">In the Deepfaked condition, the key evaluative statements emitted by Chris in the video were created using a computer algorithm. These segments of </w:t>
+      </w:r>
+      <w:r>
+        <w:lastRenderedPageBreak/>
+        <w:t xml:space="preserve">the videos were created using the approach of Yao et al. (2020), an improvement based on the earlier used method of Fried et al. (2019). This new method allows one to simulate a scenario where the desired Deepfake was never previously spoken by the target. Instead of using only 3D model parameters from existing data of the actor, Yao's method leverages both a small amount of the actor's data as well as a large repository of speaking footage of a different actor to generate high quality 3D head model parameters for arbitrary spoken content. It also allows easy iterative editing. Given recordings of only the negative statements, we used Yao’s method to iteratively perform localized edits (i.e. word or short phrase replacements) on clips of negative statements until they are edited into their positive counterparts. At each iteration, we spliced in real audio recordings of the actor to obtain the audio for that iteration. Deepfaked videos of the actor saying negative statements were generated similarly (i.e., using only the positive statements). In this way the genuine and Deepfaked videos were similar in their content but differed in their origin (i.e., genuine vs synthetic). </w:t>
+      </w:r>
+      <w:r>
+        <w:t xml:space="preserve"> </w:t>
+      </w:r>
+    </w:p>
+    <w:p>
+      <w:r>
+        <w:rPr>
+          <w:b/>
+        </w:rPr>
+        <w:t>Personalized IAT (</w:t>
+      </w:r>
       <w:proofErr w:type="spellStart"/>
       <w:r>
         <w:rPr>
           <w:b/>
         </w:rPr>
-        <w:t>Deepfaked</w:t>
+        <w:t>pIAT</w:t>
       </w:r>
       <w:proofErr w:type="spellEnd"/>
       <w:r>
         <w:rPr>
           <w:b/>
         </w:rPr>
-        <w:t xml:space="preserve"> content. </w:t>
-      </w:r>
-      <w:r>
-        <w:t xml:space="preserve">In the </w:t>
+        <w:t>)</w:t>
+      </w:r>
+      <w:r>
+        <w:t xml:space="preserve">. A set of five positive and five negative adjectives were used as valenced stimuli during the </w:t>
       </w:r>
       <w:proofErr w:type="spellStart"/>
       <w:r>
-        <w:t>Deepfaked</w:t>
+        <w:t>pIAT</w:t>
       </w:r>
       <w:proofErr w:type="spellEnd"/>
       <w:r>
-        <w:t xml:space="preserve"> condition, the key evaluative statements emitted by Chris in the video were created using a computer algorithm. These segments of </w:t>
-      </w:r>
-      <w:r>
-        <w:lastRenderedPageBreak/>
-        <w:t xml:space="preserve">the videos were created using the approach of Yao et al. (2020), an improvement based on the earlier used method of Fried et al. (2019). This new method allows one to simulate a scenario where the desired </w:t>
-      </w:r>
-      <w:proofErr w:type="spellStart"/>
-      <w:r>
-        <w:t>Deepfake</w:t>
-      </w:r>
-      <w:proofErr w:type="spellEnd"/>
-      <w:r>
-        <w:t xml:space="preserve"> was never previously spoken by the target. Instead of using only 3D model parameters from existing data of the actor, Yao's method leverages both a small amount of the actor's data as well as a large repository of speaking footage of a different actor to generate high quality 3D head model parameters for arbitrary spoken content. It also allows easy iterative editing. Given recordings of only the negative statements, we used Yao’s method to iteratively perform localized edits (i.e. word or short phrase replacements) on clips of negative statements until they are edited into their positive counterparts. At each iteration, we spliced in real audio recordings of the actor to obtain the audio for that iteration. </w:t>
-      </w:r>
-      <w:proofErr w:type="spellStart"/>
-      <w:r>
-        <w:t>Deepfaked</w:t>
-      </w:r>
-      <w:proofErr w:type="spellEnd"/>
-      <w:r>
-        <w:t xml:space="preserve"> videos of the actor saying negative statements were generated similarly (i.e., using only the positive statements). In this way the genuine and </w:t>
-      </w:r>
-      <w:proofErr w:type="spellStart"/>
-      <w:r>
-        <w:t>Deepfaked</w:t>
-      </w:r>
-      <w:proofErr w:type="spellEnd"/>
-      <w:r>
-        <w:t xml:space="preserve"> videos were similar in their content but differed in their origin (i.e., genuine vs synthetic). </w:t>
-      </w:r>
-      <w:r>
-        <w:t xml:space="preserve"> </w:t>
-      </w:r>
-    </w:p>
-    <w:p>
-      <w:r>
-        <w:rPr>
-          <w:b/>
-        </w:rPr>
-        <w:t>Personalized IAT (</w:t>
-      </w:r>
-      <w:proofErr w:type="spellStart"/>
-      <w:r>
-        <w:rPr>
-          <w:b/>
-        </w:rPr>
-        <w:t>pIAT</w:t>
-      </w:r>
-      <w:proofErr w:type="spellEnd"/>
-      <w:r>
-        <w:rPr>
-          <w:b/>
-        </w:rPr>
-        <w:t>)</w:t>
-      </w:r>
-      <w:r>
-        <w:t xml:space="preserve">. A set of five positive and five negative adjectives were used as </w:t>
-      </w:r>
-      <w:proofErr w:type="spellStart"/>
-      <w:r>
-        <w:t>valenced</w:t>
-      </w:r>
-      <w:proofErr w:type="spellEnd"/>
-      <w:r>
-        <w:t xml:space="preserve"> stimuli during the </w:t>
-      </w:r>
-      <w:proofErr w:type="spellStart"/>
-      <w:r>
-        <w:t>pIAT</w:t>
-      </w:r>
-      <w:proofErr w:type="spellEnd"/>
-      <w:r>
         <w:t>. In the task, the names of two individuals (‘Chris’ who featured in the intervention and ‘Bob’ who is unknown) served as target labels and the words ‘</w:t>
       </w:r>
       <w:r>
@@ -1324,23 +1185,7 @@
         <w:t>I dislike</w:t>
       </w:r>
       <w:r>
-        <w:t xml:space="preserve">’ as attribute labels. Five positively </w:t>
-      </w:r>
-      <w:proofErr w:type="spellStart"/>
-      <w:r>
-        <w:t>valenced</w:t>
-      </w:r>
-      <w:proofErr w:type="spellEnd"/>
-      <w:r>
-        <w:t xml:space="preserve"> and five negatively </w:t>
-      </w:r>
-      <w:proofErr w:type="spellStart"/>
-      <w:r>
-        <w:t>valenced</w:t>
-      </w:r>
-      <w:proofErr w:type="spellEnd"/>
-      <w:r>
-        <w:t xml:space="preserve"> adjectives served as attribute stimuli (</w:t>
+        <w:t>’ as attribute labels. Five positively valenced and five negatively valenced adjectives served as attribute stimuli (</w:t>
       </w:r>
       <w:r>
         <w:rPr>
@@ -1415,29 +1260,13 @@
     </w:p>
     <w:p>
       <w:r>
-        <w:t xml:space="preserve">Thereafter the experiment played an embedded YouTube video of Chris. In the video Chris emitted three </w:t>
-      </w:r>
-      <w:proofErr w:type="spellStart"/>
-      <w:r>
-        <w:t>valenced</w:t>
-      </w:r>
-      <w:proofErr w:type="spellEnd"/>
-      <w:r>
-        <w:t xml:space="preserve"> statements and two neutral statements (for a copy of the videos see the</w:t>
+        <w:t>Thereafter the experiment played an embedded YouTube video of Chris. In the video Chris emitted three valenced statements and two neutral statements (for a copy of the videos see the</w:t>
       </w:r>
       <w:r>
         <w:t xml:space="preserve"> method/stimuli folder</w:t>
       </w:r>
       <w:r>
-        <w:t xml:space="preserve">). Half of the participants encountered a positive variant video wherein Chris emits three positive and two neutral statements, whereas the other half encountered the negative variant video, wherein Chris emitted three negative and two neutral statements (for the actual statements used see the video and the stimulus section above). In half of the cases these videos were genuine (i.e., recorded by the first author) and in the other half they were </w:t>
-      </w:r>
-      <w:proofErr w:type="spellStart"/>
-      <w:r>
-        <w:t>Deepfaked</w:t>
-      </w:r>
-      <w:proofErr w:type="spellEnd"/>
-      <w:r>
-        <w:t xml:space="preserve"> (i.e., synthetic recreations derived from the genuine videos). </w:t>
+        <w:t xml:space="preserve">). Half of the participants encountered a positive variant video wherein Chris emits three positive and two neutral statements, whereas the other half encountered the negative variant video, wherein Chris emitted three negative and two neutral statements (for the actual statements used see the video and the stimulus section above). In half of the cases these videos were genuine (i.e., recorded by the first author) and in the other half they were Deepfaked (i.e., synthetic recreations derived from the genuine videos). </w:t>
       </w:r>
     </w:p>
     <w:p>
@@ -1471,7 +1300,7 @@
                     <pic:cNvPicPr/>
                   </pic:nvPicPr>
                   <pic:blipFill>
-                    <a:blip r:embed="rId21">
+                    <a:blip r:embed="rId22">
                       <a:extLst>
                         <a:ext uri="{28A0092B-C50C-407E-A947-70E740481C1C}">
                           <a14:useLocalDpi xmlns:a14="http://schemas.microsoft.com/office/drawing/2010/main" val="0"/>
@@ -1524,7 +1353,7 @@
                     <pic:cNvPicPr/>
                   </pic:nvPicPr>
                   <pic:blipFill>
-                    <a:blip r:embed="rId22" cstate="print">
+                    <a:blip r:embed="rId23" cstate="print">
                       <a:extLst>
                         <a:ext uri="{28A0092B-C50C-407E-A947-70E740481C1C}">
                           <a14:useLocalDpi xmlns:a14="http://schemas.microsoft.com/office/drawing/2010/main" val="0"/>
@@ -1562,15 +1391,7 @@
         <w:t>Figure 1</w:t>
       </w:r>
       <w:r>
-        <w:t xml:space="preserve">. Screenshot of the genuine video (left) and the </w:t>
-      </w:r>
-      <w:proofErr w:type="spellStart"/>
-      <w:r>
-        <w:t>Deepfaked</w:t>
-      </w:r>
-      <w:proofErr w:type="spellEnd"/>
-      <w:r>
-        <w:t xml:space="preserve"> video (right).</w:t>
+        <w:t>. Screenshot of the genuine video (left) and the Deepfaked video (right).</w:t>
       </w:r>
     </w:p>
     <w:p>
@@ -1599,15 +1420,7 @@
     </w:p>
     <w:p>
       <w:r>
-        <w:t xml:space="preserve">Overall, each participant completes seven blocks of trials. The first block of 20 practice trials requires them to sort images of Chris and Bob into their respective categories, with Chris assigned to the left (‘F’) key and Bob with the right (‘J’) key. On the second block of 20 practice trials, participants assign positively </w:t>
-      </w:r>
-      <w:proofErr w:type="spellStart"/>
-      <w:r>
-        <w:t>valenced</w:t>
-      </w:r>
-      <w:proofErr w:type="spellEnd"/>
-      <w:r>
-        <w:t xml:space="preserve"> stimuli to the ‘I like’ category using the left key and negative stimuli to the ‘I dislike’ category using the right key. Blocks 3 (20 trials) and 4 (40 trials) involve a combined assignment of target and attribute stimuli to their respective categories. Specifically, participants categorize Chris and ‘positive’ words using the left key and Bob and ‘negative’ words using the right key. The fifth block of 40 trials reverses the key assignments, with Chris now assigned to the right key and Bob with the left key. Finally, the sixth (20 trials) and seventh blocks (40 trials) requires participants to categorize Chris with ‘negative’ words and Bob with ‘positive’ words. </w:t>
+        <w:t xml:space="preserve">Overall, each participant completes seven blocks of trials. The first block of 20 practice trials requires them to sort images of Chris and Bob into their respective categories, with Chris assigned to the left (‘F’) key and Bob with the right (‘J’) key. On the second block of 20 practice trials, participants assign positively valenced stimuli to the ‘I like’ category using the left key and negative stimuli to the ‘I dislike’ category using the right key. Blocks 3 (20 trials) and 4 (40 trials) involve a combined assignment of target and attribute stimuli to their respective categories. Specifically, participants categorize Chris and ‘positive’ words using the left key and Bob and ‘negative’ words using the right key. The fifth block of 40 trials reverses the key assignments, with Chris now assigned to the right key and Bob with the left key. Finally, the sixth (20 trials) and seventh blocks (40 trials) requires participants to categorize Chris with ‘negative’ words and Bob with ‘positive’ words. </w:t>
       </w:r>
     </w:p>
     <w:p>
@@ -1637,7 +1450,7 @@
                     </pic:cNvPicPr>
                   </pic:nvPicPr>
                   <pic:blipFill rotWithShape="1">
-                    <a:blip r:embed="rId23"/>
+                    <a:blip r:embed="rId24"/>
                     <a:srcRect l="351" t="692" r="770" b="1339"/>
                     <a:stretch/>
                   </pic:blipFill>
@@ -1659,7 +1472,7 @@
                       <a:tailEnd type="none" w="med" len="med"/>
                       <a:extLst>
                         <a:ext uri="{C807C97D-BFC1-408E-A445-0C87EB9F89A2}">
-                          <ask:lineSketchStyleProps xmlns:ask="http://schemas.microsoft.com/office/drawing/2018/sketchyshapes" xmlns:w16="http://schemas.microsoft.com/office/word/2018/wordml" xmlns:w16cid="http://schemas.microsoft.com/office/word/2016/wordml/cid" xmlns:w16cex="http://schemas.microsoft.com/office/word/2018/wordml/cex" xmlns:w="http://schemas.openxmlformats.org/wordprocessingml/2006/main" xmlns:w10="urn:schemas-microsoft-com:office:word" xmlns:v="urn:schemas-microsoft-com:vml" xmlns:o="urn:schemas-microsoft-com:office:office" xmlns:am3d="http://schemas.microsoft.com/office/drawing/2017/model3d" xmlns:aink="http://schemas.microsoft.com/office/drawing/2016/ink" xmlns:cx8="http://schemas.microsoft.com/office/drawing/2016/5/14/chartex" xmlns:cx7="http://schemas.microsoft.com/office/drawing/2016/5/13/chartex" xmlns:cx6="http://schemas.microsoft.com/office/drawing/2016/5/12/chartex" xmlns:cx5="http://schemas.microsoft.com/office/drawing/2016/5/11/chartex" xmlns:cx4="http://schemas.microsoft.com/office/drawing/2016/5/10/chartex" xmlns:cx3="http://schemas.microsoft.com/office/drawing/2016/5/9/chartex" xmlns:cx2="http://schemas.microsoft.com/office/drawing/2015/10/21/chartex" xmlns:cx1="http://schemas.microsoft.com/office/drawing/2015/9/8/chartex" xmlns="" sd="0">
+                          <ask:lineSketchStyleProps xmlns:ask="http://schemas.microsoft.com/office/drawing/2018/sketchyshapes" sd="0">
                             <a:custGeom>
                               <a:avLst/>
                               <a:gdLst/>
@@ -1763,7 +1576,7 @@
                     <pic:cNvPicPr/>
                   </pic:nvPicPr>
                   <pic:blipFill>
-                    <a:blip r:embed="rId24" cstate="print">
+                    <a:blip r:embed="rId25" cstate="print">
                       <a:extLst>
                         <a:ext uri="{28A0092B-C50C-407E-A947-70E740481C1C}">
                           <a14:useLocalDpi xmlns:a14="http://schemas.microsoft.com/office/drawing/2010/main" val="0"/>
@@ -1820,82 +1633,42 @@
       </w:r>
     </w:p>
     <w:p>
+      <w:r>
+        <w:rPr>
+          <w:b/>
+        </w:rPr>
+        <w:t xml:space="preserve">Deepfake detection. </w:t>
+      </w:r>
+      <w:r>
+        <w:t xml:space="preserve">(Dependent variable for H3, Independent variable for H4, exclusion criterion for H5). Participants were provided with the following information and question: </w:t>
+      </w:r>
+    </w:p>
+    <w:p>
+      <w:r>
+        <w:t>“Artificial Intelligence algorithms are now so advanced that they can fabricate audio and video content that appears real but was never said by a real person. This type of content is known as a ‘Deepfake’, and can be very convincing or difficult to tell from real content.</w:t>
+      </w:r>
+    </w:p>
+    <w:p>
+      <w:r>
+        <w:t xml:space="preserve"> A key goal of this study is to examine whether people can tell the difference between genuine video content (footage of a real person) versus </w:t>
+      </w:r>
       <w:proofErr w:type="spellStart"/>
       <w:r>
-        <w:rPr>
-          <w:b/>
-        </w:rPr>
-        <w:t>Deepfake</w:t>
+        <w:t>Deepfakes</w:t>
       </w:r>
       <w:proofErr w:type="spellEnd"/>
       <w:r>
-        <w:rPr>
-          <w:b/>
-        </w:rPr>
-        <w:t xml:space="preserve"> detection. </w:t>
-      </w:r>
-      <w:r>
-        <w:t xml:space="preserve">(Dependent variable for H3, Independent variable for H4, exclusion criterion for H5). Participants were provided with the following information and question: </w:t>
-      </w:r>
-    </w:p>
-    <w:p>
-      <w:r>
-        <w:t>“Artificial Intelligence algorithms are now so advanced that they can fabricate audio and video content that appears real but was never said by a real person. This type of content is known as a ‘</w:t>
-      </w:r>
-      <w:proofErr w:type="spellStart"/>
-      <w:r>
-        <w:t>Deepfake</w:t>
-      </w:r>
-      <w:proofErr w:type="spellEnd"/>
-      <w:r>
-        <w:t>’, and can be very convincing or difficult to tell from real content.</w:t>
-      </w:r>
-    </w:p>
-    <w:p>
-      <w:r>
-        <w:t xml:space="preserve"> A key goal of this study is to examine whether people can tell the difference between genuine video content (footage of a real person) versus </w:t>
-      </w:r>
-      <w:proofErr w:type="spellStart"/>
-      <w:r>
-        <w:t>Deepfakes</w:t>
-      </w:r>
-      <w:proofErr w:type="spellEnd"/>
-      <w:r>
         <w:t xml:space="preserve"> (videos created by computer algorithms that portray things that a person never said). </w:t>
       </w:r>
     </w:p>
     <w:p>
       <w:r>
-        <w:t xml:space="preserve">Some participants in this study were shown a genuine video of Chris. Other participants were shown a video of Chris where some sentences were </w:t>
-      </w:r>
-      <w:proofErr w:type="spellStart"/>
-      <w:r>
-        <w:t>Deepfaked</w:t>
-      </w:r>
-      <w:proofErr w:type="spellEnd"/>
-      <w:r>
-        <w:t xml:space="preserve"> (i.e., Chris never really said those things). It’s very important that you answer the following question honestly: Do you think that the video of Chris you watched earlier in this study was genuine or </w:t>
-      </w:r>
-      <w:proofErr w:type="spellStart"/>
-      <w:r>
-        <w:t>Deepfaked</w:t>
-      </w:r>
-      <w:proofErr w:type="spellEnd"/>
-      <w:r>
-        <w:t>?”</w:t>
-      </w:r>
-    </w:p>
-    <w:p>
-      <w:r>
-        <w:t xml:space="preserve">Response options: “The video I watched was </w:t>
-      </w:r>
-      <w:proofErr w:type="spellStart"/>
-      <w:r>
-        <w:t>Deepfaked</w:t>
-      </w:r>
-      <w:proofErr w:type="spellEnd"/>
-      <w:r>
-        <w:t>: a computer algorithm was used to create footage of Chris saying things he never really said.” / “The video I watched was genuine: it only contained authentic video of an actual living person.”</w:t>
+        <w:t>Some participants in this study were shown a genuine video of Chris. Other participants were shown a video of Chris where some sentences were Deepfaked (i.e., Chris never really said those things). It’s very important that you answer the following question honestly: Do you think that the video of Chris you watched earlier in this study was genuine or Deepfaked?”</w:t>
+      </w:r>
+    </w:p>
+    <w:p>
+      <w:r>
+        <w:t>Response options: “The video I watched was Deepfaked: a computer algorithm was used to create footage of Chris saying things he never really said.” / “The video I watched was genuine: it only contained authentic video of an actual living person.”</w:t>
       </w:r>
     </w:p>
     <w:p>
@@ -1910,21 +1683,12 @@
       </w:r>
     </w:p>
     <w:p>
-      <w:proofErr w:type="spellStart"/>
       <w:r>
         <w:rPr>
           <w:b/>
           <w:bCs/>
         </w:rPr>
-        <w:t>Deepfake</w:t>
-      </w:r>
-      <w:proofErr w:type="spellEnd"/>
-      <w:r>
-        <w:rPr>
-          <w:b/>
-          <w:bCs/>
-        </w:rPr>
-        <w:t xml:space="preserve"> awareness</w:t>
+        <w:t>Deepfake awareness</w:t>
       </w:r>
       <w:r>
         <w:t xml:space="preserve">. (Independent variable for H4, exclusion criterion for H5). Afterwards, we assessed for general awareness of </w:t>
@@ -1944,22 +1708,28 @@
       <w:r>
         <w:t>‘</w:t>
       </w:r>
+      <w:r>
+        <w:t>Deepfaked</w:t>
+      </w:r>
+      <w:r>
+        <w:t>’</w:t>
+      </w:r>
+      <w:r>
+        <w:t xml:space="preserve">? Please elaborate on your answer using the text box below.” Response format: </w:t>
+      </w:r>
+      <w:r>
+        <w:t>First a closed-response format (</w:t>
+      </w:r>
+      <w:r>
+        <w:t xml:space="preserve">Yes – I was aware of the concept of </w:t>
+      </w:r>
       <w:proofErr w:type="spellStart"/>
       <w:r>
-        <w:t>Deepfaked</w:t>
+        <w:t>Deepfakes</w:t>
       </w:r>
       <w:proofErr w:type="spellEnd"/>
       <w:r>
-        <w:t>’</w:t>
-      </w:r>
-      <w:r>
-        <w:t xml:space="preserve">? Please elaborate on your answer using the text box below.” Response format: </w:t>
-      </w:r>
-      <w:r>
-        <w:t>First a closed-response format (</w:t>
-      </w:r>
-      <w:r>
-        <w:t xml:space="preserve">Yes – I was aware of the concept of </w:t>
+        <w:t xml:space="preserve"> / “No - I wasn’t aware of the concept of </w:t>
       </w:r>
       <w:proofErr w:type="spellStart"/>
       <w:r>
@@ -1967,14 +1737,6 @@
       </w:r>
       <w:proofErr w:type="spellEnd"/>
       <w:r>
-        <w:t xml:space="preserve"> / “No - I wasn’t aware of the concept of </w:t>
-      </w:r>
-      <w:proofErr w:type="spellStart"/>
-      <w:r>
-        <w:t>Deepfakes</w:t>
-      </w:r>
-      <w:proofErr w:type="spellEnd"/>
-      <w:r>
         <w:t>”</w:t>
       </w:r>
       <w:r>
@@ -2014,15 +1776,7 @@
     </w:p>
     <w:p>
       <w:r>
-        <w:t xml:space="preserve">Half of the participants in the study encountered a video recording where Chris said three positive things and two neutral things about himself. The other half of participants encountered a video recording where Chris said three negative things and two neutral things about himself. Certain participants encountered genuine videos of Chris saying these things whereas others encountered </w:t>
-      </w:r>
-      <w:proofErr w:type="spellStart"/>
-      <w:r>
-        <w:t>Deepfaked</w:t>
-      </w:r>
-      <w:proofErr w:type="spellEnd"/>
-      <w:r>
-        <w:t xml:space="preserve"> videos of Chris saying these things. </w:t>
+        <w:t xml:space="preserve">Half of the participants in the study encountered a video recording where Chris said three positive things and two neutral things about himself. The other half of participants encountered a video recording where Chris said three negative things and two neutral things about himself. Certain participants encountered genuine videos of Chris saying these things whereas others encountered Deepfaked videos of Chris saying these things. </w:t>
       </w:r>
     </w:p>
     <w:p>
@@ -2087,21 +1841,7 @@
         <w:rPr>
           <w:lang w:eastAsia="it-IT"/>
         </w:rPr>
-        <w:t xml:space="preserve">, self-reported evaluations, or behavioral intentions; (2) Failed to maintain IAT performance criteria (i.e., error rates &gt; 30% when considering all four blocks used to calculate D2 scores, or &gt; 40% in any one of those four blocks, or if &gt; 10% of their responses on those blocks were &lt; 300 </w:t>
-      </w:r>
-      <w:proofErr w:type="spellStart"/>
-      <w:r>
-        <w:rPr>
-          <w:lang w:eastAsia="it-IT"/>
-        </w:rPr>
-        <w:t>ms</w:t>
-      </w:r>
-      <w:proofErr w:type="spellEnd"/>
-      <w:r>
-        <w:rPr>
-          <w:lang w:eastAsia="it-IT"/>
-        </w:rPr>
-        <w:t xml:space="preserve">); (3) spending too little or too much time on the web page that played the video, </w:t>
+        <w:t xml:space="preserve">, self-reported evaluations, or behavioral intentions; (2) Failed to maintain IAT performance criteria (i.e., error rates &gt; 30% when considering all four blocks used to calculate D2 scores, or &gt; 40% in any one of those four blocks, or if &gt; 10% of their responses on those blocks were &lt; 300 ms); (3) spending too little or too much time on the web page that played the video, </w:t>
       </w:r>
       <w:r>
         <w:rPr>
@@ -2263,13 +2003,6 @@
       </w:r>
     </w:p>
     <w:p>
-      <w:r>
-        <w:rPr>
-          <w:b/>
-          <w:lang w:eastAsia="it-IT"/>
-        </w:rPr>
-        <w:tab/>
-      </w:r>
       <w:r>
         <w:rPr>
           <w:b/>
@@ -2288,11 +2021,14 @@
     <w:p>
       <w:pPr>
         <w:pStyle w:val="Heading2"/>
-      </w:pPr>
-      <w:r>
         <w:rPr>
           <w:lang w:eastAsia="it-IT"/>
         </w:rPr>
+      </w:pPr>
+      <w:r>
+        <w:rPr>
+          <w:lang w:eastAsia="it-IT"/>
+        </w:rPr>
         <w:t>Standardization</w:t>
       </w:r>
     </w:p>
@@ -2301,41 +2037,21 @@
         <w:rPr>
           <w:lang w:eastAsia="it-IT"/>
         </w:rPr>
-        <w:tab/>
-      </w:r>
+        <w:t xml:space="preserve">All evaluative learning dependent variables (self-reported evaluations, IAT D2 scores, and behavioral intentions) were standardized (by 1 SD) after exclusions and prior to analysis condition (see </w:t>
+      </w:r>
+      <w:proofErr w:type="spellStart"/>
       <w:r>
         <w:rPr>
           <w:lang w:eastAsia="it-IT"/>
         </w:rPr>
-        <w:t xml:space="preserve">All evaluative learning dependent variables (self-reported evaluations, IAT D2 scores, and behavioral intentions) were standardized (by 1 SD) after exclusions and prior to analysis condition (see </w:t>
-      </w:r>
-      <w:proofErr w:type="spellStart"/>
+        <w:t>Lorah</w:t>
+      </w:r>
+      <w:proofErr w:type="spellEnd"/>
       <w:r>
         <w:rPr>
           <w:lang w:eastAsia="it-IT"/>
         </w:rPr>
-        <w:t>Lorah</w:t>
-      </w:r>
-      <w:proofErr w:type="spellEnd"/>
-      <w:r>
-        <w:rPr>
-          <w:lang w:eastAsia="it-IT"/>
-        </w:rPr>
-        <w:t xml:space="preserve">, 2018: https://doi.org/10.1186/s40536-018-0061-2). This was done within each level of both IV (i.e., by Source Valence condition [positive vs. negative], and by Video Content [Genuine vs. </w:t>
-      </w:r>
-      <w:proofErr w:type="spellStart"/>
-      <w:r>
-        <w:rPr>
-          <w:lang w:eastAsia="it-IT"/>
-        </w:rPr>
-        <w:t>Deepfaked</w:t>
-      </w:r>
-      <w:proofErr w:type="spellEnd"/>
-      <w:r>
-        <w:rPr>
-          <w:lang w:eastAsia="it-IT"/>
-        </w:rPr>
-        <w:t xml:space="preserve">]). As such, the beta estimates obtained from the Bayesian linear models (see research questions and data analysis plans below) therefore represent standardized beta values (i.e., </w:t>
+        <w:t xml:space="preserve">, 2018: https://doi.org/10.1186/s40536-018-0061-2). This was done within each level of both IV (i.e., by Source Valence condition [positive vs. negative], and by Video Content [Genuine vs. Deepfaked]). As such, the beta estimates obtained from the Bayesian linear models (see research questions and data analysis plans below) therefore represent standardized beta values (i.e., </w:t>
       </w:r>
       <m:oMath>
         <m:r>
@@ -2512,15 +2228,7 @@
         <w:t xml:space="preserve"> </w:t>
       </w:r>
       <w:r>
-        <w:t xml:space="preserve">The informational content of the videos (i.e., valence of the statements), in both the genuine and </w:t>
-      </w:r>
-      <w:proofErr w:type="spellStart"/>
-      <w:r>
-        <w:t>Deepfaked</w:t>
-      </w:r>
-      <w:proofErr w:type="spellEnd"/>
-      <w:r>
-        <w:t xml:space="preserve"> conditions, will influence first impressions, such that those exposed to videos in which the character (Chris) makes positive statements will </w:t>
+        <w:t xml:space="preserve">The informational content of the videos (i.e., valence of the statements), in both the genuine and Deepfaked conditions, will influence first impressions, such that those exposed to videos in which the character (Chris) makes positive statements will </w:t>
       </w:r>
       <w:r>
         <w:lastRenderedPageBreak/>
@@ -2645,15 +2353,7 @@
         <w:t>H1b.</w:t>
       </w:r>
       <w:r>
-        <w:t xml:space="preserve"> The content of the </w:t>
-      </w:r>
-      <w:proofErr w:type="spellStart"/>
-      <w:r>
-        <w:t>Deepfaked</w:t>
-      </w:r>
-      <w:proofErr w:type="spellEnd"/>
-      <w:r>
-        <w:t xml:space="preserve"> videos (i.e., Source Valence) will influence participants’ </w:t>
+        <w:t xml:space="preserve"> The content of the Deepfaked videos (i.e., Source Valence) will influence participants’ </w:t>
       </w:r>
       <w:r>
         <w:t xml:space="preserve">self-reported </w:t>
@@ -2743,15 +2443,7 @@
         <w:t>H1d.</w:t>
       </w:r>
       <w:r>
-        <w:t xml:space="preserve"> The content of the </w:t>
-      </w:r>
-      <w:proofErr w:type="spellStart"/>
-      <w:r>
-        <w:t>Deepfaked</w:t>
-      </w:r>
-      <w:proofErr w:type="spellEnd"/>
-      <w:r>
-        <w:t xml:space="preserve"> videos (i.e., Source Valence) will influence participants’ IAT D2 scores. </w:t>
+        <w:t xml:space="preserve"> The content of the Deepfaked videos (i.e., Source Valence) will influence participants’ IAT D2 scores. </w:t>
       </w:r>
     </w:p>
     <w:p>
@@ -2834,15 +2526,7 @@
         <w:t>H1f</w:t>
       </w:r>
       <w:r>
-        <w:t xml:space="preserve">. The content of the </w:t>
-      </w:r>
-      <w:proofErr w:type="spellStart"/>
-      <w:r>
-        <w:t>Deepfaked</w:t>
-      </w:r>
-      <w:proofErr w:type="spellEnd"/>
-      <w:r>
-        <w:t xml:space="preserve"> videos (i.e., Source Valence) will influence participants’ behavioral intention responses. </w:t>
+        <w:t xml:space="preserve">. The content of the Deepfaked videos (i.e., Source Valence) will influence participants’ behavioral intention responses. </w:t>
       </w:r>
     </w:p>
     <w:p>
@@ -2903,15 +2587,7 @@
         <w:t>Findings from our previous studies:</w:t>
       </w:r>
       <w:r>
-        <w:t xml:space="preserve"> We consistently found that genuine and </w:t>
-      </w:r>
-      <w:proofErr w:type="spellStart"/>
-      <w:r>
-        <w:t>Deepfaked</w:t>
-      </w:r>
-      <w:proofErr w:type="spellEnd"/>
-      <w:r>
-        <w:t xml:space="preserve"> content (whether video or audio clips) produced self-reported and automatic evaluations and that </w:t>
+        <w:t xml:space="preserve"> We consistently found that genuine and Deepfaked content (whether video or audio clips) produced self-reported and automatic evaluations and that </w:t>
       </w:r>
       <w:proofErr w:type="spellStart"/>
       <w:r>
@@ -2962,30 +2638,22 @@
         <w:t>90%</w:t>
       </w:r>
       <w:r>
-        <w:t xml:space="preserve"> CI of the </w:t>
+        <w:t xml:space="preserve"> CI of the Deepfaked condition (i.e., the difference between Source Valence conditions in each subgroups), this </w:t>
       </w:r>
       <w:proofErr w:type="spellStart"/>
       <w:r>
-        <w:t>Deepfaked</w:t>
+        <w:t>as</w:t>
       </w:r>
       <w:proofErr w:type="spellEnd"/>
       <w:r>
-        <w:t xml:space="preserve"> condition (i.e., the difference between Source Valence conditions in each subgroups), this </w:t>
+        <w:t xml:space="preserve"> considered evidence in support of the alternative hypothesis (i.e., evidence of non-inferiority in estimated means; that </w:t>
       </w:r>
       <w:proofErr w:type="spellStart"/>
       <w:r>
-        <w:t>as</w:t>
+        <w:t>Deepfakes</w:t>
       </w:r>
       <w:proofErr w:type="spellEnd"/>
       <w:r>
-        <w:t xml:space="preserve"> considered evidence in support of the alternative hypothesis (i.e., evidence of non-inferiority in estimated means; that </w:t>
-      </w:r>
-      <w:proofErr w:type="spellStart"/>
-      <w:r>
-        <w:t>Deepfakes</w:t>
-      </w:r>
-      <w:proofErr w:type="spellEnd"/>
-      <w:r>
         <w:t xml:space="preserve"> are as good as genuine content).</w:t>
       </w:r>
     </w:p>
@@ -2997,15 +2665,7 @@
         <w:t>H2a.</w:t>
       </w:r>
       <w:r>
-        <w:t xml:space="preserve"> Change in self-reported evaluations (i.e., between Source Valence conditions) induced by </w:t>
-      </w:r>
-      <w:proofErr w:type="spellStart"/>
-      <w:r>
-        <w:t>Deepfaked</w:t>
-      </w:r>
-      <w:proofErr w:type="spellEnd"/>
-      <w:r>
-        <w:t xml:space="preserve"> video content will be non-inferior to genuine content.</w:t>
+        <w:t xml:space="preserve"> Change in self-reported evaluations (i.e., between Source Valence conditions) induced by Deepfaked video content will be non-inferior to genuine content.</w:t>
       </w:r>
     </w:p>
     <w:p>
@@ -3061,47 +2721,39 @@
       <w:r>
         <w:t xml:space="preserve">95% CI = 2.56; </w:t>
       </w:r>
+      <w:r>
+        <w:rPr>
+          <w:lang w:val="en-IE"/>
+        </w:rPr>
+        <w:t xml:space="preserve">Deepfake lower </w:t>
+      </w:r>
+      <w:r>
+        <w:t>90% CI = 2.66)</w:t>
+      </w:r>
+      <w:r>
+        <w:rPr>
+          <w:lang w:val="en-IE"/>
+        </w:rPr>
+        <w:t xml:space="preserve">. </w:t>
+      </w:r>
       <w:proofErr w:type="spellStart"/>
       <w:r>
         <w:rPr>
           <w:lang w:val="en-IE"/>
         </w:rPr>
-        <w:t>Deepfake</w:t>
+        <w:t>Deepfakes</w:t>
       </w:r>
       <w:proofErr w:type="spellEnd"/>
       <w:r>
         <w:rPr>
           <w:lang w:val="en-IE"/>
         </w:rPr>
-        <w:t xml:space="preserve"> lower </w:t>
-      </w:r>
-      <w:r>
-        <w:t>90% CI = 2.66)</w:t>
+        <w:t xml:space="preserve"> were 103.3% (95% CI [97.3, 109.4]) as effective as genuine content</w:t>
       </w:r>
       <w:r>
         <w:rPr>
           <w:lang w:val="en-IE"/>
         </w:rPr>
-        <w:t xml:space="preserve">. </w:t>
-      </w:r>
-      <w:proofErr w:type="spellStart"/>
-      <w:r>
-        <w:rPr>
-          <w:lang w:val="en-IE"/>
-        </w:rPr>
-        <w:t>Deepfakes</w:t>
-      </w:r>
-      <w:proofErr w:type="spellEnd"/>
-      <w:r>
-        <w:rPr>
-          <w:lang w:val="en-IE"/>
-        </w:rPr>
-        <w:t xml:space="preserve"> were 103.3% (95% CI [97.3, 109.4]) as effective as genuine content</w:t>
-      </w:r>
-      <w:r>
-        <w:rPr>
-          <w:lang w:val="en-IE"/>
-        </w:rPr>
         <w:t>.</w:t>
       </w:r>
     </w:p>
@@ -3113,15 +2765,7 @@
         <w:t>H2b.</w:t>
       </w:r>
       <w:r>
-        <w:t xml:space="preserve"> Change in IAT D2 scores (i.e., between Source Valence conditions) induced by </w:t>
-      </w:r>
-      <w:proofErr w:type="spellStart"/>
-      <w:r>
-        <w:t>Deepfaked</w:t>
-      </w:r>
-      <w:proofErr w:type="spellEnd"/>
-      <w:r>
-        <w:t xml:space="preserve"> video content will be non-inferior to genuine content.</w:t>
+        <w:t xml:space="preserve"> Change in IAT D2 scores (i.e., between Source Valence conditions) induced by Deepfaked video content will be non-inferior to genuine content.</w:t>
       </w:r>
     </w:p>
     <w:p>
@@ -3171,19 +2815,11 @@
       <w:r>
         <w:t xml:space="preserve">95% CI = 1.18; </w:t>
       </w:r>
-      <w:proofErr w:type="spellStart"/>
       <w:r>
         <w:rPr>
           <w:lang w:val="en-IE"/>
         </w:rPr>
-        <w:t>Deepfake</w:t>
-      </w:r>
-      <w:proofErr w:type="spellEnd"/>
-      <w:r>
-        <w:rPr>
-          <w:lang w:val="en-IE"/>
-        </w:rPr>
-        <w:t xml:space="preserve"> lower </w:t>
+        <w:t xml:space="preserve">Deepfake lower </w:t>
       </w:r>
       <w:r>
         <w:t>90% CI = 1.26)</w:t>
@@ -3218,15 +2854,7 @@
         <w:t>H2c.</w:t>
       </w:r>
       <w:r>
-        <w:t xml:space="preserve"> Change in behavioral intentions (i.e., between Source Valence conditions) induced by </w:t>
-      </w:r>
-      <w:proofErr w:type="spellStart"/>
-      <w:r>
-        <w:t>Deepfaked</w:t>
-      </w:r>
-      <w:proofErr w:type="spellEnd"/>
-      <w:r>
-        <w:t xml:space="preserve"> video content will be non-inferior to genuine content.</w:t>
+        <w:t xml:space="preserve"> Change in behavioral intentions (i.e., between Source Valence conditions) induced by Deepfaked video content will be non-inferior to genuine content.</w:t>
       </w:r>
     </w:p>
     <w:p>
@@ -3276,19 +2904,11 @@
       <w:r>
         <w:t xml:space="preserve">95% CI = 0.73; </w:t>
       </w:r>
-      <w:proofErr w:type="spellStart"/>
       <w:r>
         <w:rPr>
           <w:lang w:val="en-IE"/>
         </w:rPr>
-        <w:t>Deepfake</w:t>
-      </w:r>
-      <w:proofErr w:type="spellEnd"/>
-      <w:r>
-        <w:rPr>
-          <w:lang w:val="en-IE"/>
-        </w:rPr>
-        <w:t xml:space="preserve"> lower </w:t>
+        <w:t xml:space="preserve">Deepfake lower </w:t>
       </w:r>
       <w:r>
         <w:t>90% CI = 1.04)</w:t>
@@ -3346,23 +2966,7 @@
         <w:t>Findings from our previous studies.</w:t>
       </w:r>
       <w:r>
-        <w:t xml:space="preserve"> In Experiments 4-6, participants were first told what a </w:t>
-      </w:r>
-      <w:proofErr w:type="spellStart"/>
-      <w:r>
-        <w:t>Deepfaked</w:t>
-      </w:r>
-      <w:proofErr w:type="spellEnd"/>
-      <w:r>
-        <w:t xml:space="preserve"> was, informed that they had been exposed to one, and asked to indicate in an open-ended response whether they had been aware of this fact while watching the content (i.e., if they were aware that the content was </w:t>
-      </w:r>
-      <w:proofErr w:type="spellStart"/>
-      <w:r>
-        <w:t>Deepfaked</w:t>
-      </w:r>
-      <w:proofErr w:type="spellEnd"/>
-      <w:r>
-        <w:t xml:space="preserve"> while watching it). These open-ended responses were then coded as “Yes” or “No” by two independent raters. Good agreement was found between raters</w:t>
+        <w:t xml:space="preserve"> In Experiments 4-6, participants were first told what a Deepfaked was, informed that they had been exposed to one, and asked to indicate in an open-ended response whether they had been aware of this fact while watching the content (i.e., if they were aware that the content was Deepfaked while watching it). These open-ended responses were then coded as “Yes” or “No” by two independent raters. Good agreement was found between raters</w:t>
       </w:r>
       <w:r>
         <w:t xml:space="preserve"> (92% agreement, </w:t>
@@ -3424,15 +3028,7 @@
         <w:t>])</w:t>
       </w:r>
       <w:r>
-        <w:t xml:space="preserve">. If both raters scored a response as having classified the content as a </w:t>
-      </w:r>
-      <w:proofErr w:type="spellStart"/>
-      <w:r>
-        <w:t>Deepfake</w:t>
-      </w:r>
-      <w:proofErr w:type="spellEnd"/>
-      <w:r>
-        <w:t xml:space="preserve"> then it was scored as such</w:t>
+        <w:t>. If both raters scored a response as having classified the content as a Deepfake then it was scored as such</w:t>
       </w:r>
       <w:r>
         <w:t xml:space="preserve">, otherwise they </w:t>
@@ -3441,23 +3037,7 @@
         <w:t>were scored as genuine (i.e., scoring prioritized specificity over sensitivity)</w:t>
       </w:r>
       <w:r>
-        <w:t>. Analyses of these classifications and the contents’ true status (</w:t>
-      </w:r>
-      <w:proofErr w:type="spellStart"/>
-      <w:r>
-        <w:t>Deepfaked</w:t>
-      </w:r>
-      <w:proofErr w:type="spellEnd"/>
-      <w:r>
-        <w:t xml:space="preserve"> or genuine) demonstrated that individuals were poor at making accurate and informed decisions regarding whether content was real or </w:t>
-      </w:r>
-      <w:proofErr w:type="spellStart"/>
-      <w:r>
-        <w:t>Deepfaked</w:t>
-      </w:r>
-      <w:proofErr w:type="spellEnd"/>
-      <w:r>
-        <w:t xml:space="preserve">. </w:t>
+        <w:t xml:space="preserve">. Analyses of these classifications and the contents’ true status (Deepfaked or genuine) demonstrated that individuals were poor at making accurate and informed decisions regarding whether content was real or Deepfaked. </w:t>
       </w:r>
     </w:p>
     <w:p>
@@ -3480,15 +3060,7 @@
         <w:t xml:space="preserve"> </w:t>
       </w:r>
       <w:r>
-        <w:t xml:space="preserve">Participants are poor at making accurate and informed judgements about whether online video content is genuine or </w:t>
-      </w:r>
-      <w:proofErr w:type="spellStart"/>
-      <w:r>
-        <w:t>Deepfaked</w:t>
-      </w:r>
-      <w:proofErr w:type="spellEnd"/>
-      <w:r>
-        <w:t xml:space="preserve">. This can </w:t>
+        <w:t xml:space="preserve">Participants are poor at making accurate and informed judgements about whether online video content is genuine or Deepfaked. This can </w:t>
       </w:r>
       <w:r>
         <w:lastRenderedPageBreak/>
@@ -3632,29 +3204,27 @@
       </w:r>
     </w:p>
     <w:p>
+      <w:r>
+        <w:rPr>
+          <w:i/>
+        </w:rPr>
+        <w:t>H3c</w:t>
+      </w:r>
+      <w:r>
+        <w:t>. We expect participants to be poor at making accurate decisions about whether content is genuine or not (i.e., Balanced Accuracy not greatly above chance</w:t>
+      </w:r>
       <w:commentRangeStart w:id="5"/>
+      <w:commentRangeStart w:id="6"/>
       <w:commentRangeEnd w:id="5"/>
       <w:r>
-        <w:rPr>
-          <w:i/>
-        </w:rPr>
-        <w:t>H3c</w:t>
-      </w:r>
-      <w:r>
-        <w:t>. We expect participants to be poor at making accurate decisions about whether content is genuine or not (i.e., Balanced Accuracy not greatly above chance</w:t>
-      </w:r>
-      <w:commentRangeStart w:id="6"/>
-      <w:commentRangeStart w:id="7"/>
+        <w:commentReference w:id="5"/>
+      </w:r>
       <w:commentRangeEnd w:id="6"/>
       <w:r>
+        <w:rPr>
+          <w:rStyle w:val="CommentReference"/>
+        </w:rPr>
         <w:commentReference w:id="6"/>
-      </w:r>
-      <w:commentRangeEnd w:id="7"/>
-      <w:r>
-        <w:rPr>
-          <w:rStyle w:val="CommentReference"/>
-        </w:rPr>
-        <w:commentReference w:id="7"/>
       </w:r>
       <w:r>
         <w:t xml:space="preserve">, </w:t>
@@ -3704,15 +3274,7 @@
       </w:r>
       <w:proofErr w:type="spellEnd"/>
       <w:r>
-        <w:t>/</w:t>
-      </w:r>
-      <w:proofErr w:type="spellStart"/>
-      <w:r>
-        <w:t>Youden’s</w:t>
-      </w:r>
-      <w:proofErr w:type="spellEnd"/>
-      <w:r>
-        <w:t xml:space="preserve"> </w:t>
+        <w:t xml:space="preserve">/Youden’s </w:t>
       </w:r>
       <w:r>
         <w:rPr>
@@ -3768,15 +3330,7 @@
         <w:pStyle w:val="Heading3"/>
       </w:pPr>
       <w:r>
-        <w:t xml:space="preserve">Research question 4: Are people aware that content can be </w:t>
-      </w:r>
-      <w:proofErr w:type="spellStart"/>
-      <w:r>
-        <w:t>Deepfaked</w:t>
-      </w:r>
-      <w:proofErr w:type="spellEnd"/>
-      <w:r>
-        <w:t xml:space="preserve"> before they take part in the study, and does this make them better at detecting them? </w:t>
+        <w:t xml:space="preserve">Research question 4: Are people aware that content can be Deepfaked before they take part in the study, and does this make them better at detecting them? </w:t>
       </w:r>
     </w:p>
     <w:p>
@@ -3790,31 +3344,15 @@
         <w:t>Findings from our previous studies.</w:t>
       </w:r>
       <w:r>
-        <w:t xml:space="preserve"> In Experiments 5-6, we asked participants if, prior to the study, they knew that video or audio content could be </w:t>
+        <w:t xml:space="preserve"> In Experiments 5-6, we asked participants if, prior to the study, they knew that video or audio content could be Deepfaked (i.e., if they were aware of the general concept of </w:t>
       </w:r>
       <w:proofErr w:type="spellStart"/>
       <w:r>
-        <w:t>Deepfaked</w:t>
+        <w:t>Deepfakes</w:t>
       </w:r>
       <w:proofErr w:type="spellEnd"/>
       <w:r>
-        <w:t xml:space="preserve"> (i.e., if they were aware of the general concept of </w:t>
-      </w:r>
-      <w:proofErr w:type="spellStart"/>
-      <w:r>
-        <w:t>Deepfakes</w:t>
-      </w:r>
-      <w:proofErr w:type="spellEnd"/>
-      <w:r>
-        <w:t xml:space="preserve">). They provided their responses in an open-ended fashion, and these responses were then coded as “Yes” or “No” by two other independent raters. Inter-rater reliability was found to be good. If both raters scored a response as having classified the content as </w:t>
-      </w:r>
-      <w:proofErr w:type="spellStart"/>
-      <w:r>
-        <w:t>Deepfake</w:t>
-      </w:r>
-      <w:proofErr w:type="spellEnd"/>
-      <w:r>
-        <w:t xml:space="preserve"> aware then it was scored as such</w:t>
+        <w:t>). They provided their responses in an open-ended fashion, and these responses were then coded as “Yes” or “No” by two other independent raters. Inter-rater reliability was found to be good. If both raters scored a response as having classified the content as Deepfake aware then it was scored as such</w:t>
       </w:r>
       <w:r>
         <w:t>, otherwise they were scored unaware</w:t>
@@ -3832,29 +3370,13 @@
       </w:r>
       <w:proofErr w:type="spellEnd"/>
       <w:r>
-        <w:t xml:space="preserve"> prior to the study. More importantly, in participants who were actually exposed to </w:t>
-      </w:r>
-      <w:proofErr w:type="spellStart"/>
-      <w:r>
-        <w:t>Deepfaked</w:t>
-      </w:r>
-      <w:proofErr w:type="spellEnd"/>
-      <w:r>
-        <w:t xml:space="preserve"> content, those who were </w:t>
+        <w:t xml:space="preserve"> prior to the study. More importantly, in participants who were actually exposed to Deepfaked content, those who were </w:t>
       </w:r>
       <w:r>
         <w:t xml:space="preserve">previously </w:t>
       </w:r>
       <w:r>
-        <w:t xml:space="preserve">familiar with the concept were more likely to detect it as </w:t>
-      </w:r>
-      <w:proofErr w:type="spellStart"/>
-      <w:r>
-        <w:t>Deepfaked</w:t>
-      </w:r>
-      <w:proofErr w:type="spellEnd"/>
-      <w:r>
-        <w:t>.</w:t>
+        <w:t>familiar with the concept were more likely to detect it as Deepfaked.</w:t>
       </w:r>
       <w:r>
         <w:t xml:space="preserve"> </w:t>
@@ -3866,15 +3388,7 @@
         <w:t xml:space="preserve">owever, these findings were based on subjective coding of open-ended responses. We therefore decided to refine these questions to a closed format alternative in order to minimize potential subjectivity. </w:t>
       </w:r>
       <w:r>
-        <w:t xml:space="preserve">Experiment 7 therefore employed responses to closed-ended questions about </w:t>
-      </w:r>
-      <w:proofErr w:type="spellStart"/>
-      <w:r>
-        <w:t>Deepfake</w:t>
-      </w:r>
-      <w:proofErr w:type="spellEnd"/>
-      <w:r>
-        <w:t xml:space="preserve"> concept awareness and detection instead, in order to limit subjectivity.</w:t>
+        <w:t>Experiment 7 therefore employed responses to closed-ended questions about Deepfake concept awareness and detection instead, in order to limit subjectivity.</w:t>
       </w:r>
     </w:p>
     <w:p>
@@ -3973,45 +3487,21 @@
       <w:r>
         <w:t>one.</w:t>
       </w:r>
+      <w:commentRangeStart w:id="7"/>
       <w:commentRangeStart w:id="8"/>
-      <w:commentRangeStart w:id="9"/>
+      <w:commentRangeEnd w:id="7"/>
+      <w:r>
+        <w:commentReference w:id="7"/>
+      </w:r>
       <w:commentRangeEnd w:id="8"/>
       <w:r>
+        <w:rPr>
+          <w:rStyle w:val="CommentReference"/>
+        </w:rPr>
         <w:commentReference w:id="8"/>
       </w:r>
-      <w:commentRangeEnd w:id="9"/>
-      <w:r>
-        <w:rPr>
-          <w:rStyle w:val="CommentReference"/>
-        </w:rPr>
-        <w:commentReference w:id="9"/>
-      </w:r>
-      <w:r>
-        <w:t xml:space="preserve"> Specifically, using the subset of participants who were in the </w:t>
-      </w:r>
-      <w:proofErr w:type="spellStart"/>
-      <w:r>
-        <w:t>Deepfake</w:t>
-      </w:r>
-      <w:proofErr w:type="spellEnd"/>
-      <w:r>
-        <w:t xml:space="preserve"> condition, we calculated counts for each of the combinations of the </w:t>
-      </w:r>
-      <w:proofErr w:type="spellStart"/>
-      <w:r>
-        <w:t>Deepfake</w:t>
-      </w:r>
-      <w:proofErr w:type="spellEnd"/>
-      <w:r>
-        <w:t xml:space="preserve"> concept check and </w:t>
-      </w:r>
-      <w:proofErr w:type="spellStart"/>
-      <w:r>
-        <w:t>Deepfake</w:t>
-      </w:r>
-      <w:proofErr w:type="spellEnd"/>
-      <w:r>
-        <w:t xml:space="preserve"> detection questions (e.g., awareness = TRUE &amp; detection = TRUE, awareness = TRUE &amp; detection = FALSE, etc.). We will then use a Bayesian Poisson model</w:t>
+      <w:r>
+        <w:t xml:space="preserve"> Specifically, using the subset of participants who were in the Deepfake condition, we calculated counts for each of the combinations of the Deepfake concept check and Deepfake detection questions (e.g., awareness = TRUE &amp; detection = TRUE, awareness = TRUE &amp; detection = FALSE, etc.). We will then use a Bayesian Poisson model</w:t>
       </w:r>
       <w:r>
         <w:t xml:space="preserve"> </w:t>
@@ -4075,21 +3565,7 @@
         <w:rPr>
           <w:shd w:val="clear" w:color="auto" w:fill="FFFF00"/>
         </w:rPr>
-        <w:t xml:space="preserve">participants exposed to a </w:t>
-      </w:r>
-      <w:proofErr w:type="spellStart"/>
-      <w:r>
-        <w:rPr>
-          <w:shd w:val="clear" w:color="auto" w:fill="FFFF00"/>
-        </w:rPr>
-        <w:t>Deepfake</w:t>
-      </w:r>
-      <w:proofErr w:type="spellEnd"/>
-      <w:r>
-        <w:rPr>
-          <w:shd w:val="clear" w:color="auto" w:fill="FFFF00"/>
-        </w:rPr>
-        <w:t xml:space="preserve">, </w:t>
+        <w:t xml:space="preserve">participants exposed to a Deepfake, </w:t>
       </w:r>
       <w:r>
         <w:rPr>
@@ -4191,34 +3667,18 @@
         <w:t xml:space="preserve"> Results from previous studies suggested that evaluative learning effects were still observed in this subset of participants who </w:t>
       </w:r>
       <w:r>
-        <w:t xml:space="preserve">were exposed to a </w:t>
+        <w:t xml:space="preserve">were exposed to a Deepfake and </w:t>
+      </w:r>
+      <w:r>
+        <w:t xml:space="preserve">reported being aware of the concept of </w:t>
       </w:r>
       <w:proofErr w:type="spellStart"/>
       <w:r>
-        <w:t>Deepfake</w:t>
+        <w:t>Deepfakes</w:t>
       </w:r>
       <w:proofErr w:type="spellEnd"/>
       <w:r>
-        <w:t xml:space="preserve"> and </w:t>
-      </w:r>
-      <w:r>
-        <w:t xml:space="preserve">reported being aware of the concept of </w:t>
-      </w:r>
-      <w:proofErr w:type="spellStart"/>
-      <w:r>
-        <w:t>Deepfakes</w:t>
-      </w:r>
-      <w:proofErr w:type="spellEnd"/>
-      <w:r>
-        <w:t xml:space="preserve"> prior to participation. However, these findings were based on subjective coding of open-ended responses. Experiment 7 therefore employed responses to a closed-ended question about </w:t>
-      </w:r>
-      <w:proofErr w:type="spellStart"/>
-      <w:r>
-        <w:t>Deepfake</w:t>
-      </w:r>
-      <w:proofErr w:type="spellEnd"/>
-      <w:r>
-        <w:t xml:space="preserve"> concept awareness instead, in order to limit subjectivity.</w:t>
+        <w:t xml:space="preserve"> prior to participation. However, these findings were based on subjective coding of open-ended responses. Experiment 7 therefore employed responses to a closed-ended question about Deepfake concept awareness instead, in order to limit subjectivity.</w:t>
       </w:r>
     </w:p>
     <w:p>
@@ -4232,15 +3692,7 @@
         <w:t>Hypothesis 5.</w:t>
       </w:r>
       <w:r>
-        <w:t xml:space="preserve"> In the subset of participants who were shown a </w:t>
-      </w:r>
-      <w:proofErr w:type="spellStart"/>
-      <w:r>
-        <w:t>Deepfaked</w:t>
-      </w:r>
-      <w:proofErr w:type="spellEnd"/>
-      <w:r>
-        <w:t xml:space="preserve"> video and reported being aware of the concept of </w:t>
+        <w:t xml:space="preserve"> In the subset of participants who were shown a Deepfaked video and reported being aware of the concept of </w:t>
       </w:r>
       <w:proofErr w:type="spellStart"/>
       <w:r>
@@ -4316,31 +3768,15 @@
         <w:t>H5a.</w:t>
       </w:r>
       <w:r>
-        <w:t xml:space="preserve"> In the subset of participants who were shown a </w:t>
+        <w:t xml:space="preserve"> In the subset of participants who were shown a Deepfaked video and reported being aware of the concept of </w:t>
       </w:r>
       <w:proofErr w:type="spellStart"/>
       <w:r>
-        <w:t>Deepfaked</w:t>
+        <w:t>Deepfaking</w:t>
       </w:r>
       <w:proofErr w:type="spellEnd"/>
       <w:r>
-        <w:t xml:space="preserve"> video and reported being aware of the concept of </w:t>
-      </w:r>
-      <w:proofErr w:type="spellStart"/>
-      <w:r>
-        <w:t>Deepfaking</w:t>
-      </w:r>
-      <w:proofErr w:type="spellEnd"/>
-      <w:r>
-        <w:t xml:space="preserve"> prior to participating in the experiment, the content of the </w:t>
-      </w:r>
-      <w:proofErr w:type="spellStart"/>
-      <w:r>
-        <w:t>Deepfaked</w:t>
-      </w:r>
-      <w:proofErr w:type="spellEnd"/>
-      <w:r>
-        <w:t xml:space="preserve"> videos (i.e., Source Valence) will influence participants’ self-reported evaluations. </w:t>
+        <w:t xml:space="preserve"> prior to participating in the experiment, the content of the Deepfaked videos (i.e., Source Valence) will influence participants’ self-reported evaluations. </w:t>
       </w:r>
     </w:p>
     <w:p>
@@ -4395,31 +3831,15 @@
         <w:t>H5b.</w:t>
       </w:r>
       <w:r>
-        <w:t xml:space="preserve"> In the subset of participants who were shown a </w:t>
+        <w:t xml:space="preserve"> In the subset of participants who were shown a Deepfaked video and reported being aware of the concept of </w:t>
       </w:r>
       <w:proofErr w:type="spellStart"/>
       <w:r>
-        <w:t>Deepfaked</w:t>
+        <w:t>Deepfaking</w:t>
       </w:r>
       <w:proofErr w:type="spellEnd"/>
       <w:r>
-        <w:t xml:space="preserve"> video and reported being aware of the concept of </w:t>
-      </w:r>
-      <w:proofErr w:type="spellStart"/>
-      <w:r>
-        <w:t>Deepfaking</w:t>
-      </w:r>
-      <w:proofErr w:type="spellEnd"/>
-      <w:r>
-        <w:t xml:space="preserve"> prior to participating in the experiment, the content of the </w:t>
-      </w:r>
-      <w:proofErr w:type="spellStart"/>
-      <w:r>
-        <w:t>Deepfaked</w:t>
-      </w:r>
-      <w:proofErr w:type="spellEnd"/>
-      <w:r>
-        <w:t xml:space="preserve"> videos (i.e., Source Valence) will influence participants’ IAT D2 scores. </w:t>
+        <w:t xml:space="preserve"> prior to participating in the experiment, the content of the Deepfaked videos (i.e., Source Valence) will influence participants’ IAT D2 scores. </w:t>
       </w:r>
     </w:p>
     <w:p>
@@ -4471,31 +3891,7 @@
         <w:t>H5c.</w:t>
       </w:r>
       <w:r>
-        <w:t xml:space="preserve"> In the subset of participants who were shown a </w:t>
-      </w:r>
-      <w:proofErr w:type="spellStart"/>
-      <w:r>
-        <w:t>Deepfaked</w:t>
-      </w:r>
-      <w:proofErr w:type="spellEnd"/>
-      <w:r>
-        <w:t xml:space="preserve"> video and accurately detected that the video was </w:t>
-      </w:r>
-      <w:proofErr w:type="spellStart"/>
-      <w:r>
-        <w:t>Deepfaked</w:t>
-      </w:r>
-      <w:proofErr w:type="spellEnd"/>
-      <w:r>
-        <w:t xml:space="preserve">, the content of the </w:t>
-      </w:r>
-      <w:proofErr w:type="spellStart"/>
-      <w:r>
-        <w:t>Deepfaked</w:t>
-      </w:r>
-      <w:proofErr w:type="spellEnd"/>
-      <w:r>
-        <w:t xml:space="preserve"> videos (i.e., Source Valence) will influence participants’ behavioral intention scores. </w:t>
+        <w:t xml:space="preserve"> In the subset of participants who were shown a Deepfaked video and accurately detected that the video was Deepfaked, the content of the Deepfaked videos (i.e., Source Valence) will influence participants’ behavioral intention scores. </w:t>
       </w:r>
     </w:p>
     <w:p>
@@ -4556,63 +3952,34 @@
       <w:r>
         <w:t xml:space="preserve">is </w:t>
       </w:r>
+      <w:r>
+        <w:t>Deepfaked make you immune to its influence?</w:t>
+      </w:r>
+    </w:p>
+    <w:p>
+      <w:r>
+        <w:rPr>
+          <w:b/>
+          <w:i/>
+        </w:rPr>
+        <w:t>Findings from our previous studies.</w:t>
+      </w:r>
+      <w:r>
+        <w:t xml:space="preserve"> In our earlier studies we wanted to know if (self-reported) </w:t>
+      </w:r>
+      <w:r>
+        <w:t xml:space="preserve">detection of </w:t>
+      </w:r>
       <w:proofErr w:type="spellStart"/>
       <w:r>
-        <w:t>Deepfaked</w:t>
+        <w:t>Deepfakes</w:t>
       </w:r>
       <w:proofErr w:type="spellEnd"/>
       <w:r>
-        <w:t xml:space="preserve"> make you immune to its influence?</w:t>
-      </w:r>
-    </w:p>
-    <w:p>
-      <w:r>
-        <w:rPr>
-          <w:b/>
-          <w:i/>
-        </w:rPr>
-        <w:t>Findings from our previous studies.</w:t>
-      </w:r>
-      <w:r>
-        <w:t xml:space="preserve"> In our earlier studies we wanted to know if (self-reported) </w:t>
-      </w:r>
-      <w:r>
-        <w:t xml:space="preserve">detection of </w:t>
-      </w:r>
-      <w:proofErr w:type="spellStart"/>
-      <w:r>
-        <w:t>Deepfakes</w:t>
-      </w:r>
-      <w:proofErr w:type="spellEnd"/>
-      <w:r>
-        <w:t xml:space="preserve"> would protect that person from being influenced by the </w:t>
-      </w:r>
-      <w:proofErr w:type="spellStart"/>
-      <w:r>
-        <w:t>Deepfake</w:t>
-      </w:r>
-      <w:proofErr w:type="spellEnd"/>
-      <w:r>
-        <w:t xml:space="preserve">. </w:t>
-      </w:r>
-      <w:r>
-        <w:t xml:space="preserve">That is, are evaluative learning effects still observed even in individuals who were exposed to a </w:t>
-      </w:r>
-      <w:proofErr w:type="spellStart"/>
-      <w:r>
-        <w:t>Deepfake</w:t>
-      </w:r>
-      <w:proofErr w:type="spellEnd"/>
-      <w:r>
-        <w:t xml:space="preserve"> and accurately detected that it was a </w:t>
-      </w:r>
-      <w:proofErr w:type="spellStart"/>
-      <w:r>
-        <w:t>Deepfake</w:t>
-      </w:r>
-      <w:proofErr w:type="spellEnd"/>
-      <w:r>
-        <w:t>?</w:t>
+        <w:t xml:space="preserve"> would protect that person from being influenced by the Deepfake. </w:t>
+      </w:r>
+      <w:r>
+        <w:t>That is, are evaluative learning effects still observed even in individuals who were exposed to a Deepfake and accurately detected that it was a Deepfake?</w:t>
       </w:r>
       <w:r>
         <w:t xml:space="preserve"> Results from our previous studies suggest that this was the case. </w:t>
@@ -4622,15 +3989,7 @@
       </w:r>
       <w:r>
         <w:lastRenderedPageBreak/>
-        <w:t xml:space="preserve">subjective coding of open-ended responses. Experiment 7 therefore employed responses to a closed-ended question about </w:t>
-      </w:r>
-      <w:proofErr w:type="spellStart"/>
-      <w:r>
-        <w:t>Deepfake</w:t>
-      </w:r>
-      <w:proofErr w:type="spellEnd"/>
-      <w:r>
-        <w:t xml:space="preserve"> detection instead, in order to limit subjectivity.</w:t>
+        <w:t>subjective coding of open-ended responses. Experiment 7 therefore employed responses to a closed-ended question about Deepfake detection instead, in order to limit subjectivity.</w:t>
       </w:r>
     </w:p>
     <w:p>
@@ -4644,23 +4003,7 @@
         <w:t>Hypothesis 6.</w:t>
       </w:r>
       <w:r>
-        <w:t xml:space="preserve"> In the subset of participants who were shown a </w:t>
-      </w:r>
-      <w:proofErr w:type="spellStart"/>
-      <w:r>
-        <w:t>Deepfaked</w:t>
-      </w:r>
-      <w:proofErr w:type="spellEnd"/>
-      <w:r>
-        <w:t xml:space="preserve"> video and accurately detected that the video was </w:t>
-      </w:r>
-      <w:proofErr w:type="spellStart"/>
-      <w:r>
-        <w:t>Deepfaked</w:t>
-      </w:r>
-      <w:proofErr w:type="spellEnd"/>
-      <w:r>
-        <w:t>, the content of the videos (i.e., valence of the statements) will still influence their first impressions, such that participants exposed to videos in which the character (Chris) makes positive statements will demonstrate more positive (self-reported and automatic) evaluations of Chris than when he makes negative statements. This can be broken down into component hypotheses and their inference rules (see the data analysis plan below for details of the models):</w:t>
+        <w:t xml:space="preserve"> In the subset of participants who were shown a Deepfaked video and accurately detected that the video was Deepfaked, the content of the videos (i.e., valence of the statements) will still influence their first impressions, such that participants exposed to videos in which the character (Chris) makes positive statements will demonstrate more positive (self-reported and automatic) evaluations of Chris than when he makes negative statements. This can be broken down into component hypotheses and their inference rules (see the data analysis plan below for details of the models):</w:t>
       </w:r>
     </w:p>
     <w:p>
@@ -4682,31 +4025,7 @@
         <w:t>H6a.</w:t>
       </w:r>
       <w:r>
-        <w:t xml:space="preserve"> In the subset of participants who were shown a </w:t>
-      </w:r>
-      <w:proofErr w:type="spellStart"/>
-      <w:r>
-        <w:t>Deepfaked</w:t>
-      </w:r>
-      <w:proofErr w:type="spellEnd"/>
-      <w:r>
-        <w:t xml:space="preserve"> video and accurately detected that the video was </w:t>
-      </w:r>
-      <w:proofErr w:type="spellStart"/>
-      <w:r>
-        <w:t>Deepfaked</w:t>
-      </w:r>
-      <w:proofErr w:type="spellEnd"/>
-      <w:r>
-        <w:t xml:space="preserve">, the content of the </w:t>
-      </w:r>
-      <w:proofErr w:type="spellStart"/>
-      <w:r>
-        <w:t>Deepfaked</w:t>
-      </w:r>
-      <w:proofErr w:type="spellEnd"/>
-      <w:r>
-        <w:t xml:space="preserve"> videos (i.e., Source Valence) will influence participants’ self-reported evaluations. </w:t>
+        <w:t xml:space="preserve"> In the subset of participants who were shown a Deepfaked video and accurately detected that the video was Deepfaked, the content of the Deepfaked videos (i.e., Source Valence) will influence participants’ self-reported evaluations. </w:t>
       </w:r>
     </w:p>
     <w:p>
@@ -4761,31 +4080,7 @@
         <w:t>H6b.</w:t>
       </w:r>
       <w:r>
-        <w:t xml:space="preserve"> In the subset of participants who were shown a </w:t>
-      </w:r>
-      <w:proofErr w:type="spellStart"/>
-      <w:r>
-        <w:t>Deepfaked</w:t>
-      </w:r>
-      <w:proofErr w:type="spellEnd"/>
-      <w:r>
-        <w:t xml:space="preserve"> video and accurately detected that the video was </w:t>
-      </w:r>
-      <w:proofErr w:type="spellStart"/>
-      <w:r>
-        <w:t>Deepfaked</w:t>
-      </w:r>
-      <w:proofErr w:type="spellEnd"/>
-      <w:r>
-        <w:t xml:space="preserve">, the content of the </w:t>
-      </w:r>
-      <w:proofErr w:type="spellStart"/>
-      <w:r>
-        <w:t>Deepfaked</w:t>
-      </w:r>
-      <w:proofErr w:type="spellEnd"/>
-      <w:r>
-        <w:t xml:space="preserve"> videos (i.e., Source Valence) will influence participants’ IAT D2 scores. </w:t>
+        <w:t xml:space="preserve"> In the subset of participants who were shown a Deepfaked video and accurately detected that the video was Deepfaked, the content of the Deepfaked videos (i.e., Source Valence) will influence participants’ IAT D2 scores. </w:t>
       </w:r>
     </w:p>
     <w:p>
@@ -4840,31 +4135,7 @@
         <w:t>H6c.</w:t>
       </w:r>
       <w:r>
-        <w:t xml:space="preserve"> In the subset of participants who were shown a </w:t>
-      </w:r>
-      <w:proofErr w:type="spellStart"/>
-      <w:r>
-        <w:t>Deepfaked</w:t>
-      </w:r>
-      <w:proofErr w:type="spellEnd"/>
-      <w:r>
-        <w:t xml:space="preserve"> video and accurately detected that the video was </w:t>
-      </w:r>
-      <w:proofErr w:type="spellStart"/>
-      <w:r>
-        <w:t>Deepfaked</w:t>
-      </w:r>
-      <w:proofErr w:type="spellEnd"/>
-      <w:r>
-        <w:t xml:space="preserve">, the content of the </w:t>
-      </w:r>
-      <w:proofErr w:type="spellStart"/>
-      <w:r>
-        <w:t>Deepfaked</w:t>
-      </w:r>
-      <w:proofErr w:type="spellEnd"/>
-      <w:r>
-        <w:t xml:space="preserve"> videos (i.e., Source Valence) will influence participants’ behavioral intention scores.</w:t>
+        <w:t xml:space="preserve"> In the subset of participants who were shown a Deepfaked video and accurately detected that the video was Deepfaked, the content of the Deepfaked videos (i.e., Source Valence) will influence participants’ behavioral intention scores.</w:t>
       </w:r>
       <w:r>
         <w:t xml:space="preserve"> </w:t>
@@ -4950,46 +4221,46 @@
         <w:t xml:space="preserve">detecting </w:t>
       </w:r>
       <w:r>
-        <w:t xml:space="preserve">that content is </w:t>
+        <w:t>that content is Deepfaked make you immune to its influence?</w:t>
+      </w:r>
+    </w:p>
+    <w:p>
+      <w:r>
+        <w:rPr>
+          <w:b/>
+          <w:i/>
+        </w:rPr>
+        <w:t>Findings from our previous studies.</w:t>
+      </w:r>
+      <w:r>
+        <w:t xml:space="preserve"> </w:t>
+      </w:r>
+      <w:r>
+        <w:t>This research question combines the previous two to provide an even more stringent test (albeit with an increasingly small subset</w:t>
+      </w:r>
+      <w:commentRangeStart w:id="9"/>
+      <w:commentRangeStart w:id="10"/>
+      <w:commentRangeEnd w:id="9"/>
+      <w:r>
+        <w:commentReference w:id="9"/>
+      </w:r>
+      <w:commentRangeEnd w:id="10"/>
+      <w:r>
+        <w:rPr>
+          <w:rStyle w:val="CommentReference"/>
+        </w:rPr>
+        <w:commentReference w:id="10"/>
+      </w:r>
+      <w:r>
+        <w:t xml:space="preserve"> of the sample): are evaluative learning effects still observed in participants who were shown </w:t>
       </w:r>
       <w:proofErr w:type="spellStart"/>
       <w:r>
-        <w:t>Deepfaked</w:t>
+        <w:t>Deepfakes</w:t>
       </w:r>
       <w:proofErr w:type="spellEnd"/>
       <w:r>
-        <w:t xml:space="preserve"> make you immune to its influence?</w:t>
-      </w:r>
-    </w:p>
-    <w:p>
-      <w:r>
-        <w:rPr>
-          <w:b/>
-          <w:i/>
-        </w:rPr>
-        <w:t>Findings from our previous studies.</w:t>
-      </w:r>
-      <w:r>
-        <w:t xml:space="preserve"> </w:t>
-      </w:r>
-      <w:r>
-        <w:t>This research question combines the previous two to provide an even more stringent test (albeit with an increasingly small subset</w:t>
-      </w:r>
-      <w:commentRangeStart w:id="11"/>
-      <w:commentRangeStart w:id="12"/>
-      <w:commentRangeEnd w:id="11"/>
-      <w:r>
-        <w:commentReference w:id="11"/>
-      </w:r>
-      <w:commentRangeEnd w:id="12"/>
-      <w:r>
-        <w:rPr>
-          <w:rStyle w:val="CommentReference"/>
-        </w:rPr>
-        <w:commentReference w:id="12"/>
-      </w:r>
-      <w:r>
-        <w:t xml:space="preserve"> of the sample): are evaluative learning effects still observed in participants who were shown </w:t>
+        <w:t xml:space="preserve">, reported being aware of the concept of </w:t>
       </w:r>
       <w:proofErr w:type="spellStart"/>
       <w:r>
@@ -4997,37 +4268,13 @@
       </w:r>
       <w:proofErr w:type="spellEnd"/>
       <w:r>
-        <w:t xml:space="preserve">, reported being aware of the concept of </w:t>
-      </w:r>
-      <w:proofErr w:type="spellStart"/>
-      <w:r>
-        <w:t>Deepfakes</w:t>
-      </w:r>
-      <w:proofErr w:type="spellEnd"/>
-      <w:r>
-        <w:t xml:space="preserve"> prior to the study, and accurately detected that they had been shown a </w:t>
-      </w:r>
-      <w:proofErr w:type="spellStart"/>
-      <w:r>
-        <w:t>Deepfake</w:t>
-      </w:r>
-      <w:proofErr w:type="spellEnd"/>
-      <w:r>
-        <w:t>? Results from our previous studies demonstrated that evaluative learning effects were still observed in this subset. However, as noted above, detection and awareness were both assessed via subjective scoring of open</w:t>
+        <w:t xml:space="preserve"> prior to the study, and accurately detected that they had been shown a Deepfake? Results from our previous studies demonstrated that evaluative learning effects were still observed in this subset. However, as noted above, detection and awareness were both assessed via subjective scoring of open</w:t>
       </w:r>
       <w:r>
         <w:t>-</w:t>
       </w:r>
       <w:r>
-        <w:t xml:space="preserve">ended responses. Experiment 7 therefore employed responses to closed-ended questions about </w:t>
-      </w:r>
-      <w:proofErr w:type="spellStart"/>
-      <w:r>
-        <w:t>Deepfake</w:t>
-      </w:r>
-      <w:proofErr w:type="spellEnd"/>
-      <w:r>
-        <w:t xml:space="preserve"> concept awareness and detection instead, in order to limit subjectivity.</w:t>
+        <w:t>ended responses. Experiment 7 therefore employed responses to closed-ended questions about Deepfake concept awareness and detection instead, in order to limit subjectivity.</w:t>
       </w:r>
     </w:p>
     <w:p>
@@ -5059,31 +4306,15 @@
         <w:t>.</w:t>
       </w:r>
       <w:r>
-        <w:t xml:space="preserve"> In the subset of participants who were shown a </w:t>
+        <w:t xml:space="preserve"> In the subset of participants who were shown a Deepfaked video, reported being aware of the concept of </w:t>
       </w:r>
       <w:proofErr w:type="spellStart"/>
       <w:r>
-        <w:t>Deepfaked</w:t>
+        <w:t>Deepfakes</w:t>
       </w:r>
       <w:proofErr w:type="spellEnd"/>
       <w:r>
-        <w:t xml:space="preserve"> video, reported being aware of the concept of </w:t>
-      </w:r>
-      <w:proofErr w:type="spellStart"/>
-      <w:r>
-        <w:t>Deepfakes</w:t>
-      </w:r>
-      <w:proofErr w:type="spellEnd"/>
-      <w:r>
-        <w:t xml:space="preserve"> prior to the study, and accurately detected that the video was </w:t>
-      </w:r>
-      <w:proofErr w:type="spellStart"/>
-      <w:r>
-        <w:t>Deepfaked</w:t>
-      </w:r>
-      <w:proofErr w:type="spellEnd"/>
-      <w:r>
-        <w:t>, the content of the videos (i.e., valence of the statements) will still influence their first impressions, such that participants exposed to videos in which the character (Chris) makes positive statements will demonstrate more positive (self-reported and automatic) evaluations of Chris than when he makes negative statements. This can be broken down into component hypotheses and their inference rules (see the data analysis plan below for details of the models):</w:t>
+        <w:t xml:space="preserve"> prior to the study, and accurately detected that the video was Deepfaked, the content of the videos (i.e., valence of the statements) will still influence their first impressions, such that participants exposed to videos in which the character (Chris) makes positive statements will demonstrate more positive (self-reported and automatic) evaluations of Chris than when he makes negative statements. This can be broken down into component hypotheses and their inference rules (see the data analysis plan below for details of the models):</w:t>
       </w:r>
     </w:p>
     <w:p>
@@ -5118,45 +4349,21 @@
         <w:t>a.</w:t>
       </w:r>
       <w:r>
-        <w:t xml:space="preserve"> In the subset of participants who were shown a </w:t>
+        <w:t xml:space="preserve"> In the subset of participants who were shown a Deepfaked video</w:t>
+      </w:r>
+      <w:r>
+        <w:t xml:space="preserve">, reported being aware of the concept of </w:t>
       </w:r>
       <w:proofErr w:type="spellStart"/>
       <w:r>
-        <w:t>Deepfaked</w:t>
+        <w:t>Deepfakes</w:t>
       </w:r>
       <w:proofErr w:type="spellEnd"/>
       <w:r>
-        <w:t xml:space="preserve"> video</w:t>
-      </w:r>
-      <w:r>
-        <w:t xml:space="preserve">, reported being aware of the concept of </w:t>
-      </w:r>
-      <w:proofErr w:type="spellStart"/>
-      <w:r>
-        <w:t>Deepfakes</w:t>
-      </w:r>
-      <w:proofErr w:type="spellEnd"/>
-      <w:r>
         <w:t>,</w:t>
       </w:r>
       <w:r>
-        <w:t xml:space="preserve"> and accurately detected that the video was </w:t>
-      </w:r>
-      <w:proofErr w:type="spellStart"/>
-      <w:r>
-        <w:t>Deepfaked</w:t>
-      </w:r>
-      <w:proofErr w:type="spellEnd"/>
-      <w:r>
-        <w:t xml:space="preserve">, the content of the </w:t>
-      </w:r>
-      <w:proofErr w:type="spellStart"/>
-      <w:r>
-        <w:t>Deepfaked</w:t>
-      </w:r>
-      <w:proofErr w:type="spellEnd"/>
-      <w:r>
-        <w:t xml:space="preserve"> videos (i.e., Source Valence) will influence participants’ self-reported evaluations. </w:t>
+        <w:t xml:space="preserve"> and accurately detected that the video was Deepfaked, the content of the Deepfaked videos (i.e., Source Valence) will influence participants’ self-reported evaluations. </w:t>
       </w:r>
     </w:p>
     <w:p>
@@ -5223,45 +4430,21 @@
         <w:t>b.</w:t>
       </w:r>
       <w:r>
-        <w:t xml:space="preserve"> In the subset of participants who were shown a </w:t>
+        <w:t xml:space="preserve"> In the subset of participants who were shown a Deepfaked video</w:t>
+      </w:r>
+      <w:r>
+        <w:t xml:space="preserve">, reported being aware of the concept of </w:t>
       </w:r>
       <w:proofErr w:type="spellStart"/>
       <w:r>
-        <w:t>Deepfaked</w:t>
+        <w:t>Deepfakes</w:t>
       </w:r>
       <w:proofErr w:type="spellEnd"/>
       <w:r>
-        <w:t xml:space="preserve"> video</w:t>
-      </w:r>
-      <w:r>
-        <w:t xml:space="preserve">, reported being aware of the concept of </w:t>
-      </w:r>
-      <w:proofErr w:type="spellStart"/>
-      <w:r>
-        <w:t>Deepfakes</w:t>
-      </w:r>
-      <w:proofErr w:type="spellEnd"/>
-      <w:r>
         <w:t>,</w:t>
       </w:r>
       <w:r>
-        <w:t xml:space="preserve"> and accurately detected that the video was </w:t>
-      </w:r>
-      <w:proofErr w:type="spellStart"/>
-      <w:r>
-        <w:t>Deepfaked</w:t>
-      </w:r>
-      <w:proofErr w:type="spellEnd"/>
-      <w:r>
-        <w:t xml:space="preserve">, the content of the </w:t>
-      </w:r>
-      <w:proofErr w:type="spellStart"/>
-      <w:r>
-        <w:t>Deepfaked</w:t>
-      </w:r>
-      <w:proofErr w:type="spellEnd"/>
-      <w:r>
-        <w:t xml:space="preserve"> videos (i.e., Source Valence) will influence participants’ IAT D2 scores. </w:t>
+        <w:t xml:space="preserve"> and accurately detected that the video was Deepfaked, the content of the Deepfaked videos (i.e., Source Valence) will influence participants’ IAT D2 scores. </w:t>
       </w:r>
     </w:p>
     <w:p>
@@ -5328,45 +4511,21 @@
         <w:t>c.</w:t>
       </w:r>
       <w:r>
-        <w:t xml:space="preserve"> In the subset of participants who were shown a </w:t>
+        <w:t xml:space="preserve"> In the subset of participants who were shown a Deepfaked video</w:t>
+      </w:r>
+      <w:r>
+        <w:t xml:space="preserve">, reported being aware of the concept of </w:t>
       </w:r>
       <w:proofErr w:type="spellStart"/>
       <w:r>
-        <w:t>Deepfaked</w:t>
+        <w:t>Deepfakes</w:t>
       </w:r>
       <w:proofErr w:type="spellEnd"/>
       <w:r>
-        <w:t xml:space="preserve"> video</w:t>
-      </w:r>
-      <w:r>
-        <w:t xml:space="preserve">, reported being aware of the concept of </w:t>
-      </w:r>
-      <w:proofErr w:type="spellStart"/>
-      <w:r>
-        <w:t>Deepfakes</w:t>
-      </w:r>
-      <w:proofErr w:type="spellEnd"/>
-      <w:r>
         <w:t>,</w:t>
       </w:r>
       <w:r>
-        <w:t xml:space="preserve"> and accurately detected that the video was </w:t>
-      </w:r>
-      <w:proofErr w:type="spellStart"/>
-      <w:r>
-        <w:t>Deepfaked</w:t>
-      </w:r>
-      <w:proofErr w:type="spellEnd"/>
-      <w:r>
-        <w:t xml:space="preserve">, the content of the </w:t>
-      </w:r>
-      <w:proofErr w:type="spellStart"/>
-      <w:r>
-        <w:t>Deepfaked</w:t>
-      </w:r>
-      <w:proofErr w:type="spellEnd"/>
-      <w:r>
-        <w:t xml:space="preserve"> videos (i.e., Source Valence) will influence participants’ behavioral intention scores. </w:t>
+        <w:t xml:space="preserve"> and accurately detected that the video was Deepfaked, the content of the Deepfaked videos (i.e., Source Valence) will influence participants’ behavioral intention scores. </w:t>
       </w:r>
     </w:p>
     <w:p>
@@ -5440,15 +4599,7 @@
         <w:t>Model specification.</w:t>
       </w:r>
       <w:r>
-        <w:t xml:space="preserve"> Bayesian models were implemented using the R package </w:t>
-      </w:r>
-      <w:proofErr w:type="spellStart"/>
-      <w:r>
-        <w:t>brms</w:t>
-      </w:r>
-      <w:proofErr w:type="spellEnd"/>
-      <w:r>
-        <w:t xml:space="preserve">, which itself leverages the STAN language to allow for Bayesian inference via MCMC sampling. </w:t>
+        <w:t xml:space="preserve"> Bayesian models were implemented using the R package brms, which itself leverages the STAN language to allow for Bayesian inference via MCMC sampling. </w:t>
       </w:r>
     </w:p>
     <w:p>
@@ -5475,15 +4626,7 @@
         <w:t>behavioral</w:t>
       </w:r>
       <w:r>
-        <w:t xml:space="preserve"> intentions); two dependent variables, Source Valence (the statements made in the video) and experiment condition (genuine or </w:t>
-      </w:r>
-      <w:proofErr w:type="spellStart"/>
-      <w:r>
-        <w:t>Deepfaked</w:t>
-      </w:r>
-      <w:proofErr w:type="spellEnd"/>
-      <w:r>
-        <w:t xml:space="preserve"> video); and their interaction. When these were applied to </w:t>
+        <w:t xml:space="preserve"> intentions); two dependent variables, Source Valence (the statements made in the video) and experiment condition (genuine or Deepfaked video); and their interaction. When these were applied to </w:t>
       </w:r>
       <w:r>
         <w:lastRenderedPageBreak/>
@@ -5656,23 +4799,7 @@
         <w:t>4</w:t>
       </w:r>
       <w:r>
-        <w:t xml:space="preserve">) took the following format: cell counts served as dependent variable; two dependent variables, </w:t>
-      </w:r>
-      <w:proofErr w:type="spellStart"/>
-      <w:r>
-        <w:t>Deepfake</w:t>
-      </w:r>
-      <w:proofErr w:type="spellEnd"/>
-      <w:r>
-        <w:t xml:space="preserve"> concept awareness and </w:t>
-      </w:r>
-      <w:proofErr w:type="spellStart"/>
-      <w:r>
-        <w:t>Deepfake</w:t>
-      </w:r>
-      <w:proofErr w:type="spellEnd"/>
-      <w:r>
-        <w:t xml:space="preserve"> detection; and their interaction. When these were applied to the existing data (Experiments 5-6), a random intercept for Experiment was also added to the model (i.e., these were meta-analytic models). However, this does not apply to the model being preregistered here for Experiment 7, which will be analyzed in isolation as a confirmatory study.</w:t>
+        <w:t>) took the following format: cell counts served as dependent variable; two dependent variables, Deepfake concept awareness and Deepfake detection; and their interaction. When these were applied to the existing data (Experiments 5-6), a random intercept for Experiment was also added to the model (i.e., these were meta-analytic models). However, this does not apply to the model being preregistered here for Experiment 7, which will be analyzed in isolation as a confirmatory study.</w:t>
       </w:r>
     </w:p>
     <w:p>
@@ -5733,23 +4860,7 @@
           <w:b/>
           <w:i/>
         </w:rPr>
-        <w:t xml:space="preserve">Model priors and their </w:t>
-      </w:r>
-      <w:proofErr w:type="spellStart"/>
-      <w:r>
-        <w:rPr>
-          <w:b/>
-          <w:i/>
-        </w:rPr>
-        <w:t>informativeness</w:t>
-      </w:r>
-      <w:proofErr w:type="spellEnd"/>
-      <w:r>
-        <w:rPr>
-          <w:b/>
-          <w:i/>
-        </w:rPr>
-        <w:t>.</w:t>
+        <w:t>Model priors and their informativeness.</w:t>
       </w:r>
       <w:r>
         <w:t xml:space="preserve"> Wide priors have been specified for all parameters (i.e., normal distribution with </w:t>
@@ -5772,7 +4883,7 @@
       <w:r>
         <w:t xml:space="preserve"> = 10, following general recommendations for weakly informative priors in STAN: </w:t>
       </w:r>
-      <w:hyperlink r:id="rId25">
+      <w:hyperlink r:id="rId27">
         <w:r>
           <w:rPr>
             <w:rStyle w:val="InternetLink"/>
@@ -5790,40 +4901,16 @@
       <w:r>
         <w:t xml:space="preserve">). We used </w:t>
       </w:r>
-      <w:hyperlink r:id="rId26">
-        <w:proofErr w:type="spellStart"/>
+      <w:hyperlink r:id="rId28">
         <w:r>
           <w:rPr>
             <w:rStyle w:val="InternetLink"/>
           </w:rPr>
-          <w:t>Gelman’s</w:t>
-        </w:r>
-        <w:proofErr w:type="spellEnd"/>
-        <w:r>
-          <w:rPr>
-            <w:rStyle w:val="InternetLink"/>
-          </w:rPr>
-          <w:t xml:space="preserve"> (2019)</w:t>
+          <w:t>Gelman’s (2019)</w:t>
         </w:r>
       </w:hyperlink>
       <w:r>
-        <w:t xml:space="preserve"> method to characterize in order to characterize the priors as uninformative: For each parameter, we compared the posterior SD to the prior SD. If the posterior SD for any parameter was more than 0.1 times the prior SD, we noted that the prior was informative, otherwise it was noted as uninformative. Inspection of prior and posterior distributions for the models fit to the data from our previous experiments (1-6) allowed us to conclude that all priors were uninformative. As such, results (i.e., derived from posterior distributions) were very weakly influenced by the prior, and therefore likely to be comparable to what would be found had we used frequentist estimation methods (i.e., driven in large part by the data rather than the prior). The </w:t>
-      </w:r>
-      <w:proofErr w:type="spellStart"/>
-      <w:r>
-        <w:t>informativeness</w:t>
-      </w:r>
-      <w:proofErr w:type="spellEnd"/>
-      <w:r>
-        <w:t xml:space="preserve"> of the priors used in Experiment 7 will also be assessed using </w:t>
-      </w:r>
-      <w:proofErr w:type="spellStart"/>
-      <w:r>
-        <w:t>Gelman’s</w:t>
-      </w:r>
-      <w:proofErr w:type="spellEnd"/>
-      <w:r>
-        <w:t xml:space="preserve"> (2019) method.</w:t>
+        <w:t xml:space="preserve"> method to characterize in order to characterize the priors as uninformative: For each parameter, we compared the posterior SD to the prior SD. If the posterior SD for any parameter was more than 0.1 times the prior SD, we noted that the prior was informative, otherwise it was noted as uninformative. Inspection of prior and posterior distributions for the models fit to the data from our previous experiments (1-6) allowed us to conclude that all priors were uninformative. As such, results (i.e., derived from posterior distributions) were very weakly influenced by the prior, and therefore likely to be comparable to what would be found had we used frequentist estimation methods (i.e., driven in large part by the data rather than the prior). The informativeness of the priors used in Experiment 7 will also be assessed using Gelman’s (2019) method.</w:t>
       </w:r>
     </w:p>
     <w:p>
@@ -5873,15 +4960,7 @@
         <w:t xml:space="preserve">Parameter estimation and inference. </w:t>
       </w:r>
       <w:r>
-        <w:t xml:space="preserve">Posterior distributions were summarized via a metric of central tendency, the Highest Maximum </w:t>
-      </w:r>
-      <w:proofErr w:type="gramStart"/>
-      <w:r>
-        <w:t>A</w:t>
-      </w:r>
-      <w:proofErr w:type="gramEnd"/>
-      <w:r>
-        <w:t xml:space="preserve"> Posteriori probability estimate (MAP). This was judged to be a preferable metric to the mean given the mean’s sensitivity to outliers. Estimation width was quantified via 95% </w:t>
+        <w:t xml:space="preserve">Posterior distributions were summarized via a metric of central tendency, the Highest Maximum A Posteriori probability estimate (MAP). This was judged to be a preferable metric to the mean given the mean’s sensitivity to outliers. Estimation width was quantified via 95% </w:t>
       </w:r>
       <w:r>
         <w:t xml:space="preserve">Credible </w:t>
@@ -5890,15 +4969,7 @@
         <w:t>Intervals</w:t>
       </w:r>
       <w:r>
-        <w:t xml:space="preserve"> via asymmetric Highest Density Intervals (HDIs). In the linear models, estimates for subgroups were calculated via manipulation of the posterior probabilities (e.g., genuine condition = intercept, </w:t>
-      </w:r>
-      <w:proofErr w:type="spellStart"/>
-      <w:r>
-        <w:t>Deepfaked</w:t>
-      </w:r>
-      <w:proofErr w:type="spellEnd"/>
-      <w:r>
-        <w:t xml:space="preserve"> condition = intercept + main effect for experiment condition, etc.; see R code implementation for details).</w:t>
+        <w:t xml:space="preserve"> via asymmetric Highest Density Intervals (HDIs). In the linear models, estimates for subgroups were calculated via manipulation of the posterior probabilities (e.g., genuine condition = intercept, Deepfaked condition = intercept + main effect for experiment condition, etc.; see R code implementation for details).</w:t>
       </w:r>
     </w:p>
     <w:p>
@@ -5912,15 +4983,7 @@
         <w:t>p</w:t>
       </w:r>
       <w:r>
-        <w:t xml:space="preserve"> values were also </w:t>
-      </w:r>
-      <w:proofErr w:type="gramStart"/>
-      <w:r>
-        <w:t>be</w:t>
-      </w:r>
-      <w:proofErr w:type="gramEnd"/>
-      <w:r>
-        <w:t xml:space="preserve"> produced for the sake of familiarity for many readers. These are derived from the proportion of the posterior samples that are in the predicted </w:t>
+        <w:t xml:space="preserve"> values were also be produced for the sake of familiarity for many readers. These are derived from the proportion of the posterior samples that are in the predicted </w:t>
       </w:r>
       <w:r>
         <w:lastRenderedPageBreak/>
@@ -6089,165 +5152,77 @@
         <w:t xml:space="preserve">Non-inferiority tests. </w:t>
       </w:r>
       <w:r>
-        <w:t xml:space="preserve">Non-inferiority tests (e.g., for H2) were implemented via the general method described by </w:t>
+        <w:t xml:space="preserve">Non-inferiority tests (e.g., for H2) were implemented via the general method described by Lakens, Scheel, &amp; Isager (2018), albeit (1) applied to intervals derived from Bayesian models and (2) applied unidirectionally (i.e., as a non-inferiority rather than equivalence test). Specifically, if the lower bound of the </w:t>
+      </w:r>
+      <w:r>
+        <w:rPr>
+          <w:u w:val="single"/>
+        </w:rPr>
+        <w:t>95%</w:t>
+      </w:r>
+      <w:r>
+        <w:t xml:space="preserve"> CI of the genuine condition is &lt; the lower bound of the </w:t>
+      </w:r>
+      <w:r>
+        <w:rPr>
+          <w:u w:val="single"/>
+        </w:rPr>
+        <w:t>90%</w:t>
+      </w:r>
+      <w:r>
+        <w:t xml:space="preserve"> CI of the Deepfaked condition (i.e., the difference between Source Valence conditions in each subgroups), this will be considered evidence in support of the alternative hypothesis (i.e., evidence of non-inferiority in estimated means; that </w:t>
       </w:r>
       <w:proofErr w:type="spellStart"/>
       <w:r>
-        <w:t>Lakens</w:t>
+        <w:t>Deepfakes</w:t>
       </w:r>
       <w:proofErr w:type="spellEnd"/>
       <w:r>
-        <w:t xml:space="preserve">, </w:t>
+        <w:t xml:space="preserve"> are as good as genuine content). </w:t>
+      </w:r>
+    </w:p>
+    <w:p>
+      <w:r>
+        <w:t>In addition to this hypothesis test, an effect size was produced to characterize the magnitude of the effect size in the Deepfaked condition as a percentage of the genuine condition. This was implemented by calculating a proportion for each posterior sample and then parameterizing this new distribution (via MAP and 95% HDI). In addition to the above non-inferiority test, we may conclude that Deepfaked video content produces substantively similar effect impression formation (in a continuous rather than categorical sense) by describing this estimate of comparative effect size.</w:t>
+      </w:r>
+    </w:p>
+    <w:p>
+      <w:pPr>
+        <w:pStyle w:val="Heading3"/>
+      </w:pPr>
+      <w:r>
+        <w:t>Classification statistics</w:t>
+      </w:r>
+    </w:p>
+    <w:p>
+      <w:r>
+        <w:lastRenderedPageBreak/>
+        <w:t xml:space="preserve">Many have argued that no one single classification metric is optimal. Therefore a confusion matrix and multiple classification metrics were therefore calculated for participants using the true status of the video content (genuine or Deepfaked) and participants Deepfake detection responses), specifically: False Positive Rate, False Negative Rate, Balanced Accuracy, and </w:t>
       </w:r>
       <w:proofErr w:type="spellStart"/>
       <w:r>
-        <w:t>Scheel</w:t>
+        <w:t>Informedness</w:t>
       </w:r>
       <w:proofErr w:type="spellEnd"/>
       <w:r>
-        <w:t xml:space="preserve">, &amp; </w:t>
-      </w:r>
-      <w:proofErr w:type="spellStart"/>
-      <w:r>
-        <w:t>Isager</w:t>
-      </w:r>
-      <w:proofErr w:type="spellEnd"/>
-      <w:r>
-        <w:t xml:space="preserve"> (2018), albeit (1) applied to intervals derived from Bayesian models and (2) applied </w:t>
-      </w:r>
-      <w:proofErr w:type="spellStart"/>
-      <w:r>
-        <w:t>unidirectionally</w:t>
-      </w:r>
-      <w:proofErr w:type="spellEnd"/>
-      <w:r>
-        <w:t xml:space="preserve"> (i.e., as a non-inferiority rather than equivalence test). Specifically, if the lower bound of the </w:t>
-      </w:r>
-      <w:r>
-        <w:rPr>
-          <w:u w:val="single"/>
-        </w:rPr>
-        <w:t>95%</w:t>
-      </w:r>
-      <w:r>
-        <w:t xml:space="preserve"> CI of the genuine condition is &lt; the lower bound of the </w:t>
-      </w:r>
-      <w:r>
-        <w:rPr>
-          <w:u w:val="single"/>
-        </w:rPr>
-        <w:t>90%</w:t>
-      </w:r>
-      <w:r>
-        <w:t xml:space="preserve"> CI of the </w:t>
-      </w:r>
-      <w:proofErr w:type="spellStart"/>
-      <w:r>
-        <w:t>Deepfaked</w:t>
-      </w:r>
-      <w:proofErr w:type="spellEnd"/>
-      <w:r>
-        <w:t xml:space="preserve"> condition (i.e., the difference between Source Valence conditions in each subgroups), this will be considered evidence in support of the alternative hypothesis (i.e., evidence of non-inferiority in estimated means; that </w:t>
-      </w:r>
-      <w:proofErr w:type="spellStart"/>
-      <w:r>
-        <w:t>Deepfakes</w:t>
-      </w:r>
-      <w:proofErr w:type="spellEnd"/>
-      <w:r>
-        <w:t xml:space="preserve"> are as good as genuine content). </w:t>
-      </w:r>
-    </w:p>
-    <w:p>
-      <w:r>
-        <w:t xml:space="preserve">In addition to this hypothesis test, an effect size was produced to characterize the magnitude of the effect size in the </w:t>
-      </w:r>
-      <w:proofErr w:type="spellStart"/>
-      <w:r>
-        <w:t>Deepfaked</w:t>
-      </w:r>
-      <w:proofErr w:type="spellEnd"/>
-      <w:r>
-        <w:t xml:space="preserve"> condition as a percentage of the genuine condition. This was implemented by calculating a proportion for each posterior sample and then parameterizing this new distribution (via MAP and 95% HDI). In addition to the above non-inferiority test, we may conclude that </w:t>
-      </w:r>
-      <w:proofErr w:type="spellStart"/>
-      <w:r>
-        <w:t>Deepfaked</w:t>
-      </w:r>
-      <w:proofErr w:type="spellEnd"/>
-      <w:r>
-        <w:t xml:space="preserve"> video content produces substantively similar effect impression formation (in a continuous rather than categorical sense) by describing this estimate of comparative effect size.</w:t>
-      </w:r>
-    </w:p>
-    <w:p>
-      <w:pPr>
-        <w:pStyle w:val="Heading3"/>
-      </w:pPr>
-      <w:r>
-        <w:t>Classification statistics</w:t>
-      </w:r>
-    </w:p>
-    <w:p>
-      <w:r>
-        <w:lastRenderedPageBreak/>
-        <w:t xml:space="preserve">Many have argued that no one single classification metric is optimal. </w:t>
-      </w:r>
-      <w:proofErr w:type="gramStart"/>
-      <w:r>
-        <w:t>Therefore</w:t>
-      </w:r>
-      <w:proofErr w:type="gramEnd"/>
-      <w:r>
-        <w:t xml:space="preserve"> a confusion matrix and multiple classification metrics were therefore calculated for participants using the true status of the video content (genuine or </w:t>
-      </w:r>
-      <w:proofErr w:type="spellStart"/>
-      <w:r>
-        <w:t>Deepfaked</w:t>
-      </w:r>
-      <w:proofErr w:type="spellEnd"/>
-      <w:r>
-        <w:t xml:space="preserve">) and participants </w:t>
-      </w:r>
-      <w:proofErr w:type="spellStart"/>
-      <w:r>
-        <w:t>Deepfake</w:t>
-      </w:r>
-      <w:proofErr w:type="spellEnd"/>
-      <w:r>
-        <w:t xml:space="preserve"> detection responses), specifically: False Positive Rate, False Negative Rate, Balanced Accuracy, and </w:t>
-      </w:r>
-      <w:proofErr w:type="spellStart"/>
-      <w:r>
-        <w:t>Informedness</w:t>
-      </w:r>
-      <w:proofErr w:type="spellEnd"/>
-      <w:r>
-        <w:t xml:space="preserve"> (</w:t>
-      </w:r>
-      <w:proofErr w:type="spellStart"/>
-      <w:r>
-        <w:t>Youden’s</w:t>
-      </w:r>
-      <w:proofErr w:type="spellEnd"/>
+        <w:t xml:space="preserve"> (Youden’s </w:t>
+      </w:r>
+      <w:r>
+        <w:rPr>
+          <w:i/>
+        </w:rPr>
+        <w:t>J</w:t>
+      </w:r>
+      <w:r>
+        <w:t xml:space="preserve">). 95% </w:t>
+      </w:r>
+      <w:r>
+        <w:t>Confidence</w:t>
+      </w:r>
       <w:r>
         <w:t xml:space="preserve"> </w:t>
       </w:r>
       <w:r>
-        <w:rPr>
-          <w:i/>
-        </w:rPr>
-        <w:t>J</w:t>
-      </w:r>
-      <w:r>
-        <w:t xml:space="preserve">). 95% </w:t>
-      </w:r>
-      <w:r>
-        <w:t>Confidence</w:t>
-      </w:r>
-      <w:r>
-        <w:t xml:space="preserve"> </w:t>
-      </w:r>
-      <w:r>
         <w:t>Intervals</w:t>
       </w:r>
       <w:r>
@@ -6255,8 +5230,8 @@
       </w:r>
     </w:p>
     <w:sectPr>
-      <w:headerReference w:type="default" r:id="rId27"/>
-      <w:footerReference w:type="default" r:id="rId28"/>
+      <w:headerReference w:type="default" r:id="rId29"/>
+      <w:footerReference w:type="default" r:id="rId30"/>
       <w:pgSz w:w="11906" w:h="16838"/>
       <w:pgMar w:top="1440" w:right="1440" w:bottom="1440" w:left="1440" w:header="708" w:footer="708" w:gutter="0"/>
       <w:cols w:space="720"/>
@@ -6268,7 +5243,7 @@
 </file>
 
 <file path=word/comments.xml><?xml version="1.0" encoding="utf-8"?>
-<w:comments xmlns:wpc="http://schemas.microsoft.com/office/word/2010/wordprocessingCanvas" xmlns:cx="http://schemas.microsoft.com/office/drawing/2014/chartex" xmlns:mc="http://schemas.openxmlformats.org/markup-compatibility/2006" xmlns:o="urn:schemas-microsoft-com:office:office" xmlns:r="http://schemas.openxmlformats.org/officeDocument/2006/relationships" xmlns:m="http://schemas.openxmlformats.org/officeDocument/2006/math" xmlns:v="urn:schemas-microsoft-com:vml" xmlns:wp14="http://schemas.microsoft.com/office/word/2010/wordprocessingDrawing" xmlns:wp="http://schemas.openxmlformats.org/drawingml/2006/wordprocessingDrawing" xmlns:w10="urn:schemas-microsoft-com:office:word" xmlns:w="http://schemas.openxmlformats.org/wordprocessingml/2006/main" xmlns:w14="http://schemas.microsoft.com/office/word/2010/wordml" xmlns:w15="http://schemas.microsoft.com/office/word/2012/wordml" xmlns:w16se="http://schemas.microsoft.com/office/word/2015/wordml/symex" xmlns:wpg="http://schemas.microsoft.com/office/word/2010/wordprocessingGroup" xmlns:wpi="http://schemas.microsoft.com/office/word/2010/wordprocessingInk" xmlns:wne="http://schemas.microsoft.com/office/word/2006/wordml" xmlns:wps="http://schemas.microsoft.com/office/word/2010/wordprocessingShape" mc:Ignorable="w14 w15 w16se wp14">
+<w:comments xmlns:wpc="http://schemas.microsoft.com/office/word/2010/wordprocessingCanvas" xmlns:cx="http://schemas.microsoft.com/office/drawing/2014/chartex" xmlns:cx1="http://schemas.microsoft.com/office/drawing/2015/9/8/chartex" xmlns:cx2="http://schemas.microsoft.com/office/drawing/2015/10/21/chartex" xmlns:cx3="http://schemas.microsoft.com/office/drawing/2016/5/9/chartex" xmlns:cx4="http://schemas.microsoft.com/office/drawing/2016/5/10/chartex" xmlns:cx5="http://schemas.microsoft.com/office/drawing/2016/5/11/chartex" xmlns:cx6="http://schemas.microsoft.com/office/drawing/2016/5/12/chartex" xmlns:cx7="http://schemas.microsoft.com/office/drawing/2016/5/13/chartex" xmlns:cx8="http://schemas.microsoft.com/office/drawing/2016/5/14/chartex" xmlns:mc="http://schemas.openxmlformats.org/markup-compatibility/2006" xmlns:aink="http://schemas.microsoft.com/office/drawing/2016/ink" xmlns:am3d="http://schemas.microsoft.com/office/drawing/2017/model3d" xmlns:o="urn:schemas-microsoft-com:office:office" xmlns:r="http://schemas.openxmlformats.org/officeDocument/2006/relationships" xmlns:m="http://schemas.openxmlformats.org/officeDocument/2006/math" xmlns:v="urn:schemas-microsoft-com:vml" xmlns:wp14="http://schemas.microsoft.com/office/word/2010/wordprocessingDrawing" xmlns:wp="http://schemas.openxmlformats.org/drawingml/2006/wordprocessingDrawing" xmlns:w10="urn:schemas-microsoft-com:office:word" xmlns:w="http://schemas.openxmlformats.org/wordprocessingml/2006/main" xmlns:w14="http://schemas.microsoft.com/office/word/2010/wordml" xmlns:w15="http://schemas.microsoft.com/office/word/2012/wordml" xmlns:w16cex="http://schemas.microsoft.com/office/word/2018/wordml/cex" xmlns:w16cid="http://schemas.microsoft.com/office/word/2016/wordml/cid" xmlns:w16="http://schemas.microsoft.com/office/word/2018/wordml" xmlns:w16se="http://schemas.microsoft.com/office/word/2015/wordml/symex" xmlns:wpg="http://schemas.microsoft.com/office/word/2010/wordprocessingGroup" xmlns:wpi="http://schemas.microsoft.com/office/word/2010/wordprocessingInk" xmlns:wne="http://schemas.microsoft.com/office/word/2006/wordml" xmlns:wps="http://schemas.microsoft.com/office/word/2010/wordprocessingShape" mc:Ignorable="w14 w15 w16se w16cid w16 w16cex wp14">
   <w:comment w:id="1" w:author="Ian Hussey" w:date="2020-11-20T21:31:00Z" w:initials="IH">
     <w:p>
       <w:pPr>
@@ -6330,7 +5305,7 @@
       </w:r>
     </w:p>
   </w:comment>
-  <w:comment w:id="6" w:author="Unknown Author" w:date="2020-11-25T21:44:00Z" w:initials="">
+  <w:comment w:id="5" w:author="Unknown Author" w:date="2020-11-25T21:44:00Z" w:initials="">
     <w:p>
       <w:r>
         <w:rPr>
@@ -6338,54 +5313,18 @@
           <w:sz w:val="20"/>
           <w:szCs w:val="22"/>
         </w:rPr>
-        <w:t xml:space="preserve">This comment applies to both </w:t>
-      </w:r>
-      <w:proofErr w:type="spellStart"/>
+        <w:t>This comment applies to both Youden’s J and balanced accuracy.</w:t>
+      </w:r>
+    </w:p>
+    <w:p/>
+    <w:p>
       <w:r>
         <w:rPr>
           <w:rFonts w:asciiTheme="minorHAnsi" w:eastAsia="Calibri" w:hAnsiTheme="minorHAnsi" w:cstheme="minorBidi"/>
           <w:sz w:val="20"/>
           <w:szCs w:val="22"/>
         </w:rPr>
-        <w:t>Youden’s</w:t>
-      </w:r>
-      <w:proofErr w:type="spellEnd"/>
-      <w:r>
-        <w:rPr>
-          <w:rFonts w:asciiTheme="minorHAnsi" w:eastAsia="Calibri" w:hAnsiTheme="minorHAnsi" w:cstheme="minorBidi"/>
-          <w:sz w:val="20"/>
-          <w:szCs w:val="22"/>
-        </w:rPr>
-        <w:t xml:space="preserve"> J and balanced accuracy.</w:t>
-      </w:r>
-    </w:p>
-    <w:p/>
-    <w:p>
-      <w:r>
-        <w:rPr>
-          <w:rFonts w:asciiTheme="minorHAnsi" w:eastAsia="Calibri" w:hAnsiTheme="minorHAnsi" w:cstheme="minorBidi"/>
-          <w:sz w:val="20"/>
-          <w:szCs w:val="22"/>
-        </w:rPr>
-        <w:t xml:space="preserve">I’m happy with both, and just pointing out an observation that drives their </w:t>
-      </w:r>
-      <w:proofErr w:type="spellStart"/>
-      <w:r>
-        <w:rPr>
-          <w:rFonts w:asciiTheme="minorHAnsi" w:eastAsia="Calibri" w:hAnsiTheme="minorHAnsi" w:cstheme="minorBidi"/>
-          <w:sz w:val="20"/>
-          <w:szCs w:val="22"/>
-        </w:rPr>
-        <w:t>behaviour</w:t>
-      </w:r>
-      <w:proofErr w:type="spellEnd"/>
-      <w:r>
-        <w:rPr>
-          <w:rFonts w:asciiTheme="minorHAnsi" w:eastAsia="Calibri" w:hAnsiTheme="minorHAnsi" w:cstheme="minorBidi"/>
-          <w:sz w:val="20"/>
-          <w:szCs w:val="22"/>
-        </w:rPr>
-        <w:t xml:space="preserve"> in our data. I think the balanced accuracy is rather misleading as it does not indicate the underlying cause, since it is defined to be 0.5 * (true positive rate + true negative rate)</w:t>
+        <w:t>I’m happy with both, and just pointing out an observation that drives their behaviour in our data. I think the balanced accuracy is rather misleading as it does not indicate the underlying cause, since it is defined to be 0.5 * (true positive rate + true negative rate)</w:t>
       </w:r>
     </w:p>
     <w:p>
@@ -6438,7 +5377,7 @@
       </w:r>
     </w:p>
   </w:comment>
-  <w:comment w:id="7" w:author="Ian" w:date="2020-12-02T12:13:00Z" w:initials="I">
+  <w:comment w:id="6" w:author="Ian" w:date="2020-12-02T12:13:00Z" w:initials="I">
     <w:p>
       <w:pPr>
         <w:pStyle w:val="CommentText"/>
@@ -6473,7 +5412,7 @@
       </w:r>
     </w:p>
   </w:comment>
-  <w:comment w:id="8" w:author="Unknown Author" w:date="2020-11-26T10:37:00Z" w:initials="">
+  <w:comment w:id="7" w:author="Unknown Author" w:date="2020-11-26T10:37:00Z" w:initials="">
     <w:p>
       <w:r>
         <w:rPr>
@@ -6521,7 +5460,7 @@
       </w:r>
     </w:p>
   </w:comment>
-  <w:comment w:id="9" w:author="Ian" w:date="2020-12-02T12:24:00Z" w:initials="I">
+  <w:comment w:id="8" w:author="Ian" w:date="2020-12-02T12:24:00Z" w:initials="I">
     <w:p>
       <w:pPr>
         <w:pStyle w:val="CommentText"/>
@@ -6595,14 +5534,12 @@
       <w:r>
         <w:t>Sean</w:t>
       </w:r>
-      <w:bookmarkStart w:id="10" w:name="_GoBack"/>
-      <w:bookmarkEnd w:id="10"/>
       <w:r>
         <w:t xml:space="preserve"> would like to make.</w:t>
       </w:r>
     </w:p>
   </w:comment>
-  <w:comment w:id="11" w:author="Unknown Author" w:date="2020-11-26T13:37:00Z" w:initials="">
+  <w:comment w:id="9" w:author="Unknown Author" w:date="2020-11-26T13:37:00Z" w:initials="">
     <w:p>
       <w:r>
         <w:rPr>
@@ -6661,7 +5598,7 @@
       </w:r>
     </w:p>
   </w:comment>
-  <w:comment w:id="12" w:author="Ian" w:date="2020-12-02T11:34:00Z" w:initials="I">
+  <w:comment w:id="10" w:author="Ian" w:date="2020-12-02T11:34:00Z" w:initials="I">
     <w:p>
       <w:pPr>
         <w:pStyle w:val="CommentText"/>
@@ -6713,7 +5650,7 @@
 </file>
 
 <file path=word/commentsExtended.xml><?xml version="1.0" encoding="utf-8"?>
-<w15:commentsEx xmlns:wpc="http://schemas.microsoft.com/office/word/2010/wordprocessingCanvas" xmlns:cx="http://schemas.microsoft.com/office/drawing/2014/chartex" xmlns:mc="http://schemas.openxmlformats.org/markup-compatibility/2006" xmlns:o="urn:schemas-microsoft-com:office:office" xmlns:r="http://schemas.openxmlformats.org/officeDocument/2006/relationships" xmlns:m="http://schemas.openxmlformats.org/officeDocument/2006/math" xmlns:v="urn:schemas-microsoft-com:vml" xmlns:wp14="http://schemas.microsoft.com/office/word/2010/wordprocessingDrawing" xmlns:wp="http://schemas.openxmlformats.org/drawingml/2006/wordprocessingDrawing" xmlns:w10="urn:schemas-microsoft-com:office:word" xmlns:w="http://schemas.openxmlformats.org/wordprocessingml/2006/main" xmlns:w14="http://schemas.microsoft.com/office/word/2010/wordml" xmlns:w15="http://schemas.microsoft.com/office/word/2012/wordml" xmlns:w16se="http://schemas.microsoft.com/office/word/2015/wordml/symex" xmlns:wpg="http://schemas.microsoft.com/office/word/2010/wordprocessingGroup" xmlns:wpi="http://schemas.microsoft.com/office/word/2010/wordprocessingInk" xmlns:wne="http://schemas.microsoft.com/office/word/2006/wordml" xmlns:wps="http://schemas.microsoft.com/office/word/2010/wordprocessingShape" mc:Ignorable="w14 w15 w16se wp14">
+<w15:commentsEx xmlns:wpc="http://schemas.microsoft.com/office/word/2010/wordprocessingCanvas" xmlns:cx="http://schemas.microsoft.com/office/drawing/2014/chartex" xmlns:cx1="http://schemas.microsoft.com/office/drawing/2015/9/8/chartex" xmlns:cx2="http://schemas.microsoft.com/office/drawing/2015/10/21/chartex" xmlns:cx3="http://schemas.microsoft.com/office/drawing/2016/5/9/chartex" xmlns:cx4="http://schemas.microsoft.com/office/drawing/2016/5/10/chartex" xmlns:cx5="http://schemas.microsoft.com/office/drawing/2016/5/11/chartex" xmlns:cx6="http://schemas.microsoft.com/office/drawing/2016/5/12/chartex" xmlns:cx7="http://schemas.microsoft.com/office/drawing/2016/5/13/chartex" xmlns:cx8="http://schemas.microsoft.com/office/drawing/2016/5/14/chartex" xmlns:mc="http://schemas.openxmlformats.org/markup-compatibility/2006" xmlns:aink="http://schemas.microsoft.com/office/drawing/2016/ink" xmlns:am3d="http://schemas.microsoft.com/office/drawing/2017/model3d" xmlns:o="urn:schemas-microsoft-com:office:office" xmlns:r="http://schemas.openxmlformats.org/officeDocument/2006/relationships" xmlns:m="http://schemas.openxmlformats.org/officeDocument/2006/math" xmlns:v="urn:schemas-microsoft-com:vml" xmlns:wp14="http://schemas.microsoft.com/office/word/2010/wordprocessingDrawing" xmlns:wp="http://schemas.openxmlformats.org/drawingml/2006/wordprocessingDrawing" xmlns:w10="urn:schemas-microsoft-com:office:word" xmlns:w="http://schemas.openxmlformats.org/wordprocessingml/2006/main" xmlns:w14="http://schemas.microsoft.com/office/word/2010/wordml" xmlns:w15="http://schemas.microsoft.com/office/word/2012/wordml" xmlns:w16cex="http://schemas.microsoft.com/office/word/2018/wordml/cex" xmlns:w16cid="http://schemas.microsoft.com/office/word/2016/wordml/cid" xmlns:w16="http://schemas.microsoft.com/office/word/2018/wordml" xmlns:w16se="http://schemas.microsoft.com/office/word/2015/wordml/symex" xmlns:wpg="http://schemas.microsoft.com/office/word/2010/wordprocessingGroup" xmlns:wpi="http://schemas.microsoft.com/office/word/2010/wordprocessingInk" xmlns:wne="http://schemas.microsoft.com/office/word/2006/wordml" xmlns:wps="http://schemas.microsoft.com/office/word/2010/wordprocessingShape" mc:Ignorable="w14 w15 w16se w16cid w16 w16cex wp14">
   <w15:commentEx w15:paraId="1B099F1C" w15:done="0"/>
   <w15:commentEx w15:paraId="629FACCF" w15:done="0"/>
   <w15:commentEx w15:paraId="6F6149B8" w15:done="0"/>
@@ -6730,7 +5667,6 @@
 <file path=word/commentsExtensible.xml><?xml version="1.0" encoding="utf-8"?>
 <w16cex:commentsExtensible xmlns:wpc="http://schemas.microsoft.com/office/word/2010/wordprocessingCanvas" xmlns:cx="http://schemas.microsoft.com/office/drawing/2014/chartex" xmlns:cx1="http://schemas.microsoft.com/office/drawing/2015/9/8/chartex" xmlns:cx2="http://schemas.microsoft.com/office/drawing/2015/10/21/chartex" xmlns:cx3="http://schemas.microsoft.com/office/drawing/2016/5/9/chartex" xmlns:cx4="http://schemas.microsoft.com/office/drawing/2016/5/10/chartex" xmlns:cx5="http://schemas.microsoft.com/office/drawing/2016/5/11/chartex" xmlns:cx6="http://schemas.microsoft.com/office/drawing/2016/5/12/chartex" xmlns:cx7="http://schemas.microsoft.com/office/drawing/2016/5/13/chartex" xmlns:cx8="http://schemas.microsoft.com/office/drawing/2016/5/14/chartex" xmlns:mc="http://schemas.openxmlformats.org/markup-compatibility/2006" xmlns:aink="http://schemas.microsoft.com/office/drawing/2016/ink" xmlns:am3d="http://schemas.microsoft.com/office/drawing/2017/model3d" xmlns:o="urn:schemas-microsoft-com:office:office" xmlns:r="http://schemas.openxmlformats.org/officeDocument/2006/relationships" xmlns:m="http://schemas.openxmlformats.org/officeDocument/2006/math" xmlns:v="urn:schemas-microsoft-com:vml" xmlns:wp14="http://schemas.microsoft.com/office/word/2010/wordprocessingDrawing" xmlns:wp="http://schemas.openxmlformats.org/drawingml/2006/wordprocessingDrawing" xmlns:w10="urn:schemas-microsoft-com:office:word" xmlns:w="http://schemas.openxmlformats.org/wordprocessingml/2006/main" xmlns:w14="http://schemas.microsoft.com/office/word/2010/wordml" xmlns:w15="http://schemas.microsoft.com/office/word/2012/wordml" xmlns:w16cex="http://schemas.microsoft.com/office/word/2018/wordml/cex" xmlns:w16cid="http://schemas.microsoft.com/office/word/2016/wordml/cid" xmlns:w16="http://schemas.microsoft.com/office/word/2018/wordml" xmlns:w16se="http://schemas.microsoft.com/office/word/2015/wordml/symex" xmlns:wpg="http://schemas.microsoft.com/office/word/2010/wordprocessingGroup" xmlns:wpi="http://schemas.microsoft.com/office/word/2010/wordprocessingInk" xmlns:wne="http://schemas.microsoft.com/office/word/2006/wordml" xmlns:wps="http://schemas.microsoft.com/office/word/2010/wordprocessingShape" mc:Ignorable="w14 w15 w16se w16cid w16 w16cex wp14">
   <w16cex:commentExtensible w16cex:durableId="2371F17B" w16cex:dateUtc="2020-12-02T09:56:00Z"/>
-  <w16cex:commentExtensible w16cex:durableId="237202A5" w16cex:dateUtc="2020-12-02T11:10:00Z"/>
   <w16cex:commentExtensible w16cex:durableId="2372035F" w16cex:dateUtc="2020-12-02T11:13:00Z"/>
   <w16cex:commentExtensible w16cex:durableId="23720618" w16cex:dateUtc="2020-12-02T11:24:00Z"/>
   <w16cex:commentExtensible w16cex:durableId="2371FA2D" w16cex:dateUtc="2020-12-02T10:34:00Z"/>
@@ -6740,15 +5676,9 @@
 <file path=word/commentsIds.xml><?xml version="1.0" encoding="utf-8"?>
 <w16cid:commentsIds xmlns:wpc="http://schemas.microsoft.com/office/word/2010/wordprocessingCanvas" xmlns:cx="http://schemas.microsoft.com/office/drawing/2014/chartex" xmlns:cx1="http://schemas.microsoft.com/office/drawing/2015/9/8/chartex" xmlns:cx2="http://schemas.microsoft.com/office/drawing/2015/10/21/chartex" xmlns:cx3="http://schemas.microsoft.com/office/drawing/2016/5/9/chartex" xmlns:cx4="http://schemas.microsoft.com/office/drawing/2016/5/10/chartex" xmlns:cx5="http://schemas.microsoft.com/office/drawing/2016/5/11/chartex" xmlns:cx6="http://schemas.microsoft.com/office/drawing/2016/5/12/chartex" xmlns:cx7="http://schemas.microsoft.com/office/drawing/2016/5/13/chartex" xmlns:cx8="http://schemas.microsoft.com/office/drawing/2016/5/14/chartex" xmlns:mc="http://schemas.openxmlformats.org/markup-compatibility/2006" xmlns:aink="http://schemas.microsoft.com/office/drawing/2016/ink" xmlns:am3d="http://schemas.microsoft.com/office/drawing/2017/model3d" xmlns:o="urn:schemas-microsoft-com:office:office" xmlns:r="http://schemas.openxmlformats.org/officeDocument/2006/relationships" xmlns:m="http://schemas.openxmlformats.org/officeDocument/2006/math" xmlns:v="urn:schemas-microsoft-com:vml" xmlns:wp14="http://schemas.microsoft.com/office/word/2010/wordprocessingDrawing" xmlns:wp="http://schemas.openxmlformats.org/drawingml/2006/wordprocessingDrawing" xmlns:w10="urn:schemas-microsoft-com:office:word" xmlns:w="http://schemas.openxmlformats.org/wordprocessingml/2006/main" xmlns:w14="http://schemas.microsoft.com/office/word/2010/wordml" xmlns:w15="http://schemas.microsoft.com/office/word/2012/wordml" xmlns:w16cex="http://schemas.microsoft.com/office/word/2018/wordml/cex" xmlns:w16cid="http://schemas.microsoft.com/office/word/2016/wordml/cid" xmlns:w16="http://schemas.microsoft.com/office/word/2018/wordml" xmlns:w16se="http://schemas.microsoft.com/office/word/2015/wordml/symex" xmlns:wpg="http://schemas.microsoft.com/office/word/2010/wordprocessingGroup" xmlns:wpi="http://schemas.microsoft.com/office/word/2010/wordprocessingInk" xmlns:wne="http://schemas.microsoft.com/office/word/2006/wordml" xmlns:wps="http://schemas.microsoft.com/office/word/2010/wordprocessingShape" mc:Ignorable="w14 w15 w16se w16cid w16 w16cex wp14">
   <w16cid:commentId w16cid:paraId="1B099F1C" w16cid:durableId="1073EE43"/>
-  <w16cid:commentId w16cid:paraId="2FE74E54" w16cid:durableId="25E9B8D5"/>
-  <w16cid:commentId w16cid:paraId="2D3EAB54" w16cid:durableId="2371E906"/>
   <w16cid:commentId w16cid:paraId="629FACCF" w16cid:durableId="2371F17B"/>
   <w16cid:commentId w16cid:paraId="6F6149B8" w16cid:durableId="631E2470"/>
-  <w16cid:commentId w16cid:paraId="6E623000" w16cid:durableId="7619B760"/>
-  <w16cid:commentId w16cid:paraId="18CB9C89" w16cid:durableId="2371E926"/>
-  <w16cid:commentId w16cid:paraId="1DD51921" w16cid:durableId="237202A5"/>
-  <w16cid:commentId w16cid:paraId="3997BFC0" w16cid:durableId="7CCE5E16"/>
-  <w16cid:commentId w16cid:paraId="73548AF1" w16cid:durableId="2371E928"/>
+  <w16cid:commentId w16cid:paraId="4A718B22" w16cid:durableId="237270CE"/>
   <w16cid:commentId w16cid:paraId="4534BAF4" w16cid:durableId="72171D29"/>
   <w16cid:commentId w16cid:paraId="691969DB" w16cid:durableId="2372035F"/>
   <w16cid:commentId w16cid:paraId="5128EC99" w16cid:durableId="6FC04672"/>
@@ -6759,7 +5689,7 @@
 </file>
 
 <file path=word/endnotes.xml><?xml version="1.0" encoding="utf-8"?>
-<w:endnotes xmlns:wpc="http://schemas.microsoft.com/office/word/2010/wordprocessingCanvas" xmlns:cx="http://schemas.microsoft.com/office/drawing/2014/chartex" xmlns:mc="http://schemas.openxmlformats.org/markup-compatibility/2006" xmlns:o="urn:schemas-microsoft-com:office:office" xmlns:r="http://schemas.openxmlformats.org/officeDocument/2006/relationships" xmlns:m="http://schemas.openxmlformats.org/officeDocument/2006/math" xmlns:v="urn:schemas-microsoft-com:vml" xmlns:wp14="http://schemas.microsoft.com/office/word/2010/wordprocessingDrawing" xmlns:wp="http://schemas.openxmlformats.org/drawingml/2006/wordprocessingDrawing" xmlns:w10="urn:schemas-microsoft-com:office:word" xmlns:w="http://schemas.openxmlformats.org/wordprocessingml/2006/main" xmlns:w14="http://schemas.microsoft.com/office/word/2010/wordml" xmlns:w15="http://schemas.microsoft.com/office/word/2012/wordml" xmlns:w16se="http://schemas.microsoft.com/office/word/2015/wordml/symex" xmlns:wpg="http://schemas.microsoft.com/office/word/2010/wordprocessingGroup" xmlns:wpi="http://schemas.microsoft.com/office/word/2010/wordprocessingInk" xmlns:wne="http://schemas.microsoft.com/office/word/2006/wordml" xmlns:wps="http://schemas.microsoft.com/office/word/2010/wordprocessingShape" mc:Ignorable="w14 w15 w16se wp14">
+<w:endnotes xmlns:wpc="http://schemas.microsoft.com/office/word/2010/wordprocessingCanvas" xmlns:cx="http://schemas.microsoft.com/office/drawing/2014/chartex" xmlns:cx1="http://schemas.microsoft.com/office/drawing/2015/9/8/chartex" xmlns:cx2="http://schemas.microsoft.com/office/drawing/2015/10/21/chartex" xmlns:cx3="http://schemas.microsoft.com/office/drawing/2016/5/9/chartex" xmlns:cx4="http://schemas.microsoft.com/office/drawing/2016/5/10/chartex" xmlns:cx5="http://schemas.microsoft.com/office/drawing/2016/5/11/chartex" xmlns:cx6="http://schemas.microsoft.com/office/drawing/2016/5/12/chartex" xmlns:cx7="http://schemas.microsoft.com/office/drawing/2016/5/13/chartex" xmlns:cx8="http://schemas.microsoft.com/office/drawing/2016/5/14/chartex" xmlns:mc="http://schemas.openxmlformats.org/markup-compatibility/2006" xmlns:aink="http://schemas.microsoft.com/office/drawing/2016/ink" xmlns:am3d="http://schemas.microsoft.com/office/drawing/2017/model3d" xmlns:o="urn:schemas-microsoft-com:office:office" xmlns:r="http://schemas.openxmlformats.org/officeDocument/2006/relationships" xmlns:m="http://schemas.openxmlformats.org/officeDocument/2006/math" xmlns:v="urn:schemas-microsoft-com:vml" xmlns:wp14="http://schemas.microsoft.com/office/word/2010/wordprocessingDrawing" xmlns:wp="http://schemas.openxmlformats.org/drawingml/2006/wordprocessingDrawing" xmlns:w10="urn:schemas-microsoft-com:office:word" xmlns:w="http://schemas.openxmlformats.org/wordprocessingml/2006/main" xmlns:w14="http://schemas.microsoft.com/office/word/2010/wordml" xmlns:w15="http://schemas.microsoft.com/office/word/2012/wordml" xmlns:w16cex="http://schemas.microsoft.com/office/word/2018/wordml/cex" xmlns:w16cid="http://schemas.microsoft.com/office/word/2016/wordml/cid" xmlns:w16="http://schemas.microsoft.com/office/word/2018/wordml" xmlns:w16se="http://schemas.microsoft.com/office/word/2015/wordml/symex" xmlns:wpg="http://schemas.microsoft.com/office/word/2010/wordprocessingGroup" xmlns:wpi="http://schemas.microsoft.com/office/word/2010/wordprocessingInk" xmlns:wne="http://schemas.microsoft.com/office/word/2006/wordml" xmlns:wps="http://schemas.microsoft.com/office/word/2010/wordprocessingShape" mc:Ignorable="w14 w15 w16se w16cid w16 w16cex wp14">
   <w:endnote w:type="separator" w:id="-1">
     <w:p>
       <w:pPr>
@@ -6791,7 +5721,7 @@
 </file>
 
 <file path=word/footer1.xml><?xml version="1.0" encoding="utf-8"?>
-<w:ftr xmlns:wpc="http://schemas.microsoft.com/office/word/2010/wordprocessingCanvas" xmlns:cx="http://schemas.microsoft.com/office/drawing/2014/chartex" xmlns:mc="http://schemas.openxmlformats.org/markup-compatibility/2006" xmlns:o="urn:schemas-microsoft-com:office:office" xmlns:r="http://schemas.openxmlformats.org/officeDocument/2006/relationships" xmlns:m="http://schemas.openxmlformats.org/officeDocument/2006/math" xmlns:v="urn:schemas-microsoft-com:vml" xmlns:wp14="http://schemas.microsoft.com/office/word/2010/wordprocessingDrawing" xmlns:wp="http://schemas.openxmlformats.org/drawingml/2006/wordprocessingDrawing" xmlns:w10="urn:schemas-microsoft-com:office:word" xmlns:w="http://schemas.openxmlformats.org/wordprocessingml/2006/main" xmlns:w14="http://schemas.microsoft.com/office/word/2010/wordml" xmlns:w15="http://schemas.microsoft.com/office/word/2012/wordml" xmlns:w16se="http://schemas.microsoft.com/office/word/2015/wordml/symex" xmlns:wpg="http://schemas.microsoft.com/office/word/2010/wordprocessingGroup" xmlns:wpi="http://schemas.microsoft.com/office/word/2010/wordprocessingInk" xmlns:wne="http://schemas.microsoft.com/office/word/2006/wordml" xmlns:wps="http://schemas.microsoft.com/office/word/2010/wordprocessingShape" mc:Ignorable="w14 w15 w16se wp14">
+<w:ftr xmlns:wpc="http://schemas.microsoft.com/office/word/2010/wordprocessingCanvas" xmlns:cx="http://schemas.microsoft.com/office/drawing/2014/chartex" xmlns:cx1="http://schemas.microsoft.com/office/drawing/2015/9/8/chartex" xmlns:cx2="http://schemas.microsoft.com/office/drawing/2015/10/21/chartex" xmlns:cx3="http://schemas.microsoft.com/office/drawing/2016/5/9/chartex" xmlns:cx4="http://schemas.microsoft.com/office/drawing/2016/5/10/chartex" xmlns:cx5="http://schemas.microsoft.com/office/drawing/2016/5/11/chartex" xmlns:cx6="http://schemas.microsoft.com/office/drawing/2016/5/12/chartex" xmlns:cx7="http://schemas.microsoft.com/office/drawing/2016/5/13/chartex" xmlns:cx8="http://schemas.microsoft.com/office/drawing/2016/5/14/chartex" xmlns:mc="http://schemas.openxmlformats.org/markup-compatibility/2006" xmlns:aink="http://schemas.microsoft.com/office/drawing/2016/ink" xmlns:am3d="http://schemas.microsoft.com/office/drawing/2017/model3d" xmlns:o="urn:schemas-microsoft-com:office:office" xmlns:r="http://schemas.openxmlformats.org/officeDocument/2006/relationships" xmlns:m="http://schemas.openxmlformats.org/officeDocument/2006/math" xmlns:v="urn:schemas-microsoft-com:vml" xmlns:wp14="http://schemas.microsoft.com/office/word/2010/wordprocessingDrawing" xmlns:wp="http://schemas.openxmlformats.org/drawingml/2006/wordprocessingDrawing" xmlns:w10="urn:schemas-microsoft-com:office:word" xmlns:w="http://schemas.openxmlformats.org/wordprocessingml/2006/main" xmlns:w14="http://schemas.microsoft.com/office/word/2010/wordml" xmlns:w15="http://schemas.microsoft.com/office/word/2012/wordml" xmlns:w16cex="http://schemas.microsoft.com/office/word/2018/wordml/cex" xmlns:w16cid="http://schemas.microsoft.com/office/word/2016/wordml/cid" xmlns:w16="http://schemas.microsoft.com/office/word/2018/wordml" xmlns:w16se="http://schemas.microsoft.com/office/word/2015/wordml/symex" xmlns:wpg="http://schemas.microsoft.com/office/word/2010/wordprocessingGroup" xmlns:wpi="http://schemas.microsoft.com/office/word/2010/wordprocessingInk" xmlns:wne="http://schemas.microsoft.com/office/word/2006/wordml" xmlns:wps="http://schemas.microsoft.com/office/word/2010/wordprocessingShape" mc:Ignorable="w14 w15 w16se w16cid w16 w16cex wp14">
   <w:p>
     <w:pPr>
       <w:pStyle w:val="Footer"/>
@@ -6802,7 +5732,7 @@
 </file>
 
 <file path=word/footnotes.xml><?xml version="1.0" encoding="utf-8"?>
-<w:footnotes xmlns:wpc="http://schemas.microsoft.com/office/word/2010/wordprocessingCanvas" xmlns:cx="http://schemas.microsoft.com/office/drawing/2014/chartex" xmlns:mc="http://schemas.openxmlformats.org/markup-compatibility/2006" xmlns:o="urn:schemas-microsoft-com:office:office" xmlns:r="http://schemas.openxmlformats.org/officeDocument/2006/relationships" xmlns:m="http://schemas.openxmlformats.org/officeDocument/2006/math" xmlns:v="urn:schemas-microsoft-com:vml" xmlns:wp14="http://schemas.microsoft.com/office/word/2010/wordprocessingDrawing" xmlns:wp="http://schemas.openxmlformats.org/drawingml/2006/wordprocessingDrawing" xmlns:w10="urn:schemas-microsoft-com:office:word" xmlns:w="http://schemas.openxmlformats.org/wordprocessingml/2006/main" xmlns:w14="http://schemas.microsoft.com/office/word/2010/wordml" xmlns:w15="http://schemas.microsoft.com/office/word/2012/wordml" xmlns:w16se="http://schemas.microsoft.com/office/word/2015/wordml/symex" xmlns:wpg="http://schemas.microsoft.com/office/word/2010/wordprocessingGroup" xmlns:wpi="http://schemas.microsoft.com/office/word/2010/wordprocessingInk" xmlns:wne="http://schemas.microsoft.com/office/word/2006/wordml" xmlns:wps="http://schemas.microsoft.com/office/word/2010/wordprocessingShape" mc:Ignorable="w14 w15 w16se wp14">
+<w:footnotes xmlns:wpc="http://schemas.microsoft.com/office/word/2010/wordprocessingCanvas" xmlns:cx="http://schemas.microsoft.com/office/drawing/2014/chartex" xmlns:cx1="http://schemas.microsoft.com/office/drawing/2015/9/8/chartex" xmlns:cx2="http://schemas.microsoft.com/office/drawing/2015/10/21/chartex" xmlns:cx3="http://schemas.microsoft.com/office/drawing/2016/5/9/chartex" xmlns:cx4="http://schemas.microsoft.com/office/drawing/2016/5/10/chartex" xmlns:cx5="http://schemas.microsoft.com/office/drawing/2016/5/11/chartex" xmlns:cx6="http://schemas.microsoft.com/office/drawing/2016/5/12/chartex" xmlns:cx7="http://schemas.microsoft.com/office/drawing/2016/5/13/chartex" xmlns:cx8="http://schemas.microsoft.com/office/drawing/2016/5/14/chartex" xmlns:mc="http://schemas.openxmlformats.org/markup-compatibility/2006" xmlns:aink="http://schemas.microsoft.com/office/drawing/2016/ink" xmlns:am3d="http://schemas.microsoft.com/office/drawing/2017/model3d" xmlns:o="urn:schemas-microsoft-com:office:office" xmlns:r="http://schemas.openxmlformats.org/officeDocument/2006/relationships" xmlns:m="http://schemas.openxmlformats.org/officeDocument/2006/math" xmlns:v="urn:schemas-microsoft-com:vml" xmlns:wp14="http://schemas.microsoft.com/office/word/2010/wordprocessingDrawing" xmlns:wp="http://schemas.openxmlformats.org/drawingml/2006/wordprocessingDrawing" xmlns:w10="urn:schemas-microsoft-com:office:word" xmlns:w="http://schemas.openxmlformats.org/wordprocessingml/2006/main" xmlns:w14="http://schemas.microsoft.com/office/word/2010/wordml" xmlns:w15="http://schemas.microsoft.com/office/word/2012/wordml" xmlns:w16cex="http://schemas.microsoft.com/office/word/2018/wordml/cex" xmlns:w16cid="http://schemas.microsoft.com/office/word/2016/wordml/cid" xmlns:w16="http://schemas.microsoft.com/office/word/2018/wordml" xmlns:w16se="http://schemas.microsoft.com/office/word/2015/wordml/symex" xmlns:wpg="http://schemas.microsoft.com/office/word/2010/wordprocessingGroup" xmlns:wpi="http://schemas.microsoft.com/office/word/2010/wordprocessingInk" xmlns:wne="http://schemas.microsoft.com/office/word/2006/wordml" xmlns:wps="http://schemas.microsoft.com/office/word/2010/wordprocessingShape" mc:Ignorable="w14 w15 w16se w16cid w16 w16cex wp14">
   <w:footnote w:type="separator" w:id="-1">
     <w:p>
       <w:pPr>
@@ -6834,7 +5764,7 @@
 </file>
 
 <file path=word/header1.xml><?xml version="1.0" encoding="utf-8"?>
-<w:hdr xmlns:wpc="http://schemas.microsoft.com/office/word/2010/wordprocessingCanvas" xmlns:cx="http://schemas.microsoft.com/office/drawing/2014/chartex" xmlns:mc="http://schemas.openxmlformats.org/markup-compatibility/2006" xmlns:o="urn:schemas-microsoft-com:office:office" xmlns:r="http://schemas.openxmlformats.org/officeDocument/2006/relationships" xmlns:m="http://schemas.openxmlformats.org/officeDocument/2006/math" xmlns:v="urn:schemas-microsoft-com:vml" xmlns:wp14="http://schemas.microsoft.com/office/word/2010/wordprocessingDrawing" xmlns:wp="http://schemas.openxmlformats.org/drawingml/2006/wordprocessingDrawing" xmlns:w10="urn:schemas-microsoft-com:office:word" xmlns:w="http://schemas.openxmlformats.org/wordprocessingml/2006/main" xmlns:w14="http://schemas.microsoft.com/office/word/2010/wordml" xmlns:w15="http://schemas.microsoft.com/office/word/2012/wordml" xmlns:w16se="http://schemas.microsoft.com/office/word/2015/wordml/symex" xmlns:wpg="http://schemas.microsoft.com/office/word/2010/wordprocessingGroup" xmlns:wpi="http://schemas.microsoft.com/office/word/2010/wordprocessingInk" xmlns:wne="http://schemas.microsoft.com/office/word/2006/wordml" xmlns:wps="http://schemas.microsoft.com/office/word/2010/wordprocessingShape" mc:Ignorable="w14 w15 w16se wp14">
+<w:hdr xmlns:wpc="http://schemas.microsoft.com/office/word/2010/wordprocessingCanvas" xmlns:cx="http://schemas.microsoft.com/office/drawing/2014/chartex" xmlns:cx1="http://schemas.microsoft.com/office/drawing/2015/9/8/chartex" xmlns:cx2="http://schemas.microsoft.com/office/drawing/2015/10/21/chartex" xmlns:cx3="http://schemas.microsoft.com/office/drawing/2016/5/9/chartex" xmlns:cx4="http://schemas.microsoft.com/office/drawing/2016/5/10/chartex" xmlns:cx5="http://schemas.microsoft.com/office/drawing/2016/5/11/chartex" xmlns:cx6="http://schemas.microsoft.com/office/drawing/2016/5/12/chartex" xmlns:cx7="http://schemas.microsoft.com/office/drawing/2016/5/13/chartex" xmlns:cx8="http://schemas.microsoft.com/office/drawing/2016/5/14/chartex" xmlns:mc="http://schemas.openxmlformats.org/markup-compatibility/2006" xmlns:aink="http://schemas.microsoft.com/office/drawing/2016/ink" xmlns:am3d="http://schemas.microsoft.com/office/drawing/2017/model3d" xmlns:o="urn:schemas-microsoft-com:office:office" xmlns:r="http://schemas.openxmlformats.org/officeDocument/2006/relationships" xmlns:m="http://schemas.openxmlformats.org/officeDocument/2006/math" xmlns:v="urn:schemas-microsoft-com:vml" xmlns:wp14="http://schemas.microsoft.com/office/word/2010/wordprocessingDrawing" xmlns:wp="http://schemas.openxmlformats.org/drawingml/2006/wordprocessingDrawing" xmlns:w10="urn:schemas-microsoft-com:office:word" xmlns:w="http://schemas.openxmlformats.org/wordprocessingml/2006/main" xmlns:w14="http://schemas.microsoft.com/office/word/2010/wordml" xmlns:w15="http://schemas.microsoft.com/office/word/2012/wordml" xmlns:w16cex="http://schemas.microsoft.com/office/word/2018/wordml/cex" xmlns:w16cid="http://schemas.microsoft.com/office/word/2016/wordml/cid" xmlns:w16="http://schemas.microsoft.com/office/word/2018/wordml" xmlns:w16se="http://schemas.microsoft.com/office/word/2015/wordml/symex" xmlns:wpg="http://schemas.microsoft.com/office/word/2010/wordprocessingGroup" xmlns:wpi="http://schemas.microsoft.com/office/word/2010/wordprocessingInk" xmlns:wne="http://schemas.microsoft.com/office/word/2006/wordml" xmlns:wps="http://schemas.microsoft.com/office/word/2010/wordprocessingShape" mc:Ignorable="w14 w15 w16se w16cid w16 w16cex wp14">
   <w:sdt>
     <w:sdtPr>
       <w:id w:val="-1293442940"/>
@@ -6907,7 +5837,7 @@
 </file>
 
 <file path=word/numbering.xml><?xml version="1.0" encoding="utf-8"?>
-<w:numbering xmlns:wpc="http://schemas.microsoft.com/office/word/2010/wordprocessingCanvas" xmlns:cx="http://schemas.microsoft.com/office/drawing/2014/chartex" xmlns:mc="http://schemas.openxmlformats.org/markup-compatibility/2006" xmlns:o="urn:schemas-microsoft-com:office:office" xmlns:r="http://schemas.openxmlformats.org/officeDocument/2006/relationships" xmlns:m="http://schemas.openxmlformats.org/officeDocument/2006/math" xmlns:v="urn:schemas-microsoft-com:vml" xmlns:wp14="http://schemas.microsoft.com/office/word/2010/wordprocessingDrawing" xmlns:wp="http://schemas.openxmlformats.org/drawingml/2006/wordprocessingDrawing" xmlns:w10="urn:schemas-microsoft-com:office:word" xmlns:w="http://schemas.openxmlformats.org/wordprocessingml/2006/main" xmlns:w14="http://schemas.microsoft.com/office/word/2010/wordml" xmlns:w15="http://schemas.microsoft.com/office/word/2012/wordml" xmlns:w16se="http://schemas.microsoft.com/office/word/2015/wordml/symex" xmlns:wpg="http://schemas.microsoft.com/office/word/2010/wordprocessingGroup" xmlns:wpi="http://schemas.microsoft.com/office/word/2010/wordprocessingInk" xmlns:wne="http://schemas.microsoft.com/office/word/2006/wordml" xmlns:wps="http://schemas.microsoft.com/office/word/2010/wordprocessingShape" mc:Ignorable="w14 w15 w16se wp14">
+<w:numbering xmlns:wpc="http://schemas.microsoft.com/office/word/2010/wordprocessingCanvas" xmlns:cx="http://schemas.microsoft.com/office/drawing/2014/chartex" xmlns:cx1="http://schemas.microsoft.com/office/drawing/2015/9/8/chartex" xmlns:cx2="http://schemas.microsoft.com/office/drawing/2015/10/21/chartex" xmlns:cx3="http://schemas.microsoft.com/office/drawing/2016/5/9/chartex" xmlns:cx4="http://schemas.microsoft.com/office/drawing/2016/5/10/chartex" xmlns:cx5="http://schemas.microsoft.com/office/drawing/2016/5/11/chartex" xmlns:cx6="http://schemas.microsoft.com/office/drawing/2016/5/12/chartex" xmlns:cx7="http://schemas.microsoft.com/office/drawing/2016/5/13/chartex" xmlns:cx8="http://schemas.microsoft.com/office/drawing/2016/5/14/chartex" xmlns:mc="http://schemas.openxmlformats.org/markup-compatibility/2006" xmlns:aink="http://schemas.microsoft.com/office/drawing/2016/ink" xmlns:am3d="http://schemas.microsoft.com/office/drawing/2017/model3d" xmlns:o="urn:schemas-microsoft-com:office:office" xmlns:r="http://schemas.openxmlformats.org/officeDocument/2006/relationships" xmlns:m="http://schemas.openxmlformats.org/officeDocument/2006/math" xmlns:v="urn:schemas-microsoft-com:vml" xmlns:wp14="http://schemas.microsoft.com/office/word/2010/wordprocessingDrawing" xmlns:wp="http://schemas.openxmlformats.org/drawingml/2006/wordprocessingDrawing" xmlns:w10="urn:schemas-microsoft-com:office:word" xmlns:w="http://schemas.openxmlformats.org/wordprocessingml/2006/main" xmlns:w14="http://schemas.microsoft.com/office/word/2010/wordml" xmlns:w15="http://schemas.microsoft.com/office/word/2012/wordml" xmlns:w16cex="http://schemas.microsoft.com/office/word/2018/wordml/cex" xmlns:w16cid="http://schemas.microsoft.com/office/word/2016/wordml/cid" xmlns:w16="http://schemas.microsoft.com/office/word/2018/wordml" xmlns:w16se="http://schemas.microsoft.com/office/word/2015/wordml/symex" xmlns:wpg="http://schemas.microsoft.com/office/word/2010/wordprocessingGroup" xmlns:wpi="http://schemas.microsoft.com/office/word/2010/wordprocessingInk" xmlns:wne="http://schemas.microsoft.com/office/word/2006/wordml" xmlns:wps="http://schemas.microsoft.com/office/word/2010/wordprocessingShape" mc:Ignorable="w14 w15 w16se w16cid w16 w16cex wp14">
   <w:abstractNum w:abstractNumId="0" w15:restartNumberingAfterBreak="0">
     <w:nsid w:val="0A4D5544"/>
     <w:multiLevelType w:val="multilevel"/>
@@ -7750,7 +6680,7 @@
 </file>
 
 <file path=word/people.xml><?xml version="1.0" encoding="utf-8"?>
-<w15:people xmlns:wpc="http://schemas.microsoft.com/office/word/2010/wordprocessingCanvas" xmlns:cx="http://schemas.microsoft.com/office/drawing/2014/chartex" xmlns:mc="http://schemas.openxmlformats.org/markup-compatibility/2006" xmlns:o="urn:schemas-microsoft-com:office:office" xmlns:r="http://schemas.openxmlformats.org/officeDocument/2006/relationships" xmlns:m="http://schemas.openxmlformats.org/officeDocument/2006/math" xmlns:v="urn:schemas-microsoft-com:vml" xmlns:wp14="http://schemas.microsoft.com/office/word/2010/wordprocessingDrawing" xmlns:wp="http://schemas.openxmlformats.org/drawingml/2006/wordprocessingDrawing" xmlns:w10="urn:schemas-microsoft-com:office:word" xmlns:w="http://schemas.openxmlformats.org/wordprocessingml/2006/main" xmlns:w14="http://schemas.microsoft.com/office/word/2010/wordml" xmlns:w15="http://schemas.microsoft.com/office/word/2012/wordml" xmlns:w16se="http://schemas.microsoft.com/office/word/2015/wordml/symex" xmlns:wpg="http://schemas.microsoft.com/office/word/2010/wordprocessingGroup" xmlns:wpi="http://schemas.microsoft.com/office/word/2010/wordprocessingInk" xmlns:wne="http://schemas.microsoft.com/office/word/2006/wordml" xmlns:wps="http://schemas.microsoft.com/office/word/2010/wordprocessingShape" mc:Ignorable="w14 w15 w16se wp14">
+<w15:people xmlns:wpc="http://schemas.microsoft.com/office/word/2010/wordprocessingCanvas" xmlns:cx="http://schemas.microsoft.com/office/drawing/2014/chartex" xmlns:cx1="http://schemas.microsoft.com/office/drawing/2015/9/8/chartex" xmlns:cx2="http://schemas.microsoft.com/office/drawing/2015/10/21/chartex" xmlns:cx3="http://schemas.microsoft.com/office/drawing/2016/5/9/chartex" xmlns:cx4="http://schemas.microsoft.com/office/drawing/2016/5/10/chartex" xmlns:cx5="http://schemas.microsoft.com/office/drawing/2016/5/11/chartex" xmlns:cx6="http://schemas.microsoft.com/office/drawing/2016/5/12/chartex" xmlns:cx7="http://schemas.microsoft.com/office/drawing/2016/5/13/chartex" xmlns:cx8="http://schemas.microsoft.com/office/drawing/2016/5/14/chartex" xmlns:mc="http://schemas.openxmlformats.org/markup-compatibility/2006" xmlns:aink="http://schemas.microsoft.com/office/drawing/2016/ink" xmlns:am3d="http://schemas.microsoft.com/office/drawing/2017/model3d" xmlns:o="urn:schemas-microsoft-com:office:office" xmlns:r="http://schemas.openxmlformats.org/officeDocument/2006/relationships" xmlns:m="http://schemas.openxmlformats.org/officeDocument/2006/math" xmlns:v="urn:schemas-microsoft-com:vml" xmlns:wp14="http://schemas.microsoft.com/office/word/2010/wordprocessingDrawing" xmlns:wp="http://schemas.openxmlformats.org/drawingml/2006/wordprocessingDrawing" xmlns:w10="urn:schemas-microsoft-com:office:word" xmlns:w="http://schemas.openxmlformats.org/wordprocessingml/2006/main" xmlns:w14="http://schemas.microsoft.com/office/word/2010/wordml" xmlns:w15="http://schemas.microsoft.com/office/word/2012/wordml" xmlns:w16cex="http://schemas.microsoft.com/office/word/2018/wordml/cex" xmlns:w16cid="http://schemas.microsoft.com/office/word/2016/wordml/cid" xmlns:w16="http://schemas.microsoft.com/office/word/2018/wordml" xmlns:w16se="http://schemas.microsoft.com/office/word/2015/wordml/symex" xmlns:wpg="http://schemas.microsoft.com/office/word/2010/wordprocessingGroup" xmlns:wpi="http://schemas.microsoft.com/office/word/2010/wordprocessingInk" xmlns:wne="http://schemas.microsoft.com/office/word/2006/wordml" xmlns:wps="http://schemas.microsoft.com/office/word/2010/wordprocessingShape" mc:Ignorable="w14 w15 w16se w16cid w16 w16cex wp14">
   <w15:person w15:author="Ian">
     <w15:presenceInfo w15:providerId="None" w15:userId="Ian"/>
   </w15:person>
@@ -7761,7 +6691,7 @@
 </file>
 
 <file path=word/styles.xml><?xml version="1.0" encoding="utf-8"?>
-<w:styles xmlns:mc="http://schemas.openxmlformats.org/markup-compatibility/2006" xmlns:r="http://schemas.openxmlformats.org/officeDocument/2006/relationships" xmlns:w="http://schemas.openxmlformats.org/wordprocessingml/2006/main" xmlns:w14="http://schemas.microsoft.com/office/word/2010/wordml" xmlns:w15="http://schemas.microsoft.com/office/word/2012/wordml" xmlns:w16se="http://schemas.microsoft.com/office/word/2015/wordml/symex" mc:Ignorable="w14 w15 w16se">
+<w:styles xmlns:mc="http://schemas.openxmlformats.org/markup-compatibility/2006" xmlns:r="http://schemas.openxmlformats.org/officeDocument/2006/relationships" xmlns:w="http://schemas.openxmlformats.org/wordprocessingml/2006/main" xmlns:w14="http://schemas.microsoft.com/office/word/2010/wordml" xmlns:w15="http://schemas.microsoft.com/office/word/2012/wordml" xmlns:w16cex="http://schemas.microsoft.com/office/word/2018/wordml/cex" xmlns:w16cid="http://schemas.microsoft.com/office/word/2016/wordml/cid" xmlns:w16="http://schemas.microsoft.com/office/word/2018/wordml" xmlns:w16se="http://schemas.microsoft.com/office/word/2015/wordml/symex" mc:Ignorable="w14 w15 w16se w16cid w16 w16cex">
   <w:docDefaults>
     <w:rPrDefault>
       <w:rPr>
@@ -7772,7 +6702,7 @@
     </w:rPrDefault>
     <w:pPrDefault/>
   </w:docDefaults>
-  <w:latentStyles w:defLockedState="0" w:defUIPriority="99" w:defSemiHidden="0" w:defUnhideWhenUsed="0" w:defQFormat="0" w:count="371">
+  <w:latentStyles w:defLockedState="0" w:defUIPriority="99" w:defSemiHidden="0" w:defUnhideWhenUsed="0" w:defQFormat="0" w:count="376">
     <w:lsdException w:name="Normal" w:uiPriority="0" w:qFormat="1"/>
     <w:lsdException w:name="heading 1" w:uiPriority="9" w:qFormat="1"/>
     <w:lsdException w:name="heading 2" w:semiHidden="1" w:uiPriority="9" w:unhideWhenUsed="1" w:qFormat="1"/>
@@ -7878,7 +6808,6 @@
     <w:lsdException w:name="HTML Sample" w:semiHidden="1" w:unhideWhenUsed="1"/>
     <w:lsdException w:name="HTML Typewriter" w:semiHidden="1" w:unhideWhenUsed="1"/>
     <w:lsdException w:name="HTML Variable" w:semiHidden="1" w:unhideWhenUsed="1"/>
-    <w:lsdException w:name="Normal Table" w:semiHidden="1" w:unhideWhenUsed="1"/>
     <w:lsdException w:name="annotation subject" w:semiHidden="1" w:unhideWhenUsed="1"/>
     <w:lsdException w:name="No List" w:semiHidden="1" w:unhideWhenUsed="1"/>
     <w:lsdException w:name="Outline List 1" w:semiHidden="1" w:unhideWhenUsed="1"/>
@@ -7921,11 +6850,8 @@
     <w:lsdException w:name="Table Contemporary" w:semiHidden="1" w:unhideWhenUsed="1"/>
     <w:lsdException w:name="Table Elegant" w:semiHidden="1" w:unhideWhenUsed="1"/>
     <w:lsdException w:name="Table Professional" w:semiHidden="1" w:unhideWhenUsed="1"/>
-    <w:lsdException w:name="Table Subtle 1" w:semiHidden="1" w:unhideWhenUsed="1"/>
     <w:lsdException w:name="Table Subtle 2" w:semiHidden="1" w:unhideWhenUsed="1"/>
     <w:lsdException w:name="Table Web 1" w:semiHidden="1" w:unhideWhenUsed="1"/>
-    <w:lsdException w:name="Table Web 2" w:semiHidden="1" w:unhideWhenUsed="1"/>
-    <w:lsdException w:name="Table Web 3" w:semiHidden="1" w:unhideWhenUsed="1"/>
     <w:lsdException w:name="Balloon Text" w:semiHidden="1" w:unhideWhenUsed="1"/>
     <w:lsdException w:name="Table Grid" w:uiPriority="39"/>
     <w:lsdException w:name="Table Theme" w:semiHidden="1" w:unhideWhenUsed="1"/>
@@ -8144,6 +7070,11 @@
     <w:lsdException w:name="List Table 5 Dark Accent 6" w:uiPriority="50"/>
     <w:lsdException w:name="List Table 6 Colorful Accent 6" w:uiPriority="51"/>
     <w:lsdException w:name="List Table 7 Colorful Accent 6" w:uiPriority="52"/>
+    <w:lsdException w:name="Mention" w:semiHidden="1" w:unhideWhenUsed="1"/>
+    <w:lsdException w:name="Smart Hyperlink" w:semiHidden="1" w:unhideWhenUsed="1"/>
+    <w:lsdException w:name="Hashtag" w:semiHidden="1" w:unhideWhenUsed="1"/>
+    <w:lsdException w:name="Unresolved Mention" w:semiHidden="1" w:unhideWhenUsed="1"/>
+    <w:lsdException w:name="Smart Link" w:semiHidden="1" w:unhideWhenUsed="1"/>
   </w:latentStyles>
   <w:style w:type="paragraph" w:default="1" w:styleId="Normal">
     <w:name w:val="Normal"/>
@@ -8833,8 +7764,8 @@
       <w:lang w:val="en-US"/>
     </w:rPr>
   </w:style>
-  <w:style w:type="character" w:customStyle="1" w:styleId="UnresolvedMention">
-    <w:name w:val="Unresolved Mention"/>
+  <w:style w:type="character" w:customStyle="1" w:styleId="UnresolvedMention4">
+    <w:name w:val="Unresolved Mention4"/>
     <w:basedOn w:val="DefaultParagraphFont"/>
     <w:uiPriority w:val="99"/>
     <w:semiHidden/>

</xml_diff>

<commit_message>
added H3 robustness test description to prereg, updated descriptive predictions for H3 in code
</commit_message>
<xml_diff>
--- a/design and hypotheses/experiment 7/preregistration.docx
+++ b/design and hypotheses/experiment 7/preregistration.docx
@@ -2629,59 +2629,59 @@
         </w:numPr>
       </w:pPr>
       <w:r>
+        <w:t xml:space="preserve">Results from our previous studies: </w:t>
+      </w:r>
+      <w:r>
+        <w:rPr>
+          <w:i/>
+        </w:rPr>
+        <w:t>δ =</w:t>
+      </w:r>
+      <w:r>
+        <w:t xml:space="preserve"> 1.</w:t>
+      </w:r>
+      <w:ins w:id="40" w:author="Ian" w:date="2020-12-03T18:42:00Z">
+        <w:r>
+          <w:t>41</w:t>
+        </w:r>
+      </w:ins>
+      <w:del w:id="41" w:author="Ian" w:date="2020-12-03T18:42:00Z">
+        <w:r>
+          <w:delText>39</w:delText>
+        </w:r>
+      </w:del>
+      <w:r>
+        <w:t>, 95% CI [1.2</w:t>
+      </w:r>
+      <w:ins w:id="42" w:author="Ian" w:date="2020-12-03T18:42:00Z">
+        <w:r>
+          <w:t>3</w:t>
+        </w:r>
+      </w:ins>
+      <w:del w:id="43" w:author="Ian" w:date="2020-12-03T18:42:00Z">
+        <w:r>
+          <w:delText>4</w:delText>
+        </w:r>
+      </w:del>
+      <w:r>
+        <w:t xml:space="preserve">, 1.55], </w:t>
+      </w:r>
+      <w:r>
+        <w:rPr>
+          <w:i/>
+        </w:rPr>
+        <w:t>p</w:t>
+      </w:r>
+      <w:r>
+        <w:t xml:space="preserve"> &lt; .0000001.</w:t>
+      </w:r>
+    </w:p>
+    <w:p>
+      <w:r>
+        <w:rPr>
+          <w:i/>
+        </w:rPr>
         <w:lastRenderedPageBreak/>
-        <w:t xml:space="preserve">Results from our previous studies: </w:t>
-      </w:r>
-      <w:r>
-        <w:rPr>
-          <w:i/>
-        </w:rPr>
-        <w:t>δ =</w:t>
-      </w:r>
-      <w:r>
-        <w:t xml:space="preserve"> 1.</w:t>
-      </w:r>
-      <w:ins w:id="40" w:author="Ian" w:date="2020-12-03T18:42:00Z">
-        <w:r>
-          <w:t>41</w:t>
-        </w:r>
-      </w:ins>
-      <w:del w:id="41" w:author="Ian" w:date="2020-12-03T18:42:00Z">
-        <w:r>
-          <w:delText>39</w:delText>
-        </w:r>
-      </w:del>
-      <w:r>
-        <w:t>, 95% CI [1.2</w:t>
-      </w:r>
-      <w:ins w:id="42" w:author="Ian" w:date="2020-12-03T18:42:00Z">
-        <w:r>
-          <w:t>3</w:t>
-        </w:r>
-      </w:ins>
-      <w:del w:id="43" w:author="Ian" w:date="2020-12-03T18:42:00Z">
-        <w:r>
-          <w:delText>4</w:delText>
-        </w:r>
-      </w:del>
-      <w:r>
-        <w:t xml:space="preserve">, 1.55], </w:t>
-      </w:r>
-      <w:r>
-        <w:rPr>
-          <w:i/>
-        </w:rPr>
-        <w:t>p</w:t>
-      </w:r>
-      <w:r>
-        <w:t xml:space="preserve"> &lt; .0000001.</w:t>
-      </w:r>
-    </w:p>
-    <w:p>
-      <w:r>
-        <w:rPr>
-          <w:i/>
-        </w:rPr>
         <w:t>H1e</w:t>
       </w:r>
       <w:r>
@@ -2853,7 +2853,6 @@
         <w:rPr>
           <w:i/>
         </w:rPr>
-        <w:lastRenderedPageBreak/>
         <w:t>H2a.</w:t>
       </w:r>
       <w:r>
@@ -2870,6 +2869,7 @@
         <w:shd w:val="clear" w:color="auto" w:fill="FFFF00"/>
       </w:pPr>
       <w:r>
+        <w:lastRenderedPageBreak/>
         <w:t xml:space="preserve">Results from our previous studies: </w:t>
       </w:r>
       <w:r>
@@ -3269,11 +3269,7 @@
         <w:t>Findings from our previous studies.</w:t>
       </w:r>
       <w:r>
-        <w:t xml:space="preserve"> In Experiments 4-6, participants were first told what a Deepfaked was, informed that they had been exposed to one, and asked to indicate in an open-ended response whether they had been aware of this fact while watching the content (i.e., if they were aware that the content was Deepfaked while watching it). These open-ended responses were then coded as “Yes” or “No” by two independent raters. Good agreement was </w:t>
-      </w:r>
-      <w:r>
-        <w:lastRenderedPageBreak/>
-        <w:t>found between raters</w:t>
+        <w:t xml:space="preserve"> In Experiments 4-6, participants were first told what a Deepfaked was, informed that they had been exposed to one, and asked to indicate in an open-ended response whether they had been aware of this fact while watching the content (i.e., if they were aware that the content was Deepfaked while watching it). These open-ended responses were then coded as “Yes” or “No” by two independent raters. Good agreement was found between raters</w:t>
       </w:r>
       <w:r>
         <w:t xml:space="preserve"> (92% agreement, </w:t>
@@ -3308,7 +3304,11 @@
         <w:t>were scored as genuine (i.e., scoring prioritized specificity over sensitivity)</w:t>
       </w:r>
       <w:r>
-        <w:t xml:space="preserve">. Analyses of these classifications and the contents’ true status (Deepfaked or genuine) demonstrated that individuals were poor at making accurate and informed decisions regarding whether content was real or Deepfaked. </w:t>
+        <w:t xml:space="preserve">. Analyses of these classifications and the contents’ true status (Deepfaked or genuine) </w:t>
+      </w:r>
+      <w:r>
+        <w:lastRenderedPageBreak/>
+        <w:t xml:space="preserve">demonstrated that individuals were poor at making accurate and informed decisions regarding whether content was real or Deepfaked. </w:t>
       </w:r>
     </w:p>
     <w:p>
@@ -3522,7 +3522,6 @@
         <w:rPr>
           <w:i/>
         </w:rPr>
-        <w:lastRenderedPageBreak/>
         <w:t>H3c</w:t>
       </w:r>
       <w:r>
@@ -3587,6 +3586,7 @@
         <w:rPr>
           <w:i/>
         </w:rPr>
+        <w:lastRenderedPageBreak/>
         <w:t>H3d</w:t>
       </w:r>
       <w:r>
@@ -3739,6 +3739,16 @@
           </w:pPr>
         </w:pPrChange>
       </w:pPr>
+      <w:r>
+        <w:rPr>
+          <w:i/>
+          <w:iCs/>
+        </w:rPr>
+        <w:t>H3e, H3f, H3g, H3h:</w:t>
+      </w:r>
+      <w:r>
+        <w:t xml:space="preserve"> </w:t>
+      </w:r>
       <w:ins w:id="104" w:author="Ian" w:date="2020-12-03T18:48:00Z">
         <w:r>
           <w:t xml:space="preserve">In order to increase confidence that the above results were not driven by the subset of participants who were aware of the concept of Deepfakes </w:t>
@@ -3746,15 +3756,36 @@
       </w:ins>
       <w:ins w:id="105" w:author="Ian" w:date="2020-12-03T18:49:00Z">
         <w:r>
-          <w:t xml:space="preserve">prior to the study, we calculated the same classification statistics with the same </w:t>
+          <w:t>prior to the study, we</w:t>
+        </w:r>
+      </w:ins>
+      <w:r>
+        <w:t xml:space="preserve"> also</w:t>
+      </w:r>
+      <w:ins w:id="106" w:author="Ian" w:date="2020-12-03T18:49:00Z">
+        <w:r>
+          <w:t xml:space="preserve"> calculated the same classification statistics with the same </w:t>
         </w:r>
         <w:r>
           <w:t xml:space="preserve">general </w:t>
         </w:r>
         <w:r>
-          <w:t>predictions to the subset of participants who reported being aware of the concept of Deepfakes prior to the study.</w:t>
-        </w:r>
-      </w:ins>
+          <w:t>predictions to the subset of participants who reported being aware of the concept of Deepfakes prior to the study</w:t>
+        </w:r>
+      </w:ins>
+      <w:r>
+        <w:t xml:space="preserve"> (FNR, FPR, BA, </w:t>
+      </w:r>
+      <w:r>
+        <w:rPr>
+          <w:i/>
+          <w:iCs/>
+        </w:rPr>
+        <w:t>J</w:t>
+      </w:r>
+      <w:r>
+        <w:t>).</w:t>
+      </w:r>
     </w:p>
     <w:p/>
     <w:p>
@@ -3797,14 +3828,14 @@
         <w:t>H</w:t>
       </w:r>
       <w:r>
-        <w:t xml:space="preserve">owever, these findings were based on </w:t>
+        <w:t xml:space="preserve">owever, these findings were based on subjective coding of open-ended responses. We therefore decided to refine these questions to a closed format alternative in order to minimize potential subjectivity. </w:t>
+      </w:r>
+      <w:r>
+        <w:t xml:space="preserve">Experiment 7 therefore </w:t>
       </w:r>
       <w:r>
         <w:lastRenderedPageBreak/>
-        <w:t xml:space="preserve">subjective coding of open-ended responses. We therefore decided to refine these questions to a closed format alternative in order to minimize potential subjectivity. </w:t>
-      </w:r>
-      <w:r>
-        <w:t>Experiment 7 therefore employed responses to closed-ended questions about Deepfake concept awareness and detection instead, in order to limit subjectivity.</w:t>
+        <w:t>employed responses to closed-ended questions about Deepfake concept awareness and detection instead, in order to limit subjectivity.</w:t>
       </w:r>
     </w:p>
     <w:p>
@@ -3923,7 +3954,7 @@
         </w:rPr>
         <w:t xml:space="preserve"> = 2.</w:t>
       </w:r>
-      <w:ins w:id="106" w:author="Ian" w:date="2020-12-03T18:50:00Z">
+      <w:ins w:id="107" w:author="Ian" w:date="2020-12-03T18:50:00Z">
         <w:r>
           <w:rPr>
             <w:shd w:val="clear" w:color="auto" w:fill="FFFF00"/>
@@ -3931,7 +3962,7 @@
           <w:t>58</w:t>
         </w:r>
       </w:ins>
-      <w:del w:id="107" w:author="Ian" w:date="2020-12-03T18:50:00Z">
+      <w:del w:id="108" w:author="Ian" w:date="2020-12-03T18:50:00Z">
         <w:r>
           <w:rPr>
             <w:shd w:val="clear" w:color="auto" w:fill="FFFF00"/>
@@ -3945,7 +3976,7 @@
         </w:rPr>
         <w:t>, 95% CI [1.2</w:t>
       </w:r>
-      <w:ins w:id="108" w:author="Ian" w:date="2020-12-03T18:50:00Z">
+      <w:ins w:id="109" w:author="Ian" w:date="2020-12-03T18:50:00Z">
         <w:r>
           <w:rPr>
             <w:shd w:val="clear" w:color="auto" w:fill="FFFF00"/>
@@ -3953,7 +3984,7 @@
           <w:t>7</w:t>
         </w:r>
       </w:ins>
-      <w:del w:id="109" w:author="Ian" w:date="2020-12-03T18:50:00Z">
+      <w:del w:id="110" w:author="Ian" w:date="2020-12-03T18:50:00Z">
         <w:r>
           <w:rPr>
             <w:shd w:val="clear" w:color="auto" w:fill="FFFF00"/>
@@ -3967,7 +3998,7 @@
         </w:rPr>
         <w:t>, 5.5</w:t>
       </w:r>
-      <w:ins w:id="110" w:author="Ian" w:date="2020-12-03T18:50:00Z">
+      <w:ins w:id="111" w:author="Ian" w:date="2020-12-03T18:50:00Z">
         <w:r>
           <w:rPr>
             <w:shd w:val="clear" w:color="auto" w:fill="FFFF00"/>
@@ -3975,7 +4006,7 @@
           <w:t>9</w:t>
         </w:r>
       </w:ins>
-      <w:del w:id="111" w:author="Ian" w:date="2020-12-03T18:50:00Z">
+      <w:del w:id="112" w:author="Ian" w:date="2020-12-03T18:50:00Z">
         <w:r>
           <w:rPr>
             <w:shd w:val="clear" w:color="auto" w:fill="FFFF00"/>
@@ -4040,11 +4071,14 @@
           <w:b/>
           <w:i/>
         </w:rPr>
+        <w:t>Findings from our previous studies.</w:t>
+      </w:r>
+      <w:r>
+        <w:t xml:space="preserve"> Although our experiments provide participants with a detailed description of Deepfakes and what can be done with them, it is possible that </w:t>
+      </w:r>
+      <w:r>
         <w:lastRenderedPageBreak/>
-        <w:t>Findings from our previous studies.</w:t>
-      </w:r>
-      <w:r>
-        <w:t xml:space="preserve"> Although our experiments provide participants with a detailed description of Deepfakes and what can be done with them, it is possible that participants d</w:t>
+        <w:t>participants d</w:t>
       </w:r>
       <w:r>
         <w:t>id</w:t>
@@ -4155,11 +4189,14 @@
         <w:rPr>
           <w:i/>
         </w:rPr>
+        <w:t>H5a.</w:t>
+      </w:r>
+      <w:r>
+        <w:t xml:space="preserve"> In the subset of participants who were shown a Deepfaked video and reported being aware of the concept of Deepfaking prior to participating in the experiment, the content </w:t>
+      </w:r>
+      <w:r>
         <w:lastRenderedPageBreak/>
-        <w:t>H5a.</w:t>
-      </w:r>
-      <w:r>
-        <w:t xml:space="preserve"> In the subset of participants who were shown a Deepfaked video and reported being aware of the concept of Deepfaking prior to participating in the experiment, the content of the Deepfaked videos (i.e., Source Valence) will influence participants’ self-reported evaluations. </w:t>
+        <w:t xml:space="preserve">of the Deepfaked videos (i.e., Source Valence) will influence participants’ self-reported evaluations. </w:t>
       </w:r>
     </w:p>
     <w:p>
@@ -4182,12 +4219,12 @@
       <w:r>
         <w:t xml:space="preserve"> 2.74, 95% CI [2.2</w:t>
       </w:r>
-      <w:ins w:id="112" w:author="Ian" w:date="2020-12-03T18:51:00Z">
+      <w:ins w:id="113" w:author="Ian" w:date="2020-12-03T18:51:00Z">
         <w:r>
           <w:t>9</w:t>
         </w:r>
       </w:ins>
-      <w:del w:id="113" w:author="Ian" w:date="2020-12-03T18:51:00Z">
+      <w:del w:id="114" w:author="Ian" w:date="2020-12-03T18:51:00Z">
         <w:r>
           <w:delText>7</w:delText>
         </w:r>
@@ -4195,12 +4232,12 @@
       <w:r>
         <w:t>, 3.2</w:t>
       </w:r>
-      <w:ins w:id="114" w:author="Ian" w:date="2020-12-03T18:51:00Z">
+      <w:ins w:id="115" w:author="Ian" w:date="2020-12-03T18:51:00Z">
         <w:r>
           <w:t>3</w:t>
         </w:r>
       </w:ins>
-      <w:del w:id="115" w:author="Ian" w:date="2020-12-03T18:51:00Z">
+      <w:del w:id="116" w:author="Ian" w:date="2020-12-03T18:51:00Z">
         <w:r>
           <w:delText>1</w:delText>
         </w:r>
@@ -4249,12 +4286,12 @@
       <w:r>
         <w:t xml:space="preserve"> 1.0</w:t>
       </w:r>
-      <w:ins w:id="116" w:author="Ian" w:date="2020-12-03T18:51:00Z">
+      <w:ins w:id="117" w:author="Ian" w:date="2020-12-03T18:51:00Z">
         <w:r>
           <w:t>6</w:t>
         </w:r>
       </w:ins>
-      <w:del w:id="117" w:author="Ian" w:date="2020-12-03T18:51:00Z">
+      <w:del w:id="118" w:author="Ian" w:date="2020-12-03T18:51:00Z">
         <w:r>
           <w:delText>5</w:delText>
         </w:r>
@@ -4262,12 +4299,12 @@
       <w:r>
         <w:t>, 95% CI [0.</w:t>
       </w:r>
-      <w:ins w:id="118" w:author="Ian" w:date="2020-12-03T18:51:00Z">
+      <w:ins w:id="119" w:author="Ian" w:date="2020-12-03T18:51:00Z">
         <w:r>
           <w:t>70</w:t>
         </w:r>
       </w:ins>
-      <w:del w:id="119" w:author="Ian" w:date="2020-12-03T18:51:00Z">
+      <w:del w:id="120" w:author="Ian" w:date="2020-12-03T18:51:00Z">
         <w:r>
           <w:delText>69</w:delText>
         </w:r>
@@ -4316,12 +4353,12 @@
       <w:r>
         <w:t xml:space="preserve"> 2.7</w:t>
       </w:r>
-      <w:ins w:id="120" w:author="Ian" w:date="2020-12-03T18:51:00Z">
+      <w:ins w:id="121" w:author="Ian" w:date="2020-12-03T18:51:00Z">
         <w:r>
           <w:t>7</w:t>
         </w:r>
       </w:ins>
-      <w:del w:id="121" w:author="Ian" w:date="2020-12-03T18:51:00Z">
+      <w:del w:id="122" w:author="Ian" w:date="2020-12-03T18:51:00Z">
         <w:r>
           <w:delText>2</w:delText>
         </w:r>
@@ -4329,12 +4366,12 @@
       <w:r>
         <w:t>, 95% CI [1.8</w:t>
       </w:r>
-      <w:ins w:id="122" w:author="Ian" w:date="2020-12-03T18:51:00Z">
+      <w:ins w:id="123" w:author="Ian" w:date="2020-12-03T18:51:00Z">
         <w:r>
           <w:t>8</w:t>
         </w:r>
       </w:ins>
-      <w:del w:id="123" w:author="Ian" w:date="2020-12-03T18:51:00Z">
+      <w:del w:id="124" w:author="Ian" w:date="2020-12-03T18:51:00Z">
         <w:r>
           <w:delText>7</w:delText>
         </w:r>
@@ -4342,12 +4379,12 @@
       <w:r>
         <w:t>, 3.5</w:t>
       </w:r>
-      <w:ins w:id="124" w:author="Ian" w:date="2020-12-03T18:51:00Z">
+      <w:ins w:id="125" w:author="Ian" w:date="2020-12-03T18:51:00Z">
         <w:r>
           <w:t>2</w:t>
         </w:r>
       </w:ins>
-      <w:del w:id="125" w:author="Ian" w:date="2020-12-03T18:51:00Z">
+      <w:del w:id="126" w:author="Ian" w:date="2020-12-03T18:51:00Z">
         <w:r>
           <w:delText>1</w:delText>
         </w:r>
@@ -4421,11 +4458,14 @@
           <w:i/>
           <w:iCs/>
         </w:rPr>
+        <w:t>Hypothesis 6.</w:t>
+      </w:r>
+      <w:r>
+        <w:t xml:space="preserve"> In the subset of participants who were shown a Deepfaked video and accurately detected that the video was Deepfaked, the content of the videos (i.e., valence of the statements) will still influence their first impressions, such that participants exposed to videos in which the character (Chris) makes positive statements will demonstrate more </w:t>
+      </w:r>
+      <w:r>
         <w:lastRenderedPageBreak/>
-        <w:t>Hypothesis 6.</w:t>
-      </w:r>
-      <w:r>
-        <w:t xml:space="preserve"> In the subset of participants who were shown a Deepfaked video and accurately detected that the video was Deepfaked, the content of the videos (i.e., valence of the statements) will still influence their first impressions, such that participants exposed to videos in which the character (Chris) makes positive statements will demonstrate more positive (self-reported and automatic) evaluations of Chris than when he makes negative statements. This can be broken down into component hypotheses and their inference rules (see the data analysis plan below for details of the models):</w:t>
+        <w:t>positive (self-reported and automatic) evaluations of Chris than when he makes negative statements. This can be broken down into component hypotheses and their inference rules (see the data analysis plan below for details of the models):</w:t>
       </w:r>
     </w:p>
     <w:p>
@@ -4470,12 +4510,12 @@
       <w:r>
         <w:t xml:space="preserve"> 2.74, 95% CI [2.2</w:t>
       </w:r>
-      <w:ins w:id="126" w:author="Ian" w:date="2020-12-03T18:55:00Z">
+      <w:ins w:id="127" w:author="Ian" w:date="2020-12-03T18:55:00Z">
         <w:r>
           <w:t>9</w:t>
         </w:r>
       </w:ins>
-      <w:del w:id="127" w:author="Ian" w:date="2020-12-03T18:55:00Z">
+      <w:del w:id="128" w:author="Ian" w:date="2020-12-03T18:55:00Z">
         <w:r>
           <w:delText>7</w:delText>
         </w:r>
@@ -4483,12 +4523,12 @@
       <w:r>
         <w:t>, 3.2</w:t>
       </w:r>
-      <w:ins w:id="128" w:author="Ian" w:date="2020-12-03T18:55:00Z">
+      <w:ins w:id="129" w:author="Ian" w:date="2020-12-03T18:55:00Z">
         <w:r>
           <w:t>3</w:t>
         </w:r>
       </w:ins>
-      <w:del w:id="129" w:author="Ian" w:date="2020-12-03T18:55:00Z">
+      <w:del w:id="130" w:author="Ian" w:date="2020-12-03T18:55:00Z">
         <w:r>
           <w:delText>1</w:delText>
         </w:r>
@@ -4537,12 +4577,12 @@
       <w:r>
         <w:t xml:space="preserve"> 1.0</w:t>
       </w:r>
-      <w:ins w:id="130" w:author="Ian" w:date="2020-12-03T18:55:00Z">
+      <w:ins w:id="131" w:author="Ian" w:date="2020-12-03T18:55:00Z">
         <w:r>
           <w:t>6</w:t>
         </w:r>
       </w:ins>
-      <w:del w:id="131" w:author="Ian" w:date="2020-12-03T18:55:00Z">
+      <w:del w:id="132" w:author="Ian" w:date="2020-12-03T18:55:00Z">
         <w:r>
           <w:delText>5</w:delText>
         </w:r>
@@ -4550,12 +4590,12 @@
       <w:r>
         <w:t>, 95% CI [0.</w:t>
       </w:r>
-      <w:ins w:id="132" w:author="Ian" w:date="2020-12-03T18:55:00Z">
+      <w:ins w:id="133" w:author="Ian" w:date="2020-12-03T18:55:00Z">
         <w:r>
           <w:t>70</w:t>
         </w:r>
       </w:ins>
-      <w:del w:id="133" w:author="Ian" w:date="2020-12-03T18:55:00Z">
+      <w:del w:id="134" w:author="Ian" w:date="2020-12-03T18:55:00Z">
         <w:r>
           <w:delText>69</w:delText>
         </w:r>
@@ -4607,12 +4647,12 @@
       <w:r>
         <w:t xml:space="preserve"> 2.7</w:t>
       </w:r>
-      <w:ins w:id="134" w:author="Ian" w:date="2020-12-03T18:56:00Z">
+      <w:ins w:id="135" w:author="Ian" w:date="2020-12-03T18:56:00Z">
         <w:r>
           <w:t>7</w:t>
         </w:r>
       </w:ins>
-      <w:del w:id="135" w:author="Ian" w:date="2020-12-03T18:56:00Z">
+      <w:del w:id="136" w:author="Ian" w:date="2020-12-03T18:56:00Z">
         <w:r>
           <w:delText>2</w:delText>
         </w:r>
@@ -4620,12 +4660,12 @@
       <w:r>
         <w:t>, 95% CI [1.8</w:t>
       </w:r>
-      <w:ins w:id="136" w:author="Ian" w:date="2020-12-03T18:56:00Z">
+      <w:ins w:id="137" w:author="Ian" w:date="2020-12-03T18:56:00Z">
         <w:r>
           <w:t>8</w:t>
         </w:r>
       </w:ins>
-      <w:del w:id="137" w:author="Ian" w:date="2020-12-03T18:56:00Z">
+      <w:del w:id="138" w:author="Ian" w:date="2020-12-03T18:56:00Z">
         <w:r>
           <w:delText>7</w:delText>
         </w:r>
@@ -4633,12 +4673,12 @@
       <w:r>
         <w:t>, 3.5</w:t>
       </w:r>
-      <w:ins w:id="138" w:author="Ian" w:date="2020-12-03T18:56:00Z">
+      <w:ins w:id="139" w:author="Ian" w:date="2020-12-03T18:56:00Z">
         <w:r>
           <w:t>2</w:t>
         </w:r>
       </w:ins>
-      <w:del w:id="139" w:author="Ian" w:date="2020-12-03T18:56:00Z">
+      <w:del w:id="140" w:author="Ian" w:date="2020-12-03T18:56:00Z">
         <w:r>
           <w:delText>1</w:delText>
         </w:r>
@@ -4699,7 +4739,11 @@
         <w:t xml:space="preserve"> </w:t>
       </w:r>
       <w:r>
-        <w:t>This research question combines the previous two to provide an even more stringent test (albeit with an increasingly small subset of the sample): are evaluative learning effects still observed in participants who were shown Deepfakes, reported being aware of the concept of Deepfakes prior to the study, and accurately detected that they had been shown a Deepfake? Results from our previous studies demonstrated that evaluative learning effects were still observed in this subset. However, as noted above, detection and awareness were both assessed via subjective scoring of open-ended responses. Experiment 7 therefore employed responses to closed-ended questions about Deepfake concept awareness and detection instead, in order to limit subjectivity.</w:t>
+        <w:t xml:space="preserve">This research question combines the previous two to provide an even more stringent test (albeit with an increasingly small subset of the </w:t>
+      </w:r>
+      <w:r>
+        <w:lastRenderedPageBreak/>
+        <w:t>sample): are evaluative learning effects still observed in participants who were shown Deepfakes, reported being aware of the concept of Deepfakes prior to the study, and accurately detected that they had been shown a Deepfake? Results from our previous studies demonstrated that evaluative learning effects were still observed in this subset. However, as noted above, detection and awareness were both assessed via subjective scoring of open-ended responses. Experiment 7 therefore employed responses to closed-ended questions about Deepfake concept awareness and detection instead, in order to limit subjectivity.</w:t>
       </w:r>
     </w:p>
     <w:p>
@@ -4732,7 +4776,6 @@
         <w:rPr>
           <w:i/>
         </w:rPr>
-        <w:lastRenderedPageBreak/>
         <w:t>H</w:t>
       </w:r>
       <w:r>
@@ -4765,10 +4808,10 @@
           <w:numId w:val="2"/>
         </w:numPr>
         <w:rPr>
-          <w:ins w:id="140" w:author="Ian" w:date="2020-12-03T18:54:00Z"/>
-        </w:rPr>
-      </w:pPr>
-      <w:ins w:id="141" w:author="Ian" w:date="2020-12-03T18:54:00Z">
+          <w:ins w:id="141" w:author="Ian" w:date="2020-12-03T18:54:00Z"/>
+        </w:rPr>
+      </w:pPr>
+      <w:ins w:id="142" w:author="Ian" w:date="2020-12-03T18:54:00Z">
         <w:r>
           <w:t xml:space="preserve">Results from our previous studies: </w:t>
         </w:r>
@@ -4800,11 +4843,12 @@
           <w:numId w:val="2"/>
         </w:numPr>
         <w:rPr>
-          <w:del w:id="142" w:author="Ian" w:date="2020-12-03T18:54:00Z"/>
-        </w:rPr>
-      </w:pPr>
-      <w:del w:id="143" w:author="Ian" w:date="2020-12-03T18:54:00Z">
-        <w:r>
+          <w:del w:id="143" w:author="Ian" w:date="2020-12-03T18:54:00Z"/>
+        </w:rPr>
+      </w:pPr>
+      <w:del w:id="144" w:author="Ian" w:date="2020-12-03T18:54:00Z">
+        <w:r>
+          <w:lastRenderedPageBreak/>
           <w:delText xml:space="preserve">Results from our previous studies: </w:delText>
         </w:r>
         <w:r>
@@ -4864,10 +4908,10 @@
           <w:numId w:val="2"/>
         </w:numPr>
         <w:rPr>
-          <w:ins w:id="144" w:author="Ian" w:date="2020-12-03T18:54:00Z"/>
-        </w:rPr>
-      </w:pPr>
-      <w:ins w:id="145" w:author="Ian" w:date="2020-12-03T18:54:00Z">
+          <w:ins w:id="145" w:author="Ian" w:date="2020-12-03T18:54:00Z"/>
+        </w:rPr>
+      </w:pPr>
+      <w:ins w:id="146" w:author="Ian" w:date="2020-12-03T18:54:00Z">
         <w:r>
           <w:t xml:space="preserve">Results from our previous studies: </w:t>
         </w:r>
@@ -4899,10 +4943,10 @@
           <w:numId w:val="2"/>
         </w:numPr>
         <w:rPr>
-          <w:del w:id="146" w:author="Ian" w:date="2020-12-03T18:54:00Z"/>
-        </w:rPr>
-      </w:pPr>
-      <w:del w:id="147" w:author="Ian" w:date="2020-12-03T18:54:00Z">
+          <w:del w:id="147" w:author="Ian" w:date="2020-12-03T18:54:00Z"/>
+        </w:rPr>
+      </w:pPr>
+      <w:del w:id="148" w:author="Ian" w:date="2020-12-03T18:54:00Z">
         <w:r>
           <w:delText xml:space="preserve">Results from our previous studies: </w:delText>
         </w:r>
@@ -4963,10 +5007,10 @@
           <w:numId w:val="2"/>
         </w:numPr>
         <w:rPr>
-          <w:ins w:id="148" w:author="Ian" w:date="2020-12-03T18:54:00Z"/>
-        </w:rPr>
-      </w:pPr>
-      <w:ins w:id="149" w:author="Ian" w:date="2020-12-03T18:54:00Z">
+          <w:ins w:id="149" w:author="Ian" w:date="2020-12-03T18:54:00Z"/>
+        </w:rPr>
+      </w:pPr>
+      <w:ins w:id="150" w:author="Ian" w:date="2020-12-03T18:54:00Z">
         <w:r>
           <w:t xml:space="preserve">Results from our previous studies: </w:t>
         </w:r>
@@ -4998,10 +5042,10 @@
           <w:numId w:val="2"/>
         </w:numPr>
         <w:rPr>
-          <w:del w:id="150" w:author="Ian" w:date="2020-12-03T18:54:00Z"/>
-        </w:rPr>
-      </w:pPr>
-      <w:del w:id="151" w:author="Ian" w:date="2020-12-03T18:54:00Z">
+          <w:del w:id="151" w:author="Ian" w:date="2020-12-03T18:54:00Z"/>
+        </w:rPr>
+      </w:pPr>
+      <w:del w:id="152" w:author="Ian" w:date="2020-12-03T18:54:00Z">
         <w:r>
           <w:delText xml:space="preserve">Results from our previous studies: </w:delText>
         </w:r>
@@ -5061,30 +5105,30 @@
           <w:i/>
           <w:iCs/>
         </w:rPr>
+        <w:t xml:space="preserve">Linear models. </w:t>
+      </w:r>
+      <w:r>
+        <w:t xml:space="preserve">The linear models </w:t>
+      </w:r>
+      <w:r>
+        <w:t xml:space="preserve">(hypotheses 1, 2, </w:t>
+      </w:r>
+      <w:r>
+        <w:t>5, 6, 7</w:t>
+      </w:r>
+      <w:r>
+        <w:t xml:space="preserve">) took the following generic format: a dependent variable (IAT D2 score, self-reported ratings, or </w:t>
+      </w:r>
+      <w:r>
+        <w:t>behavioral</w:t>
+      </w:r>
+      <w:r>
+        <w:t xml:space="preserve"> intentions); two dependent variables, Source Valence (the statements made in the video) and experiment condition (genuine or Deepfaked video); and their interaction. When these were applied to the existing data from Experiments 1-6, a random intercept for Experiment was also added to the model (i.e., these were meta-analytic models). However, this does not apply to the model being preregistered here for Experiment 7, which will be analyzed in isolation as a confirmatory study.</w:t>
+      </w:r>
+    </w:p>
+    <w:p>
+      <w:r>
         <w:lastRenderedPageBreak/>
-        <w:t xml:space="preserve">Linear models. </w:t>
-      </w:r>
-      <w:r>
-        <w:t xml:space="preserve">The linear models </w:t>
-      </w:r>
-      <w:r>
-        <w:t xml:space="preserve">(hypotheses 1, 2, </w:t>
-      </w:r>
-      <w:r>
-        <w:t>5, 6, 7</w:t>
-      </w:r>
-      <w:r>
-        <w:t xml:space="preserve">) took the following generic format: a dependent variable (IAT D2 score, self-reported ratings, or </w:t>
-      </w:r>
-      <w:r>
-        <w:t>behavioral</w:t>
-      </w:r>
-      <w:r>
-        <w:t xml:space="preserve"> intentions); two dependent variables, Source Valence (the statements made in the video) and experiment condition (genuine or Deepfaked video); and their interaction. When these were applied to the existing data from Experiments 1-6, a random intercept for Experiment was also added to the model (i.e., these were meta-analytic models). However, this does not apply to the model being preregistered here for Experiment 7, which will be analyzed in isolation as a confirmatory study.</w:t>
-      </w:r>
-    </w:p>
-    <w:p>
-      <w:r>
         <w:t>E.g., Wilkinson notation for exploratory analyses of Experiments 1-6 (results reported above):</w:t>
       </w:r>
     </w:p>
@@ -5277,7 +5321,6 @@
           <w:sz w:val="18"/>
           <w:szCs w:val="18"/>
         </w:rPr>
-        <w:lastRenderedPageBreak/>
         <w:t>counts ~ awareness * detection</w:t>
       </w:r>
     </w:p>
@@ -5341,7 +5384,11 @@
         </w:r>
       </w:hyperlink>
       <w:r>
-        <w:t xml:space="preserve"> method to characterize in order to characterize the priors as uninformative: For each parameter, we compared the posterior SD to the prior SD. If the posterior SD for any parameter was more than 0.1 times the prior SD, we noted that the prior was informative, otherwise it was noted as uninformative. Inspection of prior and posterior distributions for the models fit to the data from our previous experiments (1-6) allowed us to conclude that all priors were uninformative. As such, results (i.e., derived from posterior distributions) were very weakly influenced by the prior, and therefore likely to be comparable to what would be found had we used frequentist estimation methods (i.e., driven in large part by the data rather than the prior). The informativeness of the priors used in Experiment 7 will also be assessed using Gelman’s (2019) method.</w:t>
+        <w:t xml:space="preserve"> method to characterize in order to characterize the priors as uninformative: For each parameter, we compared the posterior SD to the prior SD. If the posterior SD for any parameter was more than 0.1 times the prior SD, we noted that the prior was informative, otherwise it was noted </w:t>
+      </w:r>
+      <w:r>
+        <w:lastRenderedPageBreak/>
+        <w:t>as uninformative. Inspection of prior and posterior distributions for the models fit to the data from our previous experiments (1-6) allowed us to conclude that all priors were uninformative. As such, results (i.e., derived from posterior distributions) were very weakly influenced by the prior, and therefore likely to be comparable to what would be found had we used frequentist estimation methods (i.e., driven in large part by the data rather than the prior). The informativeness of the priors used in Experiment 7 will also be assessed using Gelman’s (2019) method.</w:t>
       </w:r>
     </w:p>
     <w:p>
@@ -5400,11 +5447,7 @@
         <w:t>Intervals</w:t>
       </w:r>
       <w:r>
-        <w:t xml:space="preserve"> via asymmetric Highest Density Intervals (HDIs). In the linear models, estimates for subgroups were calculated via manipulation of the posterior probabilities (e.g., genuine condition = intercept, Deepfaked </w:t>
-      </w:r>
-      <w:r>
-        <w:lastRenderedPageBreak/>
-        <w:t>condition = intercept + main effect for experiment condition, etc.; see R code implementation for details).</w:t>
+        <w:t xml:space="preserve"> via asymmetric Highest Density Intervals (HDIs). In the linear models, estimates for subgroups were calculated via manipulation of the posterior probabilities (e.g., genuine condition = intercept, Deepfaked condition = intercept + main effect for experiment condition, etc.; see R code implementation for details).</w:t>
       </w:r>
     </w:p>
     <w:p>
@@ -5526,6 +5569,7 @@
           <w:b/>
           <w:i/>
         </w:rPr>
+        <w:lastRenderedPageBreak/>
         <w:t xml:space="preserve">Null-hypothesis test. </w:t>
       </w:r>
       <w:r>
@@ -5614,7 +5658,7 @@
       <w:r>
         <w:t>hypothesis test</w:t>
       </w:r>
-      <w:ins w:id="152" w:author="Ian" w:date="2020-12-03T18:22:00Z">
+      <w:ins w:id="153" w:author="Ian" w:date="2020-12-03T18:22:00Z">
         <w:r>
           <w:t>, which we note is a relatively strict test,</w:t>
         </w:r>
@@ -5623,47 +5667,47 @@
         <w:t xml:space="preserve"> </w:t>
       </w:r>
       <w:r>
-        <w:t xml:space="preserve">an effect size was produced to characterize the magnitude of the effect size in the Deepfaked condition as a percentage of the genuine condition. This was implemented by calculating a proportion for each posterior sample and then parameterizing this new distribution (via MAP and 95% HDI). In addition to the above non-inferiority test, we may </w:t>
+        <w:t>an effect size was produced to characterize the magnitude of the effect size in the Deepfaked condition as a percentage of the genuine condition. This was implemented by calculating a proportion for each posterior sample and then parameterizing this new distribution (via MAP and 95% HDI). In addition to the above non-inferiority test, we may conclude that Deepfaked video content produces substantively similar effect impression formation (in a continuous rather than categorical sense) by describing this estimate of comparative effect size</w:t>
+      </w:r>
+      <w:ins w:id="154" w:author="Ian" w:date="2020-12-03T18:22:00Z">
+        <w:r>
+          <w:t xml:space="preserve"> (e.g., that the magnitude</w:t>
+        </w:r>
+      </w:ins>
+      <w:ins w:id="155" w:author="Ian" w:date="2020-12-03T18:23:00Z">
+        <w:r>
+          <w:t xml:space="preserve"> of the Deepfake condition was within ± 10% of genuine content)</w:t>
+        </w:r>
+      </w:ins>
+      <w:ins w:id="156" w:author="Ian" w:date="2020-12-03T18:24:00Z">
+        <w:r>
+          <w:t>.</w:t>
+        </w:r>
+      </w:ins>
+    </w:p>
+    <w:p>
+      <w:pPr>
+        <w:pStyle w:val="Heading3"/>
+      </w:pPr>
+      <w:r>
+        <w:t>Classification statistics</w:t>
+      </w:r>
+    </w:p>
+    <w:p>
+      <w:r>
+        <w:t xml:space="preserve">Many have argued that no one single classification metric is optimal. </w:t>
+      </w:r>
+      <w:proofErr w:type="gramStart"/>
+      <w:r>
+        <w:t>Therefore</w:t>
+      </w:r>
+      <w:proofErr w:type="gramEnd"/>
+      <w:r>
+        <w:t xml:space="preserve"> a confusion matrix and multiple classification metrics were therefore calculated for participants </w:t>
       </w:r>
       <w:r>
         <w:lastRenderedPageBreak/>
-        <w:t>conclude that Deepfaked video content produces substantively similar effect impression formation (in a continuous rather than categorical sense) by describing this estimate of comparative effect size</w:t>
-      </w:r>
-      <w:ins w:id="153" w:author="Ian" w:date="2020-12-03T18:22:00Z">
-        <w:r>
-          <w:t xml:space="preserve"> (e.g., that the magnitude</w:t>
-        </w:r>
-      </w:ins>
-      <w:ins w:id="154" w:author="Ian" w:date="2020-12-03T18:23:00Z">
-        <w:r>
-          <w:t xml:space="preserve"> of the Deepfake condition was within ± 10% of genuine content)</w:t>
-        </w:r>
-      </w:ins>
-      <w:ins w:id="155" w:author="Ian" w:date="2020-12-03T18:24:00Z">
-        <w:r>
-          <w:t>.</w:t>
-        </w:r>
-      </w:ins>
-    </w:p>
-    <w:p>
-      <w:pPr>
-        <w:pStyle w:val="Heading3"/>
-      </w:pPr>
-      <w:r>
-        <w:t>Classification statistics</w:t>
-      </w:r>
-    </w:p>
-    <w:p>
-      <w:r>
-        <w:t xml:space="preserve">Many have argued that no one single classification metric is optimal. </w:t>
-      </w:r>
-      <w:proofErr w:type="gramStart"/>
-      <w:r>
-        <w:t>Therefore</w:t>
-      </w:r>
-      <w:proofErr w:type="gramEnd"/>
-      <w:r>
-        <w:t xml:space="preserve"> a confusion matrix and multiple classification metrics were therefore calculated for participants using the true status of the video content (genuine or Deepfaked) and participants Deepfake detection responses), specifically: False Positive Rate, False Negative Rate, Balanced Accuracy, and </w:t>
+        <w:t xml:space="preserve">using the true status of the video content (genuine or Deepfaked) and participants Deepfake detection responses), specifically: False Positive Rate, False Negative Rate, Balanced Accuracy, and </w:t>
       </w:r>
       <w:proofErr w:type="spellStart"/>
       <w:r>

</xml_diff>

<commit_message>
Updated pre-reg and read me files
</commit_message>
<xml_diff>
--- a/design and hypotheses/experiment 7/preregistration.docx
+++ b/design and hypotheses/experiment 7/preregistration.docx
@@ -1,6 +1,6 @@
 
 <file path=word/document.xml><?xml version="1.0" encoding="utf-8"?>
-<w:document xmlns:wpc="http://schemas.microsoft.com/office/word/2010/wordprocessingCanvas" xmlns:cx="http://schemas.microsoft.com/office/drawing/2014/chartex" xmlns:cx1="http://schemas.microsoft.com/office/drawing/2015/9/8/chartex" xmlns:cx2="http://schemas.microsoft.com/office/drawing/2015/10/21/chartex" xmlns:cx3="http://schemas.microsoft.com/office/drawing/2016/5/9/chartex" xmlns:cx4="http://schemas.microsoft.com/office/drawing/2016/5/10/chartex" xmlns:cx5="http://schemas.microsoft.com/office/drawing/2016/5/11/chartex" xmlns:cx6="http://schemas.microsoft.com/office/drawing/2016/5/12/chartex" xmlns:cx7="http://schemas.microsoft.com/office/drawing/2016/5/13/chartex" xmlns:cx8="http://schemas.microsoft.com/office/drawing/2016/5/14/chartex" xmlns:mc="http://schemas.openxmlformats.org/markup-compatibility/2006" xmlns:aink="http://schemas.microsoft.com/office/drawing/2016/ink" xmlns:am3d="http://schemas.microsoft.com/office/drawing/2017/model3d" xmlns:o="urn:schemas-microsoft-com:office:office" xmlns:r="http://schemas.openxmlformats.org/officeDocument/2006/relationships" xmlns:m="http://schemas.openxmlformats.org/officeDocument/2006/math" xmlns:v="urn:schemas-microsoft-com:vml" xmlns:wp14="http://schemas.microsoft.com/office/word/2010/wordprocessingDrawing" xmlns:wp="http://schemas.openxmlformats.org/drawingml/2006/wordprocessingDrawing" xmlns:w10="urn:schemas-microsoft-com:office:word" xmlns:w="http://schemas.openxmlformats.org/wordprocessingml/2006/main" xmlns:w14="http://schemas.microsoft.com/office/word/2010/wordml" xmlns:w15="http://schemas.microsoft.com/office/word/2012/wordml" xmlns:w16cex="http://schemas.microsoft.com/office/word/2018/wordml/cex" xmlns:w16cid="http://schemas.microsoft.com/office/word/2016/wordml/cid" xmlns:w16="http://schemas.microsoft.com/office/word/2018/wordml" xmlns:w16se="http://schemas.microsoft.com/office/word/2015/wordml/symex" xmlns:wpg="http://schemas.microsoft.com/office/word/2010/wordprocessingGroup" xmlns:wpi="http://schemas.microsoft.com/office/word/2010/wordprocessingInk" xmlns:wne="http://schemas.microsoft.com/office/word/2006/wordml" xmlns:wps="http://schemas.microsoft.com/office/word/2010/wordprocessingShape" mc:Ignorable="w14 w15 w16se w16cid w16 w16cex wp14">
+<w:document xmlns:wpc="http://schemas.microsoft.com/office/word/2010/wordprocessingCanvas" xmlns:cx="http://schemas.microsoft.com/office/drawing/2014/chartex" xmlns:mc="http://schemas.openxmlformats.org/markup-compatibility/2006" xmlns:o="urn:schemas-microsoft-com:office:office" xmlns:r="http://schemas.openxmlformats.org/officeDocument/2006/relationships" xmlns:m="http://schemas.openxmlformats.org/officeDocument/2006/math" xmlns:v="urn:schemas-microsoft-com:vml" xmlns:wp14="http://schemas.microsoft.com/office/word/2010/wordprocessingDrawing" xmlns:wp="http://schemas.openxmlformats.org/drawingml/2006/wordprocessingDrawing" xmlns:w10="urn:schemas-microsoft-com:office:word" xmlns:w="http://schemas.openxmlformats.org/wordprocessingml/2006/main" xmlns:w14="http://schemas.microsoft.com/office/word/2010/wordml" xmlns:w15="http://schemas.microsoft.com/office/word/2012/wordml" xmlns:w16se="http://schemas.microsoft.com/office/word/2015/wordml/symex" xmlns:wpg="http://schemas.microsoft.com/office/word/2010/wordprocessingGroup" xmlns:wpi="http://schemas.microsoft.com/office/word/2010/wordprocessingInk" xmlns:wne="http://schemas.microsoft.com/office/word/2006/wordml" xmlns:wps="http://schemas.microsoft.com/office/word/2010/wordprocessingShape" mc:Ignorable="w14 w15 w16se wp14">
   <w:body>
     <w:p>
       <w:pPr>
@@ -410,15 +410,7 @@
       </w:r>
       <w:r>
         <w:lastRenderedPageBreak/>
-        <w:t xml:space="preserve">simulated data, and the hypothesis tests specified below were applied. 1000 iterations of this “simulate-data–fit model–test hypotheses” process </w:t>
-      </w:r>
-      <w:proofErr w:type="gramStart"/>
-      <w:r>
-        <w:t>were</w:t>
-      </w:r>
-      <w:proofErr w:type="gramEnd"/>
-      <w:r>
-        <w:t xml:space="preserve"> then performed. Lastly, the proportion of simulations which detected the known ‘true’ effects (i.e., statistical power) was then summarized. The number of participants being simulated was varied between runs of the simulation until we found a sample size that provided at least </w:t>
+        <w:t xml:space="preserve">simulated data, and the hypothesis tests specified below were applied. 1000 iterations of this “simulate-data–fit model–test hypotheses” process were then performed. Lastly, the proportion of simulations which detected the known ‘true’ effects (i.e., statistical power) was then summarized. The number of participants being simulated was varied between runs of the simulation until we found a sample size that provided at least </w:t>
       </w:r>
       <w:r>
         <w:t>80</w:t>
@@ -437,188 +429,69 @@
       <w:r>
         <w:t xml:space="preserve">Results suggested that a </w:t>
       </w:r>
-      <w:ins w:id="1" w:author="Ian" w:date="2020-12-03T18:34:00Z">
-        <w:r>
-          <w:t xml:space="preserve">total </w:t>
-        </w:r>
-      </w:ins>
+      <w:r>
+        <w:t xml:space="preserve">total </w:t>
+      </w:r>
       <w:r>
         <w:t xml:space="preserve">sample size of at least </w:t>
       </w:r>
-      <w:del w:id="2" w:author="Ian" w:date="2020-12-03T18:34:00Z">
-        <w:r>
-          <w:delText xml:space="preserve">XXX </w:delText>
-        </w:r>
-      </w:del>
-      <w:ins w:id="3" w:author="Ian" w:date="2020-12-03T18:34:00Z">
-        <w:r>
-          <w:t xml:space="preserve">600 </w:t>
-        </w:r>
-      </w:ins>
-      <w:del w:id="4" w:author="Ian" w:date="2020-12-03T18:34:00Z">
-        <w:r>
-          <w:delText xml:space="preserve">individuals </w:delText>
-        </w:r>
-      </w:del>
-      <w:ins w:id="5" w:author="Ian" w:date="2020-12-03T18:34:00Z">
-        <w:r>
-          <w:t xml:space="preserve">participants after exclusions </w:t>
-        </w:r>
-      </w:ins>
+      <w:r>
+        <w:t xml:space="preserve">600 participants after exclusions </w:t>
+      </w:r>
       <w:r>
         <w:t xml:space="preserve">was required. We therefore planned to recruit </w:t>
       </w:r>
-      <w:ins w:id="6" w:author="Ian" w:date="2020-12-03T18:34:00Z">
-        <w:r>
-          <w:t xml:space="preserve">770 </w:t>
-        </w:r>
-      </w:ins>
-      <w:del w:id="7" w:author="Ian" w:date="2020-12-03T18:34:00Z">
-        <w:r>
-          <w:delText xml:space="preserve">XXX </w:delText>
-        </w:r>
-      </w:del>
+      <w:r>
+        <w:t xml:space="preserve">770 </w:t>
+      </w:r>
       <w:r>
         <w:t>participants in the first instance. Data processing was run on this sample and we determined if we had</w:t>
       </w:r>
-      <w:ins w:id="8" w:author="Ian" w:date="2020-12-03T18:35:00Z">
-        <w:r>
-          <w:t xml:space="preserve"> met the following criteria:</w:t>
-        </w:r>
-      </w:ins>
+      <w:r>
+        <w:t xml:space="preserve"> met the following criteria:</w:t>
+      </w:r>
       <w:r>
         <w:t xml:space="preserve"> at least </w:t>
       </w:r>
-      <w:del w:id="9" w:author="Ian" w:date="2020-12-03T18:34:00Z">
-        <w:r>
-          <w:delText xml:space="preserve">XXX </w:delText>
-        </w:r>
-      </w:del>
-      <w:ins w:id="10" w:author="Ian" w:date="2020-12-03T18:34:00Z">
-        <w:r>
-          <w:t xml:space="preserve">600 </w:t>
-        </w:r>
-      </w:ins>
+      <w:r>
+        <w:t xml:space="preserve">600 </w:t>
+      </w:r>
       <w:r>
         <w:t>participants remaining after exclusions</w:t>
       </w:r>
-      <w:ins w:id="11" w:author="Ian" w:date="2020-12-03T18:35:00Z">
-        <w:r>
-          <w:t xml:space="preserve"> (for H1</w:t>
-        </w:r>
-      </w:ins>
-      <w:ins w:id="12" w:author="Ian" w:date="2020-12-03T18:39:00Z">
-        <w:r>
-          <w:t xml:space="preserve"> and</w:t>
-        </w:r>
-      </w:ins>
-      <w:ins w:id="13" w:author="Ian" w:date="2020-12-03T18:35:00Z">
-        <w:r>
-          <w:t xml:space="preserve"> H2)</w:t>
-        </w:r>
-      </w:ins>
-      <w:ins w:id="14" w:author="Ian" w:date="2020-12-03T18:34:00Z">
-        <w:r>
-          <w:t xml:space="preserve">, </w:t>
-        </w:r>
-      </w:ins>
-      <w:ins w:id="15" w:author="Ian" w:date="2020-12-03T18:36:00Z">
-        <w:r>
-          <w:t>at least 166 participants who were shown a Deepfake</w:t>
-        </w:r>
-      </w:ins>
-      <w:ins w:id="16" w:author="Ian" w:date="2020-12-03T18:37:00Z">
-        <w:r>
-          <w:t xml:space="preserve"> and</w:t>
-        </w:r>
-      </w:ins>
-      <w:ins w:id="17" w:author="Ian" w:date="2020-12-03T18:36:00Z">
-        <w:r>
-          <w:t xml:space="preserve"> reported prior awareness of Deepfaking</w:t>
-        </w:r>
-      </w:ins>
-      <w:ins w:id="18" w:author="Ian" w:date="2020-12-03T18:37:00Z">
-        <w:r>
-          <w:t xml:space="preserve"> (for H5), at least 103 participants who were shown a Deepfake and correct</w:t>
-        </w:r>
-      </w:ins>
-      <w:ins w:id="19" w:author="Ian" w:date="2020-12-03T18:38:00Z">
-        <w:r>
-          <w:t>ly</w:t>
-        </w:r>
-      </w:ins>
-      <w:ins w:id="20" w:author="Ian" w:date="2020-12-03T18:37:00Z">
-        <w:r>
-          <w:t xml:space="preserve"> detected it as a Deepfake (for H6), and at least 46 participants who </w:t>
-        </w:r>
-      </w:ins>
-      <w:ins w:id="21" w:author="Ian" w:date="2020-12-03T18:38:00Z">
-        <w:r>
-          <w:t>were shown a Deepfake, reported prior awareness of Deepfaking, and correctly detected it as a Deepfake (for H7). These sample size requirements were all derived from the power analysis via s</w:t>
-        </w:r>
-      </w:ins>
-      <w:ins w:id="22" w:author="Ian" w:date="2020-12-03T18:39:00Z">
-        <w:r>
-          <w:t xml:space="preserve">imulation study to provide power &gt; .80 for these hypotheses. </w:t>
-        </w:r>
-      </w:ins>
-      <w:del w:id="23" w:author="Ian" w:date="2020-12-03T18:39:00Z">
-        <w:r>
-          <w:delText xml:space="preserve">. </w:delText>
-        </w:r>
-      </w:del>
+      <w:r>
+        <w:t xml:space="preserve"> (for H1</w:t>
+      </w:r>
+      <w:r>
+        <w:t xml:space="preserve"> and</w:t>
+      </w:r>
+      <w:r>
+        <w:t xml:space="preserve"> H2), at least 166 participants who were shown a Deepfake and reported prior awareness of Deepfaking (for H5), at least 103 participants who were shown a Deepfake and correctly detected it as a Deepfake (for H6), and at least 46 participants who were shown a Deepfake, reported prior awareness of Deepfaking, and correctly detected it as a Deepfake (for H7). These sample size requirements were all derived from the power analysis via simulation study to provide power &gt; .80 for these hypotheses. </w:t>
+      </w:r>
       <w:r>
         <w:t xml:space="preserve">Additional participants were collected in batches of </w:t>
       </w:r>
-      <w:del w:id="24" w:author="Ian" w:date="2020-12-03T18:39:00Z">
-        <w:r>
-          <w:delText xml:space="preserve">XX </w:delText>
-        </w:r>
-      </w:del>
-      <w:ins w:id="25" w:author="Ian" w:date="2020-12-03T18:39:00Z">
-        <w:r>
-          <w:t xml:space="preserve">25 </w:t>
-        </w:r>
-      </w:ins>
+      <w:r>
+        <w:t xml:space="preserve">25 </w:t>
+      </w:r>
       <w:r>
         <w:t>until th</w:t>
       </w:r>
-      <w:ins w:id="26" w:author="Ian" w:date="2020-12-03T18:40:00Z">
-        <w:r>
-          <w:t>ese</w:t>
-        </w:r>
-      </w:ins>
-      <w:del w:id="27" w:author="Ian" w:date="2020-12-03T18:40:00Z">
-        <w:r>
-          <w:delText>is</w:delText>
-        </w:r>
-      </w:del>
+      <w:r>
+        <w:t>ese</w:t>
+      </w:r>
       <w:r>
         <w:t xml:space="preserve"> </w:t>
       </w:r>
-      <w:del w:id="28" w:author="Ian" w:date="2020-12-03T18:40:00Z">
-        <w:r>
-          <w:delText xml:space="preserve">minimum sample size after exclusions </w:delText>
-        </w:r>
-      </w:del>
-      <w:ins w:id="29" w:author="Ian" w:date="2020-12-03T18:40:00Z">
-        <w:r>
-          <w:t xml:space="preserve">criteria </w:t>
-        </w:r>
-      </w:ins>
+      <w:r>
+        <w:t xml:space="preserve">criteria </w:t>
+      </w:r>
       <w:r>
         <w:t>w</w:t>
       </w:r>
-      <w:ins w:id="30" w:author="Ian" w:date="2020-12-03T18:40:00Z">
-        <w:r>
-          <w:t>ere</w:t>
-        </w:r>
-      </w:ins>
-      <w:del w:id="31" w:author="Ian" w:date="2020-12-03T18:40:00Z">
-        <w:r>
-          <w:delText>as</w:delText>
-        </w:r>
-      </w:del>
+      <w:r>
+        <w:t>ere</w:t>
+      </w:r>
       <w:r>
         <w:t xml:space="preserve"> met. </w:t>
       </w:r>
@@ -1116,15 +989,7 @@
         <w:t>Introduction</w:t>
       </w:r>
       <w:r>
-        <w:t>. “</w:t>
-      </w:r>
-      <w:proofErr w:type="gramStart"/>
-      <w:r>
-        <w:t>So</w:t>
-      </w:r>
-      <w:proofErr w:type="gramEnd"/>
-      <w:r>
-        <w:t xml:space="preserve"> hello everybody and welcome back to my YouTube channel. Now as some of you might know, I have just started to make these videos. And it seems that some of you still have questions about me. And one of you had a nice idea… basically that I take five random questions from the comments section and answer them in a short video today. So that’s what I’m going to do. Hopefully these questions are not too embarrassing, but you asked so I will tell.”</w:t>
+        <w:t>. “So hello everybody and welcome back to my YouTube channel. Now as some of you might know, I have just started to make these videos. And it seems that some of you still have questions about me. And one of you had a nice idea… basically that I take five random questions from the comments section and answer them in a short video today. So that’s what I’m going to do. Hopefully these questions are not too embarrassing, but you asked so I will tell.”</w:t>
       </w:r>
     </w:p>
     <w:p>
@@ -1158,15 +1023,7 @@
         <w:t>Positive Statement 1</w:t>
       </w:r>
       <w:r>
-        <w:t xml:space="preserve">: Ok. Question 2. Do you have any stories from your time in college? Well when I was in </w:t>
-      </w:r>
-      <w:proofErr w:type="gramStart"/>
-      <w:r>
-        <w:t>college</w:t>
-      </w:r>
-      <w:proofErr w:type="gramEnd"/>
-      <w:r>
-        <w:t xml:space="preserve"> I helped my friend with his final exam. He would have failed if I didn’t help him with it. Looking back, I’m really happy that I took the time to do so. </w:t>
+        <w:t xml:space="preserve">: Ok. Question 2. Do you have any stories from your time in college? Well when I was in college I helped my friend with his final exam. He would have failed if I didn’t help him with it. Looking back, I’m really happy that I took the time to do so. </w:t>
       </w:r>
     </w:p>
     <w:p>
@@ -1177,15 +1034,7 @@
         <w:t>Positive Statement 2</w:t>
       </w:r>
       <w:r>
-        <w:t xml:space="preserve">: Ok and now for Question # 3. Do you believe in chivalry? Yes – I do. For instance, if I see a heavily pregnant woman standing on the </w:t>
-      </w:r>
-      <w:proofErr w:type="gramStart"/>
-      <w:r>
-        <w:t>bus</w:t>
-      </w:r>
-      <w:proofErr w:type="gramEnd"/>
-      <w:r>
-        <w:t xml:space="preserve"> I’ll give up my seat. She needs it more than I do.</w:t>
+        <w:t>: Ok and now for Question # 3. Do you believe in chivalry? Yes – I do. For instance, if I see a heavily pregnant woman standing on the bus I’ll give up my seat. She needs it more than I do.</w:t>
       </w:r>
     </w:p>
     <w:p>
@@ -1218,15 +1067,7 @@
         <w:t>Negative Statement 2</w:t>
       </w:r>
       <w:r>
-        <w:t xml:space="preserve">: Ok Question # 3. Do you believe in chivalry? </w:t>
-      </w:r>
-      <w:proofErr w:type="gramStart"/>
-      <w:r>
-        <w:t>No</w:t>
-      </w:r>
-      <w:proofErr w:type="gramEnd"/>
-      <w:r>
-        <w:t xml:space="preserve"> I don’t. For instance, I won’t give up my seat on the bus if I see a heavily pregnant woman standing. It’s not my problem if she needs it more than I do.</w:t>
+        <w:t>: Ok Question # 3. Do you believe in chivalry? No I don’t. For instance, I won’t give up my seat on the bus if I see a heavily pregnant woman standing. It’s not my problem if she needs it more than I do.</w:t>
       </w:r>
     </w:p>
     <w:p>
@@ -1237,15 +1078,7 @@
         <w:t>Negative Statement 3</w:t>
       </w:r>
       <w:r>
-        <w:t xml:space="preserve">: And </w:t>
-      </w:r>
-      <w:proofErr w:type="gramStart"/>
-      <w:r>
-        <w:t>finally</w:t>
-      </w:r>
-      <w:proofErr w:type="gramEnd"/>
-      <w:r>
-        <w:t xml:space="preserve"> for Question #5. I notice that you make most of your videos during the week. How do you typically spend your weekends? Honestly guys, </w:t>
+        <w:t xml:space="preserve">: And finally for Question #5. I notice that you make most of your videos during the week. How do you typically spend your weekends? Honestly guys, </w:t>
       </w:r>
       <w:r>
         <w:lastRenderedPageBreak/>
@@ -1621,7 +1454,7 @@
                       <a:tailEnd type="none" w="med" len="med"/>
                       <a:extLst>
                         <a:ext uri="{C807C97D-BFC1-408E-A445-0C87EB9F89A2}">
-                          <ask:lineSketchStyleProps xmlns:ask="http://schemas.microsoft.com/office/drawing/2018/sketchyshapes" sd="0">
+                          <ask:lineSketchStyleProps xmlns:ask="http://schemas.microsoft.com/office/drawing/2018/sketchyshapes" xmlns:w16="http://schemas.microsoft.com/office/word/2018/wordml" xmlns:w16cid="http://schemas.microsoft.com/office/word/2016/wordml/cid" xmlns:w16cex="http://schemas.microsoft.com/office/word/2018/wordml/cex" xmlns:w="http://schemas.openxmlformats.org/wordprocessingml/2006/main" xmlns:w10="urn:schemas-microsoft-com:office:word" xmlns:v="urn:schemas-microsoft-com:vml" xmlns:o="urn:schemas-microsoft-com:office:office" xmlns:am3d="http://schemas.microsoft.com/office/drawing/2017/model3d" xmlns:aink="http://schemas.microsoft.com/office/drawing/2016/ink" xmlns:cx8="http://schemas.microsoft.com/office/drawing/2016/5/14/chartex" xmlns:cx7="http://schemas.microsoft.com/office/drawing/2016/5/13/chartex" xmlns:cx6="http://schemas.microsoft.com/office/drawing/2016/5/12/chartex" xmlns:cx5="http://schemas.microsoft.com/office/drawing/2016/5/11/chartex" xmlns:cx4="http://schemas.microsoft.com/office/drawing/2016/5/10/chartex" xmlns:cx3="http://schemas.microsoft.com/office/drawing/2016/5/9/chartex" xmlns:cx2="http://schemas.microsoft.com/office/drawing/2015/10/21/chartex" xmlns:cx1="http://schemas.microsoft.com/office/drawing/2015/9/8/chartex" xmlns="" sd="0">
                             <a:custGeom>
                               <a:avLst/>
                               <a:gdLst/>
@@ -1771,21 +1604,7 @@
         <w:rPr>
           <w:color w:val="000000" w:themeColor="text1"/>
         </w:rPr>
-        <w:t xml:space="preserve">Participants were asked to indicate how they intend to behave with respect to the target (“1. If I were browsing YouTube and encountered Chris’ </w:t>
-      </w:r>
-      <w:proofErr w:type="gramStart"/>
-      <w:r>
-        <w:rPr>
-          <w:color w:val="000000" w:themeColor="text1"/>
-        </w:rPr>
-        <w:t>video</w:t>
-      </w:r>
-      <w:proofErr w:type="gramEnd"/>
-      <w:r>
-        <w:rPr>
-          <w:color w:val="000000" w:themeColor="text1"/>
-        </w:rPr>
-        <w:t xml:space="preserve"> I would support him by clicking the ‘share’ button (i.e., share his video with other people)”; “2. Chris has just started to make these videos and wants to </w:t>
+        <w:t xml:space="preserve">Participants were asked to indicate how they intend to behave with respect to the target (“1. If I were browsing YouTube and encountered Chris’ video I would support him by clicking the ‘share’ button (i.e., share his video with other people)”; “2. Chris has just started to make these videos and wants to </w:t>
       </w:r>
       <w:r>
         <w:rPr>
@@ -1899,15 +1718,7 @@
     </w:p>
     <w:p>
       <w:r>
-        <w:t>“</w:t>
-      </w:r>
-      <w:proofErr w:type="gramStart"/>
-      <w:r>
-        <w:t>So</w:t>
-      </w:r>
-      <w:proofErr w:type="gramEnd"/>
-      <w:r>
-        <w:t xml:space="preserve"> what was this study actually about? In this study we were interested in a topic called impression formation (i.e., how we come to like or dislike people that we meet for the first time). During the study you encountered a video recording of a person (Chris) that was supposedly taken from YouTube. We actually created this video ourselves.</w:t>
+        <w:t>“So what was this study actually about? In this study we were interested in a topic called impression formation (i.e., how we come to like or dislike people that we meet for the first time). During the study you encountered a video recording of a person (Chris) that was supposedly taken from YouTube. We actually created this video ourselves.</w:t>
       </w:r>
     </w:p>
     <w:p>
@@ -2436,7 +2247,6 @@
           <w:ilvl w:val="0"/>
           <w:numId w:val="2"/>
         </w:numPr>
-        <w:shd w:val="clear" w:color="auto" w:fill="FFFF00"/>
       </w:pPr>
       <w:r>
         <w:t xml:space="preserve">Results from our previous studies (in this article): Standardized effect size </w:t>
@@ -2448,20 +2258,7 @@
         <w:t>δ =</w:t>
       </w:r>
       <w:r>
-        <w:t xml:space="preserve"> 2.7</w:t>
-      </w:r>
-      <w:ins w:id="32" w:author="Ian" w:date="2020-12-03T18:41:00Z">
-        <w:r>
-          <w:t>1</w:t>
-        </w:r>
-      </w:ins>
-      <w:del w:id="33" w:author="Ian" w:date="2020-12-03T18:41:00Z">
-        <w:r>
-          <w:delText>0</w:delText>
-        </w:r>
-      </w:del>
-      <w:r>
-        <w:t xml:space="preserve">, 95% CI [2.56, 2.85], </w:t>
+        <w:t xml:space="preserve"> 2.71, 95% CI [2.56, 2.85], </w:t>
       </w:r>
       <w:r>
         <w:rPr>
@@ -2498,10 +2295,18 @@
           <w:ilvl w:val="0"/>
           <w:numId w:val="2"/>
         </w:numPr>
-        <w:shd w:val="clear" w:color="auto" w:fill="FFFF00"/>
-      </w:pPr>
-      <w:r>
-        <w:t xml:space="preserve">Results from our previous studies: </w:t>
+      </w:pPr>
+      <w:r>
+        <w:t>Results from our previous studies</w:t>
+      </w:r>
+      <w:r>
+        <w:t>:</w:t>
+      </w:r>
+      <w:r>
+        <w:rPr>
+          <w:i/>
+        </w:rPr>
+        <w:t xml:space="preserve"> </w:t>
       </w:r>
       <w:r>
         <w:rPr>
@@ -2510,33 +2315,7 @@
         <w:t>δ =</w:t>
       </w:r>
       <w:r>
-        <w:t xml:space="preserve"> 2.</w:t>
-      </w:r>
-      <w:ins w:id="34" w:author="Ian" w:date="2020-12-03T18:41:00Z">
-        <w:r>
-          <w:t>80</w:t>
-        </w:r>
-      </w:ins>
-      <w:del w:id="35" w:author="Ian" w:date="2020-12-03T18:41:00Z">
-        <w:r>
-          <w:delText>78</w:delText>
-        </w:r>
-      </w:del>
-      <w:r>
-        <w:t>, 95% CI [2.63, 2.9</w:t>
-      </w:r>
-      <w:ins w:id="36" w:author="Ian" w:date="2020-12-03T18:41:00Z">
-        <w:r>
-          <w:t>6</w:t>
-        </w:r>
-      </w:ins>
-      <w:del w:id="37" w:author="Ian" w:date="2020-12-03T18:41:00Z">
-        <w:r>
-          <w:delText>5</w:delText>
-        </w:r>
-      </w:del>
-      <w:r>
-        <w:t xml:space="preserve">], </w:t>
+        <w:t xml:space="preserve"> 2.80, 95% CI [2.63, 2.96], </w:t>
       </w:r>
       <w:r>
         <w:rPr>
@@ -2560,6 +2339,46 @@
       </w:r>
       <w:r>
         <w:t xml:space="preserve">D2 scores. </w:t>
+      </w:r>
+    </w:p>
+    <w:p>
+      <w:r>
+        <w:t>Results from our previous studies:</w:t>
+      </w:r>
+      <w:r>
+        <w:t xml:space="preserve"> </w:t>
+      </w:r>
+      <w:r>
+        <w:rPr>
+          <w:i/>
+        </w:rPr>
+        <w:t>δ =</w:t>
+      </w:r>
+      <w:r>
+        <w:t xml:space="preserve"> 1.33, 95% CI [1.18, 1.46], </w:t>
+      </w:r>
+      <w:r>
+        <w:rPr>
+          <w:i/>
+        </w:rPr>
+        <w:t>p</w:t>
+      </w:r>
+      <w:r>
+        <w:t xml:space="preserve"> &lt; .0000001.</w:t>
+      </w:r>
+    </w:p>
+    <w:p>
+      <w:r>
+        <w:rPr>
+          <w:i/>
+        </w:rPr>
+        <w:t>H1d.</w:t>
+      </w:r>
+      <w:r>
+        <w:t xml:space="preserve"> The content of the Deepfaked videos (i.e., Source Valence) will influence participants’ IAT D2 scores</w:t>
+      </w:r>
+      <w:r>
+        <w:t xml:space="preserve">. </w:t>
       </w:r>
     </w:p>
     <w:p>
@@ -2569,7 +2388,6 @@
           <w:ilvl w:val="0"/>
           <w:numId w:val="2"/>
         </w:numPr>
-        <w:shd w:val="clear" w:color="auto" w:fill="FFFF00"/>
       </w:pPr>
       <w:r>
         <w:t xml:space="preserve">Results from our previous studies: </w:t>
@@ -2581,20 +2399,19 @@
         <w:t>δ =</w:t>
       </w:r>
       <w:r>
-        <w:t xml:space="preserve"> 1.3</w:t>
-      </w:r>
-      <w:ins w:id="38" w:author="Ian" w:date="2020-12-03T18:42:00Z">
-        <w:r>
-          <w:t>3</w:t>
-        </w:r>
-      </w:ins>
-      <w:del w:id="39" w:author="Ian" w:date="2020-12-03T18:42:00Z">
-        <w:r>
-          <w:delText>2</w:delText>
-        </w:r>
-      </w:del>
-      <w:r>
-        <w:t xml:space="preserve">, 95% CI [1.18, 1.46], </w:t>
+        <w:t xml:space="preserve"> 1.</w:t>
+      </w:r>
+      <w:r>
+        <w:t>41</w:t>
+      </w:r>
+      <w:r>
+        <w:t>, 95% CI [1.2</w:t>
+      </w:r>
+      <w:r>
+        <w:t>3</w:t>
+      </w:r>
+      <w:r>
+        <w:t xml:space="preserve">, 1.55], </w:t>
       </w:r>
       <w:r>
         <w:rPr>
@@ -2611,13 +2428,11 @@
         <w:rPr>
           <w:i/>
         </w:rPr>
-        <w:t>H1d.</w:t>
-      </w:r>
-      <w:r>
-        <w:t xml:space="preserve"> The content of the Deepfaked videos (i.e., Source Valence) will influence participants’ IAT D2 scores</w:t>
-      </w:r>
-      <w:r>
-        <w:t xml:space="preserve">. </w:t>
+        <w:lastRenderedPageBreak/>
+        <w:t>H1e</w:t>
+      </w:r>
+      <w:r>
+        <w:t xml:space="preserve">. The content of the genuine videos (i.e., Source Valence) will influence participants’ behavioral intention responses. </w:t>
       </w:r>
     </w:p>
     <w:p>
@@ -2629,7 +2444,10 @@
         </w:numPr>
       </w:pPr>
       <w:r>
-        <w:t xml:space="preserve">Results from our previous studies: </w:t>
+        <w:t>Results from our previous studies:</w:t>
+      </w:r>
+      <w:r>
+        <w:t xml:space="preserve"> </w:t>
       </w:r>
       <w:r>
         <w:rPr>
@@ -2638,33 +2456,7 @@
         <w:t>δ =</w:t>
       </w:r>
       <w:r>
-        <w:t xml:space="preserve"> 1.</w:t>
-      </w:r>
-      <w:ins w:id="40" w:author="Ian" w:date="2020-12-03T18:42:00Z">
-        <w:r>
-          <w:t>41</w:t>
-        </w:r>
-      </w:ins>
-      <w:del w:id="41" w:author="Ian" w:date="2020-12-03T18:42:00Z">
-        <w:r>
-          <w:delText>39</w:delText>
-        </w:r>
-      </w:del>
-      <w:r>
-        <w:t>, 95% CI [1.2</w:t>
-      </w:r>
-      <w:ins w:id="42" w:author="Ian" w:date="2020-12-03T18:42:00Z">
-        <w:r>
-          <w:t>3</w:t>
-        </w:r>
-      </w:ins>
-      <w:del w:id="43" w:author="Ian" w:date="2020-12-03T18:42:00Z">
-        <w:r>
-          <w:delText>4</w:delText>
-        </w:r>
-      </w:del>
-      <w:r>
-        <w:t xml:space="preserve">, 1.55], </w:t>
+        <w:t xml:space="preserve"> 1.11, 95% CI [0.73, 1.53], </w:t>
       </w:r>
       <w:r>
         <w:rPr>
@@ -2681,11 +2473,116 @@
         <w:rPr>
           <w:i/>
         </w:rPr>
-        <w:lastRenderedPageBreak/>
-        <w:t>H1e</w:t>
-      </w:r>
-      <w:r>
-        <w:t xml:space="preserve">. The content of the genuine videos (i.e., Source Valence) will influence participants’ behavioral intention responses. </w:t>
+        <w:t>H1f</w:t>
+      </w:r>
+      <w:r>
+        <w:t xml:space="preserve">. The content of the Deepfaked videos (i.e., Source Valence) will influence participants’ behavioral intention responses. </w:t>
+      </w:r>
+    </w:p>
+    <w:p>
+      <w:r>
+        <w:t>Results from our previous studies:</w:t>
+      </w:r>
+      <w:r>
+        <w:t xml:space="preserve"> </w:t>
+      </w:r>
+      <w:r>
+        <w:rPr>
+          <w:i/>
+        </w:rPr>
+        <w:t>δ</w:t>
+      </w:r>
+      <w:r>
+        <w:t xml:space="preserve"> = 1.37, 95% CI [0.99, 1.76], </w:t>
+      </w:r>
+      <w:r>
+        <w:rPr>
+          <w:i/>
+        </w:rPr>
+        <w:t>p</w:t>
+      </w:r>
+      <w:r>
+        <w:t xml:space="preserve"> &lt; .0000001.</w:t>
+      </w:r>
+    </w:p>
+    <w:p>
+      <w:pPr>
+        <w:pStyle w:val="Heading3"/>
+      </w:pPr>
+    </w:p>
+    <w:p>
+      <w:pPr>
+        <w:pStyle w:val="Heading3"/>
+      </w:pPr>
+      <w:r>
+        <w:t>Research question 2: Are Deepfakes just as good as genuine online content at establishing first impressions?</w:t>
+      </w:r>
+    </w:p>
+    <w:p>
+      <w:r>
+        <w:rPr>
+          <w:b/>
+          <w:i/>
+        </w:rPr>
+        <w:t>Findings from our previous studies:</w:t>
+      </w:r>
+      <w:r>
+        <w:t xml:space="preserve"> We consistently found that genuine and Deepfaked content (whether video or audio clips) produced self-reported and automatic evaluations and that Deepfakes were as good as genuine content (i.e., were non-inferior), at least for content involving first impressions of a novel individual. </w:t>
+      </w:r>
+    </w:p>
+    <w:p>
+      <w:r>
+        <w:rPr>
+          <w:b/>
+          <w:bCs/>
+          <w:i/>
+          <w:iCs/>
+        </w:rPr>
+        <w:t>Hypothesis 2.</w:t>
+      </w:r>
+      <w:r>
+        <w:t xml:space="preserve"> Deepfakes are as good as genuine online video content in establishing first impressions. This can be broken down into component hypotheses and their inference rules (see the data analysis plan below for details of the models)</w:t>
+      </w:r>
+      <w:r>
+        <w:t xml:space="preserve">. For H2, if the lower bound of the </w:t>
+      </w:r>
+      <w:r>
+        <w:rPr>
+          <w:u w:val="single"/>
+        </w:rPr>
+        <w:t>95%</w:t>
+      </w:r>
+      <w:r>
+        <w:t xml:space="preserve"> CI of the genuine condition is &lt; the lower bound of the </w:t>
+      </w:r>
+      <w:r>
+        <w:rPr>
+          <w:u w:val="single"/>
+        </w:rPr>
+        <w:t>90%</w:t>
+      </w:r>
+      <w:r>
+        <w:t xml:space="preserve"> CI of the Deepfaked condition (i.e., the difference between Source Valence conditions in each subgroups), this </w:t>
+      </w:r>
+      <w:r>
+        <w:t>w</w:t>
+      </w:r>
+      <w:r>
+        <w:t>as considered evidence in support of the alternative hypothesis (i.e., evidence of non-inferiority in estimated means; that Deepfakes are as good as genuine content).</w:t>
+      </w:r>
+      <w:r>
+        <w:t xml:space="preserve"> In addition to the relatively strict non-inferiority test, the magnitudes of the effect sizes will be compared to make more general comparisons about their comparative effectiveness (e.g., to observe that the magnitude of the Deepfake condition was within ± 10% of genuine content).</w:t>
+      </w:r>
+    </w:p>
+    <w:p>
+      <w:r>
+        <w:rPr>
+          <w:i/>
+        </w:rPr>
+        <w:t>H2a.</w:t>
+      </w:r>
+      <w:r>
+        <w:t xml:space="preserve"> Change in self-reported evaluations (i.e., between Source Valence conditions) induced by Deepfaked video content will be non-inferior to genuine content.</w:t>
       </w:r>
     </w:p>
     <w:p>
@@ -2695,52 +2592,105 @@
           <w:ilvl w:val="0"/>
           <w:numId w:val="2"/>
         </w:numPr>
-        <w:shd w:val="clear" w:color="auto" w:fill="FFFF00"/>
-      </w:pPr>
-      <w:r>
-        <w:t xml:space="preserve">Results from our previous studies: </w:t>
-      </w:r>
-      <w:r>
-        <w:rPr>
-          <w:i/>
-        </w:rPr>
-        <w:t>δ =</w:t>
-      </w:r>
-      <w:r>
-        <w:t xml:space="preserve"> 1.1</w:t>
-      </w:r>
-      <w:ins w:id="44" w:author="Ian" w:date="2020-12-03T18:42:00Z">
-        <w:r>
-          <w:t>1</w:t>
-        </w:r>
-      </w:ins>
-      <w:del w:id="45" w:author="Ian" w:date="2020-12-03T18:42:00Z">
-        <w:r>
-          <w:delText>0</w:delText>
-        </w:r>
-      </w:del>
-      <w:r>
-        <w:t xml:space="preserve">, 95% CI [0.73, 1.53], </w:t>
-      </w:r>
-      <w:r>
-        <w:rPr>
-          <w:i/>
-        </w:rPr>
-        <w:t>p</w:t>
-      </w:r>
-      <w:r>
-        <w:t xml:space="preserve"> &lt; .0000001.</w:t>
-      </w:r>
-    </w:p>
-    <w:p>
-      <w:r>
-        <w:rPr>
-          <w:i/>
-        </w:rPr>
-        <w:t>H1f</w:t>
-      </w:r>
-      <w:r>
-        <w:t xml:space="preserve">. The content of the Deepfaked videos (i.e., Source Valence) will influence participants’ behavioral intention responses. </w:t>
+      </w:pPr>
+      <w:r>
+        <w:lastRenderedPageBreak/>
+        <w:t xml:space="preserve">Results from </w:t>
+      </w:r>
+      <w:r>
+        <w:t xml:space="preserve">our previous studies: </w:t>
+      </w:r>
+      <w:proofErr w:type="spellStart"/>
+      <w:r>
+        <w:rPr>
+          <w:lang w:val="en-IE"/>
+        </w:rPr>
+        <w:t>Deepfakes</w:t>
+      </w:r>
+      <w:proofErr w:type="spellEnd"/>
+      <w:r>
+        <w:rPr>
+          <w:lang w:val="en-IE"/>
+        </w:rPr>
+        <w:t xml:space="preserve"> were found to be non-inferior to genuine content</w:t>
+      </w:r>
+      <w:r>
+        <w:t xml:space="preserve"> </w:t>
+      </w:r>
+      <w:r>
+        <w:rPr>
+          <w:lang w:val="en-IE"/>
+        </w:rPr>
+        <w:t>(</w:t>
+      </w:r>
+      <w:r>
+        <w:t xml:space="preserve">genuine </w:t>
+      </w:r>
+      <w:r>
+        <w:rPr>
+          <w:lang w:val="en-IE"/>
+        </w:rPr>
+        <w:t xml:space="preserve">lower </w:t>
+      </w:r>
+      <w:r>
+        <w:t xml:space="preserve">95% CI = 2.56; </w:t>
+      </w:r>
+      <w:proofErr w:type="spellStart"/>
+      <w:r>
+        <w:rPr>
+          <w:lang w:val="en-IE"/>
+        </w:rPr>
+        <w:t>Deepfake</w:t>
+      </w:r>
+      <w:proofErr w:type="spellEnd"/>
+      <w:r>
+        <w:rPr>
+          <w:lang w:val="en-IE"/>
+        </w:rPr>
+        <w:t xml:space="preserve"> lower </w:t>
+      </w:r>
+      <w:r>
+        <w:t>90% CI = 2.66)</w:t>
+      </w:r>
+      <w:r>
+        <w:rPr>
+          <w:lang w:val="en-IE"/>
+        </w:rPr>
+        <w:t xml:space="preserve">. </w:t>
+      </w:r>
+      <w:proofErr w:type="spellStart"/>
+      <w:r>
+        <w:rPr>
+          <w:lang w:val="en-IE"/>
+        </w:rPr>
+        <w:t>Deepfakes</w:t>
+      </w:r>
+      <w:proofErr w:type="spellEnd"/>
+      <w:r>
+        <w:rPr>
+          <w:lang w:val="en-IE"/>
+        </w:rPr>
+        <w:t xml:space="preserve"> were 102.8% (95% CI [97.2, 109.2]) as effective as genuine content.</w:t>
+      </w:r>
+    </w:p>
+    <w:p>
+      <w:pPr>
+        <w:ind w:firstLine="0"/>
+      </w:pPr>
+      <w:r>
+        <w:rPr>
+          <w:i/>
+        </w:rPr>
+        <w:t xml:space="preserve"> </w:t>
+      </w:r>
+      <w:r>
+        <w:rPr>
+          <w:i/>
+        </w:rPr>
+        <w:t>H2b.</w:t>
+      </w:r>
+      <w:r>
+        <w:t xml:space="preserve"> Change in IAT D2 scores (i.e., between Source Valence conditions) induced by Deepfaked video content will be non-inferior to genuine content.</w:t>
       </w:r>
     </w:p>
     <w:p>
@@ -2750,113 +2700,98 @@
           <w:ilvl w:val="0"/>
           <w:numId w:val="2"/>
         </w:numPr>
-        <w:shd w:val="clear" w:color="auto" w:fill="FFFF00"/>
-      </w:pPr>
-      <w:r>
-        <w:t xml:space="preserve">Results from our previous studies: </w:t>
-      </w:r>
-      <w:r>
-        <w:rPr>
-          <w:i/>
-        </w:rPr>
-        <w:t>δ</w:t>
-      </w:r>
-      <w:r>
-        <w:t xml:space="preserve"> = 1.37, 95% CI [0.99, 1.76], </w:t>
-      </w:r>
-      <w:r>
-        <w:rPr>
-          <w:i/>
-        </w:rPr>
-        <w:t>p</w:t>
-      </w:r>
-      <w:r>
-        <w:t xml:space="preserve"> &lt; .0000001.</w:t>
-      </w:r>
-    </w:p>
-    <w:p/>
-    <w:p>
-      <w:pPr>
-        <w:pStyle w:val="Heading3"/>
-      </w:pPr>
-      <w:r>
-        <w:t>Research question 2: Are Deepfakes just as good as genuine online content at establishing first impressions?</w:t>
-      </w:r>
-    </w:p>
-    <w:p>
-      <w:r>
-        <w:rPr>
-          <w:b/>
-          <w:i/>
-        </w:rPr>
-        <w:t>Findings from our previous studies:</w:t>
-      </w:r>
-      <w:r>
-        <w:t xml:space="preserve"> We consistently found that genuine and Deepfaked content (whether video or audio clips) produced self-reported and automatic evaluations and that Deepfakes were as good as genuine content (i.e., were non-inferior), at least for content involving first impressions of a novel individual. </w:t>
-      </w:r>
-    </w:p>
-    <w:p>
-      <w:r>
-        <w:rPr>
-          <w:b/>
-          <w:bCs/>
-          <w:i/>
-          <w:iCs/>
-        </w:rPr>
-        <w:t>Hypothesis 2.</w:t>
-      </w:r>
-      <w:r>
-        <w:t xml:space="preserve"> Deepfakes are as good as genuine online video content in establishing first impressions. This can be broken down into component hypotheses and their inference rules (see the data analysis plan below for details of the models)</w:t>
-      </w:r>
-      <w:r>
-        <w:t xml:space="preserve">. For H2, if the lower bound of the </w:t>
-      </w:r>
-      <w:r>
-        <w:rPr>
-          <w:u w:val="single"/>
-        </w:rPr>
-        <w:t>95%</w:t>
-      </w:r>
-      <w:r>
-        <w:t xml:space="preserve"> CI of the genuine condition is &lt; the lower bound of the </w:t>
-      </w:r>
-      <w:r>
-        <w:rPr>
-          <w:u w:val="single"/>
-        </w:rPr>
-        <w:t>90%</w:t>
-      </w:r>
-      <w:r>
-        <w:t xml:space="preserve"> CI of the Deepfaked condition (i.e., the difference between Source Valence conditions in each subgroups), this </w:t>
+      </w:pPr>
+      <w:r>
+        <w:t xml:space="preserve">Results </w:t>
+      </w:r>
+      <w:r>
+        <w:t xml:space="preserve">from our previous studies: </w:t>
       </w:r>
       <w:proofErr w:type="spellStart"/>
       <w:r>
-        <w:t>as</w:t>
+        <w:rPr>
+          <w:lang w:val="en-IE"/>
+        </w:rPr>
+        <w:t>Deepfakes</w:t>
       </w:r>
       <w:proofErr w:type="spellEnd"/>
       <w:r>
-        <w:t xml:space="preserve"> considered evidence in support of the alternative hypothesis (i.e., evidence of non-inferiority in estimated means; that Deepfakes are as good as genuine content).</w:t>
-      </w:r>
-      <w:ins w:id="46" w:author="Ian" w:date="2020-12-03T18:24:00Z">
-        <w:r>
-          <w:t xml:space="preserve"> In addition to the relatively strict non-inferiority test, the magnitudes of the effect sizes will be</w:t>
-        </w:r>
-      </w:ins>
-      <w:ins w:id="47" w:author="Ian" w:date="2020-12-03T18:25:00Z">
-        <w:r>
-          <w:t xml:space="preserve"> compared to make more general comparisons about their comparative effectiveness (e.g., to observe that the magnitude of the Deepfake condition was within ± 10% of genuine content).</w:t>
-        </w:r>
-      </w:ins>
-    </w:p>
-    <w:p>
-      <w:r>
-        <w:rPr>
-          <w:i/>
-        </w:rPr>
-        <w:t>H2a.</w:t>
-      </w:r>
-      <w:r>
-        <w:t xml:space="preserve"> Change in self-reported evaluations (i.e., between Source Valence conditions) induced by Deepfaked video content will be non-inferior to genuine content.</w:t>
+        <w:rPr>
+          <w:lang w:val="en-IE"/>
+        </w:rPr>
+        <w:t xml:space="preserve"> were found to be non-inferior to genuine content</w:t>
+      </w:r>
+      <w:r>
+        <w:t xml:space="preserve"> </w:t>
+      </w:r>
+      <w:r>
+        <w:rPr>
+          <w:lang w:val="en-IE"/>
+        </w:rPr>
+        <w:t>(</w:t>
+      </w:r>
+      <w:r>
+        <w:t xml:space="preserve">genuine </w:t>
+      </w:r>
+      <w:r>
+        <w:rPr>
+          <w:lang w:val="en-IE"/>
+        </w:rPr>
+        <w:t xml:space="preserve">lower </w:t>
+      </w:r>
+      <w:r>
+        <w:t xml:space="preserve">95% CI = 1.18; </w:t>
+      </w:r>
+      <w:proofErr w:type="spellStart"/>
+      <w:r>
+        <w:rPr>
+          <w:lang w:val="en-IE"/>
+        </w:rPr>
+        <w:t>Deepfake</w:t>
+      </w:r>
+      <w:proofErr w:type="spellEnd"/>
+      <w:r>
+        <w:rPr>
+          <w:lang w:val="en-IE"/>
+        </w:rPr>
+        <w:t xml:space="preserve"> lower </w:t>
+      </w:r>
+      <w:r>
+        <w:t>90% CI = 1.26)</w:t>
+      </w:r>
+      <w:r>
+        <w:rPr>
+          <w:lang w:val="en-IE"/>
+        </w:rPr>
+        <w:t xml:space="preserve">. </w:t>
+      </w:r>
+      <w:proofErr w:type="spellStart"/>
+      <w:r>
+        <w:rPr>
+          <w:lang w:val="en-IE"/>
+        </w:rPr>
+        <w:t>Deepfakes</w:t>
+      </w:r>
+      <w:proofErr w:type="spellEnd"/>
+      <w:r>
+        <w:rPr>
+          <w:lang w:val="en-IE"/>
+        </w:rPr>
+        <w:t xml:space="preserve"> were 104.5% (95% CI [93.7, 118.0]) as effective as genuine content.</w:t>
+      </w:r>
+    </w:p>
+    <w:p>
+      <w:pPr>
+        <w:ind w:firstLine="0"/>
+      </w:pPr>
+      <w:r>
+        <w:rPr>
+          <w:i/>
+        </w:rPr>
+        <w:t>H2c.</w:t>
+      </w:r>
+      <w:r>
+        <w:t xml:space="preserve"> Change in behavioral intentions (i.e., between Source Valence conditions) induced by Deepfaked video content will be non-inferior to genuine content.</w:t>
       </w:r>
     </w:p>
     <w:p>
@@ -2866,17 +2801,26 @@
           <w:ilvl w:val="0"/>
           <w:numId w:val="2"/>
         </w:numPr>
-        <w:shd w:val="clear" w:color="auto" w:fill="FFFF00"/>
-      </w:pPr>
-      <w:r>
-        <w:lastRenderedPageBreak/>
-        <w:t xml:space="preserve">Results from our previous studies: </w:t>
-      </w:r>
+      </w:pPr>
+      <w:r>
+        <w:t xml:space="preserve">Results </w:t>
+      </w:r>
+      <w:r>
+        <w:t xml:space="preserve">from our previous studies: </w:t>
+      </w:r>
+      <w:proofErr w:type="spellStart"/>
       <w:r>
         <w:rPr>
           <w:lang w:val="en-IE"/>
         </w:rPr>
-        <w:t>Deepfakes were found to be non-inferior to genuine content</w:t>
+        <w:t>Deepfakes</w:t>
+      </w:r>
+      <w:proofErr w:type="spellEnd"/>
+      <w:r>
+        <w:rPr>
+          <w:lang w:val="en-IE"/>
+        </w:rPr>
+        <w:t xml:space="preserve"> were found to be non-inferior to genuine content</w:t>
       </w:r>
       <w:r>
         <w:t xml:space="preserve"> </w:t>
@@ -2897,357 +2841,49 @@
         <w:t xml:space="preserve">lower </w:t>
       </w:r>
       <w:r>
-        <w:t xml:space="preserve">95% CI = 2.56; </w:t>
-      </w:r>
+        <w:t xml:space="preserve">95% CI = 0.73; </w:t>
+      </w:r>
+      <w:proofErr w:type="spellStart"/>
       <w:r>
         <w:rPr>
           <w:lang w:val="en-IE"/>
         </w:rPr>
-        <w:t xml:space="preserve">Deepfake lower </w:t>
-      </w:r>
-      <w:r>
-        <w:t>90% CI = 2.66)</w:t>
-      </w:r>
+        <w:t>Deepfake</w:t>
+      </w:r>
+      <w:proofErr w:type="spellEnd"/>
       <w:r>
         <w:rPr>
           <w:lang w:val="en-IE"/>
         </w:rPr>
-        <w:t>. Deepfakes were 10</w:t>
-      </w:r>
-      <w:ins w:id="48" w:author="Ian" w:date="2020-12-03T18:44:00Z">
-        <w:r>
-          <w:rPr>
-            <w:lang w:val="en-IE"/>
-          </w:rPr>
-          <w:t>2.8</w:t>
-        </w:r>
-      </w:ins>
-      <w:del w:id="49" w:author="Ian" w:date="2020-12-03T18:44:00Z">
-        <w:r>
-          <w:rPr>
-            <w:lang w:val="en-IE"/>
-          </w:rPr>
-          <w:delText>3.3</w:delText>
-        </w:r>
-      </w:del>
+        <w:t xml:space="preserve"> lower </w:t>
+      </w:r>
+      <w:r>
+        <w:t>90% CI = 1.04)</w:t>
+      </w:r>
       <w:r>
         <w:rPr>
           <w:lang w:val="en-IE"/>
         </w:rPr>
-        <w:t>% (95% CI [97.</w:t>
-      </w:r>
-      <w:ins w:id="50" w:author="Ian" w:date="2020-12-03T18:44:00Z">
-        <w:r>
-          <w:rPr>
-            <w:lang w:val="en-IE"/>
-          </w:rPr>
-          <w:t>2</w:t>
-        </w:r>
-      </w:ins>
-      <w:del w:id="51" w:author="Ian" w:date="2020-12-03T18:44:00Z">
-        <w:r>
-          <w:rPr>
-            <w:lang w:val="en-IE"/>
-          </w:rPr>
-          <w:delText>3</w:delText>
-        </w:r>
-      </w:del>
+        <w:t xml:space="preserve">. </w:t>
+      </w:r>
+      <w:proofErr w:type="spellStart"/>
       <w:r>
         <w:rPr>
           <w:lang w:val="en-IE"/>
         </w:rPr>
-        <w:t>, 109.</w:t>
-      </w:r>
-      <w:ins w:id="52" w:author="Ian" w:date="2020-12-03T18:44:00Z">
-        <w:r>
-          <w:rPr>
-            <w:lang w:val="en-IE"/>
-          </w:rPr>
-          <w:t>2</w:t>
-        </w:r>
-      </w:ins>
-      <w:del w:id="53" w:author="Ian" w:date="2020-12-03T18:44:00Z">
-        <w:r>
-          <w:rPr>
-            <w:lang w:val="en-IE"/>
-          </w:rPr>
-          <w:delText>4</w:delText>
-        </w:r>
-      </w:del>
+        <w:t>Deepfakes</w:t>
+      </w:r>
+      <w:proofErr w:type="spellEnd"/>
       <w:r>
         <w:rPr>
           <w:lang w:val="en-IE"/>
         </w:rPr>
-        <w:t>]) as effective as genuine content.</w:t>
-      </w:r>
-    </w:p>
-    <w:p>
-      <w:r>
-        <w:rPr>
-          <w:i/>
-        </w:rPr>
-        <w:t>H2b.</w:t>
-      </w:r>
-      <w:r>
-        <w:t xml:space="preserve"> Change in IAT D2 scores (i.e., between Source Valence conditions) induced by Deepfaked video content will be non-inferior to genuine content.</w:t>
-      </w:r>
-    </w:p>
-    <w:p>
-      <w:pPr>
-        <w:pStyle w:val="ListParagraph"/>
-        <w:numPr>
-          <w:ilvl w:val="0"/>
-          <w:numId w:val="2"/>
-        </w:numPr>
-        <w:shd w:val="clear" w:color="auto" w:fill="FFFF00"/>
-      </w:pPr>
-      <w:r>
-        <w:t xml:space="preserve">Results from our previous studies: </w:t>
-      </w:r>
-      <w:r>
-        <w:rPr>
-          <w:lang w:val="en-IE"/>
-        </w:rPr>
-        <w:t>Deepfakes were found to be non-inferior to genuine content</w:t>
-      </w:r>
-      <w:r>
-        <w:t xml:space="preserve"> </w:t>
-      </w:r>
-      <w:r>
-        <w:rPr>
-          <w:lang w:val="en-IE"/>
-        </w:rPr>
-        <w:t>(</w:t>
-      </w:r>
-      <w:r>
-        <w:t xml:space="preserve">genuine </w:t>
-      </w:r>
-      <w:r>
-        <w:rPr>
-          <w:lang w:val="en-IE"/>
-        </w:rPr>
-        <w:t xml:space="preserve">lower </w:t>
-      </w:r>
-      <w:r>
-        <w:t xml:space="preserve">95% CI = 1.18; </w:t>
-      </w:r>
-      <w:r>
-        <w:rPr>
-          <w:lang w:val="en-IE"/>
-        </w:rPr>
-        <w:t xml:space="preserve">Deepfake lower </w:t>
-      </w:r>
-      <w:r>
-        <w:t>90% CI = 1.26)</w:t>
-      </w:r>
-      <w:r>
-        <w:rPr>
-          <w:lang w:val="en-IE"/>
-        </w:rPr>
-        <w:t>. Deepfakes were 10</w:t>
-      </w:r>
-      <w:ins w:id="54" w:author="Ian" w:date="2020-12-03T18:44:00Z">
-        <w:r>
-          <w:rPr>
-            <w:lang w:val="en-IE"/>
-          </w:rPr>
-          <w:t>4.5</w:t>
-        </w:r>
-      </w:ins>
-      <w:del w:id="55" w:author="Ian" w:date="2020-12-03T18:44:00Z">
-        <w:r>
-          <w:rPr>
-            <w:lang w:val="en-IE"/>
-          </w:rPr>
-          <w:delText>5.0</w:delText>
-        </w:r>
-      </w:del>
-      <w:r>
-        <w:rPr>
-          <w:lang w:val="en-IE"/>
-        </w:rPr>
-        <w:t>% (95% CI [93.</w:t>
-      </w:r>
-      <w:ins w:id="56" w:author="Ian" w:date="2020-12-03T18:44:00Z">
-        <w:r>
-          <w:rPr>
-            <w:lang w:val="en-IE"/>
-          </w:rPr>
-          <w:t>7</w:t>
-        </w:r>
-      </w:ins>
-      <w:del w:id="57" w:author="Ian" w:date="2020-12-03T18:44:00Z">
-        <w:r>
-          <w:rPr>
-            <w:lang w:val="en-IE"/>
-          </w:rPr>
-          <w:delText>5</w:delText>
-        </w:r>
-      </w:del>
-      <w:r>
-        <w:rPr>
-          <w:lang w:val="en-IE"/>
-        </w:rPr>
-        <w:t>, 11</w:t>
-      </w:r>
-      <w:ins w:id="58" w:author="Ian" w:date="2020-12-03T18:44:00Z">
-        <w:r>
-          <w:rPr>
-            <w:lang w:val="en-IE"/>
-          </w:rPr>
-          <w:t>8.0</w:t>
-        </w:r>
-      </w:ins>
-      <w:del w:id="59" w:author="Ian" w:date="2020-12-03T18:44:00Z">
-        <w:r>
-          <w:rPr>
-            <w:lang w:val="en-IE"/>
-          </w:rPr>
-          <w:delText>7.9</w:delText>
-        </w:r>
-      </w:del>
-      <w:r>
-        <w:rPr>
-          <w:lang w:val="en-IE"/>
-        </w:rPr>
-        <w:t>]) as effective as genuine content.</w:t>
-      </w:r>
-    </w:p>
-    <w:p>
-      <w:r>
-        <w:rPr>
-          <w:i/>
-        </w:rPr>
-        <w:t>H2c.</w:t>
-      </w:r>
-      <w:r>
-        <w:t xml:space="preserve"> Change in behavioral intentions (i.e., between Source Valence conditions) induced by Deepfaked video content will be non-inferior to genuine content.</w:t>
-      </w:r>
-    </w:p>
-    <w:p>
-      <w:pPr>
-        <w:pStyle w:val="ListParagraph"/>
-        <w:numPr>
-          <w:ilvl w:val="0"/>
-          <w:numId w:val="2"/>
-        </w:numPr>
-        <w:shd w:val="clear" w:color="auto" w:fill="FFFF00"/>
-      </w:pPr>
-      <w:r>
-        <w:t xml:space="preserve">Results from our previous studies: </w:t>
-      </w:r>
-      <w:r>
-        <w:rPr>
-          <w:lang w:val="en-IE"/>
-        </w:rPr>
-        <w:t>Deepfakes were found to be non-inferior to genuine content</w:t>
-      </w:r>
-      <w:r>
-        <w:t xml:space="preserve"> </w:t>
-      </w:r>
-      <w:r>
-        <w:rPr>
-          <w:lang w:val="en-IE"/>
-        </w:rPr>
-        <w:t>(</w:t>
-      </w:r>
-      <w:r>
-        <w:t xml:space="preserve">genuine </w:t>
-      </w:r>
-      <w:r>
-        <w:rPr>
-          <w:lang w:val="en-IE"/>
-        </w:rPr>
-        <w:t xml:space="preserve">lower </w:t>
-      </w:r>
-      <w:r>
-        <w:t xml:space="preserve">95% CI = 0.73; </w:t>
-      </w:r>
-      <w:r>
-        <w:rPr>
-          <w:lang w:val="en-IE"/>
-        </w:rPr>
-        <w:t xml:space="preserve">Deepfake lower </w:t>
-      </w:r>
-      <w:r>
-        <w:t>90% CI = 1.04)</w:t>
-      </w:r>
-      <w:r>
-        <w:rPr>
-          <w:lang w:val="en-IE"/>
-        </w:rPr>
-        <w:t>. Deepfakes were 118.</w:t>
-      </w:r>
-      <w:ins w:id="60" w:author="Ian" w:date="2020-12-03T18:43:00Z">
-        <w:r>
-          <w:rPr>
-            <w:lang w:val="en-IE"/>
-          </w:rPr>
-          <w:t>4</w:t>
-        </w:r>
-      </w:ins>
-      <w:del w:id="61" w:author="Ian" w:date="2020-12-03T18:43:00Z">
-        <w:r>
-          <w:rPr>
-            <w:lang w:val="en-IE"/>
-          </w:rPr>
-          <w:delText>6</w:delText>
-        </w:r>
-      </w:del>
-      <w:r>
-        <w:rPr>
-          <w:lang w:val="en-IE"/>
-        </w:rPr>
-        <w:t>% (95% CI [8</w:t>
-      </w:r>
-      <w:ins w:id="62" w:author="Ian" w:date="2020-12-03T18:43:00Z">
-        <w:r>
-          <w:rPr>
-            <w:lang w:val="en-IE"/>
-          </w:rPr>
-          <w:t>5.9</w:t>
-        </w:r>
-      </w:ins>
-      <w:del w:id="63" w:author="Ian" w:date="2020-12-03T18:43:00Z">
-        <w:r>
-          <w:rPr>
-            <w:lang w:val="en-IE"/>
-          </w:rPr>
-          <w:delText>7.5</w:delText>
-        </w:r>
-      </w:del>
-      <w:r>
-        <w:rPr>
-          <w:lang w:val="en-IE"/>
-        </w:rPr>
-        <w:t>, 16</w:t>
-      </w:r>
-      <w:ins w:id="64" w:author="Ian" w:date="2020-12-03T18:43:00Z">
-        <w:r>
-          <w:rPr>
-            <w:lang w:val="en-IE"/>
-          </w:rPr>
-          <w:t>8.9</w:t>
-        </w:r>
-      </w:ins>
-      <w:del w:id="65" w:author="Ian" w:date="2020-12-03T18:43:00Z">
-        <w:r>
-          <w:rPr>
-            <w:lang w:val="en-IE"/>
-          </w:rPr>
-          <w:delText>9.6</w:delText>
-        </w:r>
-      </w:del>
-      <w:r>
-        <w:rPr>
-          <w:lang w:val="en-IE"/>
-        </w:rPr>
-        <w:t>]) as effective as genuine content.</w:t>
-      </w:r>
-    </w:p>
-    <w:p>
-      <w:pPr>
-        <w:ind w:firstLine="0"/>
+        <w:t xml:space="preserve"> were 118.4% (95% CI [85.9, 168.9]) as effective as genuine content.</w:t>
+      </w:r>
+    </w:p>
+    <w:p>
+      <w:pPr>
+        <w:pStyle w:val="Heading3"/>
       </w:pPr>
     </w:p>
     <w:p>
@@ -3333,39 +2969,17 @@
       <w:r>
         <w:t xml:space="preserve">Participants are poor at making accurate and informed judgements about whether online video content is genuine or Deepfaked. This can be broken down into component hypotheses (see the data analysis plan below for details of the analytic methods). In this case, our predictions </w:t>
       </w:r>
-      <w:del w:id="66" w:author="Ian" w:date="2020-12-03T18:27:00Z">
-        <w:r>
-          <w:delText xml:space="preserve">are </w:delText>
-        </w:r>
-      </w:del>
-      <w:ins w:id="67" w:author="Ian" w:date="2020-12-03T18:27:00Z">
-        <w:r>
-          <w:t xml:space="preserve">were </w:t>
-        </w:r>
-      </w:ins>
+      <w:r>
+        <w:t xml:space="preserve">were </w:t>
+      </w:r>
       <w:r>
         <w:t>descriptive</w:t>
       </w:r>
-      <w:ins w:id="68" w:author="Ian" w:date="2020-12-03T18:26:00Z">
-        <w:r>
-          <w:t xml:space="preserve"> </w:t>
-        </w:r>
-      </w:ins>
-      <w:del w:id="69" w:author="Ian" w:date="2020-12-03T18:26:00Z">
-        <w:r>
-          <w:delText xml:space="preserve">/continuous based on our previous studies </w:delText>
-        </w:r>
-      </w:del>
-      <w:r>
-        <w:t xml:space="preserve">rather than involving </w:t>
-      </w:r>
-      <w:proofErr w:type="gramStart"/>
-      <w:r>
-        <w:t>cut-off based</w:t>
-      </w:r>
-      <w:proofErr w:type="gramEnd"/>
-      <w:r>
-        <w:t xml:space="preserve"> inference rules.</w:t>
+      <w:r>
+        <w:t xml:space="preserve"> </w:t>
+      </w:r>
+      <w:r>
+        <w:t>rather than involving cut-off based inference rules.</w:t>
       </w:r>
     </w:p>
     <w:p>
@@ -3378,49 +2992,21 @@
       <w:r>
         <w:t xml:space="preserve"> We expect </w:t>
       </w:r>
-      <w:ins w:id="70" w:author="Ian" w:date="2020-12-03T18:32:00Z">
-        <w:r>
-          <w:t xml:space="preserve">a substantial proportion of </w:t>
-        </w:r>
-      </w:ins>
+      <w:r>
+        <w:t xml:space="preserve">a substantial proportion of </w:t>
+      </w:r>
       <w:r>
         <w:t>participants to be poor at correctly detecting Deepfakes</w:t>
       </w:r>
-      <w:ins w:id="71" w:author="Ian" w:date="2020-12-03T18:32:00Z">
-        <w:r>
-          <w:t>. This will be examined using the</w:t>
-        </w:r>
-      </w:ins>
-      <w:r>
-        <w:t xml:space="preserve"> </w:t>
-      </w:r>
-      <w:del w:id="72" w:author="Ian" w:date="2020-12-03T18:32:00Z">
-        <w:r>
-          <w:delText xml:space="preserve">(i.e., demonstrate a high </w:delText>
-        </w:r>
-      </w:del>
-      <w:r>
-        <w:t>false negative rate</w:t>
-      </w:r>
-      <w:ins w:id="73" w:author="Ian" w:date="2020-12-03T18:33:00Z">
-        <w:r>
-          <w:t>, although we do not have numerical predictions here.</w:t>
-        </w:r>
-      </w:ins>
-      <w:del w:id="74" w:author="Ian" w:date="2020-12-03T18:33:00Z">
-        <w:r>
-          <w:delText xml:space="preserve">, FNR </w:delText>
-        </w:r>
-        <w:r>
-          <w:rPr>
-            <w:rFonts w:ascii="Cambria Math" w:hAnsi="Cambria Math" w:cs="Cambria Math"/>
-          </w:rPr>
-          <w:delText>≳</w:delText>
-        </w:r>
-        <w:r>
-          <w:delText xml:space="preserve"> .70).</w:delText>
-        </w:r>
-      </w:del>
+      <w:r>
+        <w:t>. This will be examined using the</w:t>
+      </w:r>
+      <w:r>
+        <w:t xml:space="preserve"> false negative rate</w:t>
+      </w:r>
+      <w:r>
+        <w:t>, although we do not have numerical predictions here.</w:t>
+      </w:r>
     </w:p>
     <w:p>
       <w:pPr>
@@ -3429,10 +3015,15 @@
           <w:ilvl w:val="0"/>
           <w:numId w:val="2"/>
         </w:numPr>
-        <w:shd w:val="clear" w:color="auto" w:fill="FFFF00"/>
-      </w:pPr>
-      <w:r>
-        <w:t>Results from our previous studies: FNR = .73, 95% CI [.69, 0.78].</w:t>
+      </w:pPr>
+      <w:r>
+        <w:t>Results</w:t>
+      </w:r>
+      <w:r>
+        <w:t xml:space="preserve"> </w:t>
+      </w:r>
+      <w:r>
+        <w:t>from our previous studies: FNR = .73, 95% CI [.69, 0.78].</w:t>
       </w:r>
     </w:p>
     <w:p>
@@ -3445,61 +3036,27 @@
       <w:r>
         <w:t xml:space="preserve"> We expect </w:t>
       </w:r>
-      <w:ins w:id="75" w:author="Ian" w:date="2020-12-03T18:31:00Z">
-        <w:r>
-          <w:t xml:space="preserve">a substantial proportion of </w:t>
-        </w:r>
-      </w:ins>
+      <w:r>
+        <w:t xml:space="preserve">a substantial proportion of </w:t>
+      </w:r>
       <w:r>
         <w:t>participants to incorrectly detect Deepfakes even when the video content was real</w:t>
       </w:r>
-      <w:ins w:id="76" w:author="Ian" w:date="2020-12-03T18:31:00Z">
-        <w:r>
-          <w:t>/.</w:t>
-        </w:r>
-      </w:ins>
-      <w:del w:id="77" w:author="Ian" w:date="2020-12-03T18:31:00Z">
-        <w:r>
-          <w:delText xml:space="preserve"> (i.e., demonstrate </w:delText>
-        </w:r>
-      </w:del>
-      <w:ins w:id="78" w:author="Ian" w:date="2020-12-03T18:31:00Z">
-        <w:r>
-          <w:t xml:space="preserve">This will be examined using the </w:t>
-        </w:r>
-      </w:ins>
-      <w:del w:id="79" w:author="Ian" w:date="2020-12-03T18:31:00Z">
-        <w:r>
-          <w:delText xml:space="preserve">a high </w:delText>
-        </w:r>
-      </w:del>
+      <w:r>
+        <w:t>.</w:t>
+      </w:r>
+      <w:r>
+        <w:t xml:space="preserve"> </w:t>
+      </w:r>
+      <w:r>
+        <w:t xml:space="preserve">This will be examined using the </w:t>
+      </w:r>
       <w:r>
         <w:t>false positive rate</w:t>
       </w:r>
-      <w:del w:id="80" w:author="Ian" w:date="2020-12-03T18:31:00Z">
-        <w:r>
-          <w:delText xml:space="preserve">, FPR </w:delText>
-        </w:r>
-        <w:r>
-          <w:rPr>
-            <w:rFonts w:ascii="Cambria Math" w:hAnsi="Cambria Math" w:cs="Cambria Math"/>
-          </w:rPr>
-          <w:delText>≳</w:delText>
-        </w:r>
-        <w:r>
-          <w:delText xml:space="preserve"> .05</w:delText>
-        </w:r>
-      </w:del>
-      <w:ins w:id="81" w:author="Ian" w:date="2020-12-03T18:31:00Z">
-        <w:r>
-          <w:t>, although we do not have numerical predictions here</w:t>
-        </w:r>
-      </w:ins>
-      <w:del w:id="82" w:author="Ian" w:date="2020-12-03T18:31:00Z">
-        <w:r>
-          <w:delText>)</w:delText>
-        </w:r>
-      </w:del>
+      <w:r>
+        <w:t>, although we do not have numerical predictions here</w:t>
+      </w:r>
       <w:r>
         <w:t>.</w:t>
       </w:r>
@@ -3511,10 +3068,12 @@
           <w:ilvl w:val="0"/>
           <w:numId w:val="2"/>
         </w:numPr>
-        <w:shd w:val="clear" w:color="auto" w:fill="FFFF00"/>
-      </w:pPr>
-      <w:r>
-        <w:t>Results from our previous studies: FPR = .08, 95% CI [.04, 0.12].</w:t>
+      </w:pPr>
+      <w:r>
+        <w:t xml:space="preserve">Results </w:t>
+      </w:r>
+      <w:r>
+        <w:t>from our previous studies: FPR = .08, 95% CI [.04, 0.12].</w:t>
       </w:r>
     </w:p>
     <w:p>
@@ -3527,43 +3086,24 @@
       <w:r>
         <w:t>. We expect participants to be poor at making accurate decisions about whether content is genuine or not (</w:t>
       </w:r>
-      <w:ins w:id="83" w:author="Ian" w:date="2020-12-03T18:30:00Z">
-        <w:r>
-          <w:t>e.g.</w:t>
-        </w:r>
-      </w:ins>
-      <w:del w:id="84" w:author="Ian" w:date="2020-12-03T18:30:00Z">
-        <w:r>
-          <w:delText>i.e.</w:delText>
-        </w:r>
-      </w:del>
+      <w:r>
+        <w:t>e.g.</w:t>
+      </w:r>
       <w:r>
         <w:t xml:space="preserve">, Balanced Accuracy not greatly above chance, </w:t>
       </w:r>
-      <w:ins w:id="85" w:author="Ian" w:date="2020-12-03T18:30:00Z">
-        <w:r>
-          <w:rPr>
-            <w:rFonts w:ascii="Cambria Math" w:hAnsi="Cambria Math" w:cs="Cambria Math"/>
-          </w:rPr>
-          <w:t>circa</w:t>
-        </w:r>
-      </w:ins>
-      <w:del w:id="86" w:author="Ian" w:date="2020-12-03T18:30:00Z">
-        <w:r>
-          <w:rPr>
-            <w:rFonts w:ascii="Cambria Math" w:hAnsi="Cambria Math" w:cs="Cambria Math"/>
-          </w:rPr>
-          <w:delText>≲</w:delText>
-        </w:r>
-      </w:del>
+      <w:r>
+        <w:rPr>
+          <w:rFonts w:ascii="Cambria Math" w:hAnsi="Cambria Math" w:cs="Cambria Math"/>
+        </w:rPr>
+        <w:t>circa</w:t>
+      </w:r>
       <w:r>
         <w:t xml:space="preserve"> .60)</w:t>
       </w:r>
-      <w:ins w:id="87" w:author="Ian" w:date="2020-12-03T18:30:00Z">
-        <w:r>
-          <w:t>, far less than what might be considered highly accurate decisions (e.g., BA of .80 or .90)</w:t>
-        </w:r>
-      </w:ins>
+      <w:r>
+        <w:t>, far less than what might be considered highly accurate decisions (e.g., BA of .80 or .90)</w:t>
+      </w:r>
       <w:r>
         <w:t>.</w:t>
       </w:r>
@@ -3575,10 +3115,12 @@
           <w:ilvl w:val="0"/>
           <w:numId w:val="2"/>
         </w:numPr>
-        <w:shd w:val="clear" w:color="auto" w:fill="FFFF00"/>
-      </w:pPr>
-      <w:r>
-        <w:t>Results from our previous studies: Balanced Accuracy = .59, 95% CI [.56, 0.62].</w:t>
+      </w:pPr>
+      <w:r>
+        <w:t xml:space="preserve">Results </w:t>
+      </w:r>
+      <w:r>
+        <w:t>from our previous studies: Balanced Accuracy = .59, 95% CI [.56, 0.62].</w:t>
       </w:r>
     </w:p>
     <w:p>
@@ -3592,33 +3134,15 @@
       <w:r>
         <w:t>. We expect participants to make poorly informed decisions about whether content is genuine or not</w:t>
       </w:r>
-      <w:ins w:id="88" w:author="Ian" w:date="2020-12-03T18:27:00Z">
-        <w:r>
-          <w:t xml:space="preserve">, </w:t>
-        </w:r>
-      </w:ins>
-      <w:ins w:id="89" w:author="Ian" w:date="2020-12-03T18:29:00Z">
-        <w:r>
-          <w:t>(</w:t>
-        </w:r>
-      </w:ins>
-      <w:del w:id="90" w:author="Ian" w:date="2020-12-03T18:27:00Z">
-        <w:r>
-          <w:delText xml:space="preserve"> (</w:delText>
-        </w:r>
-      </w:del>
-      <w:proofErr w:type="gramStart"/>
-      <w:ins w:id="91" w:author="Ian" w:date="2020-12-03T18:27:00Z">
-        <w:r>
-          <w:t>e.g</w:t>
-        </w:r>
-      </w:ins>
-      <w:proofErr w:type="gramEnd"/>
-      <w:del w:id="92" w:author="Ian" w:date="2020-12-03T18:27:00Z">
-        <w:r>
-          <w:delText>i.e</w:delText>
-        </w:r>
-      </w:del>
+      <w:r>
+        <w:t xml:space="preserve">, </w:t>
+      </w:r>
+      <w:r>
+        <w:t>(</w:t>
+      </w:r>
+      <w:r>
+        <w:t>e.g</w:t>
+      </w:r>
       <w:r>
         <w:t xml:space="preserve">., </w:t>
       </w:r>
@@ -3628,7 +3152,15 @@
       </w:r>
       <w:proofErr w:type="spellEnd"/>
       <w:r>
-        <w:t xml:space="preserve">/Youden’s </w:t>
+        <w:t>/</w:t>
+      </w:r>
+      <w:proofErr w:type="spellStart"/>
+      <w:r>
+        <w:t>Youden’s</w:t>
+      </w:r>
+      <w:proofErr w:type="spellEnd"/>
+      <w:r>
+        <w:t xml:space="preserve"> </w:t>
       </w:r>
       <w:r>
         <w:rPr>
@@ -3639,70 +3171,34 @@
       <w:r>
         <w:t xml:space="preserve"> </w:t>
       </w:r>
-      <w:ins w:id="93" w:author="Ian" w:date="2020-12-03T18:27:00Z">
-        <w:r>
-          <w:rPr>
-            <w:rFonts w:ascii="Cambria Math" w:hAnsi="Cambria Math" w:cs="Cambria Math"/>
-          </w:rPr>
-          <w:t xml:space="preserve">of circa </w:t>
-        </w:r>
-      </w:ins>
-      <w:del w:id="94" w:author="Ian" w:date="2020-12-03T18:27:00Z">
-        <w:r>
-          <w:rPr>
-            <w:rFonts w:ascii="Cambria Math" w:hAnsi="Cambria Math" w:cs="Cambria Math"/>
-          </w:rPr>
-          <w:delText>≲</w:delText>
-        </w:r>
-      </w:del>
-      <w:r>
-        <w:t xml:space="preserve"> .2</w:t>
-      </w:r>
-      <w:ins w:id="95" w:author="Ian" w:date="2020-12-03T18:27:00Z">
-        <w:r>
-          <w:t>0</w:t>
-        </w:r>
-      </w:ins>
-      <w:del w:id="96" w:author="Ian" w:date="2020-12-03T18:27:00Z">
-        <w:r>
-          <w:delText>5)</w:delText>
-        </w:r>
-      </w:del>
-      <w:ins w:id="97" w:author="Ian" w:date="2020-12-03T18:29:00Z">
-        <w:r>
-          <w:t>)</w:t>
-        </w:r>
-      </w:ins>
-      <w:ins w:id="98" w:author="Ian" w:date="2020-12-03T18:28:00Z">
-        <w:r>
-          <w:t>, far less than what might be considered highly inform</w:t>
-        </w:r>
-      </w:ins>
-      <w:ins w:id="99" w:author="Ian" w:date="2020-12-03T18:29:00Z">
-        <w:r>
-          <w:t xml:space="preserve">ed decisions (e.g., </w:t>
-        </w:r>
-        <w:r>
-          <w:rPr>
-            <w:i/>
-            <w:iCs/>
-          </w:rPr>
-          <w:t>J</w:t>
-        </w:r>
-        <w:r>
-          <w:t xml:space="preserve"> of .80 or .90).</w:t>
-        </w:r>
-      </w:ins>
-      <w:del w:id="100" w:author="Ian" w:date="2020-12-03T18:27:00Z">
-        <w:r>
-          <w:delText>.</w:delText>
-        </w:r>
-      </w:del>
-      <w:del w:id="101" w:author="Ian" w:date="2020-12-03T18:28:00Z">
-        <w:r>
-          <w:delText xml:space="preserve"> </w:delText>
-        </w:r>
-      </w:del>
+      <w:r>
+        <w:rPr>
+          <w:rFonts w:ascii="Cambria Math" w:hAnsi="Cambria Math" w:cs="Cambria Math"/>
+        </w:rPr>
+        <w:t xml:space="preserve">of circa </w:t>
+      </w:r>
+      <w:r>
+        <w:t>.2</w:t>
+      </w:r>
+      <w:r>
+        <w:t>0</w:t>
+      </w:r>
+      <w:r>
+        <w:t>)</w:t>
+      </w:r>
+      <w:r>
+        <w:t xml:space="preserve">, far less than what might be considered highly informed decisions (e.g., </w:t>
+      </w:r>
+      <w:r>
+        <w:rPr>
+          <w:i/>
+          <w:iCs/>
+        </w:rPr>
+        <w:t>J</w:t>
+      </w:r>
+      <w:r>
+        <w:t xml:space="preserve"> of .80 or .90).</w:t>
+      </w:r>
     </w:p>
     <w:p>
       <w:pPr>
@@ -3711,13 +3207,12 @@
           <w:ilvl w:val="0"/>
           <w:numId w:val="2"/>
         </w:numPr>
-        <w:shd w:val="clear" w:color="auto" w:fill="FFFF00"/>
-        <w:rPr>
-          <w:ins w:id="102" w:author="Ian" w:date="2020-12-03T18:47:00Z"/>
-        </w:rPr>
-      </w:pPr>
-      <w:r>
-        <w:t xml:space="preserve">Results from our previous studies: </w:t>
+      </w:pPr>
+      <w:r>
+        <w:t xml:space="preserve">Results </w:t>
+      </w:r>
+      <w:r>
+        <w:t xml:space="preserve">from our previous studies: </w:t>
       </w:r>
       <w:r>
         <w:rPr>
@@ -3731,48 +3226,52 @@
     </w:p>
     <w:p>
       <w:pPr>
-        <w:shd w:val="clear" w:color="auto" w:fill="FFFF00"/>
-        <w:pPrChange w:id="103" w:author="Ian" w:date="2020-12-03T18:49:00Z">
-          <w:pPr>
-            <w:shd w:val="clear" w:color="auto" w:fill="FFFF00"/>
-            <w:ind w:firstLine="0"/>
-          </w:pPr>
-        </w:pPrChange>
-      </w:pPr>
+        <w:ind w:left="706" w:firstLine="0"/>
+      </w:pPr>
+      <w:r>
+        <w:rPr>
+          <w:i/>
+        </w:rPr>
+        <w:t>H3e</w:t>
+      </w:r>
+      <w:r>
+        <w:t xml:space="preserve">, </w:t>
+      </w:r>
       <w:r>
         <w:rPr>
           <w:i/>
           <w:iCs/>
         </w:rPr>
-        <w:t>H3e, H3f, H3g, H3h:</w:t>
+        <w:t>H3f, H3g, H3h:</w:t>
       </w:r>
       <w:r>
         <w:t xml:space="preserve"> </w:t>
       </w:r>
-      <w:ins w:id="104" w:author="Ian" w:date="2020-12-03T18:48:00Z">
-        <w:r>
-          <w:t xml:space="preserve">In order to increase confidence that the above results were not driven by the subset of participants who were aware of the concept of Deepfakes </w:t>
-        </w:r>
-      </w:ins>
-      <w:ins w:id="105" w:author="Ian" w:date="2020-12-03T18:49:00Z">
-        <w:r>
-          <w:t>prior to the study, we</w:t>
-        </w:r>
-      </w:ins>
+      <w:r>
+        <w:t xml:space="preserve">In order to increase confidence that the above results were not driven by the subset of participants who were aware of the concept of </w:t>
+      </w:r>
+      <w:proofErr w:type="spellStart"/>
+      <w:r>
+        <w:t>Deepfakes</w:t>
+      </w:r>
+      <w:proofErr w:type="spellEnd"/>
+      <w:r>
+        <w:t xml:space="preserve"> prior to the study, we</w:t>
+      </w:r>
       <w:r>
         <w:t xml:space="preserve"> also</w:t>
       </w:r>
-      <w:ins w:id="106" w:author="Ian" w:date="2020-12-03T18:49:00Z">
-        <w:r>
-          <w:t xml:space="preserve"> calculated the same classification statistics with the same </w:t>
-        </w:r>
-        <w:r>
-          <w:t xml:space="preserve">general </w:t>
-        </w:r>
-        <w:r>
-          <w:t>predictions to the subset of participants who reported being aware of the concept of Deepfakes prior to the study</w:t>
-        </w:r>
-      </w:ins>
+      <w:r>
+        <w:t xml:space="preserve"> calculated the same classification statistics with the same general predictions to the subset of participants who reported being aware of the concept of </w:t>
+      </w:r>
+      <w:proofErr w:type="spellStart"/>
+      <w:r>
+        <w:t>Deepfakes</w:t>
+      </w:r>
+      <w:proofErr w:type="spellEnd"/>
+      <w:r>
+        <w:t xml:space="preserve"> prior to the study</w:t>
+      </w:r>
       <w:r>
         <w:t xml:space="preserve"> (FNR, FPR, BA, </w:t>
       </w:r>
@@ -3936,117 +3435,40 @@
         </w:numPr>
       </w:pPr>
       <w:r>
-        <w:rPr>
-          <w:shd w:val="clear" w:color="auto" w:fill="FFFF00"/>
-        </w:rPr>
-        <w:t xml:space="preserve">Results from our previous studies: </w:t>
-      </w:r>
-      <w:r>
-        <w:rPr>
-          <w:iCs/>
-          <w:shd w:val="clear" w:color="auto" w:fill="FFFF00"/>
-        </w:rPr>
-        <w:t>IRR</w:t>
-      </w:r>
-      <w:r>
-        <w:rPr>
-          <w:shd w:val="clear" w:color="auto" w:fill="FFFF00"/>
-        </w:rPr>
-        <w:t xml:space="preserve"> = 2.</w:t>
-      </w:r>
-      <w:ins w:id="107" w:author="Ian" w:date="2020-12-03T18:50:00Z">
-        <w:r>
-          <w:rPr>
-            <w:shd w:val="clear" w:color="auto" w:fill="FFFF00"/>
-          </w:rPr>
-          <w:t>58</w:t>
-        </w:r>
-      </w:ins>
-      <w:del w:id="108" w:author="Ian" w:date="2020-12-03T18:50:00Z">
-        <w:r>
-          <w:rPr>
-            <w:shd w:val="clear" w:color="auto" w:fill="FFFF00"/>
-          </w:rPr>
-          <w:delText>71</w:delText>
-        </w:r>
-      </w:del>
-      <w:r>
-        <w:rPr>
-          <w:shd w:val="clear" w:color="auto" w:fill="FFFF00"/>
-        </w:rPr>
+        <w:t>Results from our previous studies: IRR = 2.</w:t>
+      </w:r>
+      <w:r>
+        <w:t>58</w:t>
+      </w:r>
+      <w:r>
         <w:t>, 95% CI [1.2</w:t>
       </w:r>
-      <w:ins w:id="109" w:author="Ian" w:date="2020-12-03T18:50:00Z">
-        <w:r>
-          <w:rPr>
-            <w:shd w:val="clear" w:color="auto" w:fill="FFFF00"/>
-          </w:rPr>
-          <w:t>7</w:t>
-        </w:r>
-      </w:ins>
-      <w:del w:id="110" w:author="Ian" w:date="2020-12-03T18:50:00Z">
-        <w:r>
-          <w:rPr>
-            <w:shd w:val="clear" w:color="auto" w:fill="FFFF00"/>
-          </w:rPr>
-          <w:delText>6</w:delText>
-        </w:r>
-      </w:del>
-      <w:r>
-        <w:rPr>
-          <w:shd w:val="clear" w:color="auto" w:fill="FFFF00"/>
-        </w:rPr>
+      <w:r>
+        <w:t>7</w:t>
+      </w:r>
+      <w:r>
         <w:t>, 5.5</w:t>
       </w:r>
-      <w:ins w:id="111" w:author="Ian" w:date="2020-12-03T18:50:00Z">
-        <w:r>
-          <w:rPr>
-            <w:shd w:val="clear" w:color="auto" w:fill="FFFF00"/>
-          </w:rPr>
-          <w:t>9</w:t>
-        </w:r>
-      </w:ins>
-      <w:del w:id="112" w:author="Ian" w:date="2020-12-03T18:50:00Z">
-        <w:r>
-          <w:rPr>
-            <w:shd w:val="clear" w:color="auto" w:fill="FFFF00"/>
-          </w:rPr>
-          <w:delText>0</w:delText>
-        </w:r>
-      </w:del>
-      <w:r>
-        <w:rPr>
-          <w:shd w:val="clear" w:color="auto" w:fill="FFFF00"/>
-        </w:rPr>
-        <w:t xml:space="preserve">]. </w:t>
-      </w:r>
-      <w:r>
-        <w:rPr>
-          <w:shd w:val="clear" w:color="auto" w:fill="FFFF00"/>
-        </w:rPr>
-        <w:t xml:space="preserve">For those </w:t>
-      </w:r>
-      <w:r>
-        <w:rPr>
-          <w:shd w:val="clear" w:color="auto" w:fill="FFFF00"/>
-        </w:rPr>
-        <w:t xml:space="preserve">participants exposed to a Deepfake, </w:t>
-      </w:r>
-      <w:r>
-        <w:rPr>
-          <w:shd w:val="clear" w:color="auto" w:fill="FFFF00"/>
-        </w:rPr>
-        <w:t xml:space="preserve">those </w:t>
-      </w:r>
-      <w:r>
-        <w:rPr>
-          <w:shd w:val="clear" w:color="auto" w:fill="FFFF00"/>
-        </w:rPr>
-        <w:t>who were previously unaware of the concept were estimated to have a 6% chance of detecting it, whereas participants already familiar with the concept were estimated to have a 14% chance of detecting it.</w:t>
-      </w:r>
-      <w:r>
-        <w:br/>
-      </w:r>
+      <w:r>
+        <w:t>9</w:t>
+      </w:r>
+      <w:r>
+        <w:t xml:space="preserve">]. For those participants exposed to a </w:t>
+      </w:r>
+      <w:proofErr w:type="spellStart"/>
+      <w:r>
+        <w:t>Deepfake</w:t>
+      </w:r>
+      <w:proofErr w:type="spellEnd"/>
+      <w:r>
+        <w:t>, those who were previously unaware of the concept were estimated to have a 6% chance of detecting it, whereas participants already familiar with the concept were estimated to have a 14% chance of detecting it.</w:t>
+      </w:r>
+    </w:p>
+    <w:p>
+      <w:pPr>
+        <w:pStyle w:val="ListParagraph"/>
+        <w:ind w:left="1066" w:firstLine="0"/>
+      </w:pPr>
     </w:p>
     <w:p>
       <w:pPr>
@@ -4219,29 +3641,15 @@
       <w:r>
         <w:t xml:space="preserve"> 2.74, 95% CI [2.2</w:t>
       </w:r>
-      <w:ins w:id="113" w:author="Ian" w:date="2020-12-03T18:51:00Z">
-        <w:r>
-          <w:t>9</w:t>
-        </w:r>
-      </w:ins>
-      <w:del w:id="114" w:author="Ian" w:date="2020-12-03T18:51:00Z">
-        <w:r>
-          <w:delText>7</w:delText>
-        </w:r>
-      </w:del>
+      <w:r>
+        <w:t>9</w:t>
+      </w:r>
       <w:r>
         <w:t>, 3.2</w:t>
       </w:r>
-      <w:ins w:id="115" w:author="Ian" w:date="2020-12-03T18:51:00Z">
-        <w:r>
-          <w:t>3</w:t>
-        </w:r>
-      </w:ins>
-      <w:del w:id="116" w:author="Ian" w:date="2020-12-03T18:51:00Z">
-        <w:r>
-          <w:delText>1</w:delText>
-        </w:r>
-      </w:del>
+      <w:r>
+        <w:t>3</w:t>
+      </w:r>
       <w:r>
         <w:t xml:space="preserve">], </w:t>
       </w:r>
@@ -4286,29 +3694,15 @@
       <w:r>
         <w:t xml:space="preserve"> 1.0</w:t>
       </w:r>
-      <w:ins w:id="117" w:author="Ian" w:date="2020-12-03T18:51:00Z">
-        <w:r>
-          <w:t>6</w:t>
-        </w:r>
-      </w:ins>
-      <w:del w:id="118" w:author="Ian" w:date="2020-12-03T18:51:00Z">
-        <w:r>
-          <w:delText>5</w:delText>
-        </w:r>
-      </w:del>
+      <w:r>
+        <w:t>6</w:t>
+      </w:r>
       <w:r>
         <w:t>, 95% CI [0.</w:t>
       </w:r>
-      <w:ins w:id="119" w:author="Ian" w:date="2020-12-03T18:51:00Z">
-        <w:r>
-          <w:t>70</w:t>
-        </w:r>
-      </w:ins>
-      <w:del w:id="120" w:author="Ian" w:date="2020-12-03T18:51:00Z">
-        <w:r>
-          <w:delText>69</w:delText>
-        </w:r>
-      </w:del>
+      <w:r>
+        <w:t>70</w:t>
+      </w:r>
       <w:r>
         <w:t xml:space="preserve">, 1.42], </w:t>
       </w:r>
@@ -4353,42 +3747,21 @@
       <w:r>
         <w:t xml:space="preserve"> 2.7</w:t>
       </w:r>
-      <w:ins w:id="121" w:author="Ian" w:date="2020-12-03T18:51:00Z">
-        <w:r>
-          <w:t>7</w:t>
-        </w:r>
-      </w:ins>
-      <w:del w:id="122" w:author="Ian" w:date="2020-12-03T18:51:00Z">
-        <w:r>
-          <w:delText>2</w:delText>
-        </w:r>
-      </w:del>
+      <w:r>
+        <w:t>7</w:t>
+      </w:r>
       <w:r>
         <w:t>, 95% CI [1.8</w:t>
       </w:r>
-      <w:ins w:id="123" w:author="Ian" w:date="2020-12-03T18:51:00Z">
-        <w:r>
-          <w:t>8</w:t>
-        </w:r>
-      </w:ins>
-      <w:del w:id="124" w:author="Ian" w:date="2020-12-03T18:51:00Z">
-        <w:r>
-          <w:delText>7</w:delText>
-        </w:r>
-      </w:del>
+      <w:r>
+        <w:t>8</w:t>
+      </w:r>
       <w:r>
         <w:t>, 3.5</w:t>
       </w:r>
-      <w:ins w:id="125" w:author="Ian" w:date="2020-12-03T18:51:00Z">
-        <w:r>
-          <w:t>2</w:t>
-        </w:r>
-      </w:ins>
-      <w:del w:id="126" w:author="Ian" w:date="2020-12-03T18:51:00Z">
-        <w:r>
-          <w:delText>1</w:delText>
-        </w:r>
-      </w:del>
+      <w:r>
+        <w:t>2</w:t>
+      </w:r>
       <w:r>
         <w:t xml:space="preserve">], </w:t>
       </w:r>
@@ -4510,29 +3883,15 @@
       <w:r>
         <w:t xml:space="preserve"> 2.74, 95% CI [2.2</w:t>
       </w:r>
-      <w:ins w:id="127" w:author="Ian" w:date="2020-12-03T18:55:00Z">
-        <w:r>
-          <w:t>9</w:t>
-        </w:r>
-      </w:ins>
-      <w:del w:id="128" w:author="Ian" w:date="2020-12-03T18:55:00Z">
-        <w:r>
-          <w:delText>7</w:delText>
-        </w:r>
-      </w:del>
+      <w:r>
+        <w:t>9</w:t>
+      </w:r>
       <w:r>
         <w:t>, 3.2</w:t>
       </w:r>
-      <w:ins w:id="129" w:author="Ian" w:date="2020-12-03T18:55:00Z">
-        <w:r>
-          <w:t>3</w:t>
-        </w:r>
-      </w:ins>
-      <w:del w:id="130" w:author="Ian" w:date="2020-12-03T18:55:00Z">
-        <w:r>
-          <w:delText>1</w:delText>
-        </w:r>
-      </w:del>
+      <w:r>
+        <w:t>3</w:t>
+      </w:r>
       <w:r>
         <w:t xml:space="preserve">], </w:t>
       </w:r>
@@ -4577,29 +3936,15 @@
       <w:r>
         <w:t xml:space="preserve"> 1.0</w:t>
       </w:r>
-      <w:ins w:id="131" w:author="Ian" w:date="2020-12-03T18:55:00Z">
-        <w:r>
-          <w:t>6</w:t>
-        </w:r>
-      </w:ins>
-      <w:del w:id="132" w:author="Ian" w:date="2020-12-03T18:55:00Z">
-        <w:r>
-          <w:delText>5</w:delText>
-        </w:r>
-      </w:del>
+      <w:r>
+        <w:t>6</w:t>
+      </w:r>
       <w:r>
         <w:t>, 95% CI [0.</w:t>
       </w:r>
-      <w:ins w:id="133" w:author="Ian" w:date="2020-12-03T18:55:00Z">
-        <w:r>
-          <w:t>70</w:t>
-        </w:r>
-      </w:ins>
-      <w:del w:id="134" w:author="Ian" w:date="2020-12-03T18:55:00Z">
-        <w:r>
-          <w:delText>69</w:delText>
-        </w:r>
-      </w:del>
+      <w:r>
+        <w:t>70</w:t>
+      </w:r>
       <w:r>
         <w:t xml:space="preserve">, 1.42], </w:t>
       </w:r>
@@ -4647,42 +3992,21 @@
       <w:r>
         <w:t xml:space="preserve"> 2.7</w:t>
       </w:r>
-      <w:ins w:id="135" w:author="Ian" w:date="2020-12-03T18:56:00Z">
-        <w:r>
-          <w:t>7</w:t>
-        </w:r>
-      </w:ins>
-      <w:del w:id="136" w:author="Ian" w:date="2020-12-03T18:56:00Z">
-        <w:r>
-          <w:delText>2</w:delText>
-        </w:r>
-      </w:del>
+      <w:r>
+        <w:t>7</w:t>
+      </w:r>
       <w:r>
         <w:t>, 95% CI [1.8</w:t>
       </w:r>
-      <w:ins w:id="137" w:author="Ian" w:date="2020-12-03T18:56:00Z">
-        <w:r>
-          <w:t>8</w:t>
-        </w:r>
-      </w:ins>
-      <w:del w:id="138" w:author="Ian" w:date="2020-12-03T18:56:00Z">
-        <w:r>
-          <w:delText>7</w:delText>
-        </w:r>
-      </w:del>
+      <w:r>
+        <w:t>8</w:t>
+      </w:r>
       <w:r>
         <w:t>, 3.5</w:t>
       </w:r>
-      <w:ins w:id="139" w:author="Ian" w:date="2020-12-03T18:56:00Z">
-        <w:r>
-          <w:t>2</w:t>
-        </w:r>
-      </w:ins>
-      <w:del w:id="140" w:author="Ian" w:date="2020-12-03T18:56:00Z">
-        <w:r>
-          <w:delText>1</w:delText>
-        </w:r>
-      </w:del>
+      <w:r>
+        <w:t>2</w:t>
+      </w:r>
       <w:r>
         <w:t xml:space="preserve">], </w:t>
       </w:r>
@@ -4807,33 +4131,58 @@
           <w:ilvl w:val="0"/>
           <w:numId w:val="2"/>
         </w:numPr>
-        <w:rPr>
-          <w:ins w:id="141" w:author="Ian" w:date="2020-12-03T18:54:00Z"/>
-        </w:rPr>
-      </w:pPr>
-      <w:ins w:id="142" w:author="Ian" w:date="2020-12-03T18:54:00Z">
-        <w:r>
-          <w:t xml:space="preserve">Results from our previous studies: </w:t>
-        </w:r>
-        <w:r>
-          <w:rPr>
-            <w:i/>
-          </w:rPr>
-          <w:t>δ =</w:t>
-        </w:r>
-        <w:r>
-          <w:t xml:space="preserve"> 3.25, 95% CI [2.35, 4.26], </w:t>
-        </w:r>
-        <w:r>
-          <w:rPr>
-            <w:i/>
-          </w:rPr>
-          <w:t>p</w:t>
-        </w:r>
-        <w:r>
-          <w:t xml:space="preserve"> &lt; .0000001.</w:t>
-        </w:r>
-      </w:ins>
+      </w:pPr>
+      <w:r>
+        <w:t xml:space="preserve">Results from our previous studies: </w:t>
+      </w:r>
+      <w:r>
+        <w:rPr>
+          <w:i/>
+        </w:rPr>
+        <w:t>δ =</w:t>
+      </w:r>
+      <w:r>
+        <w:t xml:space="preserve"> 3.25, 95% CI [2.35, 4.26], </w:t>
+      </w:r>
+      <w:r>
+        <w:rPr>
+          <w:i/>
+        </w:rPr>
+        <w:t>p</w:t>
+      </w:r>
+      <w:r>
+        <w:t xml:space="preserve"> &lt; .0000001.</w:t>
+      </w:r>
+    </w:p>
+    <w:p>
+      <w:r>
+        <w:rPr>
+          <w:i/>
+        </w:rPr>
+        <w:lastRenderedPageBreak/>
+        <w:t>H</w:t>
+      </w:r>
+      <w:r>
+        <w:rPr>
+          <w:i/>
+        </w:rPr>
+        <w:t>7</w:t>
+      </w:r>
+      <w:r>
+        <w:rPr>
+          <w:i/>
+        </w:rPr>
+        <w:t>b.</w:t>
+      </w:r>
+      <w:r>
+        <w:t xml:space="preserve"> In the subset of participants who were shown a Deepfaked video</w:t>
+      </w:r>
+      <w:r>
+        <w:t>, reported being aware of the concept of Deepfakes,</w:t>
+      </w:r>
+      <w:r>
+        <w:t xml:space="preserve"> and accurately detected that the video was Deepfaked, the content of the Deepfaked videos (i.e., Source Valence) will influence participants’ IAT D2 scores. </w:t>
+      </w:r>
     </w:p>
     <w:p>
       <w:pPr>
@@ -4842,34 +4191,28 @@
           <w:ilvl w:val="0"/>
           <w:numId w:val="2"/>
         </w:numPr>
-        <w:rPr>
-          <w:del w:id="143" w:author="Ian" w:date="2020-12-03T18:54:00Z"/>
-        </w:rPr>
-      </w:pPr>
-      <w:del w:id="144" w:author="Ian" w:date="2020-12-03T18:54:00Z">
-        <w:r>
-          <w:lastRenderedPageBreak/>
-          <w:delText xml:space="preserve">Results from our previous studies: </w:delText>
-        </w:r>
-        <w:r>
-          <w:rPr>
-            <w:i/>
-          </w:rPr>
-          <w:delText>δ =</w:delText>
-        </w:r>
-        <w:r>
-          <w:delText xml:space="preserve"> 2.74, 95% CI [2.27, 3.21], </w:delText>
-        </w:r>
-        <w:r>
-          <w:rPr>
-            <w:i/>
-          </w:rPr>
-          <w:delText>p</w:delText>
-        </w:r>
-        <w:r>
-          <w:delText xml:space="preserve"> &lt; .0000001.</w:delText>
-        </w:r>
-      </w:del>
+      </w:pPr>
+      <w:r>
+        <w:t xml:space="preserve">Results from our previous studies: </w:t>
+      </w:r>
+      <w:r>
+        <w:rPr>
+          <w:i/>
+        </w:rPr>
+        <w:t>δ =</w:t>
+      </w:r>
+      <w:r>
+        <w:t xml:space="preserve"> 1.22, 95% CI [0.54, 1.88], </w:t>
+      </w:r>
+      <w:r>
+        <w:rPr>
+          <w:i/>
+        </w:rPr>
+        <w:t>p</w:t>
+      </w:r>
+      <w:r>
+        <w:t xml:space="preserve"> &lt; .0000001.</w:t>
+      </w:r>
     </w:p>
     <w:p>
       <w:r>
@@ -4888,7 +4231,7 @@
         <w:rPr>
           <w:i/>
         </w:rPr>
-        <w:t>b.</w:t>
+        <w:t>c.</w:t>
       </w:r>
       <w:r>
         <w:t xml:space="preserve"> In the subset of participants who were shown a Deepfaked video</w:t>
@@ -4897,7 +4240,7 @@
         <w:t>, reported being aware of the concept of Deepfakes,</w:t>
       </w:r>
       <w:r>
-        <w:t xml:space="preserve"> and accurately detected that the video was Deepfaked, the content of the Deepfaked videos (i.e., Source Valence) will influence participants’ IAT D2 scores. </w:t>
+        <w:t xml:space="preserve"> and accurately detected that the video was Deepfaked, the content of the Deepfaked videos (i.e., Source Valence) will influence participants’ behavioral intention scores. </w:t>
       </w:r>
     </w:p>
     <w:p>
@@ -4907,167 +4250,28 @@
           <w:ilvl w:val="0"/>
           <w:numId w:val="2"/>
         </w:numPr>
-        <w:rPr>
-          <w:ins w:id="145" w:author="Ian" w:date="2020-12-03T18:54:00Z"/>
-        </w:rPr>
-      </w:pPr>
-      <w:ins w:id="146" w:author="Ian" w:date="2020-12-03T18:54:00Z">
-        <w:r>
-          <w:t xml:space="preserve">Results from our previous studies: </w:t>
-        </w:r>
-        <w:r>
-          <w:rPr>
-            <w:i/>
-          </w:rPr>
-          <w:t>δ =</w:t>
-        </w:r>
-        <w:r>
-          <w:t xml:space="preserve"> 1.22, 95% CI [0.54, 1.88], </w:t>
-        </w:r>
-        <w:r>
-          <w:rPr>
-            <w:i/>
-          </w:rPr>
-          <w:t>p</w:t>
-        </w:r>
-        <w:r>
-          <w:t xml:space="preserve"> &lt; .0000001.</w:t>
-        </w:r>
-      </w:ins>
-    </w:p>
-    <w:p>
-      <w:pPr>
-        <w:pStyle w:val="ListParagraph"/>
-        <w:numPr>
-          <w:ilvl w:val="0"/>
-          <w:numId w:val="2"/>
-        </w:numPr>
-        <w:rPr>
-          <w:del w:id="147" w:author="Ian" w:date="2020-12-03T18:54:00Z"/>
-        </w:rPr>
-      </w:pPr>
-      <w:del w:id="148" w:author="Ian" w:date="2020-12-03T18:54:00Z">
-        <w:r>
-          <w:delText xml:space="preserve">Results from our previous studies: </w:delText>
-        </w:r>
-        <w:r>
-          <w:rPr>
-            <w:i/>
-          </w:rPr>
-          <w:delText>δ =</w:delText>
-        </w:r>
-        <w:r>
-          <w:delText xml:space="preserve"> 1.05, 95% CI [0.69, 1.42], </w:delText>
-        </w:r>
-        <w:r>
-          <w:rPr>
-            <w:i/>
-          </w:rPr>
-          <w:delText>p</w:delText>
-        </w:r>
-        <w:r>
-          <w:delText xml:space="preserve"> &lt; .0000001.</w:delText>
-        </w:r>
-      </w:del>
-    </w:p>
-    <w:p>
-      <w:r>
-        <w:rPr>
-          <w:i/>
-        </w:rPr>
-        <w:t>H</w:t>
-      </w:r>
-      <w:r>
-        <w:rPr>
-          <w:i/>
-        </w:rPr>
-        <w:t>7</w:t>
-      </w:r>
-      <w:r>
-        <w:rPr>
-          <w:i/>
-        </w:rPr>
-        <w:t>c.</w:t>
-      </w:r>
-      <w:r>
-        <w:t xml:space="preserve"> In the subset of participants who were shown a Deepfaked video</w:t>
-      </w:r>
-      <w:r>
-        <w:t>, reported being aware of the concept of Deepfakes,</w:t>
-      </w:r>
-      <w:r>
-        <w:t xml:space="preserve"> and accurately detected that the video was Deepfaked, the content of the Deepfaked videos (i.e., Source Valence) will influence participants’ behavioral intention scores. </w:t>
-      </w:r>
-    </w:p>
-    <w:p>
-      <w:pPr>
-        <w:pStyle w:val="ListParagraph"/>
-        <w:numPr>
-          <w:ilvl w:val="0"/>
-          <w:numId w:val="2"/>
-        </w:numPr>
-        <w:rPr>
-          <w:ins w:id="149" w:author="Ian" w:date="2020-12-03T18:54:00Z"/>
-        </w:rPr>
-      </w:pPr>
-      <w:ins w:id="150" w:author="Ian" w:date="2020-12-03T18:54:00Z">
-        <w:r>
-          <w:t xml:space="preserve">Results from our previous studies: </w:t>
-        </w:r>
-        <w:r>
-          <w:rPr>
-            <w:i/>
-          </w:rPr>
-          <w:t>δ =</w:t>
-        </w:r>
-        <w:r>
-          <w:t xml:space="preserve"> 2.44, 95% CI [1.39, 3.52], </w:t>
-        </w:r>
-        <w:r>
-          <w:rPr>
-            <w:i/>
-          </w:rPr>
-          <w:t>p</w:t>
-        </w:r>
-        <w:r>
-          <w:t xml:space="preserve"> &lt; .0000001.</w:t>
-        </w:r>
-      </w:ins>
-    </w:p>
-    <w:p>
-      <w:pPr>
-        <w:pStyle w:val="ListParagraph"/>
-        <w:numPr>
-          <w:ilvl w:val="0"/>
-          <w:numId w:val="2"/>
-        </w:numPr>
-        <w:rPr>
-          <w:del w:id="151" w:author="Ian" w:date="2020-12-03T18:54:00Z"/>
-        </w:rPr>
-      </w:pPr>
-      <w:del w:id="152" w:author="Ian" w:date="2020-12-03T18:54:00Z">
-        <w:r>
-          <w:delText xml:space="preserve">Results from our previous studies: </w:delText>
-        </w:r>
-        <w:r>
-          <w:rPr>
-            <w:i/>
-          </w:rPr>
-          <w:delText>δ =</w:delText>
-        </w:r>
-        <w:r>
-          <w:delText xml:space="preserve"> 2.72, 95% CI [1.87, 3.51], </w:delText>
-        </w:r>
-        <w:r>
-          <w:rPr>
-            <w:i/>
-          </w:rPr>
-          <w:delText>p</w:delText>
-        </w:r>
-        <w:r>
-          <w:delText xml:space="preserve"> &lt; .0000001.</w:delText>
-        </w:r>
-      </w:del>
+      </w:pPr>
+      <w:r>
+        <w:t xml:space="preserve">Results from our previous studies: </w:t>
+      </w:r>
+      <w:r>
+        <w:rPr>
+          <w:i/>
+        </w:rPr>
+        <w:t>δ =</w:t>
+      </w:r>
+      <w:r>
+        <w:t xml:space="preserve"> 2.44, 95% CI [1.39, 3.52], </w:t>
+      </w:r>
+      <w:r>
+        <w:rPr>
+          <w:i/>
+        </w:rPr>
+        <w:t>p</w:t>
+      </w:r>
+      <w:r>
+        <w:t xml:space="preserve"> &lt; .0000001.</w:t>
+      </w:r>
     </w:p>
     <w:p/>
     <w:p>
@@ -5658,32 +4862,21 @@
       <w:r>
         <w:t>hypothesis test</w:t>
       </w:r>
-      <w:ins w:id="153" w:author="Ian" w:date="2020-12-03T18:22:00Z">
-        <w:r>
-          <w:t>, which we note is a relatively strict test,</w:t>
-        </w:r>
-      </w:ins>
+      <w:r>
+        <w:t>, which we note is a relatively strict test,</w:t>
+      </w:r>
       <w:r>
         <w:t xml:space="preserve"> </w:t>
       </w:r>
       <w:r>
         <w:t>an effect size was produced to characterize the magnitude of the effect size in the Deepfaked condition as a percentage of the genuine condition. This was implemented by calculating a proportion for each posterior sample and then parameterizing this new distribution (via MAP and 95% HDI). In addition to the above non-inferiority test, we may conclude that Deepfaked video content produces substantively similar effect impression formation (in a continuous rather than categorical sense) by describing this estimate of comparative effect size</w:t>
       </w:r>
-      <w:ins w:id="154" w:author="Ian" w:date="2020-12-03T18:22:00Z">
-        <w:r>
-          <w:t xml:space="preserve"> (e.g., that the magnitude</w:t>
-        </w:r>
-      </w:ins>
-      <w:ins w:id="155" w:author="Ian" w:date="2020-12-03T18:23:00Z">
-        <w:r>
-          <w:t xml:space="preserve"> of the Deepfake condition was within ± 10% of genuine content)</w:t>
-        </w:r>
-      </w:ins>
-      <w:ins w:id="156" w:author="Ian" w:date="2020-12-03T18:24:00Z">
-        <w:r>
-          <w:t>.</w:t>
-        </w:r>
-      </w:ins>
+      <w:r>
+        <w:t xml:space="preserve"> (e.g., that the magnitude of the Deepfake condition was within ± 10% of genuine content)</w:t>
+      </w:r>
+      <w:r>
+        <w:t>.</w:t>
+      </w:r>
     </w:p>
     <w:p>
       <w:pPr>
@@ -5703,7 +4896,12 @@
       </w:r>
       <w:proofErr w:type="gramEnd"/>
       <w:r>
-        <w:t xml:space="preserve"> a confusion matrix and multiple classification metrics were therefore calculated for participants </w:t>
+        <w:t xml:space="preserve"> a confusion matrix and multiple classification metrics were therefore</w:t>
+      </w:r>
+      <w:bookmarkStart w:id="1" w:name="_GoBack"/>
+      <w:bookmarkEnd w:id="1"/>
+      <w:r>
+        <w:t xml:space="preserve"> calculated for participants </w:t>
       </w:r>
       <w:r>
         <w:lastRenderedPageBreak/>
@@ -5715,7 +4913,15 @@
       </w:r>
       <w:proofErr w:type="spellEnd"/>
       <w:r>
-        <w:t xml:space="preserve"> (Youden’s </w:t>
+        <w:t xml:space="preserve"> (</w:t>
+      </w:r>
+      <w:proofErr w:type="spellStart"/>
+      <w:r>
+        <w:t>Youden’s</w:t>
+      </w:r>
+      <w:proofErr w:type="spellEnd"/>
+      <w:r>
+        <w:t xml:space="preserve"> </w:t>
       </w:r>
       <w:r>
         <w:rPr>
@@ -5753,7 +4959,7 @@
 </file>
 
 <file path=word/endnotes.xml><?xml version="1.0" encoding="utf-8"?>
-<w:endnotes xmlns:wpc="http://schemas.microsoft.com/office/word/2010/wordprocessingCanvas" xmlns:cx="http://schemas.microsoft.com/office/drawing/2014/chartex" xmlns:cx1="http://schemas.microsoft.com/office/drawing/2015/9/8/chartex" xmlns:cx2="http://schemas.microsoft.com/office/drawing/2015/10/21/chartex" xmlns:cx3="http://schemas.microsoft.com/office/drawing/2016/5/9/chartex" xmlns:cx4="http://schemas.microsoft.com/office/drawing/2016/5/10/chartex" xmlns:cx5="http://schemas.microsoft.com/office/drawing/2016/5/11/chartex" xmlns:cx6="http://schemas.microsoft.com/office/drawing/2016/5/12/chartex" xmlns:cx7="http://schemas.microsoft.com/office/drawing/2016/5/13/chartex" xmlns:cx8="http://schemas.microsoft.com/office/drawing/2016/5/14/chartex" xmlns:mc="http://schemas.openxmlformats.org/markup-compatibility/2006" xmlns:aink="http://schemas.microsoft.com/office/drawing/2016/ink" xmlns:am3d="http://schemas.microsoft.com/office/drawing/2017/model3d" xmlns:o="urn:schemas-microsoft-com:office:office" xmlns:r="http://schemas.openxmlformats.org/officeDocument/2006/relationships" xmlns:m="http://schemas.openxmlformats.org/officeDocument/2006/math" xmlns:v="urn:schemas-microsoft-com:vml" xmlns:wp14="http://schemas.microsoft.com/office/word/2010/wordprocessingDrawing" xmlns:wp="http://schemas.openxmlformats.org/drawingml/2006/wordprocessingDrawing" xmlns:w10="urn:schemas-microsoft-com:office:word" xmlns:w="http://schemas.openxmlformats.org/wordprocessingml/2006/main" xmlns:w14="http://schemas.microsoft.com/office/word/2010/wordml" xmlns:w15="http://schemas.microsoft.com/office/word/2012/wordml" xmlns:w16cex="http://schemas.microsoft.com/office/word/2018/wordml/cex" xmlns:w16cid="http://schemas.microsoft.com/office/word/2016/wordml/cid" xmlns:w16="http://schemas.microsoft.com/office/word/2018/wordml" xmlns:w16se="http://schemas.microsoft.com/office/word/2015/wordml/symex" xmlns:wpg="http://schemas.microsoft.com/office/word/2010/wordprocessingGroup" xmlns:wpi="http://schemas.microsoft.com/office/word/2010/wordprocessingInk" xmlns:wne="http://schemas.microsoft.com/office/word/2006/wordml" xmlns:wps="http://schemas.microsoft.com/office/word/2010/wordprocessingShape" mc:Ignorable="w14 w15 w16se w16cid w16 w16cex wp14">
+<w:endnotes xmlns:wpc="http://schemas.microsoft.com/office/word/2010/wordprocessingCanvas" xmlns:cx="http://schemas.microsoft.com/office/drawing/2014/chartex" xmlns:mc="http://schemas.openxmlformats.org/markup-compatibility/2006" xmlns:o="urn:schemas-microsoft-com:office:office" xmlns:r="http://schemas.openxmlformats.org/officeDocument/2006/relationships" xmlns:m="http://schemas.openxmlformats.org/officeDocument/2006/math" xmlns:v="urn:schemas-microsoft-com:vml" xmlns:wp14="http://schemas.microsoft.com/office/word/2010/wordprocessingDrawing" xmlns:wp="http://schemas.openxmlformats.org/drawingml/2006/wordprocessingDrawing" xmlns:w10="urn:schemas-microsoft-com:office:word" xmlns:w="http://schemas.openxmlformats.org/wordprocessingml/2006/main" xmlns:w14="http://schemas.microsoft.com/office/word/2010/wordml" xmlns:w15="http://schemas.microsoft.com/office/word/2012/wordml" xmlns:w16se="http://schemas.microsoft.com/office/word/2015/wordml/symex" xmlns:wpg="http://schemas.microsoft.com/office/word/2010/wordprocessingGroup" xmlns:wpi="http://schemas.microsoft.com/office/word/2010/wordprocessingInk" xmlns:wne="http://schemas.microsoft.com/office/word/2006/wordml" xmlns:wps="http://schemas.microsoft.com/office/word/2010/wordprocessingShape" mc:Ignorable="w14 w15 w16se wp14">
   <w:endnote w:type="separator" w:id="-1">
     <w:p>
       <w:pPr>
@@ -5785,7 +4991,7 @@
 </file>
 
 <file path=word/footer1.xml><?xml version="1.0" encoding="utf-8"?>
-<w:ftr xmlns:wpc="http://schemas.microsoft.com/office/word/2010/wordprocessingCanvas" xmlns:cx="http://schemas.microsoft.com/office/drawing/2014/chartex" xmlns:cx1="http://schemas.microsoft.com/office/drawing/2015/9/8/chartex" xmlns:cx2="http://schemas.microsoft.com/office/drawing/2015/10/21/chartex" xmlns:cx3="http://schemas.microsoft.com/office/drawing/2016/5/9/chartex" xmlns:cx4="http://schemas.microsoft.com/office/drawing/2016/5/10/chartex" xmlns:cx5="http://schemas.microsoft.com/office/drawing/2016/5/11/chartex" xmlns:cx6="http://schemas.microsoft.com/office/drawing/2016/5/12/chartex" xmlns:cx7="http://schemas.microsoft.com/office/drawing/2016/5/13/chartex" xmlns:cx8="http://schemas.microsoft.com/office/drawing/2016/5/14/chartex" xmlns:mc="http://schemas.openxmlformats.org/markup-compatibility/2006" xmlns:aink="http://schemas.microsoft.com/office/drawing/2016/ink" xmlns:am3d="http://schemas.microsoft.com/office/drawing/2017/model3d" xmlns:o="urn:schemas-microsoft-com:office:office" xmlns:r="http://schemas.openxmlformats.org/officeDocument/2006/relationships" xmlns:m="http://schemas.openxmlformats.org/officeDocument/2006/math" xmlns:v="urn:schemas-microsoft-com:vml" xmlns:wp14="http://schemas.microsoft.com/office/word/2010/wordprocessingDrawing" xmlns:wp="http://schemas.openxmlformats.org/drawingml/2006/wordprocessingDrawing" xmlns:w10="urn:schemas-microsoft-com:office:word" xmlns:w="http://schemas.openxmlformats.org/wordprocessingml/2006/main" xmlns:w14="http://schemas.microsoft.com/office/word/2010/wordml" xmlns:w15="http://schemas.microsoft.com/office/word/2012/wordml" xmlns:w16cex="http://schemas.microsoft.com/office/word/2018/wordml/cex" xmlns:w16cid="http://schemas.microsoft.com/office/word/2016/wordml/cid" xmlns:w16="http://schemas.microsoft.com/office/word/2018/wordml" xmlns:w16se="http://schemas.microsoft.com/office/word/2015/wordml/symex" xmlns:wpg="http://schemas.microsoft.com/office/word/2010/wordprocessingGroup" xmlns:wpi="http://schemas.microsoft.com/office/word/2010/wordprocessingInk" xmlns:wne="http://schemas.microsoft.com/office/word/2006/wordml" xmlns:wps="http://schemas.microsoft.com/office/word/2010/wordprocessingShape" mc:Ignorable="w14 w15 w16se w16cid w16 w16cex wp14">
+<w:ftr xmlns:wpc="http://schemas.microsoft.com/office/word/2010/wordprocessingCanvas" xmlns:cx="http://schemas.microsoft.com/office/drawing/2014/chartex" xmlns:mc="http://schemas.openxmlformats.org/markup-compatibility/2006" xmlns:o="urn:schemas-microsoft-com:office:office" xmlns:r="http://schemas.openxmlformats.org/officeDocument/2006/relationships" xmlns:m="http://schemas.openxmlformats.org/officeDocument/2006/math" xmlns:v="urn:schemas-microsoft-com:vml" xmlns:wp14="http://schemas.microsoft.com/office/word/2010/wordprocessingDrawing" xmlns:wp="http://schemas.openxmlformats.org/drawingml/2006/wordprocessingDrawing" xmlns:w10="urn:schemas-microsoft-com:office:word" xmlns:w="http://schemas.openxmlformats.org/wordprocessingml/2006/main" xmlns:w14="http://schemas.microsoft.com/office/word/2010/wordml" xmlns:w15="http://schemas.microsoft.com/office/word/2012/wordml" xmlns:w16se="http://schemas.microsoft.com/office/word/2015/wordml/symex" xmlns:wpg="http://schemas.microsoft.com/office/word/2010/wordprocessingGroup" xmlns:wpi="http://schemas.microsoft.com/office/word/2010/wordprocessingInk" xmlns:wne="http://schemas.microsoft.com/office/word/2006/wordml" xmlns:wps="http://schemas.microsoft.com/office/word/2010/wordprocessingShape" mc:Ignorable="w14 w15 w16se wp14">
   <w:p>
     <w:pPr>
       <w:pStyle w:val="Footer"/>
@@ -5796,7 +5002,7 @@
 </file>
 
 <file path=word/footnotes.xml><?xml version="1.0" encoding="utf-8"?>
-<w:footnotes xmlns:wpc="http://schemas.microsoft.com/office/word/2010/wordprocessingCanvas" xmlns:cx="http://schemas.microsoft.com/office/drawing/2014/chartex" xmlns:cx1="http://schemas.microsoft.com/office/drawing/2015/9/8/chartex" xmlns:cx2="http://schemas.microsoft.com/office/drawing/2015/10/21/chartex" xmlns:cx3="http://schemas.microsoft.com/office/drawing/2016/5/9/chartex" xmlns:cx4="http://schemas.microsoft.com/office/drawing/2016/5/10/chartex" xmlns:cx5="http://schemas.microsoft.com/office/drawing/2016/5/11/chartex" xmlns:cx6="http://schemas.microsoft.com/office/drawing/2016/5/12/chartex" xmlns:cx7="http://schemas.microsoft.com/office/drawing/2016/5/13/chartex" xmlns:cx8="http://schemas.microsoft.com/office/drawing/2016/5/14/chartex" xmlns:mc="http://schemas.openxmlformats.org/markup-compatibility/2006" xmlns:aink="http://schemas.microsoft.com/office/drawing/2016/ink" xmlns:am3d="http://schemas.microsoft.com/office/drawing/2017/model3d" xmlns:o="urn:schemas-microsoft-com:office:office" xmlns:r="http://schemas.openxmlformats.org/officeDocument/2006/relationships" xmlns:m="http://schemas.openxmlformats.org/officeDocument/2006/math" xmlns:v="urn:schemas-microsoft-com:vml" xmlns:wp14="http://schemas.microsoft.com/office/word/2010/wordprocessingDrawing" xmlns:wp="http://schemas.openxmlformats.org/drawingml/2006/wordprocessingDrawing" xmlns:w10="urn:schemas-microsoft-com:office:word" xmlns:w="http://schemas.openxmlformats.org/wordprocessingml/2006/main" xmlns:w14="http://schemas.microsoft.com/office/word/2010/wordml" xmlns:w15="http://schemas.microsoft.com/office/word/2012/wordml" xmlns:w16cex="http://schemas.microsoft.com/office/word/2018/wordml/cex" xmlns:w16cid="http://schemas.microsoft.com/office/word/2016/wordml/cid" xmlns:w16="http://schemas.microsoft.com/office/word/2018/wordml" xmlns:w16se="http://schemas.microsoft.com/office/word/2015/wordml/symex" xmlns:wpg="http://schemas.microsoft.com/office/word/2010/wordprocessingGroup" xmlns:wpi="http://schemas.microsoft.com/office/word/2010/wordprocessingInk" xmlns:wne="http://schemas.microsoft.com/office/word/2006/wordml" xmlns:wps="http://schemas.microsoft.com/office/word/2010/wordprocessingShape" mc:Ignorable="w14 w15 w16se w16cid w16 w16cex wp14">
+<w:footnotes xmlns:wpc="http://schemas.microsoft.com/office/word/2010/wordprocessingCanvas" xmlns:cx="http://schemas.microsoft.com/office/drawing/2014/chartex" xmlns:mc="http://schemas.openxmlformats.org/markup-compatibility/2006" xmlns:o="urn:schemas-microsoft-com:office:office" xmlns:r="http://schemas.openxmlformats.org/officeDocument/2006/relationships" xmlns:m="http://schemas.openxmlformats.org/officeDocument/2006/math" xmlns:v="urn:schemas-microsoft-com:vml" xmlns:wp14="http://schemas.microsoft.com/office/word/2010/wordprocessingDrawing" xmlns:wp="http://schemas.openxmlformats.org/drawingml/2006/wordprocessingDrawing" xmlns:w10="urn:schemas-microsoft-com:office:word" xmlns:w="http://schemas.openxmlformats.org/wordprocessingml/2006/main" xmlns:w14="http://schemas.microsoft.com/office/word/2010/wordml" xmlns:w15="http://schemas.microsoft.com/office/word/2012/wordml" xmlns:w16se="http://schemas.microsoft.com/office/word/2015/wordml/symex" xmlns:wpg="http://schemas.microsoft.com/office/word/2010/wordprocessingGroup" xmlns:wpi="http://schemas.microsoft.com/office/word/2010/wordprocessingInk" xmlns:wne="http://schemas.microsoft.com/office/word/2006/wordml" xmlns:wps="http://schemas.microsoft.com/office/word/2010/wordprocessingShape" mc:Ignorable="w14 w15 w16se wp14">
   <w:footnote w:type="separator" w:id="-1">
     <w:p>
       <w:pPr>
@@ -5828,7 +5034,7 @@
 </file>
 
 <file path=word/header1.xml><?xml version="1.0" encoding="utf-8"?>
-<w:hdr xmlns:wpc="http://schemas.microsoft.com/office/word/2010/wordprocessingCanvas" xmlns:cx="http://schemas.microsoft.com/office/drawing/2014/chartex" xmlns:cx1="http://schemas.microsoft.com/office/drawing/2015/9/8/chartex" xmlns:cx2="http://schemas.microsoft.com/office/drawing/2015/10/21/chartex" xmlns:cx3="http://schemas.microsoft.com/office/drawing/2016/5/9/chartex" xmlns:cx4="http://schemas.microsoft.com/office/drawing/2016/5/10/chartex" xmlns:cx5="http://schemas.microsoft.com/office/drawing/2016/5/11/chartex" xmlns:cx6="http://schemas.microsoft.com/office/drawing/2016/5/12/chartex" xmlns:cx7="http://schemas.microsoft.com/office/drawing/2016/5/13/chartex" xmlns:cx8="http://schemas.microsoft.com/office/drawing/2016/5/14/chartex" xmlns:mc="http://schemas.openxmlformats.org/markup-compatibility/2006" xmlns:aink="http://schemas.microsoft.com/office/drawing/2016/ink" xmlns:am3d="http://schemas.microsoft.com/office/drawing/2017/model3d" xmlns:o="urn:schemas-microsoft-com:office:office" xmlns:r="http://schemas.openxmlformats.org/officeDocument/2006/relationships" xmlns:m="http://schemas.openxmlformats.org/officeDocument/2006/math" xmlns:v="urn:schemas-microsoft-com:vml" xmlns:wp14="http://schemas.microsoft.com/office/word/2010/wordprocessingDrawing" xmlns:wp="http://schemas.openxmlformats.org/drawingml/2006/wordprocessingDrawing" xmlns:w10="urn:schemas-microsoft-com:office:word" xmlns:w="http://schemas.openxmlformats.org/wordprocessingml/2006/main" xmlns:w14="http://schemas.microsoft.com/office/word/2010/wordml" xmlns:w15="http://schemas.microsoft.com/office/word/2012/wordml" xmlns:w16cex="http://schemas.microsoft.com/office/word/2018/wordml/cex" xmlns:w16cid="http://schemas.microsoft.com/office/word/2016/wordml/cid" xmlns:w16="http://schemas.microsoft.com/office/word/2018/wordml" xmlns:w16se="http://schemas.microsoft.com/office/word/2015/wordml/symex" xmlns:wpg="http://schemas.microsoft.com/office/word/2010/wordprocessingGroup" xmlns:wpi="http://schemas.microsoft.com/office/word/2010/wordprocessingInk" xmlns:wne="http://schemas.microsoft.com/office/word/2006/wordml" xmlns:wps="http://schemas.microsoft.com/office/word/2010/wordprocessingShape" mc:Ignorable="w14 w15 w16se w16cid w16 w16cex wp14">
+<w:hdr xmlns:wpc="http://schemas.microsoft.com/office/word/2010/wordprocessingCanvas" xmlns:cx="http://schemas.microsoft.com/office/drawing/2014/chartex" xmlns:mc="http://schemas.openxmlformats.org/markup-compatibility/2006" xmlns:o="urn:schemas-microsoft-com:office:office" xmlns:r="http://schemas.openxmlformats.org/officeDocument/2006/relationships" xmlns:m="http://schemas.openxmlformats.org/officeDocument/2006/math" xmlns:v="urn:schemas-microsoft-com:vml" xmlns:wp14="http://schemas.microsoft.com/office/word/2010/wordprocessingDrawing" xmlns:wp="http://schemas.openxmlformats.org/drawingml/2006/wordprocessingDrawing" xmlns:w10="urn:schemas-microsoft-com:office:word" xmlns:w="http://schemas.openxmlformats.org/wordprocessingml/2006/main" xmlns:w14="http://schemas.microsoft.com/office/word/2010/wordml" xmlns:w15="http://schemas.microsoft.com/office/word/2012/wordml" xmlns:w16se="http://schemas.microsoft.com/office/word/2015/wordml/symex" xmlns:wpg="http://schemas.microsoft.com/office/word/2010/wordprocessingGroup" xmlns:wpi="http://schemas.microsoft.com/office/word/2010/wordprocessingInk" xmlns:wne="http://schemas.microsoft.com/office/word/2006/wordml" xmlns:wps="http://schemas.microsoft.com/office/word/2010/wordprocessingShape" mc:Ignorable="w14 w15 w16se wp14">
   <w:sdt>
     <w:sdtPr>
       <w:id w:val="-1293442940"/>
@@ -5878,7 +5084,7 @@
                 <w:rStyle w:val="PageNumber"/>
                 <w:noProof/>
               </w:rPr>
-              <w:t>26</w:t>
+              <w:t>11</w:t>
             </w:r>
             <w:r>
               <w:rPr>
@@ -5901,7 +5107,7 @@
 </file>
 
 <file path=word/numbering.xml><?xml version="1.0" encoding="utf-8"?>
-<w:numbering xmlns:wpc="http://schemas.microsoft.com/office/word/2010/wordprocessingCanvas" xmlns:cx="http://schemas.microsoft.com/office/drawing/2014/chartex" xmlns:cx1="http://schemas.microsoft.com/office/drawing/2015/9/8/chartex" xmlns:cx2="http://schemas.microsoft.com/office/drawing/2015/10/21/chartex" xmlns:cx3="http://schemas.microsoft.com/office/drawing/2016/5/9/chartex" xmlns:cx4="http://schemas.microsoft.com/office/drawing/2016/5/10/chartex" xmlns:cx5="http://schemas.microsoft.com/office/drawing/2016/5/11/chartex" xmlns:cx6="http://schemas.microsoft.com/office/drawing/2016/5/12/chartex" xmlns:cx7="http://schemas.microsoft.com/office/drawing/2016/5/13/chartex" xmlns:cx8="http://schemas.microsoft.com/office/drawing/2016/5/14/chartex" xmlns:mc="http://schemas.openxmlformats.org/markup-compatibility/2006" xmlns:aink="http://schemas.microsoft.com/office/drawing/2016/ink" xmlns:am3d="http://schemas.microsoft.com/office/drawing/2017/model3d" xmlns:o="urn:schemas-microsoft-com:office:office" xmlns:r="http://schemas.openxmlformats.org/officeDocument/2006/relationships" xmlns:m="http://schemas.openxmlformats.org/officeDocument/2006/math" xmlns:v="urn:schemas-microsoft-com:vml" xmlns:wp14="http://schemas.microsoft.com/office/word/2010/wordprocessingDrawing" xmlns:wp="http://schemas.openxmlformats.org/drawingml/2006/wordprocessingDrawing" xmlns:w10="urn:schemas-microsoft-com:office:word" xmlns:w="http://schemas.openxmlformats.org/wordprocessingml/2006/main" xmlns:w14="http://schemas.microsoft.com/office/word/2010/wordml" xmlns:w15="http://schemas.microsoft.com/office/word/2012/wordml" xmlns:w16cex="http://schemas.microsoft.com/office/word/2018/wordml/cex" xmlns:w16cid="http://schemas.microsoft.com/office/word/2016/wordml/cid" xmlns:w16="http://schemas.microsoft.com/office/word/2018/wordml" xmlns:w16se="http://schemas.microsoft.com/office/word/2015/wordml/symex" xmlns:wpg="http://schemas.microsoft.com/office/word/2010/wordprocessingGroup" xmlns:wpi="http://schemas.microsoft.com/office/word/2010/wordprocessingInk" xmlns:wne="http://schemas.microsoft.com/office/word/2006/wordml" xmlns:wps="http://schemas.microsoft.com/office/word/2010/wordprocessingShape" mc:Ignorable="w14 w15 w16se w16cid w16 w16cex wp14">
+<w:numbering xmlns:wpc="http://schemas.microsoft.com/office/word/2010/wordprocessingCanvas" xmlns:cx="http://schemas.microsoft.com/office/drawing/2014/chartex" xmlns:mc="http://schemas.openxmlformats.org/markup-compatibility/2006" xmlns:o="urn:schemas-microsoft-com:office:office" xmlns:r="http://schemas.openxmlformats.org/officeDocument/2006/relationships" xmlns:m="http://schemas.openxmlformats.org/officeDocument/2006/math" xmlns:v="urn:schemas-microsoft-com:vml" xmlns:wp14="http://schemas.microsoft.com/office/word/2010/wordprocessingDrawing" xmlns:wp="http://schemas.openxmlformats.org/drawingml/2006/wordprocessingDrawing" xmlns:w10="urn:schemas-microsoft-com:office:word" xmlns:w="http://schemas.openxmlformats.org/wordprocessingml/2006/main" xmlns:w14="http://schemas.microsoft.com/office/word/2010/wordml" xmlns:w15="http://schemas.microsoft.com/office/word/2012/wordml" xmlns:w16se="http://schemas.microsoft.com/office/word/2015/wordml/symex" xmlns:wpg="http://schemas.microsoft.com/office/word/2010/wordprocessingGroup" xmlns:wpi="http://schemas.microsoft.com/office/word/2010/wordprocessingInk" xmlns:wne="http://schemas.microsoft.com/office/word/2006/wordml" xmlns:wps="http://schemas.microsoft.com/office/word/2010/wordprocessingShape" mc:Ignorable="w14 w15 w16se wp14">
   <w:abstractNum w:abstractNumId="0" w15:restartNumberingAfterBreak="0">
     <w:nsid w:val="0A4D5544"/>
     <w:multiLevelType w:val="multilevel"/>
@@ -6743,16 +5949,8 @@
 </w:numbering>
 </file>
 
-<file path=word/people.xml><?xml version="1.0" encoding="utf-8"?>
-<w15:people xmlns:wpc="http://schemas.microsoft.com/office/word/2010/wordprocessingCanvas" xmlns:cx="http://schemas.microsoft.com/office/drawing/2014/chartex" xmlns:cx1="http://schemas.microsoft.com/office/drawing/2015/9/8/chartex" xmlns:cx2="http://schemas.microsoft.com/office/drawing/2015/10/21/chartex" xmlns:cx3="http://schemas.microsoft.com/office/drawing/2016/5/9/chartex" xmlns:cx4="http://schemas.microsoft.com/office/drawing/2016/5/10/chartex" xmlns:cx5="http://schemas.microsoft.com/office/drawing/2016/5/11/chartex" xmlns:cx6="http://schemas.microsoft.com/office/drawing/2016/5/12/chartex" xmlns:cx7="http://schemas.microsoft.com/office/drawing/2016/5/13/chartex" xmlns:cx8="http://schemas.microsoft.com/office/drawing/2016/5/14/chartex" xmlns:mc="http://schemas.openxmlformats.org/markup-compatibility/2006" xmlns:aink="http://schemas.microsoft.com/office/drawing/2016/ink" xmlns:am3d="http://schemas.microsoft.com/office/drawing/2017/model3d" xmlns:o="urn:schemas-microsoft-com:office:office" xmlns:r="http://schemas.openxmlformats.org/officeDocument/2006/relationships" xmlns:m="http://schemas.openxmlformats.org/officeDocument/2006/math" xmlns:v="urn:schemas-microsoft-com:vml" xmlns:wp14="http://schemas.microsoft.com/office/word/2010/wordprocessingDrawing" xmlns:wp="http://schemas.openxmlformats.org/drawingml/2006/wordprocessingDrawing" xmlns:w10="urn:schemas-microsoft-com:office:word" xmlns:w="http://schemas.openxmlformats.org/wordprocessingml/2006/main" xmlns:w14="http://schemas.microsoft.com/office/word/2010/wordml" xmlns:w15="http://schemas.microsoft.com/office/word/2012/wordml" xmlns:w16cex="http://schemas.microsoft.com/office/word/2018/wordml/cex" xmlns:w16cid="http://schemas.microsoft.com/office/word/2016/wordml/cid" xmlns:w16="http://schemas.microsoft.com/office/word/2018/wordml" xmlns:w16se="http://schemas.microsoft.com/office/word/2015/wordml/symex" xmlns:wpg="http://schemas.microsoft.com/office/word/2010/wordprocessingGroup" xmlns:wpi="http://schemas.microsoft.com/office/word/2010/wordprocessingInk" xmlns:wne="http://schemas.microsoft.com/office/word/2006/wordml" xmlns:wps="http://schemas.microsoft.com/office/word/2010/wordprocessingShape" mc:Ignorable="w14 w15 w16se w16cid w16 w16cex wp14">
-  <w15:person w15:author="Ian">
-    <w15:presenceInfo w15:providerId="None" w15:userId="Ian"/>
-  </w15:person>
-</w15:people>
-</file>
-
 <file path=word/styles.xml><?xml version="1.0" encoding="utf-8"?>
-<w:styles xmlns:mc="http://schemas.openxmlformats.org/markup-compatibility/2006" xmlns:r="http://schemas.openxmlformats.org/officeDocument/2006/relationships" xmlns:w="http://schemas.openxmlformats.org/wordprocessingml/2006/main" xmlns:w14="http://schemas.microsoft.com/office/word/2010/wordml" xmlns:w15="http://schemas.microsoft.com/office/word/2012/wordml" xmlns:w16cex="http://schemas.microsoft.com/office/word/2018/wordml/cex" xmlns:w16cid="http://schemas.microsoft.com/office/word/2016/wordml/cid" xmlns:w16="http://schemas.microsoft.com/office/word/2018/wordml" xmlns:w16se="http://schemas.microsoft.com/office/word/2015/wordml/symex" mc:Ignorable="w14 w15 w16se w16cid w16 w16cex">
+<w:styles xmlns:mc="http://schemas.openxmlformats.org/markup-compatibility/2006" xmlns:r="http://schemas.openxmlformats.org/officeDocument/2006/relationships" xmlns:w="http://schemas.openxmlformats.org/wordprocessingml/2006/main" xmlns:w14="http://schemas.microsoft.com/office/word/2010/wordml" xmlns:w15="http://schemas.microsoft.com/office/word/2012/wordml" xmlns:w16se="http://schemas.microsoft.com/office/word/2015/wordml/symex" mc:Ignorable="w14 w15 w16se">
   <w:docDefaults>
     <w:rPrDefault>
       <w:rPr>
@@ -6763,7 +5961,7 @@
     </w:rPrDefault>
     <w:pPrDefault/>
   </w:docDefaults>
-  <w:latentStyles w:defLockedState="0" w:defUIPriority="99" w:defSemiHidden="0" w:defUnhideWhenUsed="0" w:defQFormat="0" w:count="376">
+  <w:latentStyles w:defLockedState="0" w:defUIPriority="99" w:defSemiHidden="0" w:defUnhideWhenUsed="0" w:defQFormat="0" w:count="371">
     <w:lsdException w:name="Normal" w:uiPriority="0" w:qFormat="1"/>
     <w:lsdException w:name="heading 1" w:uiPriority="9" w:qFormat="1"/>
     <w:lsdException w:name="heading 2" w:semiHidden="1" w:uiPriority="9" w:unhideWhenUsed="1" w:qFormat="1"/>
@@ -7135,11 +6333,6 @@
     <w:lsdException w:name="List Table 5 Dark Accent 6" w:uiPriority="50"/>
     <w:lsdException w:name="List Table 6 Colorful Accent 6" w:uiPriority="51"/>
     <w:lsdException w:name="List Table 7 Colorful Accent 6" w:uiPriority="52"/>
-    <w:lsdException w:name="Mention" w:semiHidden="1" w:unhideWhenUsed="1"/>
-    <w:lsdException w:name="Smart Hyperlink" w:semiHidden="1" w:unhideWhenUsed="1"/>
-    <w:lsdException w:name="Hashtag" w:semiHidden="1" w:unhideWhenUsed="1"/>
-    <w:lsdException w:name="Unresolved Mention" w:semiHidden="1" w:unhideWhenUsed="1"/>
-    <w:lsdException w:name="Smart Link" w:semiHidden="1" w:unhideWhenUsed="1"/>
   </w:latentStyles>
   <w:style w:type="paragraph" w:default="1" w:styleId="Normal">
     <w:name w:val="Normal"/>
@@ -8111,7 +7304,7 @@
 </file>
 
 <file path=customXml/itemProps1.xml><?xml version="1.0" encoding="utf-8"?>
-<ds:datastoreItem xmlns:ds="http://schemas.openxmlformats.org/officeDocument/2006/customXml" ds:itemID="{D5407388-D418-4C1D-9625-ECD9697A32CF}">
+<ds:datastoreItem xmlns:ds="http://schemas.openxmlformats.org/officeDocument/2006/customXml" ds:itemID="{0CF2AC9C-CA21-4F32-87F7-77DA9850E69E}">
   <ds:schemaRefs>
     <ds:schemaRef ds:uri="http://schemas.openxmlformats.org/officeDocument/2006/bibliography"/>
   </ds:schemaRefs>

</xml_diff>